<commit_message>
Staj defterine ikinci günün raporu eklendi
</commit_message>
<xml_diff>
--- a/Staj_Defteri_ITU.docx
+++ b/Staj_Defteri_ITU.docx
@@ -801,12 +801,6 @@
               <w:gridCol w:w="4459"/>
             </w:tblGrid>
             <w:tr>
-              <w:tblPrEx>
-                <w:tblCellMar>
-                  <w:top w:w="0" w:type="dxa"/>
-                  <w:bottom w:w="0" w:type="dxa"/>
-                </w:tblCellMar>
-              </w:tblPrEx>
               <w:trPr>
                 <w:trHeight w:val="247"/>
               </w:trPr>
@@ -1520,6 +1514,14 @@
                 <w:szCs w:val="24"/>
               </w:rPr>
             </w:pPr>
+            <w:r>
+              <w:rPr>
+                <w:rFonts w:ascii="Times New Roman" w:hAnsi="Times New Roman" w:cs="Times New Roman"/>
+                <w:sz w:val="24"/>
+                <w:szCs w:val="24"/>
+              </w:rPr>
+              <w:t>Versiyon Kontrol ve Git Programı</w:t>
+            </w:r>
           </w:p>
         </w:tc>
         <w:tc>
@@ -1634,111 +1636,578 @@
           <w:p>
             <w:pPr>
               <w:rPr>
-                <w:rFonts w:ascii="Times New Roman" w:hAnsi="Times New Roman" w:cs="Times New Roman"/>
-                <w:sz w:val="24"/>
-                <w:szCs w:val="24"/>
-              </w:rPr>
-            </w:pPr>
-          </w:p>
-          <w:p>
-            <w:pPr>
-              <w:rPr>
-                <w:rFonts w:ascii="Times New Roman" w:hAnsi="Times New Roman" w:cs="Times New Roman"/>
-                <w:sz w:val="24"/>
-                <w:szCs w:val="24"/>
-              </w:rPr>
-            </w:pPr>
-          </w:p>
-          <w:p>
-            <w:pPr>
-              <w:rPr>
-                <w:rFonts w:ascii="Times New Roman" w:hAnsi="Times New Roman" w:cs="Times New Roman"/>
-                <w:sz w:val="24"/>
-                <w:szCs w:val="24"/>
-              </w:rPr>
-            </w:pPr>
-          </w:p>
-          <w:p>
-            <w:pPr>
-              <w:rPr>
-                <w:rFonts w:ascii="Times New Roman" w:hAnsi="Times New Roman" w:cs="Times New Roman"/>
-              </w:rPr>
-            </w:pPr>
-          </w:p>
-          <w:p>
-            <w:pPr>
-              <w:rPr>
-                <w:rFonts w:ascii="Times New Roman" w:hAnsi="Times New Roman" w:cs="Times New Roman"/>
-              </w:rPr>
-            </w:pPr>
-          </w:p>
-          <w:p>
-            <w:pPr>
-              <w:rPr>
-                <w:rFonts w:ascii="Times New Roman" w:hAnsi="Times New Roman" w:cs="Times New Roman"/>
-              </w:rPr>
-            </w:pPr>
-          </w:p>
-          <w:p>
-            <w:pPr>
-              <w:rPr>
-                <w:rFonts w:ascii="Times New Roman" w:hAnsi="Times New Roman" w:cs="Times New Roman"/>
-              </w:rPr>
-            </w:pPr>
-          </w:p>
-          <w:p>
-            <w:pPr>
-              <w:rPr>
-                <w:rFonts w:ascii="Times New Roman" w:hAnsi="Times New Roman" w:cs="Times New Roman"/>
-              </w:rPr>
-            </w:pPr>
-          </w:p>
-          <w:p>
-            <w:pPr>
-              <w:rPr>
-                <w:rFonts w:ascii="Times New Roman" w:hAnsi="Times New Roman" w:cs="Times New Roman"/>
-              </w:rPr>
-            </w:pPr>
-          </w:p>
-          <w:p>
-            <w:pPr>
-              <w:rPr>
-                <w:rFonts w:ascii="Times New Roman" w:hAnsi="Times New Roman" w:cs="Times New Roman"/>
-              </w:rPr>
-            </w:pPr>
-          </w:p>
-          <w:p>
-            <w:pPr>
-              <w:rPr>
-                <w:rFonts w:ascii="Times New Roman" w:hAnsi="Times New Roman" w:cs="Times New Roman"/>
-              </w:rPr>
-            </w:pPr>
-          </w:p>
-          <w:p>
-            <w:pPr>
-              <w:rPr>
-                <w:rFonts w:ascii="Times New Roman" w:hAnsi="Times New Roman" w:cs="Times New Roman"/>
-              </w:rPr>
-            </w:pPr>
-          </w:p>
-          <w:p>
-            <w:pPr>
-              <w:rPr>
-                <w:rFonts w:ascii="Times New Roman" w:hAnsi="Times New Roman" w:cs="Times New Roman"/>
-              </w:rPr>
-            </w:pPr>
-          </w:p>
-          <w:p>
-            <w:pPr>
-              <w:rPr>
-                <w:rFonts w:ascii="Times New Roman" w:hAnsi="Times New Roman" w:cs="Times New Roman"/>
-              </w:rPr>
-            </w:pPr>
-          </w:p>
-          <w:p>
-            <w:pPr>
-              <w:rPr>
-                <w:rFonts w:ascii="Times New Roman" w:hAnsi="Times New Roman" w:cs="Times New Roman"/>
+                <w:rFonts w:ascii="Times New Roman" w:eastAsia="Times New Roman" w:hAnsi="Times New Roman" w:cs="Times New Roman"/>
+                <w:sz w:val="24"/>
+                <w:szCs w:val="24"/>
+                <w:lang w:eastAsia="tr-TR"/>
+              </w:rPr>
+            </w:pPr>
+            <w:r>
+              <w:rPr>
+                <w:rFonts w:ascii="Times New Roman" w:eastAsia="Times New Roman" w:hAnsi="Times New Roman" w:cs="Times New Roman"/>
+                <w:color w:val="000000"/>
+                <w:sz w:val="24"/>
+                <w:szCs w:val="24"/>
+                <w:lang w:eastAsia="tr-TR"/>
+              </w:rPr>
+              <w:t xml:space="preserve">Büyük ve birden çok kişinin çalıştığı projelerde ilerleme aşamalarının takibi önemli olabilir. Burada ilerleme aşamalarından kast edilen projeye dair metinlerin veya programlama içeriklerinin olduğu dosyalardaki değişiklikler. Her bir değişiklik ile bu dosyaların yeni </w:t>
+            </w:r>
+            <w:proofErr w:type="gramStart"/>
+            <w:r>
+              <w:rPr>
+                <w:rFonts w:ascii="Times New Roman" w:eastAsia="Times New Roman" w:hAnsi="Times New Roman" w:cs="Times New Roman"/>
+                <w:color w:val="000000"/>
+                <w:sz w:val="24"/>
+                <w:szCs w:val="24"/>
+                <w:lang w:eastAsia="tr-TR"/>
+              </w:rPr>
+              <w:t>versiyonlarının</w:t>
+            </w:r>
+            <w:proofErr w:type="gramEnd"/>
+            <w:r>
+              <w:rPr>
+                <w:rFonts w:ascii="Times New Roman" w:eastAsia="Times New Roman" w:hAnsi="Times New Roman" w:cs="Times New Roman"/>
+                <w:color w:val="000000"/>
+                <w:sz w:val="24"/>
+                <w:szCs w:val="24"/>
+                <w:lang w:eastAsia="tr-TR"/>
+              </w:rPr>
+              <w:t xml:space="preserve"> oluşturulduğunu düşünürsek, ne zaman, kim hangi versiyonda ne değişikliği yaptı sorularının takibi proje için önemli olabilir. Bu takibi yapmanın yollarından birisi </w:t>
+            </w:r>
+            <w:proofErr w:type="gramStart"/>
+            <w:r>
+              <w:rPr>
+                <w:rFonts w:ascii="Times New Roman" w:eastAsia="Times New Roman" w:hAnsi="Times New Roman" w:cs="Times New Roman"/>
+                <w:color w:val="000000"/>
+                <w:sz w:val="24"/>
+                <w:szCs w:val="24"/>
+                <w:lang w:eastAsia="tr-TR"/>
+              </w:rPr>
+              <w:t>dosyaları .git</w:t>
+            </w:r>
+            <w:proofErr w:type="gramEnd"/>
+            <w:r>
+              <w:rPr>
+                <w:rFonts w:ascii="Times New Roman" w:eastAsia="Times New Roman" w:hAnsi="Times New Roman" w:cs="Times New Roman"/>
+                <w:color w:val="000000"/>
+                <w:sz w:val="24"/>
+                <w:szCs w:val="24"/>
+                <w:lang w:eastAsia="tr-TR"/>
+              </w:rPr>
+              <w:t xml:space="preserve"> formatında git </w:t>
+            </w:r>
+            <w:proofErr w:type="spellStart"/>
+            <w:r>
+              <w:rPr>
+                <w:rFonts w:ascii="Times New Roman" w:eastAsia="Times New Roman" w:hAnsi="Times New Roman" w:cs="Times New Roman"/>
+                <w:color w:val="000000"/>
+                <w:sz w:val="24"/>
+                <w:szCs w:val="24"/>
+                <w:lang w:eastAsia="tr-TR"/>
+              </w:rPr>
+              <w:t>repository</w:t>
+            </w:r>
+            <w:proofErr w:type="spellEnd"/>
+            <w:r>
+              <w:rPr>
+                <w:rFonts w:ascii="Times New Roman" w:eastAsia="Times New Roman" w:hAnsi="Times New Roman" w:cs="Times New Roman"/>
+                <w:color w:val="000000"/>
+                <w:sz w:val="24"/>
+                <w:szCs w:val="24"/>
+                <w:lang w:eastAsia="tr-TR"/>
+              </w:rPr>
+              <w:t xml:space="preserve"> denilen saklama alanlarında tutmaktır.</w:t>
+            </w:r>
+          </w:p>
+          <w:p>
+            <w:pPr>
+              <w:rPr>
+                <w:rFonts w:ascii="Times New Roman" w:eastAsia="Times New Roman" w:hAnsi="Times New Roman" w:cs="Times New Roman"/>
+                <w:sz w:val="24"/>
+                <w:szCs w:val="24"/>
+                <w:lang w:eastAsia="tr-TR"/>
+              </w:rPr>
+            </w:pPr>
+          </w:p>
+          <w:p>
+            <w:pPr>
+              <w:rPr>
+                <w:rFonts w:ascii="Times New Roman" w:eastAsia="Times New Roman" w:hAnsi="Times New Roman" w:cs="Times New Roman"/>
+                <w:sz w:val="24"/>
+                <w:szCs w:val="24"/>
+                <w:lang w:eastAsia="tr-TR"/>
+              </w:rPr>
+            </w:pPr>
+            <w:r>
+              <w:rPr>
+                <w:rFonts w:ascii="Times New Roman" w:eastAsia="Times New Roman" w:hAnsi="Times New Roman" w:cs="Times New Roman"/>
+                <w:color w:val="000000"/>
+                <w:sz w:val="24"/>
+                <w:szCs w:val="24"/>
+                <w:lang w:eastAsia="tr-TR"/>
+              </w:rPr>
+              <w:t xml:space="preserve">Git, komutlarla çalışan, dosyaların verimli şekilde depolandığı ve </w:t>
+            </w:r>
+            <w:proofErr w:type="gramStart"/>
+            <w:r>
+              <w:rPr>
+                <w:rFonts w:ascii="Times New Roman" w:eastAsia="Times New Roman" w:hAnsi="Times New Roman" w:cs="Times New Roman"/>
+                <w:color w:val="000000"/>
+                <w:sz w:val="24"/>
+                <w:szCs w:val="24"/>
+                <w:lang w:eastAsia="tr-TR"/>
+              </w:rPr>
+              <w:t>versiyon</w:t>
+            </w:r>
+            <w:proofErr w:type="gramEnd"/>
+            <w:r>
+              <w:rPr>
+                <w:rFonts w:ascii="Times New Roman" w:eastAsia="Times New Roman" w:hAnsi="Times New Roman" w:cs="Times New Roman"/>
+                <w:color w:val="000000"/>
+                <w:sz w:val="24"/>
+                <w:szCs w:val="24"/>
+                <w:lang w:eastAsia="tr-TR"/>
+              </w:rPr>
+              <w:t xml:space="preserve"> kontrolünün yapılmasına olanak veren bir uygulamadır. Bu uygulamayı öğrenmek için çeşitli web kaynaklarının yanında Pro Git isimli kitaptan yararlandık. Versiyon kontrolünün yanı sıra önemli özelliklerinden bir tanesi de, eğer </w:t>
+            </w:r>
+            <w:proofErr w:type="spellStart"/>
+            <w:r>
+              <w:rPr>
+                <w:rFonts w:ascii="Times New Roman" w:eastAsia="Times New Roman" w:hAnsi="Times New Roman" w:cs="Times New Roman"/>
+                <w:color w:val="000000"/>
+                <w:sz w:val="24"/>
+                <w:szCs w:val="24"/>
+                <w:lang w:eastAsia="tr-TR"/>
+              </w:rPr>
+              <w:t>repository</w:t>
+            </w:r>
+            <w:proofErr w:type="spellEnd"/>
+            <w:r>
+              <w:rPr>
+                <w:rFonts w:ascii="Times New Roman" w:eastAsia="Times New Roman" w:hAnsi="Times New Roman" w:cs="Times New Roman"/>
+                <w:color w:val="000000"/>
+                <w:sz w:val="24"/>
+                <w:szCs w:val="24"/>
+                <w:lang w:eastAsia="tr-TR"/>
+              </w:rPr>
+              <w:t xml:space="preserve"> </w:t>
+            </w:r>
+            <w:proofErr w:type="gramStart"/>
+            <w:r>
+              <w:rPr>
+                <w:rFonts w:ascii="Times New Roman" w:eastAsia="Times New Roman" w:hAnsi="Times New Roman" w:cs="Times New Roman"/>
+                <w:color w:val="000000"/>
+                <w:sz w:val="24"/>
+                <w:szCs w:val="24"/>
+                <w:lang w:eastAsia="tr-TR"/>
+              </w:rPr>
+              <w:t>global</w:t>
+            </w:r>
+            <w:proofErr w:type="gramEnd"/>
+            <w:r>
+              <w:rPr>
+                <w:rFonts w:ascii="Times New Roman" w:eastAsia="Times New Roman" w:hAnsi="Times New Roman" w:cs="Times New Roman"/>
+                <w:color w:val="000000"/>
+                <w:sz w:val="24"/>
+                <w:szCs w:val="24"/>
+                <w:lang w:eastAsia="tr-TR"/>
+              </w:rPr>
+              <w:t xml:space="preserve"> olarak kurulursa projede çalışan kişilerden birisi dosyaları kaybetse bile git kaynağı üzerinden kolayca istediği versiyona erişebilir. </w:t>
+            </w:r>
+          </w:p>
+          <w:p>
+            <w:pPr>
+              <w:rPr>
+                <w:rFonts w:ascii="Times New Roman" w:hAnsi="Times New Roman" w:cs="Times New Roman"/>
+                <w:sz w:val="24"/>
+                <w:szCs w:val="24"/>
+              </w:rPr>
+            </w:pPr>
+            <w:r>
+              <w:rPr>
+                <w:rFonts w:ascii="Times New Roman" w:eastAsia="Times New Roman" w:hAnsi="Times New Roman" w:cs="Times New Roman"/>
+                <w:sz w:val="24"/>
+                <w:szCs w:val="24"/>
+                <w:lang w:eastAsia="tr-TR"/>
+              </w:rPr>
+              <w:br/>
+            </w:r>
+            <w:r>
+              <w:rPr>
+                <w:rFonts w:ascii="Times New Roman" w:eastAsia="Times New Roman" w:hAnsi="Times New Roman" w:cs="Times New Roman"/>
+                <w:color w:val="000000"/>
+                <w:sz w:val="24"/>
+                <w:szCs w:val="24"/>
+                <w:lang w:eastAsia="tr-TR"/>
+              </w:rPr>
+              <w:t xml:space="preserve">Programın kullanımını pekiştirmek için bir örnek de yaptık. Bu örnekte bilgisayarda </w:t>
+            </w:r>
+            <w:proofErr w:type="gramStart"/>
+            <w:r>
+              <w:rPr>
+                <w:rFonts w:ascii="Times New Roman" w:eastAsia="Times New Roman" w:hAnsi="Times New Roman" w:cs="Times New Roman"/>
+                <w:color w:val="000000"/>
+                <w:sz w:val="24"/>
+                <w:szCs w:val="24"/>
+                <w:lang w:eastAsia="tr-TR"/>
+              </w:rPr>
+              <w:t>lokal</w:t>
+            </w:r>
+            <w:proofErr w:type="gramEnd"/>
+            <w:r>
+              <w:rPr>
+                <w:rFonts w:ascii="Times New Roman" w:eastAsia="Times New Roman" w:hAnsi="Times New Roman" w:cs="Times New Roman"/>
+                <w:color w:val="000000"/>
+                <w:sz w:val="24"/>
+                <w:szCs w:val="24"/>
+                <w:lang w:eastAsia="tr-TR"/>
+              </w:rPr>
+              <w:t xml:space="preserve"> olacak şekilde, </w:t>
+            </w:r>
+            <w:r>
+              <w:rPr>
+                <w:rFonts w:ascii="Times New Roman" w:eastAsia="Times New Roman" w:hAnsi="Times New Roman" w:cs="Times New Roman"/>
+                <w:i/>
+                <w:iCs/>
+                <w:color w:val="000000"/>
+                <w:sz w:val="24"/>
+                <w:szCs w:val="24"/>
+                <w:lang w:eastAsia="tr-TR"/>
+              </w:rPr>
+              <w:t xml:space="preserve">git </w:t>
+            </w:r>
+            <w:proofErr w:type="spellStart"/>
+            <w:r>
+              <w:rPr>
+                <w:rFonts w:ascii="Times New Roman" w:eastAsia="Times New Roman" w:hAnsi="Times New Roman" w:cs="Times New Roman"/>
+                <w:i/>
+                <w:iCs/>
+                <w:color w:val="000000"/>
+                <w:sz w:val="24"/>
+                <w:szCs w:val="24"/>
+                <w:lang w:eastAsia="tr-TR"/>
+              </w:rPr>
+              <w:t>init</w:t>
+            </w:r>
+            <w:proofErr w:type="spellEnd"/>
+            <w:r>
+              <w:rPr>
+                <w:rFonts w:ascii="Times New Roman" w:eastAsia="Times New Roman" w:hAnsi="Times New Roman" w:cs="Times New Roman"/>
+                <w:color w:val="000000"/>
+                <w:sz w:val="24"/>
+                <w:szCs w:val="24"/>
+                <w:lang w:eastAsia="tr-TR"/>
+              </w:rPr>
+              <w:t xml:space="preserve"> komutu ile bir git </w:t>
+            </w:r>
+            <w:proofErr w:type="spellStart"/>
+            <w:r>
+              <w:rPr>
+                <w:rFonts w:ascii="Times New Roman" w:eastAsia="Times New Roman" w:hAnsi="Times New Roman" w:cs="Times New Roman"/>
+                <w:color w:val="000000"/>
+                <w:sz w:val="24"/>
+                <w:szCs w:val="24"/>
+                <w:lang w:eastAsia="tr-TR"/>
+              </w:rPr>
+              <w:t>repository</w:t>
+            </w:r>
+            <w:proofErr w:type="spellEnd"/>
+            <w:r>
+              <w:rPr>
+                <w:rFonts w:ascii="Times New Roman" w:eastAsia="Times New Roman" w:hAnsi="Times New Roman" w:cs="Times New Roman"/>
+                <w:color w:val="000000"/>
+                <w:sz w:val="24"/>
+                <w:szCs w:val="24"/>
+                <w:lang w:eastAsia="tr-TR"/>
+              </w:rPr>
+              <w:t xml:space="preserve"> hazırladık. Öncelikle bilgisayarda bir dosya yolu belirledik. Bu dosya yoluna staj ile alakalı olan dosyaları yüklemeye başladık. Staj raporunu da içeren dosyalar yüklendikten sonra bu dosyalar </w:t>
+            </w:r>
+            <w:proofErr w:type="spellStart"/>
+            <w:r>
+              <w:rPr>
+                <w:rFonts w:ascii="Times New Roman" w:eastAsia="Times New Roman" w:hAnsi="Times New Roman" w:cs="Times New Roman"/>
+                <w:color w:val="000000"/>
+                <w:sz w:val="24"/>
+                <w:szCs w:val="24"/>
+                <w:lang w:eastAsia="tr-TR"/>
+              </w:rPr>
+              <w:t>staging</w:t>
+            </w:r>
+            <w:proofErr w:type="spellEnd"/>
+            <w:r>
+              <w:rPr>
+                <w:rFonts w:ascii="Times New Roman" w:eastAsia="Times New Roman" w:hAnsi="Times New Roman" w:cs="Times New Roman"/>
+                <w:color w:val="000000"/>
+                <w:sz w:val="24"/>
+                <w:szCs w:val="24"/>
+                <w:lang w:eastAsia="tr-TR"/>
+              </w:rPr>
+              <w:t xml:space="preserve"> denilen ara işlem durumuna alınması ve takip edilmesi için </w:t>
+            </w:r>
+            <w:r>
+              <w:rPr>
+                <w:rFonts w:ascii="Times New Roman" w:eastAsia="Times New Roman" w:hAnsi="Times New Roman" w:cs="Times New Roman"/>
+                <w:i/>
+                <w:iCs/>
+                <w:color w:val="000000"/>
+                <w:sz w:val="24"/>
+                <w:szCs w:val="24"/>
+                <w:lang w:eastAsia="tr-TR"/>
+              </w:rPr>
+              <w:t xml:space="preserve">git </w:t>
+            </w:r>
+            <w:proofErr w:type="spellStart"/>
+            <w:r>
+              <w:rPr>
+                <w:rFonts w:ascii="Times New Roman" w:eastAsia="Times New Roman" w:hAnsi="Times New Roman" w:cs="Times New Roman"/>
+                <w:i/>
+                <w:iCs/>
+                <w:color w:val="000000"/>
+                <w:sz w:val="24"/>
+                <w:szCs w:val="24"/>
+                <w:lang w:eastAsia="tr-TR"/>
+              </w:rPr>
+              <w:t>add</w:t>
+            </w:r>
+            <w:proofErr w:type="spellEnd"/>
+            <w:r>
+              <w:rPr>
+                <w:rFonts w:ascii="Times New Roman" w:eastAsia="Times New Roman" w:hAnsi="Times New Roman" w:cs="Times New Roman"/>
+                <w:i/>
+                <w:iCs/>
+                <w:color w:val="000000"/>
+                <w:sz w:val="24"/>
+                <w:szCs w:val="24"/>
+                <w:lang w:eastAsia="tr-TR"/>
+              </w:rPr>
+              <w:t xml:space="preserve"> </w:t>
+            </w:r>
+            <w:r>
+              <w:rPr>
+                <w:rFonts w:ascii="Times New Roman" w:eastAsia="Times New Roman" w:hAnsi="Times New Roman" w:cs="Times New Roman"/>
+                <w:color w:val="000000"/>
+                <w:sz w:val="24"/>
+                <w:szCs w:val="24"/>
+                <w:lang w:eastAsia="tr-TR"/>
+              </w:rPr>
+              <w:t xml:space="preserve">komutu kullanıldı. Devamında dosyaların yüklendiği ilk </w:t>
+            </w:r>
+            <w:proofErr w:type="gramStart"/>
+            <w:r>
+              <w:rPr>
+                <w:rFonts w:ascii="Times New Roman" w:eastAsia="Times New Roman" w:hAnsi="Times New Roman" w:cs="Times New Roman"/>
+                <w:color w:val="000000"/>
+                <w:sz w:val="24"/>
+                <w:szCs w:val="24"/>
+                <w:lang w:eastAsia="tr-TR"/>
+              </w:rPr>
+              <w:t>versiyonu</w:t>
+            </w:r>
+            <w:proofErr w:type="gramEnd"/>
+            <w:r>
+              <w:rPr>
+                <w:rFonts w:ascii="Times New Roman" w:eastAsia="Times New Roman" w:hAnsi="Times New Roman" w:cs="Times New Roman"/>
+                <w:color w:val="000000"/>
+                <w:sz w:val="24"/>
+                <w:szCs w:val="24"/>
+                <w:lang w:eastAsia="tr-TR"/>
+              </w:rPr>
+              <w:t xml:space="preserve"> koruma amacıyla </w:t>
+            </w:r>
+            <w:r>
+              <w:rPr>
+                <w:rFonts w:ascii="Times New Roman" w:eastAsia="Times New Roman" w:hAnsi="Times New Roman" w:cs="Times New Roman"/>
+                <w:i/>
+                <w:iCs/>
+                <w:color w:val="000000"/>
+                <w:sz w:val="24"/>
+                <w:szCs w:val="24"/>
+                <w:lang w:eastAsia="tr-TR"/>
+              </w:rPr>
+              <w:t xml:space="preserve">git </w:t>
+            </w:r>
+            <w:proofErr w:type="spellStart"/>
+            <w:r>
+              <w:rPr>
+                <w:rFonts w:ascii="Times New Roman" w:eastAsia="Times New Roman" w:hAnsi="Times New Roman" w:cs="Times New Roman"/>
+                <w:i/>
+                <w:iCs/>
+                <w:color w:val="000000"/>
+                <w:sz w:val="24"/>
+                <w:szCs w:val="24"/>
+                <w:lang w:eastAsia="tr-TR"/>
+              </w:rPr>
+              <w:t>commit</w:t>
+            </w:r>
+            <w:proofErr w:type="spellEnd"/>
+            <w:r>
+              <w:rPr>
+                <w:rFonts w:ascii="Times New Roman" w:eastAsia="Times New Roman" w:hAnsi="Times New Roman" w:cs="Times New Roman"/>
+                <w:i/>
+                <w:iCs/>
+                <w:color w:val="000000"/>
+                <w:sz w:val="24"/>
+                <w:szCs w:val="24"/>
+                <w:lang w:eastAsia="tr-TR"/>
+              </w:rPr>
+              <w:t xml:space="preserve"> </w:t>
+            </w:r>
+            <w:r>
+              <w:rPr>
+                <w:rFonts w:ascii="Times New Roman" w:eastAsia="Times New Roman" w:hAnsi="Times New Roman" w:cs="Times New Roman"/>
+                <w:color w:val="000000"/>
+                <w:sz w:val="24"/>
+                <w:szCs w:val="24"/>
+                <w:lang w:eastAsia="tr-TR"/>
+              </w:rPr>
+              <w:t xml:space="preserve">komutu kullanıldı. Eğer bu dosyalarda bir değişiklik yapılırsa, bunu Git otomatik olarak anlayacak ve </w:t>
+            </w:r>
+            <w:r>
+              <w:rPr>
+                <w:rFonts w:ascii="Times New Roman" w:eastAsia="Times New Roman" w:hAnsi="Times New Roman" w:cs="Times New Roman"/>
+                <w:i/>
+                <w:iCs/>
+                <w:color w:val="000000"/>
+                <w:sz w:val="24"/>
+                <w:szCs w:val="24"/>
+                <w:lang w:eastAsia="tr-TR"/>
+              </w:rPr>
+              <w:t xml:space="preserve">git </w:t>
+            </w:r>
+            <w:proofErr w:type="spellStart"/>
+            <w:r>
+              <w:rPr>
+                <w:rFonts w:ascii="Times New Roman" w:eastAsia="Times New Roman" w:hAnsi="Times New Roman" w:cs="Times New Roman"/>
+                <w:i/>
+                <w:iCs/>
+                <w:color w:val="000000"/>
+                <w:sz w:val="24"/>
+                <w:szCs w:val="24"/>
+                <w:lang w:eastAsia="tr-TR"/>
+              </w:rPr>
+              <w:t>status</w:t>
+            </w:r>
+            <w:proofErr w:type="spellEnd"/>
+            <w:r>
+              <w:rPr>
+                <w:rFonts w:ascii="Times New Roman" w:eastAsia="Times New Roman" w:hAnsi="Times New Roman" w:cs="Times New Roman"/>
+                <w:color w:val="000000"/>
+                <w:sz w:val="24"/>
+                <w:szCs w:val="24"/>
+                <w:lang w:eastAsia="tr-TR"/>
+              </w:rPr>
+              <w:t xml:space="preserve"> komutu ile bunu biz de görebileceğiz. Son olarak staj defterinde bir değişikli yaparak ve bu değişikliği yapılan versiyonu </w:t>
+            </w:r>
+            <w:r>
+              <w:rPr>
+                <w:rFonts w:ascii="Times New Roman" w:eastAsia="Times New Roman" w:hAnsi="Times New Roman" w:cs="Times New Roman"/>
+                <w:i/>
+                <w:iCs/>
+                <w:color w:val="000000"/>
+                <w:sz w:val="24"/>
+                <w:szCs w:val="24"/>
+                <w:lang w:eastAsia="tr-TR"/>
+              </w:rPr>
+              <w:t xml:space="preserve">git </w:t>
+            </w:r>
+            <w:proofErr w:type="spellStart"/>
+            <w:r>
+              <w:rPr>
+                <w:rFonts w:ascii="Times New Roman" w:eastAsia="Times New Roman" w:hAnsi="Times New Roman" w:cs="Times New Roman"/>
+                <w:i/>
+                <w:iCs/>
+                <w:color w:val="000000"/>
+                <w:sz w:val="24"/>
+                <w:szCs w:val="24"/>
+                <w:lang w:eastAsia="tr-TR"/>
+              </w:rPr>
+              <w:t>add</w:t>
+            </w:r>
+            <w:proofErr w:type="spellEnd"/>
+            <w:r>
+              <w:rPr>
+                <w:rFonts w:ascii="Times New Roman" w:eastAsia="Times New Roman" w:hAnsi="Times New Roman" w:cs="Times New Roman"/>
+                <w:color w:val="000000"/>
+                <w:sz w:val="24"/>
+                <w:szCs w:val="24"/>
+                <w:lang w:eastAsia="tr-TR"/>
+              </w:rPr>
+              <w:t xml:space="preserve"> komutu ile takip edip, </w:t>
+            </w:r>
+            <w:r>
+              <w:rPr>
+                <w:rFonts w:ascii="Times New Roman" w:eastAsia="Times New Roman" w:hAnsi="Times New Roman" w:cs="Times New Roman"/>
+                <w:i/>
+                <w:iCs/>
+                <w:color w:val="000000"/>
+                <w:sz w:val="24"/>
+                <w:szCs w:val="24"/>
+                <w:lang w:eastAsia="tr-TR"/>
+              </w:rPr>
+              <w:t xml:space="preserve">git </w:t>
+            </w:r>
+            <w:proofErr w:type="spellStart"/>
+            <w:r>
+              <w:rPr>
+                <w:rFonts w:ascii="Times New Roman" w:eastAsia="Times New Roman" w:hAnsi="Times New Roman" w:cs="Times New Roman"/>
+                <w:i/>
+                <w:iCs/>
+                <w:color w:val="000000"/>
+                <w:sz w:val="24"/>
+                <w:szCs w:val="24"/>
+                <w:lang w:eastAsia="tr-TR"/>
+              </w:rPr>
+              <w:t>commit</w:t>
+            </w:r>
+            <w:proofErr w:type="spellEnd"/>
+            <w:r>
+              <w:rPr>
+                <w:rFonts w:ascii="Times New Roman" w:eastAsia="Times New Roman" w:hAnsi="Times New Roman" w:cs="Times New Roman"/>
+                <w:color w:val="000000"/>
+                <w:sz w:val="24"/>
+                <w:szCs w:val="24"/>
+                <w:lang w:eastAsia="tr-TR"/>
+              </w:rPr>
+              <w:t xml:space="preserve"> komutu ile 2. </w:t>
+            </w:r>
+            <w:proofErr w:type="gramStart"/>
+            <w:r>
+              <w:rPr>
+                <w:rFonts w:ascii="Times New Roman" w:eastAsia="Times New Roman" w:hAnsi="Times New Roman" w:cs="Times New Roman"/>
+                <w:color w:val="000000"/>
+                <w:sz w:val="24"/>
+                <w:szCs w:val="24"/>
+                <w:lang w:eastAsia="tr-TR"/>
+              </w:rPr>
+              <w:t>versiyon</w:t>
+            </w:r>
+            <w:proofErr w:type="gramEnd"/>
+            <w:r>
+              <w:rPr>
+                <w:rFonts w:ascii="Times New Roman" w:eastAsia="Times New Roman" w:hAnsi="Times New Roman" w:cs="Times New Roman"/>
+                <w:color w:val="000000"/>
+                <w:sz w:val="24"/>
+                <w:szCs w:val="24"/>
+                <w:lang w:eastAsia="tr-TR"/>
+              </w:rPr>
+              <w:t xml:space="preserve"> olarak kaydedip örneği tamamladık.</w:t>
+            </w:r>
+          </w:p>
+          <w:p>
+            <w:pPr>
+              <w:rPr>
+                <w:rFonts w:ascii="Times New Roman" w:hAnsi="Times New Roman" w:cs="Times New Roman"/>
+                <w:sz w:val="24"/>
+                <w:szCs w:val="24"/>
+              </w:rPr>
+            </w:pPr>
+          </w:p>
+          <w:p>
+            <w:pPr>
+              <w:rPr>
+                <w:rFonts w:ascii="Times New Roman" w:hAnsi="Times New Roman" w:cs="Times New Roman"/>
+                <w:sz w:val="24"/>
+                <w:szCs w:val="24"/>
               </w:rPr>
             </w:pPr>
           </w:p>
@@ -1893,48 +2362,6 @@
         </w:tc>
       </w:tr>
     </w:tbl>
-    <w:p>
-      <w:pPr>
-        <w:rPr>
-          <w:rFonts w:ascii="Times New Roman" w:hAnsi="Times New Roman" w:cs="Times New Roman"/>
-        </w:rPr>
-      </w:pPr>
-    </w:p>
-    <w:p>
-      <w:pPr>
-        <w:rPr>
-          <w:rFonts w:ascii="Times New Roman" w:hAnsi="Times New Roman" w:cs="Times New Roman"/>
-        </w:rPr>
-      </w:pPr>
-    </w:p>
-    <w:p>
-      <w:pPr>
-        <w:rPr>
-          <w:rFonts w:ascii="Times New Roman" w:hAnsi="Times New Roman" w:cs="Times New Roman"/>
-        </w:rPr>
-      </w:pPr>
-    </w:p>
-    <w:p>
-      <w:pPr>
-        <w:rPr>
-          <w:rFonts w:ascii="Times New Roman" w:hAnsi="Times New Roman" w:cs="Times New Roman"/>
-        </w:rPr>
-      </w:pPr>
-    </w:p>
-    <w:p>
-      <w:pPr>
-        <w:rPr>
-          <w:rFonts w:ascii="Times New Roman" w:hAnsi="Times New Roman" w:cs="Times New Roman"/>
-        </w:rPr>
-      </w:pPr>
-    </w:p>
-    <w:p>
-      <w:pPr>
-        <w:rPr>
-          <w:rFonts w:ascii="Times New Roman" w:hAnsi="Times New Roman" w:cs="Times New Roman"/>
-        </w:rPr>
-      </w:pPr>
-    </w:p>
     <w:p>
       <w:pPr>
         <w:rPr>
@@ -1990,7 +2417,6 @@
                 <w:sz w:val="24"/>
                 <w:szCs w:val="24"/>
               </w:rPr>
-              <w:lastRenderedPageBreak/>
               <w:t>Yapılan Uygulama:</w:t>
             </w:r>
           </w:p>
@@ -2343,20 +2769,8 @@
                 <w:rFonts w:ascii="Times New Roman" w:hAnsi="Times New Roman" w:cs="Times New Roman"/>
               </w:rPr>
             </w:pPr>
-          </w:p>
-          <w:p>
-            <w:pPr>
-              <w:rPr>
-                <w:rFonts w:ascii="Times New Roman" w:hAnsi="Times New Roman" w:cs="Times New Roman"/>
-              </w:rPr>
-            </w:pPr>
-          </w:p>
-          <w:p>
-            <w:pPr>
-              <w:rPr>
-                <w:rFonts w:ascii="Times New Roman" w:hAnsi="Times New Roman" w:cs="Times New Roman"/>
-              </w:rPr>
-            </w:pPr>
+            <w:bookmarkStart w:id="0" w:name="_GoBack"/>
+            <w:bookmarkEnd w:id="0"/>
           </w:p>
           <w:p>
             <w:pPr>
@@ -3984,8 +4398,6 @@
                 <w:szCs w:val="24"/>
               </w:rPr>
             </w:pPr>
-            <w:bookmarkStart w:id="0" w:name="_GoBack"/>
-            <w:bookmarkEnd w:id="0"/>
           </w:p>
           <w:p>
             <w:pPr>
@@ -9387,7 +9799,7 @@
           <w:rPr>
             <w:noProof/>
           </w:rPr>
-          <w:t>19</w:t>
+          <w:t>5</w:t>
         </w:r>
         <w:r>
           <w:fldChar w:fldCharType="end"/>
@@ -10420,7 +10832,7 @@
 </file>
 
 <file path=customXml/itemProps1.xml><?xml version="1.0" encoding="utf-8"?>
-<ds:datastoreItem xmlns:ds="http://schemas.openxmlformats.org/officeDocument/2006/customXml" ds:itemID="{1BC34769-D4F6-4788-A300-3BA781AD00E1}">
+<ds:datastoreItem xmlns:ds="http://schemas.openxmlformats.org/officeDocument/2006/customXml" ds:itemID="{466D0774-319A-4EC6-8E9C-CF03FB1F9BE6}">
   <ds:schemaRefs>
     <ds:schemaRef ds:uri="http://schemas.openxmlformats.org/officeDocument/2006/bibliography"/>
   </ds:schemaRefs>

</xml_diff>

<commit_message>
Staj defterinde ikinci gün için değişiklik ve üçüncü günün eklenmesi. Bitirme projesi taslağı eklendi
</commit_message>
<xml_diff>
--- a/Staj_Defteri_ITU.docx
+++ b/Staj_Defteri_ITU.docx
@@ -1650,7 +1650,27 @@
                 <w:szCs w:val="24"/>
                 <w:lang w:eastAsia="tr-TR"/>
               </w:rPr>
-              <w:t xml:space="preserve">Büyük ve birden çok kişinin çalıştığı projelerde ilerleme aşamalarının takibi önemli olabilir. Burada ilerleme aşamalarından kast edilen projeye dair metinlerin veya programlama içeriklerinin olduğu dosyalardaki değişiklikler. Her bir değişiklik ile bu dosyaların yeni </w:t>
+              <w:t>Büyük ve birden çok kişinin çalıştığı projelerde</w:t>
+            </w:r>
+            <w:r>
+              <w:rPr>
+                <w:rFonts w:ascii="Times New Roman" w:eastAsia="Times New Roman" w:hAnsi="Times New Roman" w:cs="Times New Roman"/>
+                <w:color w:val="000000"/>
+                <w:sz w:val="24"/>
+                <w:szCs w:val="24"/>
+                <w:lang w:eastAsia="tr-TR"/>
+              </w:rPr>
+              <w:t xml:space="preserve"> veya bireysel olarak yönetilen çalışmalarda</w:t>
+            </w:r>
+            <w:r>
+              <w:rPr>
+                <w:rFonts w:ascii="Times New Roman" w:eastAsia="Times New Roman" w:hAnsi="Times New Roman" w:cs="Times New Roman"/>
+                <w:color w:val="000000"/>
+                <w:sz w:val="24"/>
+                <w:szCs w:val="24"/>
+                <w:lang w:eastAsia="tr-TR"/>
+              </w:rPr>
+              <w:t xml:space="preserve"> ilerleme aşamalarının takibi önemli olabilir. Burada ilerleme aşamalarından kast edilen projeye dair metinlerin veya programlama içeriklerinin olduğu dosyalardaki değişiklikler. Her bir değişiklik ile bu dosyaların yeni </w:t>
             </w:r>
             <w:proofErr w:type="gramStart"/>
             <w:r>
@@ -2208,13 +2228,6 @@
                 <w:rFonts w:ascii="Times New Roman" w:hAnsi="Times New Roman" w:cs="Times New Roman"/>
                 <w:sz w:val="24"/>
                 <w:szCs w:val="24"/>
-              </w:rPr>
-            </w:pPr>
-          </w:p>
-          <w:p>
-            <w:pPr>
-              <w:rPr>
-                <w:rFonts w:ascii="Times New Roman" w:hAnsi="Times New Roman" w:cs="Times New Roman"/>
               </w:rPr>
             </w:pPr>
           </w:p>
@@ -2443,6 +2456,32 @@
                 <w:szCs w:val="24"/>
               </w:rPr>
             </w:pPr>
+            <w:r>
+              <w:rPr>
+                <w:rFonts w:ascii="Times New Roman" w:hAnsi="Times New Roman" w:cs="Times New Roman"/>
+                <w:sz w:val="24"/>
+                <w:szCs w:val="24"/>
+              </w:rPr>
+              <w:t xml:space="preserve">Metin Yazımı için </w:t>
+            </w:r>
+            <w:proofErr w:type="spellStart"/>
+            <w:r>
+              <w:rPr>
+                <w:rFonts w:ascii="Times New Roman" w:hAnsi="Times New Roman" w:cs="Times New Roman"/>
+                <w:sz w:val="24"/>
+                <w:szCs w:val="24"/>
+              </w:rPr>
+              <w:t>LaTeX</w:t>
+            </w:r>
+            <w:proofErr w:type="spellEnd"/>
+            <w:r>
+              <w:rPr>
+                <w:rFonts w:ascii="Times New Roman" w:hAnsi="Times New Roman" w:cs="Times New Roman"/>
+                <w:sz w:val="24"/>
+                <w:szCs w:val="24"/>
+              </w:rPr>
+              <w:t xml:space="preserve"> ve Taslağı</w:t>
+            </w:r>
           </w:p>
         </w:tc>
         <w:tc>
@@ -2568,216 +2607,246 @@
           <w:p>
             <w:pPr>
               <w:rPr>
-                <w:rFonts w:ascii="Times New Roman" w:hAnsi="Times New Roman" w:cs="Times New Roman"/>
-                <w:sz w:val="24"/>
-                <w:szCs w:val="24"/>
-              </w:rPr>
-            </w:pPr>
-          </w:p>
-          <w:p>
-            <w:pPr>
-              <w:rPr>
-                <w:rFonts w:ascii="Times New Roman" w:hAnsi="Times New Roman" w:cs="Times New Roman"/>
-              </w:rPr>
-            </w:pPr>
-          </w:p>
-          <w:p>
-            <w:pPr>
-              <w:rPr>
-                <w:rFonts w:ascii="Times New Roman" w:hAnsi="Times New Roman" w:cs="Times New Roman"/>
-              </w:rPr>
-            </w:pPr>
-          </w:p>
-          <w:p>
-            <w:pPr>
-              <w:rPr>
-                <w:rFonts w:ascii="Times New Roman" w:hAnsi="Times New Roman" w:cs="Times New Roman"/>
-              </w:rPr>
-            </w:pPr>
-          </w:p>
-          <w:p>
-            <w:pPr>
-              <w:rPr>
-                <w:rFonts w:ascii="Times New Roman" w:hAnsi="Times New Roman" w:cs="Times New Roman"/>
-              </w:rPr>
-            </w:pPr>
-          </w:p>
-          <w:p>
-            <w:pPr>
-              <w:rPr>
-                <w:rFonts w:ascii="Times New Roman" w:hAnsi="Times New Roman" w:cs="Times New Roman"/>
-              </w:rPr>
-            </w:pPr>
-          </w:p>
-          <w:p>
-            <w:pPr>
-              <w:rPr>
-                <w:rFonts w:ascii="Times New Roman" w:hAnsi="Times New Roman" w:cs="Times New Roman"/>
-              </w:rPr>
-            </w:pPr>
-          </w:p>
-          <w:p>
-            <w:pPr>
-              <w:rPr>
-                <w:rFonts w:ascii="Times New Roman" w:hAnsi="Times New Roman" w:cs="Times New Roman"/>
-              </w:rPr>
-            </w:pPr>
-          </w:p>
-          <w:p>
-            <w:pPr>
-              <w:rPr>
-                <w:rFonts w:ascii="Times New Roman" w:hAnsi="Times New Roman" w:cs="Times New Roman"/>
-              </w:rPr>
-            </w:pPr>
-          </w:p>
-          <w:p>
-            <w:pPr>
-              <w:rPr>
-                <w:rFonts w:ascii="Times New Roman" w:hAnsi="Times New Roman" w:cs="Times New Roman"/>
-              </w:rPr>
-            </w:pPr>
-          </w:p>
-          <w:p>
-            <w:pPr>
-              <w:rPr>
-                <w:rFonts w:ascii="Times New Roman" w:hAnsi="Times New Roman" w:cs="Times New Roman"/>
-              </w:rPr>
-            </w:pPr>
-          </w:p>
-          <w:p>
-            <w:pPr>
-              <w:rPr>
-                <w:rFonts w:ascii="Times New Roman" w:hAnsi="Times New Roman" w:cs="Times New Roman"/>
-              </w:rPr>
-            </w:pPr>
-          </w:p>
-          <w:p>
-            <w:pPr>
-              <w:rPr>
-                <w:rFonts w:ascii="Times New Roman" w:hAnsi="Times New Roman" w:cs="Times New Roman"/>
-              </w:rPr>
-            </w:pPr>
-          </w:p>
-          <w:p>
-            <w:pPr>
-              <w:rPr>
-                <w:rFonts w:ascii="Times New Roman" w:hAnsi="Times New Roman" w:cs="Times New Roman"/>
-              </w:rPr>
-            </w:pPr>
-          </w:p>
-          <w:p>
-            <w:pPr>
-              <w:rPr>
-                <w:rFonts w:ascii="Times New Roman" w:hAnsi="Times New Roman" w:cs="Times New Roman"/>
-              </w:rPr>
-            </w:pPr>
-          </w:p>
-          <w:p>
-            <w:pPr>
-              <w:rPr>
-                <w:rFonts w:ascii="Times New Roman" w:hAnsi="Times New Roman" w:cs="Times New Roman"/>
-              </w:rPr>
-            </w:pPr>
-          </w:p>
-          <w:p>
-            <w:pPr>
-              <w:rPr>
-                <w:rFonts w:ascii="Times New Roman" w:hAnsi="Times New Roman" w:cs="Times New Roman"/>
-              </w:rPr>
-            </w:pPr>
-          </w:p>
-          <w:p>
-            <w:pPr>
-              <w:rPr>
-                <w:rFonts w:ascii="Times New Roman" w:hAnsi="Times New Roman" w:cs="Times New Roman"/>
-              </w:rPr>
-            </w:pPr>
-          </w:p>
-          <w:p>
-            <w:pPr>
-              <w:rPr>
-                <w:rFonts w:ascii="Times New Roman" w:hAnsi="Times New Roman" w:cs="Times New Roman"/>
-              </w:rPr>
-            </w:pPr>
-          </w:p>
-          <w:p>
-            <w:pPr>
-              <w:rPr>
-                <w:rFonts w:ascii="Times New Roman" w:hAnsi="Times New Roman" w:cs="Times New Roman"/>
-              </w:rPr>
-            </w:pPr>
-          </w:p>
-          <w:p>
-            <w:pPr>
-              <w:rPr>
-                <w:rFonts w:ascii="Times New Roman" w:hAnsi="Times New Roman" w:cs="Times New Roman"/>
-              </w:rPr>
-            </w:pPr>
-          </w:p>
-          <w:p>
-            <w:pPr>
-              <w:rPr>
-                <w:rFonts w:ascii="Times New Roman" w:hAnsi="Times New Roman" w:cs="Times New Roman"/>
-              </w:rPr>
-            </w:pPr>
-          </w:p>
-          <w:p>
-            <w:pPr>
-              <w:rPr>
-                <w:rFonts w:ascii="Times New Roman" w:hAnsi="Times New Roman" w:cs="Times New Roman"/>
-              </w:rPr>
-            </w:pPr>
-          </w:p>
-          <w:p>
-            <w:pPr>
-              <w:rPr>
-                <w:rFonts w:ascii="Times New Roman" w:hAnsi="Times New Roman" w:cs="Times New Roman"/>
-              </w:rPr>
-            </w:pPr>
-          </w:p>
-          <w:p>
-            <w:pPr>
-              <w:rPr>
-                <w:rFonts w:ascii="Times New Roman" w:hAnsi="Times New Roman" w:cs="Times New Roman"/>
-              </w:rPr>
-            </w:pPr>
-          </w:p>
-          <w:p>
-            <w:pPr>
-              <w:rPr>
-                <w:rFonts w:ascii="Times New Roman" w:hAnsi="Times New Roman" w:cs="Times New Roman"/>
-              </w:rPr>
-            </w:pPr>
-          </w:p>
-          <w:p>
-            <w:pPr>
-              <w:rPr>
-                <w:rFonts w:ascii="Times New Roman" w:hAnsi="Times New Roman" w:cs="Times New Roman"/>
-              </w:rPr>
-            </w:pPr>
-          </w:p>
-          <w:p>
-            <w:pPr>
-              <w:rPr>
-                <w:rFonts w:ascii="Times New Roman" w:hAnsi="Times New Roman" w:cs="Times New Roman"/>
-              </w:rPr>
-            </w:pPr>
-          </w:p>
-          <w:p>
-            <w:pPr>
-              <w:rPr>
-                <w:rFonts w:ascii="Times New Roman" w:hAnsi="Times New Roman" w:cs="Times New Roman"/>
-              </w:rPr>
-            </w:pPr>
+                <w:rFonts w:ascii="Times New Roman" w:eastAsia="Times New Roman" w:hAnsi="Times New Roman" w:cs="Times New Roman"/>
+                <w:sz w:val="24"/>
+                <w:szCs w:val="24"/>
+                <w:lang w:eastAsia="tr-TR"/>
+              </w:rPr>
+            </w:pPr>
+            <w:r>
+              <w:rPr>
+                <w:rFonts w:ascii="Times New Roman" w:eastAsia="Times New Roman" w:hAnsi="Times New Roman" w:cs="Times New Roman"/>
+                <w:color w:val="000000"/>
+                <w:sz w:val="24"/>
+                <w:szCs w:val="24"/>
+                <w:lang w:eastAsia="tr-TR"/>
+              </w:rPr>
+              <w:t xml:space="preserve">Herhangi bir araştırma yapıldıktan sonra bu araştırmanın amacı, </w:t>
+            </w:r>
+            <w:r>
+              <w:rPr>
+                <w:rFonts w:ascii="Times New Roman" w:eastAsia="Times New Roman" w:hAnsi="Times New Roman" w:cs="Times New Roman"/>
+                <w:color w:val="000000"/>
+                <w:sz w:val="24"/>
+                <w:szCs w:val="24"/>
+                <w:lang w:eastAsia="tr-TR"/>
+              </w:rPr>
+              <w:t>metotları</w:t>
+            </w:r>
             <w:bookmarkStart w:id="0" w:name="_GoBack"/>
             <w:bookmarkEnd w:id="0"/>
-          </w:p>
-          <w:p>
-            <w:pPr>
-              <w:rPr>
-                <w:rFonts w:ascii="Times New Roman" w:hAnsi="Times New Roman" w:cs="Times New Roman"/>
-              </w:rPr>
-            </w:pPr>
+            <w:r>
+              <w:rPr>
+                <w:rFonts w:ascii="Times New Roman" w:eastAsia="Times New Roman" w:hAnsi="Times New Roman" w:cs="Times New Roman"/>
+                <w:color w:val="000000"/>
+                <w:sz w:val="24"/>
+                <w:szCs w:val="24"/>
+                <w:lang w:eastAsia="tr-TR"/>
+              </w:rPr>
+              <w:t xml:space="preserve">, sonuçları ve etkilerini içeren metinler yazılmalıdır. Bu metinler araştırma sürecinde raporlar olarak veya araştırma bittiğinde birer makale veya tez olarak sunulabilir. Hangi formatta olduğundan bağımsız şekilde eğer elle yazılmıyorsa bir bilgisayar programı kullanmak gereklidir. Bu program da araştırmacının işine gelecek şekilde, kullanımı kolay ve geniş bir yelpazede özellikleri olanlar arasından seçilmelidir. Biz çalışmalarımızı metne dökmek için </w:t>
+            </w:r>
+            <w:proofErr w:type="spellStart"/>
+            <w:r>
+              <w:rPr>
+                <w:rFonts w:ascii="Times New Roman" w:eastAsia="Times New Roman" w:hAnsi="Times New Roman" w:cs="Times New Roman"/>
+                <w:color w:val="000000"/>
+                <w:sz w:val="24"/>
+                <w:szCs w:val="24"/>
+                <w:lang w:eastAsia="tr-TR"/>
+              </w:rPr>
+              <w:t>LaTeX</w:t>
+            </w:r>
+            <w:proofErr w:type="spellEnd"/>
+            <w:r>
+              <w:rPr>
+                <w:rFonts w:ascii="Times New Roman" w:eastAsia="Times New Roman" w:hAnsi="Times New Roman" w:cs="Times New Roman"/>
+                <w:color w:val="000000"/>
+                <w:sz w:val="24"/>
+                <w:szCs w:val="24"/>
+                <w:lang w:eastAsia="tr-TR"/>
+              </w:rPr>
+              <w:t xml:space="preserve"> kullanmaya karar verdik.</w:t>
+            </w:r>
+          </w:p>
+          <w:p>
+            <w:pPr>
+              <w:rPr>
+                <w:rFonts w:ascii="Times New Roman" w:eastAsia="Times New Roman" w:hAnsi="Times New Roman" w:cs="Times New Roman"/>
+                <w:sz w:val="24"/>
+                <w:szCs w:val="24"/>
+                <w:lang w:eastAsia="tr-TR"/>
+              </w:rPr>
+            </w:pPr>
+          </w:p>
+          <w:p>
+            <w:pPr>
+              <w:rPr>
+                <w:rFonts w:ascii="Times New Roman" w:eastAsia="Times New Roman" w:hAnsi="Times New Roman" w:cs="Times New Roman"/>
+                <w:sz w:val="24"/>
+                <w:szCs w:val="24"/>
+                <w:lang w:eastAsia="tr-TR"/>
+              </w:rPr>
+            </w:pPr>
+            <w:proofErr w:type="spellStart"/>
+            <w:r>
+              <w:rPr>
+                <w:rFonts w:ascii="Times New Roman" w:eastAsia="Times New Roman" w:hAnsi="Times New Roman" w:cs="Times New Roman"/>
+                <w:color w:val="000000"/>
+                <w:sz w:val="24"/>
+                <w:szCs w:val="24"/>
+                <w:lang w:eastAsia="tr-TR"/>
+              </w:rPr>
+              <w:t>LaTeX</w:t>
+            </w:r>
+            <w:proofErr w:type="spellEnd"/>
+            <w:r>
+              <w:rPr>
+                <w:rFonts w:ascii="Times New Roman" w:eastAsia="Times New Roman" w:hAnsi="Times New Roman" w:cs="Times New Roman"/>
+                <w:color w:val="000000"/>
+                <w:sz w:val="24"/>
+                <w:szCs w:val="24"/>
+                <w:lang w:eastAsia="tr-TR"/>
+              </w:rPr>
+              <w:t xml:space="preserve"> tek başına bir program olmasa da masaüstü editörlerinde veya çevrimiçi editörlerde derlenip kullanılabilen bir dildir. Seçimimizi motive eden birkaç özelliğe sahip. Komutlardan oluşan dosyaları, bu dosyalar derlenene kadar az yer kaplıyor. Farklı konularda işe yarayabilecek birçok pakete sahip, örneğin </w:t>
+            </w:r>
+            <w:proofErr w:type="spellStart"/>
+            <w:r>
+              <w:rPr>
+                <w:rFonts w:ascii="Times New Roman" w:eastAsia="Times New Roman" w:hAnsi="Times New Roman" w:cs="Times New Roman"/>
+                <w:color w:val="000000"/>
+                <w:sz w:val="24"/>
+                <w:szCs w:val="24"/>
+                <w:lang w:eastAsia="tr-TR"/>
+              </w:rPr>
+              <w:t>TikZ</w:t>
+            </w:r>
+            <w:proofErr w:type="spellEnd"/>
+            <w:r>
+              <w:rPr>
+                <w:rFonts w:ascii="Times New Roman" w:eastAsia="Times New Roman" w:hAnsi="Times New Roman" w:cs="Times New Roman"/>
+                <w:color w:val="000000"/>
+                <w:sz w:val="24"/>
+                <w:szCs w:val="24"/>
+                <w:lang w:eastAsia="tr-TR"/>
+              </w:rPr>
+              <w:t xml:space="preserve"> paketi ile metin içerisine grafik çizimleri yapmak mümkün. Komutlarla çalışan doğası sayesinde denklemlerin veya diğer matematiksel objelerin yazılması için büyük kolaylık sağlıyor. Üzerinde çalışılan dosyaların, projede diğer bulunanlar ile paylaşılması ve bu dosyalarda beraber bir şekilde değişiklik yapılması çok kolay. Son olarak bütün paketleri ve çoğu editörü bedavaya kullanılabiliyor.</w:t>
+            </w:r>
+          </w:p>
+          <w:p>
+            <w:pPr>
+              <w:rPr>
+                <w:rFonts w:ascii="Times New Roman" w:eastAsia="Times New Roman" w:hAnsi="Times New Roman" w:cs="Times New Roman"/>
+                <w:sz w:val="24"/>
+                <w:szCs w:val="24"/>
+                <w:lang w:eastAsia="tr-TR"/>
+              </w:rPr>
+            </w:pPr>
+          </w:p>
+          <w:p>
+            <w:pPr>
+              <w:rPr>
+                <w:rFonts w:ascii="Times New Roman" w:eastAsia="Times New Roman" w:hAnsi="Times New Roman" w:cs="Times New Roman"/>
+                <w:sz w:val="24"/>
+                <w:szCs w:val="24"/>
+                <w:lang w:eastAsia="tr-TR"/>
+              </w:rPr>
+            </w:pPr>
+            <w:r>
+              <w:rPr>
+                <w:rFonts w:ascii="Times New Roman" w:eastAsia="Times New Roman" w:hAnsi="Times New Roman" w:cs="Times New Roman"/>
+                <w:color w:val="000000"/>
+                <w:sz w:val="24"/>
+                <w:szCs w:val="24"/>
+                <w:lang w:eastAsia="tr-TR"/>
+              </w:rPr>
+              <w:t xml:space="preserve">Biz, özellikle bitirme tasarım projesinin veya bu projeye kadar yapılan raporlamalarda kullanılması için bir </w:t>
+            </w:r>
+            <w:proofErr w:type="spellStart"/>
+            <w:r>
+              <w:rPr>
+                <w:rFonts w:ascii="Times New Roman" w:eastAsia="Times New Roman" w:hAnsi="Times New Roman" w:cs="Times New Roman"/>
+                <w:color w:val="000000"/>
+                <w:sz w:val="24"/>
+                <w:szCs w:val="24"/>
+                <w:lang w:eastAsia="tr-TR"/>
+              </w:rPr>
+              <w:t>LaTeX</w:t>
+            </w:r>
+            <w:proofErr w:type="spellEnd"/>
+            <w:r>
+              <w:rPr>
+                <w:rFonts w:ascii="Times New Roman" w:eastAsia="Times New Roman" w:hAnsi="Times New Roman" w:cs="Times New Roman"/>
+                <w:color w:val="000000"/>
+                <w:sz w:val="24"/>
+                <w:szCs w:val="24"/>
+                <w:lang w:eastAsia="tr-TR"/>
+              </w:rPr>
+              <w:t xml:space="preserve"> taslağı oluşturduk. Bu taslakta kapak sayfası, özet, teşekkürler, içindekiler bölümü, metnin yazıldığı giriş gibi bölümler ve en sonda referansların olduğu bölümler yer aldı. İşe yarayacak birçok paket eklendiği için bu bölümlerin bazıları son metinde gizlenerek rapor taslağı olarak da kullanılabilir. Ayrıca metnin içerisinde örnek olması amacıyla metin bölümlerine referans verme, figürlere referans verme, tablolara referans verme, denklemlere referans verme gibi özellikler gösterildi. Son olarak </w:t>
+            </w:r>
+            <w:proofErr w:type="spellStart"/>
+            <w:r>
+              <w:rPr>
+                <w:rFonts w:ascii="Times New Roman" w:eastAsia="Times New Roman" w:hAnsi="Times New Roman" w:cs="Times New Roman"/>
+                <w:color w:val="000000"/>
+                <w:sz w:val="24"/>
+                <w:szCs w:val="24"/>
+                <w:lang w:eastAsia="tr-TR"/>
+              </w:rPr>
+              <w:t>Zotero</w:t>
+            </w:r>
+            <w:proofErr w:type="spellEnd"/>
+            <w:r>
+              <w:rPr>
+                <w:rFonts w:ascii="Times New Roman" w:eastAsia="Times New Roman" w:hAnsi="Times New Roman" w:cs="Times New Roman"/>
+                <w:color w:val="000000"/>
+                <w:sz w:val="24"/>
+                <w:szCs w:val="24"/>
+                <w:lang w:eastAsia="tr-TR"/>
+              </w:rPr>
+              <w:t xml:space="preserve"> ile oluşturduğumuz örnek </w:t>
+            </w:r>
+            <w:proofErr w:type="spellStart"/>
+            <w:r>
+              <w:rPr>
+                <w:rFonts w:ascii="Times New Roman" w:eastAsia="Times New Roman" w:hAnsi="Times New Roman" w:cs="Times New Roman"/>
+                <w:color w:val="000000"/>
+                <w:sz w:val="24"/>
+                <w:szCs w:val="24"/>
+                <w:lang w:eastAsia="tr-TR"/>
+              </w:rPr>
+              <w:t>BibTeX</w:t>
+            </w:r>
+            <w:proofErr w:type="spellEnd"/>
+            <w:r>
+              <w:rPr>
+                <w:rFonts w:ascii="Times New Roman" w:eastAsia="Times New Roman" w:hAnsi="Times New Roman" w:cs="Times New Roman"/>
+                <w:color w:val="000000"/>
+                <w:sz w:val="24"/>
+                <w:szCs w:val="24"/>
+                <w:lang w:eastAsia="tr-TR"/>
+              </w:rPr>
+              <w:t xml:space="preserve"> </w:t>
+            </w:r>
+            <w:r>
+              <w:rPr>
+                <w:rFonts w:ascii="Times New Roman" w:eastAsia="Times New Roman" w:hAnsi="Times New Roman" w:cs="Times New Roman"/>
+                <w:color w:val="000000"/>
+                <w:sz w:val="24"/>
+                <w:szCs w:val="24"/>
+                <w:lang w:eastAsia="tr-TR"/>
+              </w:rPr>
+              <w:t>formatındaki</w:t>
+            </w:r>
+            <w:r>
+              <w:rPr>
+                <w:rFonts w:ascii="Times New Roman" w:eastAsia="Times New Roman" w:hAnsi="Times New Roman" w:cs="Times New Roman"/>
+                <w:color w:val="000000"/>
+                <w:sz w:val="24"/>
+                <w:szCs w:val="24"/>
+                <w:lang w:eastAsia="tr-TR"/>
+              </w:rPr>
+              <w:t xml:space="preserve"> dosya taslağa eklendi ve metin içinde alıntı yapma örneği de tamamlanmış oldu.</w:t>
+            </w:r>
           </w:p>
           <w:p>
             <w:pPr>
@@ -3116,15 +3185,6 @@
             <w:tcW w:w="9350" w:type="dxa"/>
             <w:gridSpan w:val="3"/>
           </w:tcPr>
-          <w:p>
-            <w:pPr>
-              <w:rPr>
-                <w:rFonts w:ascii="Times New Roman" w:hAnsi="Times New Roman" w:cs="Times New Roman"/>
-                <w:sz w:val="24"/>
-                <w:szCs w:val="24"/>
-              </w:rPr>
-            </w:pPr>
-          </w:p>
           <w:p>
             <w:pPr>
               <w:rPr>
@@ -9799,7 +9859,7 @@
           <w:rPr>
             <w:noProof/>
           </w:rPr>
-          <w:t>5</w:t>
+          <w:t>6</w:t>
         </w:r>
         <w:r>
           <w:fldChar w:fldCharType="end"/>
@@ -10832,7 +10892,7 @@
 </file>
 
 <file path=customXml/itemProps1.xml><?xml version="1.0" encoding="utf-8"?>
-<ds:datastoreItem xmlns:ds="http://schemas.openxmlformats.org/officeDocument/2006/customXml" ds:itemID="{466D0774-319A-4EC6-8E9C-CF03FB1F9BE6}">
+<ds:datastoreItem xmlns:ds="http://schemas.openxmlformats.org/officeDocument/2006/customXml" ds:itemID="{CDB0FC4D-AA3F-4A95-9DEE-3BEABF305E30}">
   <ds:schemaRefs>
     <ds:schemaRef ds:uri="http://schemas.openxmlformats.org/officeDocument/2006/bibliography"/>
   </ds:schemaRefs>

</xml_diff>

<commit_message>
Staj defterine 4. gün eklendi
</commit_message>
<xml_diff>
--- a/Staj_Defteri_ITU.docx
+++ b/Staj_Defteri_ITU.docx
@@ -2621,8 +2621,9 @@
                 <w:szCs w:val="24"/>
                 <w:lang w:eastAsia="tr-TR"/>
               </w:rPr>
-              <w:t xml:space="preserve">Herhangi bir araştırma yapıldıktan sonra bu araştırmanın amacı, </w:t>
-            </w:r>
+              <w:t xml:space="preserve">Herhangi bir araştırma yapıldıktan sonra bu araştırmanın amacı, metotları, sonuçları ve etkilerini içeren metinler yazılmalıdır. Bu metinler araştırma sürecinde raporlar olarak veya araştırma bittiğinde birer makale veya tez olarak sunulabilir. Hangi formatta olduğundan bağımsız şekilde eğer elle yazılmıyorsa bir bilgisayar programı kullanmak gereklidir. Bu program da araştırmacının işine gelecek şekilde, kullanımı kolay ve geniş bir yelpazede özellikleri olanlar arasından seçilmelidir. Biz çalışmalarımızı metne dökmek için </w:t>
+            </w:r>
+            <w:proofErr w:type="spellStart"/>
             <w:r>
               <w:rPr>
                 <w:rFonts w:ascii="Times New Roman" w:eastAsia="Times New Roman" w:hAnsi="Times New Roman" w:cs="Times New Roman"/>
@@ -2631,10 +2632,9 @@
                 <w:szCs w:val="24"/>
                 <w:lang w:eastAsia="tr-TR"/>
               </w:rPr>
-              <w:t>metotları</w:t>
-            </w:r>
-            <w:bookmarkStart w:id="0" w:name="_GoBack"/>
-            <w:bookmarkEnd w:id="0"/>
+              <w:t>LaTeX</w:t>
+            </w:r>
+            <w:proofErr w:type="spellEnd"/>
             <w:r>
               <w:rPr>
                 <w:rFonts w:ascii="Times New Roman" w:eastAsia="Times New Roman" w:hAnsi="Times New Roman" w:cs="Times New Roman"/>
@@ -2643,8 +2643,28 @@
                 <w:szCs w:val="24"/>
                 <w:lang w:eastAsia="tr-TR"/>
               </w:rPr>
-              <w:t xml:space="preserve">, sonuçları ve etkilerini içeren metinler yazılmalıdır. Bu metinler araştırma sürecinde raporlar olarak veya araştırma bittiğinde birer makale veya tez olarak sunulabilir. Hangi formatta olduğundan bağımsız şekilde eğer elle yazılmıyorsa bir bilgisayar programı kullanmak gereklidir. Bu program da araştırmacının işine gelecek şekilde, kullanımı kolay ve geniş bir yelpazede özellikleri olanlar arasından seçilmelidir. Biz çalışmalarımızı metne dökmek için </w:t>
-            </w:r>
+              <w:t xml:space="preserve"> kullanmaya karar verdik.</w:t>
+            </w:r>
+          </w:p>
+          <w:p>
+            <w:pPr>
+              <w:rPr>
+                <w:rFonts w:ascii="Times New Roman" w:eastAsia="Times New Roman" w:hAnsi="Times New Roman" w:cs="Times New Roman"/>
+                <w:sz w:val="24"/>
+                <w:szCs w:val="24"/>
+                <w:lang w:eastAsia="tr-TR"/>
+              </w:rPr>
+            </w:pPr>
+          </w:p>
+          <w:p>
+            <w:pPr>
+              <w:rPr>
+                <w:rFonts w:ascii="Times New Roman" w:eastAsia="Times New Roman" w:hAnsi="Times New Roman" w:cs="Times New Roman"/>
+                <w:sz w:val="24"/>
+                <w:szCs w:val="24"/>
+                <w:lang w:eastAsia="tr-TR"/>
+              </w:rPr>
+            </w:pPr>
             <w:proofErr w:type="spellStart"/>
             <w:r>
               <w:rPr>
@@ -2665,28 +2685,8 @@
                 <w:szCs w:val="24"/>
                 <w:lang w:eastAsia="tr-TR"/>
               </w:rPr>
-              <w:t xml:space="preserve"> kullanmaya karar verdik.</w:t>
-            </w:r>
-          </w:p>
-          <w:p>
-            <w:pPr>
-              <w:rPr>
-                <w:rFonts w:ascii="Times New Roman" w:eastAsia="Times New Roman" w:hAnsi="Times New Roman" w:cs="Times New Roman"/>
-                <w:sz w:val="24"/>
-                <w:szCs w:val="24"/>
-                <w:lang w:eastAsia="tr-TR"/>
-              </w:rPr>
-            </w:pPr>
-          </w:p>
-          <w:p>
-            <w:pPr>
-              <w:rPr>
-                <w:rFonts w:ascii="Times New Roman" w:eastAsia="Times New Roman" w:hAnsi="Times New Roman" w:cs="Times New Roman"/>
-                <w:sz w:val="24"/>
-                <w:szCs w:val="24"/>
-                <w:lang w:eastAsia="tr-TR"/>
-              </w:rPr>
-            </w:pPr>
+              <w:t xml:space="preserve"> tek başına bir program olmasa da masaüstü editörlerinde veya çevrimiçi editörlerde derlenip kullanılabilen bir dildir. Seçimimizi motive eden birkaç özelliğe sahip. Komutlardan oluşan dosyaları, bu dosyalar derlenene kadar az yer kaplıyor. Farklı konularda işe yarayabilecek birçok pakete sahip, örneğin </w:t>
+            </w:r>
             <w:proofErr w:type="spellStart"/>
             <w:r>
               <w:rPr>
@@ -2696,6 +2696,58 @@
                 <w:szCs w:val="24"/>
                 <w:lang w:eastAsia="tr-TR"/>
               </w:rPr>
+              <w:t>TikZ</w:t>
+            </w:r>
+            <w:proofErr w:type="spellEnd"/>
+            <w:r>
+              <w:rPr>
+                <w:rFonts w:ascii="Times New Roman" w:eastAsia="Times New Roman" w:hAnsi="Times New Roman" w:cs="Times New Roman"/>
+                <w:color w:val="000000"/>
+                <w:sz w:val="24"/>
+                <w:szCs w:val="24"/>
+                <w:lang w:eastAsia="tr-TR"/>
+              </w:rPr>
+              <w:t xml:space="preserve"> paketi ile metin içerisine grafik çizimleri yapmak mümkün. Komutlarla çalışan doğası sayesinde denklemlerin veya diğer matematiksel objelerin yazılması için büyük kolaylık sağlıyor. Üzerinde çalışılan dosyaların, projede diğer bulunanlar ile paylaşılması ve bu dosyalarda beraber bir şekilde değişiklik yapılması çok kolay. Son olarak bütün paketleri ve çoğu editörü bedavaya kullanılabiliyor.</w:t>
+            </w:r>
+          </w:p>
+          <w:p>
+            <w:pPr>
+              <w:rPr>
+                <w:rFonts w:ascii="Times New Roman" w:eastAsia="Times New Roman" w:hAnsi="Times New Roman" w:cs="Times New Roman"/>
+                <w:sz w:val="24"/>
+                <w:szCs w:val="24"/>
+                <w:lang w:eastAsia="tr-TR"/>
+              </w:rPr>
+            </w:pPr>
+          </w:p>
+          <w:p>
+            <w:pPr>
+              <w:rPr>
+                <w:rFonts w:ascii="Times New Roman" w:eastAsia="Times New Roman" w:hAnsi="Times New Roman" w:cs="Times New Roman"/>
+                <w:sz w:val="24"/>
+                <w:szCs w:val="24"/>
+                <w:lang w:eastAsia="tr-TR"/>
+              </w:rPr>
+            </w:pPr>
+            <w:r>
+              <w:rPr>
+                <w:rFonts w:ascii="Times New Roman" w:eastAsia="Times New Roman" w:hAnsi="Times New Roman" w:cs="Times New Roman"/>
+                <w:color w:val="000000"/>
+                <w:sz w:val="24"/>
+                <w:szCs w:val="24"/>
+                <w:lang w:eastAsia="tr-TR"/>
+              </w:rPr>
+              <w:t xml:space="preserve">Biz, özellikle bitirme tasarım projesinin veya bu projeye kadar yapılan raporlamalarda kullanılması için bir </w:t>
+            </w:r>
+            <w:proofErr w:type="spellStart"/>
+            <w:r>
+              <w:rPr>
+                <w:rFonts w:ascii="Times New Roman" w:eastAsia="Times New Roman" w:hAnsi="Times New Roman" w:cs="Times New Roman"/>
+                <w:color w:val="000000"/>
+                <w:sz w:val="24"/>
+                <w:szCs w:val="24"/>
+                <w:lang w:eastAsia="tr-TR"/>
+              </w:rPr>
               <w:t>LaTeX</w:t>
             </w:r>
             <w:proofErr w:type="spellEnd"/>
@@ -2707,7 +2759,7 @@
                 <w:szCs w:val="24"/>
                 <w:lang w:eastAsia="tr-TR"/>
               </w:rPr>
-              <w:t xml:space="preserve"> tek başına bir program olmasa da masaüstü editörlerinde veya çevrimiçi editörlerde derlenip kullanılabilen bir dildir. Seçimimizi motive eden birkaç özelliğe sahip. Komutlardan oluşan dosyaları, bu dosyalar derlenene kadar az yer kaplıyor. Farklı konularda işe yarayabilecek birçok pakete sahip, örneğin </w:t>
+              <w:t xml:space="preserve"> taslağı oluşturduk. Bu taslakta kapak sayfası, özet, teşekkürler, içindekiler bölümü, metnin yazıldığı giriş gibi bölümler ve en sonda referansların olduğu bölümler yer aldı. İşe yarayacak birçok paket eklendiği için bu bölümlerin bazıları son metinde gizlenerek rapor taslağı olarak da kullanılabilir. Ayrıca metnin içerisinde örnek olması amacıyla metin bölümlerine referans verme, figürlere referans verme, tablolara referans verme, denklemlere referans verme gibi özellikler gösterildi. Son olarak </w:t>
             </w:r>
             <w:proofErr w:type="spellStart"/>
             <w:r>
@@ -2718,7 +2770,7 @@
                 <w:szCs w:val="24"/>
                 <w:lang w:eastAsia="tr-TR"/>
               </w:rPr>
-              <w:t>TikZ</w:t>
+              <w:t>Zotero</w:t>
             </w:r>
             <w:proofErr w:type="spellEnd"/>
             <w:r>
@@ -2729,28 +2781,9 @@
                 <w:szCs w:val="24"/>
                 <w:lang w:eastAsia="tr-TR"/>
               </w:rPr>
-              <w:t xml:space="preserve"> paketi ile metin içerisine grafik çizimleri yapmak mümkün. Komutlarla çalışan doğası sayesinde denklemlerin veya diğer matematiksel objelerin yazılması için büyük kolaylık sağlıyor. Üzerinde çalışılan dosyaların, projede diğer bulunanlar ile paylaşılması ve bu dosyalarda beraber bir şekilde değişiklik yapılması çok kolay. Son olarak bütün paketleri ve çoğu editörü bedavaya kullanılabiliyor.</w:t>
-            </w:r>
-          </w:p>
-          <w:p>
-            <w:pPr>
-              <w:rPr>
-                <w:rFonts w:ascii="Times New Roman" w:eastAsia="Times New Roman" w:hAnsi="Times New Roman" w:cs="Times New Roman"/>
-                <w:sz w:val="24"/>
-                <w:szCs w:val="24"/>
-                <w:lang w:eastAsia="tr-TR"/>
-              </w:rPr>
-            </w:pPr>
-          </w:p>
-          <w:p>
-            <w:pPr>
-              <w:rPr>
-                <w:rFonts w:ascii="Times New Roman" w:eastAsia="Times New Roman" w:hAnsi="Times New Roman" w:cs="Times New Roman"/>
-                <w:sz w:val="24"/>
-                <w:szCs w:val="24"/>
-                <w:lang w:eastAsia="tr-TR"/>
-              </w:rPr>
-            </w:pPr>
+              <w:t xml:space="preserve"> ile oluşturduğumuz örnek </w:t>
+            </w:r>
+            <w:proofErr w:type="spellStart"/>
             <w:r>
               <w:rPr>
                 <w:rFonts w:ascii="Times New Roman" w:eastAsia="Times New Roman" w:hAnsi="Times New Roman" w:cs="Times New Roman"/>
@@ -2759,9 +2792,9 @@
                 <w:szCs w:val="24"/>
                 <w:lang w:eastAsia="tr-TR"/>
               </w:rPr>
-              <w:t xml:space="preserve">Biz, özellikle bitirme tasarım projesinin veya bu projeye kadar yapılan raporlamalarda kullanılması için bir </w:t>
-            </w:r>
-            <w:proofErr w:type="spellStart"/>
+              <w:t>BibTeX</w:t>
+            </w:r>
+            <w:proofErr w:type="spellEnd"/>
             <w:r>
               <w:rPr>
                 <w:rFonts w:ascii="Times New Roman" w:eastAsia="Times New Roman" w:hAnsi="Times New Roman" w:cs="Times New Roman"/>
@@ -2770,82 +2803,7 @@
                 <w:szCs w:val="24"/>
                 <w:lang w:eastAsia="tr-TR"/>
               </w:rPr>
-              <w:t>LaTeX</w:t>
-            </w:r>
-            <w:proofErr w:type="spellEnd"/>
-            <w:r>
-              <w:rPr>
-                <w:rFonts w:ascii="Times New Roman" w:eastAsia="Times New Roman" w:hAnsi="Times New Roman" w:cs="Times New Roman"/>
-                <w:color w:val="000000"/>
-                <w:sz w:val="24"/>
-                <w:szCs w:val="24"/>
-                <w:lang w:eastAsia="tr-TR"/>
-              </w:rPr>
-              <w:t xml:space="preserve"> taslağı oluşturduk. Bu taslakta kapak sayfası, özet, teşekkürler, içindekiler bölümü, metnin yazıldığı giriş gibi bölümler ve en sonda referansların olduğu bölümler yer aldı. İşe yarayacak birçok paket eklendiği için bu bölümlerin bazıları son metinde gizlenerek rapor taslağı olarak da kullanılabilir. Ayrıca metnin içerisinde örnek olması amacıyla metin bölümlerine referans verme, figürlere referans verme, tablolara referans verme, denklemlere referans verme gibi özellikler gösterildi. Son olarak </w:t>
-            </w:r>
-            <w:proofErr w:type="spellStart"/>
-            <w:r>
-              <w:rPr>
-                <w:rFonts w:ascii="Times New Roman" w:eastAsia="Times New Roman" w:hAnsi="Times New Roman" w:cs="Times New Roman"/>
-                <w:color w:val="000000"/>
-                <w:sz w:val="24"/>
-                <w:szCs w:val="24"/>
-                <w:lang w:eastAsia="tr-TR"/>
-              </w:rPr>
-              <w:t>Zotero</w:t>
-            </w:r>
-            <w:proofErr w:type="spellEnd"/>
-            <w:r>
-              <w:rPr>
-                <w:rFonts w:ascii="Times New Roman" w:eastAsia="Times New Roman" w:hAnsi="Times New Roman" w:cs="Times New Roman"/>
-                <w:color w:val="000000"/>
-                <w:sz w:val="24"/>
-                <w:szCs w:val="24"/>
-                <w:lang w:eastAsia="tr-TR"/>
-              </w:rPr>
-              <w:t xml:space="preserve"> ile oluşturduğumuz örnek </w:t>
-            </w:r>
-            <w:proofErr w:type="spellStart"/>
-            <w:r>
-              <w:rPr>
-                <w:rFonts w:ascii="Times New Roman" w:eastAsia="Times New Roman" w:hAnsi="Times New Roman" w:cs="Times New Roman"/>
-                <w:color w:val="000000"/>
-                <w:sz w:val="24"/>
-                <w:szCs w:val="24"/>
-                <w:lang w:eastAsia="tr-TR"/>
-              </w:rPr>
-              <w:t>BibTeX</w:t>
-            </w:r>
-            <w:proofErr w:type="spellEnd"/>
-            <w:r>
-              <w:rPr>
-                <w:rFonts w:ascii="Times New Roman" w:eastAsia="Times New Roman" w:hAnsi="Times New Roman" w:cs="Times New Roman"/>
-                <w:color w:val="000000"/>
-                <w:sz w:val="24"/>
-                <w:szCs w:val="24"/>
-                <w:lang w:eastAsia="tr-TR"/>
-              </w:rPr>
-              <w:t xml:space="preserve"> </w:t>
-            </w:r>
-            <w:r>
-              <w:rPr>
-                <w:rFonts w:ascii="Times New Roman" w:eastAsia="Times New Roman" w:hAnsi="Times New Roman" w:cs="Times New Roman"/>
-                <w:color w:val="000000"/>
-                <w:sz w:val="24"/>
-                <w:szCs w:val="24"/>
-                <w:lang w:eastAsia="tr-TR"/>
-              </w:rPr>
-              <w:t>formatındaki</w:t>
-            </w:r>
-            <w:r>
-              <w:rPr>
-                <w:rFonts w:ascii="Times New Roman" w:eastAsia="Times New Roman" w:hAnsi="Times New Roman" w:cs="Times New Roman"/>
-                <w:color w:val="000000"/>
-                <w:sz w:val="24"/>
-                <w:szCs w:val="24"/>
-                <w:lang w:eastAsia="tr-TR"/>
-              </w:rPr>
-              <w:t xml:space="preserve"> dosya taslağa eklendi ve metin içinde alıntı yapma örneği de tamamlanmış oldu.</w:t>
+              <w:t xml:space="preserve"> formatındaki dosya taslağa eklendi ve metin içinde alıntı yapma örneği de tamamlanmış oldu.</w:t>
             </w:r>
           </w:p>
           <w:p>
@@ -3069,6 +3027,14 @@
                 <w:szCs w:val="24"/>
               </w:rPr>
             </w:pPr>
+            <w:r>
+              <w:rPr>
+                <w:rFonts w:ascii="Times New Roman" w:hAnsi="Times New Roman" w:cs="Times New Roman"/>
+                <w:sz w:val="24"/>
+                <w:szCs w:val="24"/>
+              </w:rPr>
+              <w:t>Figür Çizdirme ve Kaydetme</w:t>
+            </w:r>
           </w:p>
         </w:tc>
         <w:tc>
@@ -3197,218 +3163,359 @@
           <w:p>
             <w:pPr>
               <w:rPr>
-                <w:rFonts w:ascii="Times New Roman" w:hAnsi="Times New Roman" w:cs="Times New Roman"/>
-                <w:sz w:val="24"/>
-                <w:szCs w:val="24"/>
-              </w:rPr>
-            </w:pPr>
-          </w:p>
-          <w:p>
-            <w:pPr>
-              <w:rPr>
-                <w:rFonts w:ascii="Times New Roman" w:hAnsi="Times New Roman" w:cs="Times New Roman"/>
-                <w:sz w:val="24"/>
-                <w:szCs w:val="24"/>
-              </w:rPr>
-            </w:pPr>
-          </w:p>
-          <w:p>
-            <w:pPr>
-              <w:rPr>
-                <w:rFonts w:ascii="Times New Roman" w:hAnsi="Times New Roman" w:cs="Times New Roman"/>
-                <w:sz w:val="24"/>
-                <w:szCs w:val="24"/>
-              </w:rPr>
-            </w:pPr>
-          </w:p>
-          <w:p>
-            <w:pPr>
-              <w:rPr>
-                <w:rFonts w:ascii="Times New Roman" w:hAnsi="Times New Roman" w:cs="Times New Roman"/>
-                <w:sz w:val="24"/>
-                <w:szCs w:val="24"/>
-              </w:rPr>
-            </w:pPr>
-          </w:p>
-          <w:p>
-            <w:pPr>
-              <w:rPr>
-                <w:rFonts w:ascii="Times New Roman" w:hAnsi="Times New Roman" w:cs="Times New Roman"/>
-                <w:sz w:val="24"/>
-                <w:szCs w:val="24"/>
-              </w:rPr>
-            </w:pPr>
-          </w:p>
-          <w:p>
-            <w:pPr>
-              <w:rPr>
-                <w:rFonts w:ascii="Times New Roman" w:hAnsi="Times New Roman" w:cs="Times New Roman"/>
-                <w:sz w:val="24"/>
-                <w:szCs w:val="24"/>
-              </w:rPr>
-            </w:pPr>
-          </w:p>
-          <w:p>
-            <w:pPr>
-              <w:rPr>
-                <w:rFonts w:ascii="Times New Roman" w:hAnsi="Times New Roman" w:cs="Times New Roman"/>
-                <w:sz w:val="24"/>
-                <w:szCs w:val="24"/>
-              </w:rPr>
-            </w:pPr>
-          </w:p>
-          <w:p>
-            <w:pPr>
-              <w:rPr>
-                <w:rFonts w:ascii="Times New Roman" w:hAnsi="Times New Roman" w:cs="Times New Roman"/>
-                <w:sz w:val="24"/>
-                <w:szCs w:val="24"/>
-              </w:rPr>
-            </w:pPr>
-          </w:p>
-          <w:p>
-            <w:pPr>
-              <w:rPr>
-                <w:rFonts w:ascii="Times New Roman" w:hAnsi="Times New Roman" w:cs="Times New Roman"/>
-                <w:sz w:val="24"/>
-                <w:szCs w:val="24"/>
-              </w:rPr>
-            </w:pPr>
-          </w:p>
-          <w:p>
-            <w:pPr>
-              <w:rPr>
-                <w:rFonts w:ascii="Times New Roman" w:hAnsi="Times New Roman" w:cs="Times New Roman"/>
-                <w:sz w:val="24"/>
-                <w:szCs w:val="24"/>
-              </w:rPr>
-            </w:pPr>
-          </w:p>
-          <w:p>
-            <w:pPr>
-              <w:rPr>
-                <w:rFonts w:ascii="Times New Roman" w:hAnsi="Times New Roman" w:cs="Times New Roman"/>
-                <w:sz w:val="24"/>
-                <w:szCs w:val="24"/>
-              </w:rPr>
-            </w:pPr>
-          </w:p>
-          <w:p>
-            <w:pPr>
-              <w:rPr>
-                <w:rFonts w:ascii="Times New Roman" w:hAnsi="Times New Roman" w:cs="Times New Roman"/>
-                <w:sz w:val="24"/>
-                <w:szCs w:val="24"/>
-              </w:rPr>
-            </w:pPr>
-          </w:p>
-          <w:p>
-            <w:pPr>
-              <w:rPr>
-                <w:rFonts w:ascii="Times New Roman" w:hAnsi="Times New Roman" w:cs="Times New Roman"/>
-                <w:sz w:val="24"/>
-                <w:szCs w:val="24"/>
-              </w:rPr>
-            </w:pPr>
-          </w:p>
-          <w:p>
-            <w:pPr>
-              <w:rPr>
-                <w:rFonts w:ascii="Times New Roman" w:hAnsi="Times New Roman" w:cs="Times New Roman"/>
-                <w:sz w:val="24"/>
-                <w:szCs w:val="24"/>
-              </w:rPr>
-            </w:pPr>
-          </w:p>
-          <w:p>
-            <w:pPr>
-              <w:rPr>
-                <w:rFonts w:ascii="Times New Roman" w:hAnsi="Times New Roman" w:cs="Times New Roman"/>
-                <w:sz w:val="24"/>
-                <w:szCs w:val="24"/>
-              </w:rPr>
-            </w:pPr>
-          </w:p>
-          <w:p>
-            <w:pPr>
-              <w:rPr>
-                <w:rFonts w:ascii="Times New Roman" w:hAnsi="Times New Roman" w:cs="Times New Roman"/>
-                <w:sz w:val="24"/>
-                <w:szCs w:val="24"/>
-              </w:rPr>
-            </w:pPr>
-          </w:p>
-          <w:p>
-            <w:pPr>
-              <w:rPr>
-                <w:rFonts w:ascii="Times New Roman" w:hAnsi="Times New Roman" w:cs="Times New Roman"/>
-                <w:sz w:val="24"/>
-                <w:szCs w:val="24"/>
-              </w:rPr>
-            </w:pPr>
-          </w:p>
-          <w:p>
-            <w:pPr>
-              <w:rPr>
-                <w:rFonts w:ascii="Times New Roman" w:hAnsi="Times New Roman" w:cs="Times New Roman"/>
-                <w:sz w:val="24"/>
-                <w:szCs w:val="24"/>
-              </w:rPr>
-            </w:pPr>
-          </w:p>
-          <w:p>
-            <w:pPr>
-              <w:rPr>
-                <w:rFonts w:ascii="Times New Roman" w:hAnsi="Times New Roman" w:cs="Times New Roman"/>
-                <w:sz w:val="24"/>
-                <w:szCs w:val="24"/>
-              </w:rPr>
-            </w:pPr>
-          </w:p>
-          <w:p>
-            <w:pPr>
-              <w:rPr>
-                <w:rFonts w:ascii="Times New Roman" w:hAnsi="Times New Roman" w:cs="Times New Roman"/>
-                <w:sz w:val="24"/>
-                <w:szCs w:val="24"/>
-              </w:rPr>
-            </w:pPr>
-          </w:p>
-          <w:p>
-            <w:pPr>
-              <w:rPr>
-                <w:rFonts w:ascii="Times New Roman" w:hAnsi="Times New Roman" w:cs="Times New Roman"/>
-                <w:sz w:val="24"/>
-                <w:szCs w:val="24"/>
-              </w:rPr>
-            </w:pPr>
-          </w:p>
-          <w:p>
-            <w:pPr>
-              <w:rPr>
-                <w:rFonts w:ascii="Times New Roman" w:hAnsi="Times New Roman" w:cs="Times New Roman"/>
-                <w:sz w:val="24"/>
-                <w:szCs w:val="24"/>
-              </w:rPr>
-            </w:pPr>
-          </w:p>
-          <w:p>
-            <w:pPr>
-              <w:rPr>
-                <w:rFonts w:ascii="Times New Roman" w:hAnsi="Times New Roman" w:cs="Times New Roman"/>
-                <w:sz w:val="24"/>
-                <w:szCs w:val="24"/>
-              </w:rPr>
-            </w:pPr>
-          </w:p>
-          <w:p>
-            <w:pPr>
-              <w:rPr>
-                <w:rFonts w:ascii="Times New Roman" w:hAnsi="Times New Roman" w:cs="Times New Roman"/>
-                <w:sz w:val="24"/>
-                <w:szCs w:val="24"/>
-              </w:rPr>
-            </w:pPr>
+                <w:rFonts w:ascii="Times New Roman" w:eastAsia="Times New Roman" w:hAnsi="Times New Roman" w:cs="Times New Roman"/>
+                <w:sz w:val="24"/>
+                <w:szCs w:val="24"/>
+                <w:lang w:eastAsia="tr-TR"/>
+              </w:rPr>
+            </w:pPr>
+            <w:r>
+              <w:rPr>
+                <w:rFonts w:ascii="Times New Roman" w:eastAsia="Times New Roman" w:hAnsi="Times New Roman" w:cs="Times New Roman"/>
+                <w:color w:val="000000"/>
+                <w:sz w:val="24"/>
+                <w:szCs w:val="24"/>
+                <w:lang w:eastAsia="tr-TR"/>
+              </w:rPr>
+              <w:t xml:space="preserve">Bilimsel çalışmaların en önemli çıktılarından birisi veridir. Bu veriler, gözlemler sonucu, deneyler sonucu veya  nümerik çözümlerin sonucu olarak elde edilebilir. Bilimsel çalışmanın sunulduğu metinde bu verilerin de yer alması, çalışmanın verdiği güveni pekiştirmek için önemlidir. Fakat büyük veri setleri için tablolar çok yer kaplayacağı için daha sade bir gösterime ihtiyaç duyulur. Bunun için en iyi </w:t>
+            </w:r>
+            <w:proofErr w:type="gramStart"/>
+            <w:r>
+              <w:rPr>
+                <w:rFonts w:ascii="Times New Roman" w:eastAsia="Times New Roman" w:hAnsi="Times New Roman" w:cs="Times New Roman"/>
+                <w:color w:val="000000"/>
+                <w:sz w:val="24"/>
+                <w:szCs w:val="24"/>
+                <w:lang w:eastAsia="tr-TR"/>
+              </w:rPr>
+              <w:t>opsiyon</w:t>
+            </w:r>
+            <w:proofErr w:type="gramEnd"/>
+            <w:r>
+              <w:rPr>
+                <w:rFonts w:ascii="Times New Roman" w:eastAsia="Times New Roman" w:hAnsi="Times New Roman" w:cs="Times New Roman"/>
+                <w:color w:val="000000"/>
+                <w:sz w:val="24"/>
+                <w:szCs w:val="24"/>
+                <w:lang w:eastAsia="tr-TR"/>
+              </w:rPr>
+              <w:t xml:space="preserve"> verilerin bir grafik ile temsil edilmesidir.</w:t>
+            </w:r>
+          </w:p>
+          <w:p>
+            <w:pPr>
+              <w:rPr>
+                <w:rFonts w:ascii="Times New Roman" w:eastAsia="Times New Roman" w:hAnsi="Times New Roman" w:cs="Times New Roman"/>
+                <w:sz w:val="24"/>
+                <w:szCs w:val="24"/>
+                <w:lang w:eastAsia="tr-TR"/>
+              </w:rPr>
+            </w:pPr>
+          </w:p>
+          <w:p>
+            <w:pPr>
+              <w:rPr>
+                <w:rFonts w:ascii="Times New Roman" w:eastAsia="Times New Roman" w:hAnsi="Times New Roman" w:cs="Times New Roman"/>
+                <w:sz w:val="24"/>
+                <w:szCs w:val="24"/>
+                <w:lang w:eastAsia="tr-TR"/>
+              </w:rPr>
+            </w:pPr>
+            <w:r>
+              <w:rPr>
+                <w:rFonts w:ascii="Times New Roman" w:eastAsia="Times New Roman" w:hAnsi="Times New Roman" w:cs="Times New Roman"/>
+                <w:color w:val="000000"/>
+                <w:sz w:val="24"/>
+                <w:szCs w:val="24"/>
+                <w:lang w:eastAsia="tr-TR"/>
+              </w:rPr>
+              <w:t xml:space="preserve">Grafik elde etmek için kullanılabilecek birçok bilgisayar programı var. Bizim </w:t>
+            </w:r>
+            <w:r>
+              <w:rPr>
+                <w:rFonts w:ascii="Times New Roman" w:eastAsia="Times New Roman" w:hAnsi="Times New Roman" w:cs="Times New Roman"/>
+                <w:color w:val="000000"/>
+                <w:sz w:val="24"/>
+                <w:szCs w:val="24"/>
+                <w:lang w:eastAsia="tr-TR"/>
+              </w:rPr>
+              <w:t>tercihimiz</w:t>
+            </w:r>
+            <w:r>
+              <w:rPr>
+                <w:rFonts w:ascii="Times New Roman" w:eastAsia="Times New Roman" w:hAnsi="Times New Roman" w:cs="Times New Roman"/>
+                <w:color w:val="000000"/>
+                <w:sz w:val="24"/>
+                <w:szCs w:val="24"/>
+                <w:lang w:eastAsia="tr-TR"/>
+              </w:rPr>
+              <w:t xml:space="preserve"> nümerik çözümlerin yapılır veririnin de elde edildiği program ile grafikleri de oluşturmak olacak. Burada </w:t>
+            </w:r>
+            <w:proofErr w:type="spellStart"/>
+            <w:r>
+              <w:rPr>
+                <w:rFonts w:ascii="Times New Roman" w:eastAsia="Times New Roman" w:hAnsi="Times New Roman" w:cs="Times New Roman"/>
+                <w:color w:val="000000"/>
+                <w:sz w:val="24"/>
+                <w:szCs w:val="24"/>
+                <w:lang w:eastAsia="tr-TR"/>
+              </w:rPr>
+              <w:t>Python</w:t>
+            </w:r>
+            <w:proofErr w:type="spellEnd"/>
+            <w:r>
+              <w:rPr>
+                <w:rFonts w:ascii="Times New Roman" w:eastAsia="Times New Roman" w:hAnsi="Times New Roman" w:cs="Times New Roman"/>
+                <w:color w:val="000000"/>
+                <w:sz w:val="24"/>
+                <w:szCs w:val="24"/>
+                <w:lang w:eastAsia="tr-TR"/>
+              </w:rPr>
+              <w:t xml:space="preserve"> veya Julia programlama dilleri arasında bir tercih yapmak söz konusu oldu. Fakat tercih yapmamıza gerek kalmadı çünkü iki dil de </w:t>
+            </w:r>
+            <w:proofErr w:type="spellStart"/>
+            <w:r>
+              <w:rPr>
+                <w:rFonts w:ascii="Times New Roman" w:eastAsia="Times New Roman" w:hAnsi="Times New Roman" w:cs="Times New Roman"/>
+                <w:color w:val="000000"/>
+                <w:sz w:val="24"/>
+                <w:szCs w:val="24"/>
+                <w:lang w:eastAsia="tr-TR"/>
+              </w:rPr>
+              <w:t>pyplots</w:t>
+            </w:r>
+            <w:proofErr w:type="spellEnd"/>
+            <w:r>
+              <w:rPr>
+                <w:rFonts w:ascii="Times New Roman" w:eastAsia="Times New Roman" w:hAnsi="Times New Roman" w:cs="Times New Roman"/>
+                <w:color w:val="000000"/>
+                <w:sz w:val="24"/>
+                <w:szCs w:val="24"/>
+                <w:lang w:eastAsia="tr-TR"/>
+              </w:rPr>
+              <w:t xml:space="preserve"> adlı kütüphane ile uyumluluk içerisinde figür üretebiliyor.</w:t>
+            </w:r>
+          </w:p>
+          <w:p>
+            <w:pPr>
+              <w:rPr>
+                <w:rFonts w:ascii="Times New Roman" w:eastAsia="Times New Roman" w:hAnsi="Times New Roman" w:cs="Times New Roman"/>
+                <w:sz w:val="24"/>
+                <w:szCs w:val="24"/>
+                <w:lang w:eastAsia="tr-TR"/>
+              </w:rPr>
+            </w:pPr>
+          </w:p>
+          <w:p>
+            <w:pPr>
+              <w:rPr>
+                <w:rFonts w:ascii="Times New Roman" w:eastAsia="Times New Roman" w:hAnsi="Times New Roman" w:cs="Times New Roman"/>
+                <w:sz w:val="24"/>
+                <w:szCs w:val="24"/>
+                <w:lang w:eastAsia="tr-TR"/>
+              </w:rPr>
+            </w:pPr>
+            <w:r>
+              <w:rPr>
+                <w:rFonts w:ascii="Times New Roman" w:eastAsia="Times New Roman" w:hAnsi="Times New Roman" w:cs="Times New Roman"/>
+                <w:color w:val="000000"/>
+                <w:sz w:val="24"/>
+                <w:szCs w:val="24"/>
+                <w:lang w:eastAsia="tr-TR"/>
+              </w:rPr>
+              <w:t>Örnek olarak üç farklı figür çizdirdik ve bu figürleri</w:t>
+            </w:r>
+            <w:r>
+              <w:rPr>
+                <w:rFonts w:ascii="Times New Roman" w:eastAsia="Times New Roman" w:hAnsi="Times New Roman" w:cs="Times New Roman"/>
+                <w:color w:val="000000"/>
+                <w:sz w:val="24"/>
+                <w:szCs w:val="24"/>
+                <w:lang w:eastAsia="tr-TR"/>
+              </w:rPr>
+              <w:t>,</w:t>
+            </w:r>
+            <w:r>
+              <w:rPr>
+                <w:rFonts w:ascii="Times New Roman" w:eastAsia="Times New Roman" w:hAnsi="Times New Roman" w:cs="Times New Roman"/>
+                <w:color w:val="000000"/>
+                <w:sz w:val="24"/>
+                <w:szCs w:val="24"/>
+                <w:lang w:eastAsia="tr-TR"/>
+              </w:rPr>
+              <w:t xml:space="preserve"> .</w:t>
+            </w:r>
+            <w:proofErr w:type="spellStart"/>
+            <w:r>
+              <w:rPr>
+                <w:rFonts w:ascii="Times New Roman" w:eastAsia="Times New Roman" w:hAnsi="Times New Roman" w:cs="Times New Roman"/>
+                <w:color w:val="000000"/>
+                <w:sz w:val="24"/>
+                <w:szCs w:val="24"/>
+                <w:lang w:eastAsia="tr-TR"/>
+              </w:rPr>
+              <w:t>pdf</w:t>
+            </w:r>
+            <w:proofErr w:type="spellEnd"/>
+            <w:r>
+              <w:rPr>
+                <w:rFonts w:ascii="Times New Roman" w:eastAsia="Times New Roman" w:hAnsi="Times New Roman" w:cs="Times New Roman"/>
+                <w:color w:val="000000"/>
+                <w:sz w:val="24"/>
+                <w:szCs w:val="24"/>
+                <w:lang w:eastAsia="tr-TR"/>
+              </w:rPr>
+              <w:t>, .</w:t>
+            </w:r>
+            <w:proofErr w:type="spellStart"/>
+            <w:r>
+              <w:rPr>
+                <w:rFonts w:ascii="Times New Roman" w:eastAsia="Times New Roman" w:hAnsi="Times New Roman" w:cs="Times New Roman"/>
+                <w:color w:val="000000"/>
+                <w:sz w:val="24"/>
+                <w:szCs w:val="24"/>
+                <w:lang w:eastAsia="tr-TR"/>
+              </w:rPr>
+              <w:t>png</w:t>
+            </w:r>
+            <w:proofErr w:type="spellEnd"/>
+            <w:r>
+              <w:rPr>
+                <w:rFonts w:ascii="Times New Roman" w:eastAsia="Times New Roman" w:hAnsi="Times New Roman" w:cs="Times New Roman"/>
+                <w:color w:val="000000"/>
+                <w:sz w:val="24"/>
+                <w:szCs w:val="24"/>
+                <w:lang w:eastAsia="tr-TR"/>
+              </w:rPr>
+              <w:t xml:space="preserve"> gibi farklı formatlarda kayıt ettik. İlki, üç farklı eğrinin x ve y eksenleri ile iki boyutlu  şekilde çizilmesi ve figür üzerinde isimlendirmeler yapılması ile ilgili oldu. İkincisi</w:t>
+            </w:r>
+            <w:r>
+              <w:rPr>
+                <w:rFonts w:ascii="Times New Roman" w:eastAsia="Times New Roman" w:hAnsi="Times New Roman" w:cs="Times New Roman"/>
+                <w:color w:val="000000"/>
+                <w:sz w:val="24"/>
+                <w:szCs w:val="24"/>
+                <w:lang w:eastAsia="tr-TR"/>
+              </w:rPr>
+              <w:t>(Figür 1)</w:t>
+            </w:r>
+            <w:r>
+              <w:rPr>
+                <w:rFonts w:ascii="Times New Roman" w:eastAsia="Times New Roman" w:hAnsi="Times New Roman" w:cs="Times New Roman"/>
+                <w:color w:val="000000"/>
+                <w:sz w:val="24"/>
+                <w:szCs w:val="24"/>
+                <w:lang w:eastAsia="tr-TR"/>
+              </w:rPr>
+              <w:t>, iki eğrinin alt alta olan ayrı bölme</w:t>
+            </w:r>
+            <w:bookmarkStart w:id="0" w:name="_GoBack"/>
+            <w:bookmarkEnd w:id="0"/>
+            <w:r>
+              <w:rPr>
+                <w:rFonts w:ascii="Times New Roman" w:eastAsia="Times New Roman" w:hAnsi="Times New Roman" w:cs="Times New Roman"/>
+                <w:color w:val="000000"/>
+                <w:sz w:val="24"/>
+                <w:szCs w:val="24"/>
+                <w:lang w:eastAsia="tr-TR"/>
+              </w:rPr>
+              <w:t>lerde ama yine aynı figür içinde çizilmesi ve isimlendirilmesi ile ilgili oldu. Son olarak da bir yüzey eğrisi çizdirdik.</w:t>
+            </w:r>
+          </w:p>
+          <w:p>
+            <w:pPr>
+              <w:jc w:val="center"/>
+              <w:rPr>
+                <w:rFonts w:ascii="Times New Roman" w:hAnsi="Times New Roman" w:cs="Times New Roman"/>
+                <w:sz w:val="24"/>
+                <w:szCs w:val="24"/>
+              </w:rPr>
+            </w:pPr>
+            <w:r>
+              <w:rPr>
+                <w:rFonts w:ascii="Times New Roman" w:hAnsi="Times New Roman" w:cs="Times New Roman"/>
+                <w:noProof/>
+                <w:sz w:val="24"/>
+                <w:szCs w:val="24"/>
+                <w:lang w:eastAsia="tr-TR"/>
+              </w:rPr>
+              <w:drawing>
+                <wp:inline distT="0" distB="0" distL="0" distR="0">
+                  <wp:extent cx="3319593" cy="2314180"/>
+                  <wp:effectExtent l="0" t="0" r="0" b="0"/>
+                  <wp:docPr id="1" name="Resim 1"/>
+                  <wp:cNvGraphicFramePr>
+                    <a:graphicFrameLocks xmlns:a="http://schemas.openxmlformats.org/drawingml/2006/main" noChangeAspect="1"/>
+                  </wp:cNvGraphicFramePr>
+                  <a:graphic xmlns:a="http://schemas.openxmlformats.org/drawingml/2006/main">
+                    <a:graphicData uri="http://schemas.openxmlformats.org/drawingml/2006/picture">
+                      <pic:pic xmlns:pic="http://schemas.openxmlformats.org/drawingml/2006/picture">
+                        <pic:nvPicPr>
+                          <pic:cNvPr id="1" name="plot2.png"/>
+                          <pic:cNvPicPr/>
+                        </pic:nvPicPr>
+                        <pic:blipFill>
+                          <a:blip r:embed="rId8">
+                            <a:extLst>
+                              <a:ext uri="{28A0092B-C50C-407E-A947-70E740481C1C}">
+                                <a14:useLocalDpi xmlns:a14="http://schemas.microsoft.com/office/drawing/2010/main" val="0"/>
+                              </a:ext>
+                            </a:extLst>
+                          </a:blip>
+                          <a:stretch>
+                            <a:fillRect/>
+                          </a:stretch>
+                        </pic:blipFill>
+                        <pic:spPr>
+                          <a:xfrm>
+                            <a:off x="0" y="0"/>
+                            <a:ext cx="3369356" cy="2348871"/>
+                          </a:xfrm>
+                          <a:prstGeom prst="rect">
+                            <a:avLst/>
+                          </a:prstGeom>
+                        </pic:spPr>
+                      </pic:pic>
+                    </a:graphicData>
+                  </a:graphic>
+                </wp:inline>
+              </w:drawing>
+            </w:r>
+          </w:p>
+          <w:p>
+            <w:pPr>
+              <w:jc w:val="center"/>
+              <w:rPr>
+                <w:rFonts w:ascii="Times New Roman" w:hAnsi="Times New Roman" w:cs="Times New Roman"/>
+              </w:rPr>
+            </w:pPr>
+            <w:r>
+              <w:rPr>
+                <w:rFonts w:ascii="Times New Roman" w:hAnsi="Times New Roman" w:cs="Times New Roman"/>
+                <w:b/>
+                <w:sz w:val="24"/>
+                <w:szCs w:val="24"/>
+              </w:rPr>
+              <w:t xml:space="preserve">Figür 1: </w:t>
+            </w:r>
+            <w:proofErr w:type="spellStart"/>
+            <w:r>
+              <w:rPr>
+                <w:rFonts w:ascii="Times New Roman" w:hAnsi="Times New Roman" w:cs="Times New Roman"/>
+                <w:sz w:val="24"/>
+                <w:szCs w:val="24"/>
+              </w:rPr>
+              <w:t>Pyplots</w:t>
+            </w:r>
+            <w:proofErr w:type="spellEnd"/>
+            <w:r>
+              <w:rPr>
+                <w:rFonts w:ascii="Times New Roman" w:hAnsi="Times New Roman" w:cs="Times New Roman"/>
+                <w:sz w:val="24"/>
+                <w:szCs w:val="24"/>
+              </w:rPr>
+              <w:t xml:space="preserve"> ile elde edilen örnek figür.</w:t>
+            </w:r>
           </w:p>
           <w:p>
             <w:pPr>
@@ -3601,7 +3708,6 @@
                 <w:sz w:val="24"/>
                 <w:szCs w:val="24"/>
               </w:rPr>
-              <w:lastRenderedPageBreak/>
               <w:t>Yapılan Uygulama:</w:t>
             </w:r>
           </w:p>
@@ -4178,7 +4284,6 @@
                 <w:sz w:val="24"/>
                 <w:szCs w:val="24"/>
               </w:rPr>
-              <w:lastRenderedPageBreak/>
               <w:t>Yapılan Uygulama:</w:t>
             </w:r>
           </w:p>
@@ -4711,7 +4816,6 @@
                 <w:sz w:val="24"/>
                 <w:szCs w:val="24"/>
               </w:rPr>
-              <w:lastRenderedPageBreak/>
               <w:t>Yapılan Uygulama:</w:t>
             </w:r>
           </w:p>
@@ -5275,7 +5379,6 @@
                 <w:sz w:val="24"/>
                 <w:szCs w:val="24"/>
               </w:rPr>
-              <w:lastRenderedPageBreak/>
               <w:t>Yapılan Uygulama:</w:t>
             </w:r>
           </w:p>
@@ -5822,7 +5925,6 @@
                 <w:sz w:val="24"/>
                 <w:szCs w:val="24"/>
               </w:rPr>
-              <w:lastRenderedPageBreak/>
               <w:t>Yapılan Uygulama:</w:t>
             </w:r>
           </w:p>
@@ -6375,7 +6477,6 @@
                 <w:sz w:val="24"/>
                 <w:szCs w:val="24"/>
               </w:rPr>
-              <w:lastRenderedPageBreak/>
               <w:t xml:space="preserve">Yapılan </w:t>
             </w:r>
             <w:r>
@@ -8088,7 +8189,6 @@
                 <w:sz w:val="24"/>
                 <w:szCs w:val="24"/>
               </w:rPr>
-              <w:lastRenderedPageBreak/>
               <w:t>Yapılan Uygulama:</w:t>
             </w:r>
           </w:p>
@@ -9162,6 +9262,7 @@
         <w:rPr>
           <w:rFonts w:ascii="Times New Roman" w:hAnsi="Times New Roman" w:cs="Times New Roman"/>
         </w:rPr>
+        <w:lastRenderedPageBreak/>
         <w:br w:type="page"/>
       </w:r>
     </w:p>
@@ -9795,7 +9896,7 @@
       </w:pPr>
     </w:p>
     <w:sectPr>
-      <w:footerReference w:type="default" r:id="rId8"/>
+      <w:footerReference w:type="default" r:id="rId9"/>
       <w:pgSz w:w="12240" w:h="15840"/>
       <w:pgMar w:top="1440" w:right="1440" w:bottom="1440" w:left="1440" w:header="720" w:footer="720" w:gutter="0"/>
       <w:cols w:space="720"/>
@@ -9859,7 +9960,7 @@
           <w:rPr>
             <w:noProof/>
           </w:rPr>
-          <w:t>6</w:t>
+          <w:t>8</w:t>
         </w:r>
         <w:r>
           <w:fldChar w:fldCharType="end"/>
@@ -10892,7 +10993,7 @@
 </file>
 
 <file path=customXml/itemProps1.xml><?xml version="1.0" encoding="utf-8"?>
-<ds:datastoreItem xmlns:ds="http://schemas.openxmlformats.org/officeDocument/2006/customXml" ds:itemID="{CDB0FC4D-AA3F-4A95-9DEE-3BEABF305E30}">
+<ds:datastoreItem xmlns:ds="http://schemas.openxmlformats.org/officeDocument/2006/customXml" ds:itemID="{27E686F9-A28A-4EA9-891B-4EFED8CDACB9}">
   <ds:schemaRefs>
     <ds:schemaRef ds:uri="http://schemas.openxmlformats.org/officeDocument/2006/bibliography"/>
   </ds:schemaRefs>

</xml_diff>

<commit_message>
Staj defterine 3 gün daha eklendi, 2 parçacıklı spin etkileşimi uygulaması kodları eklendi, latex dosyası sonuçları gösterecek şekilde düzenlendi.
</commit_message>
<xml_diff>
--- a/Staj_Defteri_ITU.docx
+++ b/Staj_Defteri_ITU.docx
@@ -6288,17 +6288,7 @@
                 <w:sz w:val="24"/>
                 <w:szCs w:val="24"/>
               </w:rPr>
-              <w:t>periy</w:t>
-            </w:r>
-            <w:bookmarkStart w:id="0" w:name="_GoBack"/>
-            <w:bookmarkEnd w:id="0"/>
-            <w:r>
-              <w:rPr>
-                <w:rFonts w:ascii="Times New Roman" w:eastAsiaTheme="minorEastAsia" w:hAnsi="Times New Roman" w:cs="Times New Roman"/>
-                <w:sz w:val="24"/>
-                <w:szCs w:val="24"/>
-              </w:rPr>
-              <w:t>otla</w:t>
+              <w:t>periyotla</w:t>
             </w:r>
             <w:proofErr w:type="gramEnd"/>
             <w:r>
@@ -6432,6 +6422,8 @@
               </w:rPr>
               <w:t xml:space="preserve"> potansiyelin karşılaştırılması.</w:t>
             </w:r>
+            <w:bookmarkStart w:id="0" w:name="_GoBack"/>
+            <w:bookmarkEnd w:id="0"/>
           </w:p>
         </w:tc>
       </w:tr>
@@ -6613,6 +6605,24 @@
                 <w:szCs w:val="24"/>
               </w:rPr>
             </w:pPr>
+            <w:proofErr w:type="spellStart"/>
+            <w:r>
+              <w:rPr>
+                <w:rFonts w:ascii="Times New Roman" w:hAnsi="Times New Roman" w:cs="Times New Roman"/>
+                <w:sz w:val="24"/>
+                <w:szCs w:val="24"/>
+              </w:rPr>
+              <w:t>Qojulia</w:t>
+            </w:r>
+            <w:proofErr w:type="spellEnd"/>
+            <w:r>
+              <w:rPr>
+                <w:rFonts w:ascii="Times New Roman" w:hAnsi="Times New Roman" w:cs="Times New Roman"/>
+                <w:sz w:val="24"/>
+                <w:szCs w:val="24"/>
+              </w:rPr>
+              <w:t xml:space="preserve"> ile Spin Sistemleri Tanımlanması ve Git Repo Düzenlemesi</w:t>
+            </w:r>
           </w:p>
         </w:tc>
         <w:tc>
@@ -6717,178 +6727,782 @@
           <w:p>
             <w:pPr>
               <w:rPr>
-                <w:rFonts w:ascii="Times New Roman" w:hAnsi="Times New Roman" w:cs="Times New Roman"/>
-                <w:sz w:val="24"/>
-                <w:szCs w:val="24"/>
-              </w:rPr>
-            </w:pPr>
-          </w:p>
-          <w:p>
-            <w:pPr>
-              <w:rPr>
-                <w:rFonts w:ascii="Times New Roman" w:hAnsi="Times New Roman" w:cs="Times New Roman"/>
-                <w:sz w:val="24"/>
-                <w:szCs w:val="24"/>
-              </w:rPr>
-            </w:pPr>
-          </w:p>
-          <w:p>
-            <w:pPr>
-              <w:rPr>
-                <w:rFonts w:ascii="Times New Roman" w:hAnsi="Times New Roman" w:cs="Times New Roman"/>
-                <w:sz w:val="24"/>
-                <w:szCs w:val="24"/>
-              </w:rPr>
-            </w:pPr>
-          </w:p>
-          <w:p>
-            <w:pPr>
-              <w:rPr>
-                <w:rFonts w:ascii="Times New Roman" w:hAnsi="Times New Roman" w:cs="Times New Roman"/>
-                <w:sz w:val="24"/>
-                <w:szCs w:val="24"/>
-              </w:rPr>
-            </w:pPr>
-          </w:p>
-          <w:p>
-            <w:pPr>
-              <w:rPr>
-                <w:rFonts w:ascii="Times New Roman" w:hAnsi="Times New Roman" w:cs="Times New Roman"/>
-                <w:sz w:val="24"/>
-                <w:szCs w:val="24"/>
-              </w:rPr>
-            </w:pPr>
-          </w:p>
-          <w:p>
-            <w:pPr>
-              <w:rPr>
-                <w:rFonts w:ascii="Times New Roman" w:hAnsi="Times New Roman" w:cs="Times New Roman"/>
-                <w:sz w:val="24"/>
-                <w:szCs w:val="24"/>
-              </w:rPr>
-            </w:pPr>
-          </w:p>
-          <w:p>
-            <w:pPr>
-              <w:rPr>
-                <w:rFonts w:ascii="Times New Roman" w:hAnsi="Times New Roman" w:cs="Times New Roman"/>
-                <w:sz w:val="24"/>
-                <w:szCs w:val="24"/>
-              </w:rPr>
-            </w:pPr>
-          </w:p>
-          <w:p>
-            <w:pPr>
-              <w:rPr>
-                <w:rFonts w:ascii="Times New Roman" w:hAnsi="Times New Roman" w:cs="Times New Roman"/>
-                <w:sz w:val="24"/>
-                <w:szCs w:val="24"/>
-              </w:rPr>
-            </w:pPr>
-          </w:p>
-          <w:p>
-            <w:pPr>
-              <w:rPr>
-                <w:rFonts w:ascii="Times New Roman" w:hAnsi="Times New Roman" w:cs="Times New Roman"/>
-                <w:sz w:val="24"/>
-                <w:szCs w:val="24"/>
-              </w:rPr>
-            </w:pPr>
-          </w:p>
-          <w:p>
-            <w:pPr>
-              <w:rPr>
-                <w:rFonts w:ascii="Times New Roman" w:hAnsi="Times New Roman" w:cs="Times New Roman"/>
-                <w:sz w:val="24"/>
-                <w:szCs w:val="24"/>
-              </w:rPr>
-            </w:pPr>
-          </w:p>
-          <w:p>
-            <w:pPr>
-              <w:rPr>
-                <w:rFonts w:ascii="Times New Roman" w:hAnsi="Times New Roman" w:cs="Times New Roman"/>
-                <w:sz w:val="24"/>
-                <w:szCs w:val="24"/>
-              </w:rPr>
-            </w:pPr>
-          </w:p>
-          <w:p>
-            <w:pPr>
-              <w:rPr>
-                <w:rFonts w:ascii="Times New Roman" w:hAnsi="Times New Roman" w:cs="Times New Roman"/>
-                <w:sz w:val="24"/>
-                <w:szCs w:val="24"/>
-              </w:rPr>
-            </w:pPr>
-          </w:p>
-          <w:p>
-            <w:pPr>
-              <w:rPr>
-                <w:rFonts w:ascii="Times New Roman" w:hAnsi="Times New Roman" w:cs="Times New Roman"/>
-                <w:sz w:val="24"/>
-                <w:szCs w:val="24"/>
-              </w:rPr>
-            </w:pPr>
-          </w:p>
-          <w:p>
-            <w:pPr>
-              <w:rPr>
-                <w:rFonts w:ascii="Times New Roman" w:hAnsi="Times New Roman" w:cs="Times New Roman"/>
-                <w:sz w:val="24"/>
-                <w:szCs w:val="24"/>
-              </w:rPr>
-            </w:pPr>
-          </w:p>
-          <w:p>
-            <w:pPr>
-              <w:rPr>
-                <w:rFonts w:ascii="Times New Roman" w:hAnsi="Times New Roman" w:cs="Times New Roman"/>
-                <w:sz w:val="24"/>
-                <w:szCs w:val="24"/>
-              </w:rPr>
-            </w:pPr>
-          </w:p>
-          <w:p>
-            <w:pPr>
-              <w:rPr>
-                <w:rFonts w:ascii="Times New Roman" w:hAnsi="Times New Roman" w:cs="Times New Roman"/>
-                <w:sz w:val="24"/>
-                <w:szCs w:val="24"/>
-              </w:rPr>
-            </w:pPr>
-          </w:p>
-          <w:p>
-            <w:pPr>
-              <w:rPr>
-                <w:rFonts w:ascii="Times New Roman" w:hAnsi="Times New Roman" w:cs="Times New Roman"/>
-                <w:sz w:val="24"/>
-                <w:szCs w:val="24"/>
-              </w:rPr>
-            </w:pPr>
-          </w:p>
-          <w:p>
-            <w:pPr>
-              <w:rPr>
-                <w:rFonts w:ascii="Times New Roman" w:hAnsi="Times New Roman" w:cs="Times New Roman"/>
-                <w:sz w:val="24"/>
-                <w:szCs w:val="24"/>
-              </w:rPr>
-            </w:pPr>
-          </w:p>
-          <w:p>
-            <w:pPr>
-              <w:rPr>
-                <w:rFonts w:ascii="Times New Roman" w:hAnsi="Times New Roman" w:cs="Times New Roman"/>
-                <w:sz w:val="24"/>
-                <w:szCs w:val="24"/>
-              </w:rPr>
-            </w:pPr>
-          </w:p>
-          <w:p>
-            <w:pPr>
-              <w:rPr>
-                <w:rFonts w:ascii="Times New Roman" w:hAnsi="Times New Roman" w:cs="Times New Roman"/>
+                <w:rFonts w:ascii="Times New Roman" w:eastAsiaTheme="minorEastAsia" w:hAnsi="Times New Roman" w:cs="Times New Roman"/>
+                <w:sz w:val="24"/>
+                <w:szCs w:val="24"/>
+              </w:rPr>
+            </w:pPr>
+            <w:r>
+              <w:rPr>
+                <w:rFonts w:ascii="Times New Roman" w:hAnsi="Times New Roman" w:cs="Times New Roman"/>
+                <w:sz w:val="24"/>
+                <w:szCs w:val="24"/>
+              </w:rPr>
+              <w:t xml:space="preserve">Çok parçacıklı kuantum sistemlerinin bilgisayar tabanlı çözümlerinin yapılmasından önce bu sistemlerin temsilinin yapılacağı </w:t>
+            </w:r>
+            <w:proofErr w:type="gramStart"/>
+            <w:r>
+              <w:rPr>
+                <w:rFonts w:ascii="Times New Roman" w:hAnsi="Times New Roman" w:cs="Times New Roman"/>
+                <w:sz w:val="24"/>
+                <w:szCs w:val="24"/>
+              </w:rPr>
+              <w:t>bazların</w:t>
+            </w:r>
+            <w:proofErr w:type="gramEnd"/>
+            <w:r>
+              <w:rPr>
+                <w:rFonts w:ascii="Times New Roman" w:hAnsi="Times New Roman" w:cs="Times New Roman"/>
+                <w:sz w:val="24"/>
+                <w:szCs w:val="24"/>
+              </w:rPr>
+              <w:t xml:space="preserve"> belirlenmesi gereklidir. Burada, </w:t>
+            </w:r>
+            <w:proofErr w:type="spellStart"/>
+            <w:r>
+              <w:rPr>
+                <w:rFonts w:ascii="Times New Roman" w:hAnsi="Times New Roman" w:cs="Times New Roman"/>
+                <w:sz w:val="24"/>
+                <w:szCs w:val="24"/>
+              </w:rPr>
+              <w:t>spin</w:t>
+            </w:r>
+            <w:proofErr w:type="spellEnd"/>
+            <w:r>
+              <w:rPr>
+                <w:rFonts w:ascii="Times New Roman" w:hAnsi="Times New Roman" w:cs="Times New Roman"/>
+                <w:sz w:val="24"/>
+                <w:szCs w:val="24"/>
+              </w:rPr>
+              <w:t xml:space="preserve"> </w:t>
+            </w:r>
+            <w:proofErr w:type="gramStart"/>
+            <w:r>
+              <w:rPr>
+                <w:rFonts w:ascii="Times New Roman" w:hAnsi="Times New Roman" w:cs="Times New Roman"/>
+                <w:sz w:val="24"/>
+                <w:szCs w:val="24"/>
+              </w:rPr>
+              <w:t>bazları</w:t>
+            </w:r>
+            <w:proofErr w:type="gramEnd"/>
+            <w:r>
+              <w:rPr>
+                <w:rFonts w:ascii="Times New Roman" w:hAnsi="Times New Roman" w:cs="Times New Roman"/>
+                <w:sz w:val="24"/>
+                <w:szCs w:val="24"/>
+              </w:rPr>
+              <w:t xml:space="preserve"> önemli</w:t>
+            </w:r>
+            <w:r>
+              <w:rPr>
+                <w:rFonts w:ascii="Times New Roman" w:hAnsi="Times New Roman" w:cs="Times New Roman"/>
+                <w:sz w:val="24"/>
+                <w:szCs w:val="24"/>
+              </w:rPr>
+              <w:t xml:space="preserve"> </w:t>
+            </w:r>
+            <w:r>
+              <w:rPr>
+                <w:rFonts w:ascii="Times New Roman" w:hAnsi="Times New Roman" w:cs="Times New Roman"/>
+                <w:sz w:val="24"/>
+                <w:szCs w:val="24"/>
+              </w:rPr>
+              <w:t xml:space="preserve">bir yere sahiptir çünkü sonlu </w:t>
+            </w:r>
+            <w:proofErr w:type="spellStart"/>
+            <w:r>
+              <w:rPr>
+                <w:rFonts w:ascii="Times New Roman" w:hAnsi="Times New Roman" w:cs="Times New Roman"/>
+                <w:sz w:val="24"/>
+                <w:szCs w:val="24"/>
+              </w:rPr>
+              <w:t>Hilbert</w:t>
+            </w:r>
+            <w:proofErr w:type="spellEnd"/>
+            <w:r>
+              <w:rPr>
+                <w:rFonts w:ascii="Times New Roman" w:hAnsi="Times New Roman" w:cs="Times New Roman"/>
+                <w:sz w:val="24"/>
+                <w:szCs w:val="24"/>
+              </w:rPr>
+              <w:t xml:space="preserve"> uzaylarında tanımlanabilirler. Bunun anlamı operatörler ve </w:t>
+            </w:r>
+            <w:proofErr w:type="gramStart"/>
+            <w:r>
+              <w:rPr>
+                <w:rFonts w:ascii="Times New Roman" w:hAnsi="Times New Roman" w:cs="Times New Roman"/>
+                <w:sz w:val="24"/>
+                <w:szCs w:val="24"/>
+              </w:rPr>
+              <w:t>bazlar</w:t>
+            </w:r>
+            <w:proofErr w:type="gramEnd"/>
+            <w:r>
+              <w:rPr>
+                <w:rFonts w:ascii="Times New Roman" w:hAnsi="Times New Roman" w:cs="Times New Roman"/>
+                <w:sz w:val="24"/>
+                <w:szCs w:val="24"/>
+              </w:rPr>
+              <w:t xml:space="preserve"> sonlu boyuttaki </w:t>
+            </w:r>
+            <w:r>
+              <w:rPr>
+                <w:rFonts w:ascii="Times New Roman" w:hAnsi="Times New Roman" w:cs="Times New Roman"/>
+                <w:sz w:val="24"/>
+                <w:szCs w:val="24"/>
+              </w:rPr>
+              <w:t xml:space="preserve">matrisler ve vektörler ile tanımlanabilirler. Böylece programların kullanacağı işlem gücü ve hafıza konusunda limit daha küçük olur. Örneğin </w:t>
+            </w:r>
+            <w:proofErr w:type="spellStart"/>
+            <w:r>
+              <w:rPr>
+                <w:rFonts w:ascii="Times New Roman" w:hAnsi="Times New Roman" w:cs="Times New Roman"/>
+                <w:sz w:val="24"/>
+                <w:szCs w:val="24"/>
+              </w:rPr>
+              <w:t>spin</w:t>
+            </w:r>
+            <w:proofErr w:type="spellEnd"/>
+            <w:r>
+              <w:rPr>
+                <w:rFonts w:ascii="Times New Roman" w:hAnsi="Times New Roman" w:cs="Times New Roman"/>
+                <w:sz w:val="24"/>
+                <w:szCs w:val="24"/>
+              </w:rPr>
+              <w:t xml:space="preserve"> ½ bazında tek parçacık için iki </w:t>
+            </w:r>
+            <w:r>
+              <w:rPr>
+                <w:rFonts w:ascii="Times New Roman" w:hAnsi="Times New Roman" w:cs="Times New Roman"/>
+                <w:sz w:val="24"/>
+                <w:szCs w:val="24"/>
+              </w:rPr>
+              <w:t>öz vektör</w:t>
+            </w:r>
+            <w:r>
+              <w:rPr>
+                <w:rFonts w:ascii="Times New Roman" w:hAnsi="Times New Roman" w:cs="Times New Roman"/>
+                <w:sz w:val="24"/>
+                <w:szCs w:val="24"/>
+              </w:rPr>
+              <w:t xml:space="preserve"> </w:t>
+            </w:r>
+            <w:proofErr w:type="gramStart"/>
+            <w:r>
+              <w:rPr>
+                <w:rFonts w:ascii="Times New Roman" w:hAnsi="Times New Roman" w:cs="Times New Roman"/>
+                <w:sz w:val="24"/>
+                <w:szCs w:val="24"/>
+              </w:rPr>
+              <w:t>baz</w:t>
+            </w:r>
+            <w:proofErr w:type="gramEnd"/>
+            <w:r>
+              <w:rPr>
+                <w:rFonts w:ascii="Times New Roman" w:hAnsi="Times New Roman" w:cs="Times New Roman"/>
+                <w:sz w:val="24"/>
+                <w:szCs w:val="24"/>
+              </w:rPr>
+              <w:t xml:space="preserve"> oluşturur ve operatörler 2x2 boyutlarında olan </w:t>
+            </w:r>
+            <m:oMath>
+              <m:sSub>
+                <m:sSubPr>
+                  <m:ctrlPr>
+                    <w:rPr>
+                      <w:rFonts w:ascii="Cambria Math" w:hAnsi="Cambria Math" w:cs="Times New Roman"/>
+                      <w:i/>
+                      <w:sz w:val="24"/>
+                      <w:szCs w:val="24"/>
+                    </w:rPr>
+                  </m:ctrlPr>
+                </m:sSubPr>
+                <m:e>
+                  <m:r>
+                    <w:rPr>
+                      <w:rFonts w:ascii="Cambria Math" w:hAnsi="Cambria Math" w:cs="Times New Roman"/>
+                      <w:sz w:val="24"/>
+                      <w:szCs w:val="24"/>
+                    </w:rPr>
+                    <m:t>σ</m:t>
+                  </m:r>
+                </m:e>
+                <m:sub>
+                  <m:r>
+                    <w:rPr>
+                      <w:rFonts w:ascii="Cambria Math" w:hAnsi="Cambria Math" w:cs="Times New Roman"/>
+                      <w:sz w:val="24"/>
+                      <w:szCs w:val="24"/>
+                    </w:rPr>
+                    <m:t>x</m:t>
+                  </m:r>
+                </m:sub>
+              </m:sSub>
+              <m:sSub>
+                <m:sSubPr>
+                  <m:ctrlPr>
+                    <w:rPr>
+                      <w:rFonts w:ascii="Cambria Math" w:hAnsi="Cambria Math" w:cs="Times New Roman"/>
+                      <w:i/>
+                      <w:sz w:val="24"/>
+                      <w:szCs w:val="24"/>
+                    </w:rPr>
+                  </m:ctrlPr>
+                </m:sSubPr>
+                <m:e>
+                  <m:r>
+                    <w:rPr>
+                      <w:rFonts w:ascii="Cambria Math" w:hAnsi="Cambria Math" w:cs="Times New Roman"/>
+                      <w:sz w:val="24"/>
+                      <w:szCs w:val="24"/>
+                    </w:rPr>
+                    <m:t>σ</m:t>
+                  </m:r>
+                </m:e>
+                <m:sub>
+                  <m:r>
+                    <w:rPr>
+                      <w:rFonts w:ascii="Cambria Math" w:hAnsi="Cambria Math" w:cs="Times New Roman"/>
+                      <w:sz w:val="24"/>
+                      <w:szCs w:val="24"/>
+                    </w:rPr>
+                    <m:t>y</m:t>
+                  </m:r>
+                </m:sub>
+              </m:sSub>
+              <m:sSub>
+                <m:sSubPr>
+                  <m:ctrlPr>
+                    <w:rPr>
+                      <w:rFonts w:ascii="Cambria Math" w:hAnsi="Cambria Math" w:cs="Times New Roman"/>
+                      <w:i/>
+                      <w:sz w:val="24"/>
+                      <w:szCs w:val="24"/>
+                    </w:rPr>
+                  </m:ctrlPr>
+                </m:sSubPr>
+                <m:e>
+                  <m:r>
+                    <w:rPr>
+                      <w:rFonts w:ascii="Cambria Math" w:hAnsi="Cambria Math" w:cs="Times New Roman"/>
+                      <w:sz w:val="24"/>
+                      <w:szCs w:val="24"/>
+                    </w:rPr>
+                    <m:t>σ</m:t>
+                  </m:r>
+                </m:e>
+                <m:sub>
+                  <m:r>
+                    <w:rPr>
+                      <w:rFonts w:ascii="Cambria Math" w:hAnsi="Cambria Math" w:cs="Times New Roman"/>
+                      <w:sz w:val="24"/>
+                      <w:szCs w:val="24"/>
+                    </w:rPr>
+                    <m:t>z</m:t>
+                  </m:r>
+                </m:sub>
+              </m:sSub>
+            </m:oMath>
+            <w:r>
+              <w:rPr>
+                <w:rFonts w:ascii="Times New Roman" w:eastAsiaTheme="minorEastAsia" w:hAnsi="Times New Roman" w:cs="Times New Roman"/>
+                <w:sz w:val="24"/>
+                <w:szCs w:val="24"/>
+              </w:rPr>
+              <w:t xml:space="preserve"> </w:t>
+            </w:r>
+            <w:proofErr w:type="spellStart"/>
+            <w:r>
+              <w:rPr>
+                <w:rFonts w:ascii="Times New Roman" w:eastAsiaTheme="minorEastAsia" w:hAnsi="Times New Roman" w:cs="Times New Roman"/>
+                <w:sz w:val="24"/>
+                <w:szCs w:val="24"/>
+              </w:rPr>
+              <w:t>Pauli</w:t>
+            </w:r>
+            <w:proofErr w:type="spellEnd"/>
+            <w:r>
+              <w:rPr>
+                <w:rFonts w:ascii="Times New Roman" w:eastAsiaTheme="minorEastAsia" w:hAnsi="Times New Roman" w:cs="Times New Roman"/>
+                <w:sz w:val="24"/>
+                <w:szCs w:val="24"/>
+              </w:rPr>
+              <w:t xml:space="preserve"> </w:t>
+            </w:r>
+            <w:proofErr w:type="spellStart"/>
+            <w:r>
+              <w:rPr>
+                <w:rFonts w:ascii="Times New Roman" w:eastAsiaTheme="minorEastAsia" w:hAnsi="Times New Roman" w:cs="Times New Roman"/>
+                <w:sz w:val="24"/>
+                <w:szCs w:val="24"/>
+              </w:rPr>
+              <w:t>spin</w:t>
+            </w:r>
+            <w:proofErr w:type="spellEnd"/>
+            <w:r>
+              <w:rPr>
+                <w:rFonts w:ascii="Times New Roman" w:eastAsiaTheme="minorEastAsia" w:hAnsi="Times New Roman" w:cs="Times New Roman"/>
+                <w:sz w:val="24"/>
+                <w:szCs w:val="24"/>
+              </w:rPr>
+              <w:t xml:space="preserve"> matrisleri ile tanımlanır. Bunu </w:t>
+            </w:r>
+            <w:proofErr w:type="spellStart"/>
+            <w:r>
+              <w:rPr>
+                <w:rFonts w:ascii="Times New Roman" w:eastAsiaTheme="minorEastAsia" w:hAnsi="Times New Roman" w:cs="Times New Roman"/>
+                <w:sz w:val="24"/>
+                <w:szCs w:val="24"/>
+              </w:rPr>
+              <w:t>qojulia</w:t>
+            </w:r>
+            <w:proofErr w:type="spellEnd"/>
+            <w:r>
+              <w:rPr>
+                <w:rFonts w:ascii="Times New Roman" w:eastAsiaTheme="minorEastAsia" w:hAnsi="Times New Roman" w:cs="Times New Roman"/>
+                <w:sz w:val="24"/>
+                <w:szCs w:val="24"/>
+              </w:rPr>
+              <w:t xml:space="preserve"> </w:t>
+            </w:r>
+            <w:proofErr w:type="spellStart"/>
+            <w:r>
+              <w:rPr>
+                <w:rFonts w:ascii="Times New Roman" w:eastAsiaTheme="minorEastAsia" w:hAnsi="Times New Roman" w:cs="Times New Roman"/>
+                <w:i/>
+                <w:sz w:val="24"/>
+                <w:szCs w:val="24"/>
+              </w:rPr>
+              <w:t>SpinBasis</w:t>
+            </w:r>
+            <w:proofErr w:type="spellEnd"/>
+            <w:r>
+              <w:rPr>
+                <w:rFonts w:ascii="Times New Roman" w:eastAsiaTheme="minorEastAsia" w:hAnsi="Times New Roman" w:cs="Times New Roman"/>
+                <w:sz w:val="24"/>
+                <w:szCs w:val="24"/>
+              </w:rPr>
+              <w:t xml:space="preserve"> komutu ile </w:t>
+            </w:r>
+            <w:proofErr w:type="gramStart"/>
+            <w:r>
+              <w:rPr>
+                <w:rFonts w:ascii="Times New Roman" w:eastAsiaTheme="minorEastAsia" w:hAnsi="Times New Roman" w:cs="Times New Roman"/>
+                <w:sz w:val="24"/>
+                <w:szCs w:val="24"/>
+              </w:rPr>
+              <w:t>bazları</w:t>
+            </w:r>
+            <w:proofErr w:type="gramEnd"/>
+            <w:r>
+              <w:rPr>
+                <w:rFonts w:ascii="Times New Roman" w:eastAsiaTheme="minorEastAsia" w:hAnsi="Times New Roman" w:cs="Times New Roman"/>
+                <w:sz w:val="24"/>
+                <w:szCs w:val="24"/>
+              </w:rPr>
+              <w:t xml:space="preserve"> oluşturup, </w:t>
+            </w:r>
+            <w:proofErr w:type="spellStart"/>
+            <w:r>
+              <w:rPr>
+                <w:rFonts w:ascii="Times New Roman" w:eastAsiaTheme="minorEastAsia" w:hAnsi="Times New Roman" w:cs="Times New Roman"/>
+                <w:i/>
+                <w:sz w:val="24"/>
+                <w:szCs w:val="24"/>
+              </w:rPr>
+              <w:t>sigmax</w:t>
+            </w:r>
+            <w:proofErr w:type="spellEnd"/>
+            <w:r>
+              <w:rPr>
+                <w:rFonts w:ascii="Times New Roman" w:eastAsiaTheme="minorEastAsia" w:hAnsi="Times New Roman" w:cs="Times New Roman"/>
+                <w:i/>
+                <w:sz w:val="24"/>
+                <w:szCs w:val="24"/>
+              </w:rPr>
+              <w:t xml:space="preserve">, </w:t>
+            </w:r>
+            <w:proofErr w:type="spellStart"/>
+            <w:r>
+              <w:rPr>
+                <w:rFonts w:ascii="Times New Roman" w:eastAsiaTheme="minorEastAsia" w:hAnsi="Times New Roman" w:cs="Times New Roman"/>
+                <w:i/>
+                <w:sz w:val="24"/>
+                <w:szCs w:val="24"/>
+              </w:rPr>
+              <w:t>sigmay</w:t>
+            </w:r>
+            <w:proofErr w:type="spellEnd"/>
+            <w:r>
+              <w:rPr>
+                <w:rFonts w:ascii="Times New Roman" w:eastAsiaTheme="minorEastAsia" w:hAnsi="Times New Roman" w:cs="Times New Roman"/>
+                <w:i/>
+                <w:sz w:val="24"/>
+                <w:szCs w:val="24"/>
+              </w:rPr>
+              <w:t xml:space="preserve">, </w:t>
+            </w:r>
+            <w:proofErr w:type="spellStart"/>
+            <w:r>
+              <w:rPr>
+                <w:rFonts w:ascii="Times New Roman" w:eastAsiaTheme="minorEastAsia" w:hAnsi="Times New Roman" w:cs="Times New Roman"/>
+                <w:i/>
+                <w:sz w:val="24"/>
+                <w:szCs w:val="24"/>
+              </w:rPr>
+              <w:t>sigmaz</w:t>
+            </w:r>
+            <w:proofErr w:type="spellEnd"/>
+            <w:r>
+              <w:rPr>
+                <w:rFonts w:ascii="Times New Roman" w:eastAsiaTheme="minorEastAsia" w:hAnsi="Times New Roman" w:cs="Times New Roman"/>
+                <w:i/>
+                <w:sz w:val="24"/>
+                <w:szCs w:val="24"/>
+              </w:rPr>
+              <w:t xml:space="preserve">, </w:t>
+            </w:r>
+            <w:r>
+              <w:rPr>
+                <w:rFonts w:ascii="Times New Roman" w:eastAsiaTheme="minorEastAsia" w:hAnsi="Times New Roman" w:cs="Times New Roman"/>
+                <w:sz w:val="24"/>
+                <w:szCs w:val="24"/>
+              </w:rPr>
+              <w:t xml:space="preserve">komutlarıyla da bu baza bağlı operatörleri tanımlayıp otomatik bir biçimde yapar. Bu sayede daha yüksek(1,5/2…) </w:t>
+            </w:r>
+            <w:proofErr w:type="spellStart"/>
+            <w:r>
+              <w:rPr>
+                <w:rFonts w:ascii="Times New Roman" w:eastAsiaTheme="minorEastAsia" w:hAnsi="Times New Roman" w:cs="Times New Roman"/>
+                <w:sz w:val="24"/>
+                <w:szCs w:val="24"/>
+              </w:rPr>
+              <w:t>spin</w:t>
+            </w:r>
+            <w:proofErr w:type="spellEnd"/>
+            <w:r>
+              <w:rPr>
+                <w:rFonts w:ascii="Times New Roman" w:eastAsiaTheme="minorEastAsia" w:hAnsi="Times New Roman" w:cs="Times New Roman"/>
+                <w:sz w:val="24"/>
+                <w:szCs w:val="24"/>
+              </w:rPr>
+              <w:t xml:space="preserve"> değerlerine sahip sistemler sıfırdan tanımlama yapmaya ihtiyaç duymadan hızlıca oluşturulabilir.</w:t>
+            </w:r>
+          </w:p>
+          <w:p>
+            <w:pPr>
+              <w:rPr>
+                <w:rFonts w:ascii="Times New Roman" w:eastAsiaTheme="minorEastAsia" w:hAnsi="Times New Roman" w:cs="Times New Roman"/>
+                <w:sz w:val="24"/>
+                <w:szCs w:val="24"/>
+              </w:rPr>
+            </w:pPr>
+          </w:p>
+          <w:p>
+            <w:pPr>
+              <w:rPr>
+                <w:rFonts w:ascii="Times New Roman" w:eastAsiaTheme="minorEastAsia" w:hAnsi="Times New Roman" w:cs="Times New Roman"/>
+                <w:sz w:val="24"/>
+                <w:szCs w:val="24"/>
+              </w:rPr>
+            </w:pPr>
+            <w:r>
+              <w:rPr>
+                <w:rFonts w:ascii="Times New Roman" w:eastAsiaTheme="minorEastAsia" w:hAnsi="Times New Roman" w:cs="Times New Roman"/>
+                <w:sz w:val="24"/>
+                <w:szCs w:val="24"/>
+              </w:rPr>
+              <w:t xml:space="preserve">Bu çalışmalara ek olarak projenin daha verimli ilerlemesi için </w:t>
+            </w:r>
+            <w:proofErr w:type="gramStart"/>
+            <w:r>
+              <w:rPr>
+                <w:rFonts w:ascii="Times New Roman" w:eastAsiaTheme="minorEastAsia" w:hAnsi="Times New Roman" w:cs="Times New Roman"/>
+                <w:sz w:val="24"/>
+                <w:szCs w:val="24"/>
+              </w:rPr>
+              <w:t>Git</w:t>
+            </w:r>
+            <w:proofErr w:type="gramEnd"/>
+            <w:r>
+              <w:rPr>
+                <w:rFonts w:ascii="Times New Roman" w:eastAsiaTheme="minorEastAsia" w:hAnsi="Times New Roman" w:cs="Times New Roman"/>
+                <w:sz w:val="24"/>
+                <w:szCs w:val="24"/>
+              </w:rPr>
+              <w:t xml:space="preserve"> </w:t>
+            </w:r>
+            <w:proofErr w:type="spellStart"/>
+            <w:r>
+              <w:rPr>
+                <w:rFonts w:ascii="Times New Roman" w:eastAsiaTheme="minorEastAsia" w:hAnsi="Times New Roman" w:cs="Times New Roman"/>
+                <w:sz w:val="24"/>
+                <w:szCs w:val="24"/>
+              </w:rPr>
+              <w:t>repositoryde</w:t>
+            </w:r>
+            <w:proofErr w:type="spellEnd"/>
+            <w:r>
+              <w:rPr>
+                <w:rFonts w:ascii="Times New Roman" w:eastAsiaTheme="minorEastAsia" w:hAnsi="Times New Roman" w:cs="Times New Roman"/>
+                <w:sz w:val="24"/>
+                <w:szCs w:val="24"/>
+              </w:rPr>
+              <w:t xml:space="preserve"> bazı düzenlemelere gidildi. Öncelikle projede bulunanların rahatlıkla dosyalara erişiminin</w:t>
+            </w:r>
+            <w:r>
+              <w:rPr>
+                <w:rFonts w:ascii="Times New Roman" w:eastAsiaTheme="minorEastAsia" w:hAnsi="Times New Roman" w:cs="Times New Roman"/>
+                <w:sz w:val="24"/>
+                <w:szCs w:val="24"/>
+              </w:rPr>
+              <w:t xml:space="preserve"> </w:t>
+            </w:r>
+            <w:r>
+              <w:rPr>
+                <w:rFonts w:ascii="Times New Roman" w:eastAsiaTheme="minorEastAsia" w:hAnsi="Times New Roman" w:cs="Times New Roman"/>
+                <w:sz w:val="24"/>
+                <w:szCs w:val="24"/>
+              </w:rPr>
+              <w:t xml:space="preserve">sağlanması için </w:t>
+            </w:r>
+            <w:proofErr w:type="spellStart"/>
+            <w:r>
+              <w:rPr>
+                <w:rFonts w:ascii="Times New Roman" w:eastAsiaTheme="minorEastAsia" w:hAnsi="Times New Roman" w:cs="Times New Roman"/>
+                <w:sz w:val="24"/>
+                <w:szCs w:val="24"/>
+              </w:rPr>
+              <w:t>repository</w:t>
+            </w:r>
+            <w:proofErr w:type="spellEnd"/>
+            <w:r>
+              <w:rPr>
+                <w:rFonts w:ascii="Times New Roman" w:eastAsiaTheme="minorEastAsia" w:hAnsi="Times New Roman" w:cs="Times New Roman"/>
+                <w:sz w:val="24"/>
+                <w:szCs w:val="24"/>
+              </w:rPr>
+              <w:t xml:space="preserve">, </w:t>
+            </w:r>
+            <w:proofErr w:type="spellStart"/>
+            <w:r>
+              <w:rPr>
+                <w:rFonts w:ascii="Times New Roman" w:eastAsiaTheme="minorEastAsia" w:hAnsi="Times New Roman" w:cs="Times New Roman"/>
+                <w:sz w:val="24"/>
+                <w:szCs w:val="24"/>
+              </w:rPr>
+              <w:t>github</w:t>
+            </w:r>
+            <w:proofErr w:type="spellEnd"/>
+            <w:r>
+              <w:rPr>
+                <w:rFonts w:ascii="Times New Roman" w:eastAsiaTheme="minorEastAsia" w:hAnsi="Times New Roman" w:cs="Times New Roman"/>
+                <w:sz w:val="24"/>
+                <w:szCs w:val="24"/>
+              </w:rPr>
+              <w:t xml:space="preserve"> isimli kullanması bedava olan sunucuya eklendi. Bunu yapmak için </w:t>
+            </w:r>
+            <w:proofErr w:type="spellStart"/>
+            <w:r>
+              <w:rPr>
+                <w:rFonts w:ascii="Times New Roman" w:eastAsiaTheme="minorEastAsia" w:hAnsi="Times New Roman" w:cs="Times New Roman"/>
+                <w:sz w:val="24"/>
+                <w:szCs w:val="24"/>
+              </w:rPr>
+              <w:t>github</w:t>
+            </w:r>
+            <w:proofErr w:type="spellEnd"/>
+            <w:r>
+              <w:rPr>
+                <w:rFonts w:ascii="Times New Roman" w:eastAsiaTheme="minorEastAsia" w:hAnsi="Times New Roman" w:cs="Times New Roman"/>
+                <w:sz w:val="24"/>
+                <w:szCs w:val="24"/>
+              </w:rPr>
+              <w:t xml:space="preserve"> da yeni bir </w:t>
+            </w:r>
+            <w:proofErr w:type="spellStart"/>
+            <w:r>
+              <w:rPr>
+                <w:rFonts w:ascii="Times New Roman" w:eastAsiaTheme="minorEastAsia" w:hAnsi="Times New Roman" w:cs="Times New Roman"/>
+                <w:sz w:val="24"/>
+                <w:szCs w:val="24"/>
+              </w:rPr>
+              <w:t>repository</w:t>
+            </w:r>
+            <w:proofErr w:type="spellEnd"/>
+            <w:r>
+              <w:rPr>
+                <w:rFonts w:ascii="Times New Roman" w:eastAsiaTheme="minorEastAsia" w:hAnsi="Times New Roman" w:cs="Times New Roman"/>
+                <w:sz w:val="24"/>
+                <w:szCs w:val="24"/>
+              </w:rPr>
+              <w:t xml:space="preserve"> tanımlandı ve kaynak olacak </w:t>
+            </w:r>
+            <w:proofErr w:type="gramStart"/>
+            <w:r>
+              <w:rPr>
+                <w:rFonts w:ascii="Times New Roman" w:eastAsiaTheme="minorEastAsia" w:hAnsi="Times New Roman" w:cs="Times New Roman"/>
+                <w:sz w:val="24"/>
+                <w:szCs w:val="24"/>
+              </w:rPr>
+              <w:t>lokal</w:t>
+            </w:r>
+            <w:proofErr w:type="gramEnd"/>
+            <w:r>
+              <w:rPr>
+                <w:rFonts w:ascii="Times New Roman" w:eastAsiaTheme="minorEastAsia" w:hAnsi="Times New Roman" w:cs="Times New Roman"/>
+                <w:sz w:val="24"/>
+                <w:szCs w:val="24"/>
+              </w:rPr>
+              <w:t xml:space="preserve"> </w:t>
+            </w:r>
+            <w:proofErr w:type="spellStart"/>
+            <w:r>
+              <w:rPr>
+                <w:rFonts w:ascii="Times New Roman" w:eastAsiaTheme="minorEastAsia" w:hAnsi="Times New Roman" w:cs="Times New Roman"/>
+                <w:sz w:val="24"/>
+                <w:szCs w:val="24"/>
+              </w:rPr>
+              <w:t>repository</w:t>
+            </w:r>
+            <w:proofErr w:type="spellEnd"/>
+            <w:r>
+              <w:rPr>
+                <w:rFonts w:ascii="Times New Roman" w:eastAsiaTheme="minorEastAsia" w:hAnsi="Times New Roman" w:cs="Times New Roman"/>
+                <w:sz w:val="24"/>
+                <w:szCs w:val="24"/>
+              </w:rPr>
+              <w:t xml:space="preserve"> buraya </w:t>
+            </w:r>
+            <w:proofErr w:type="spellStart"/>
+            <w:r>
+              <w:rPr>
+                <w:rFonts w:ascii="Times New Roman" w:eastAsiaTheme="minorEastAsia" w:hAnsi="Times New Roman" w:cs="Times New Roman"/>
+                <w:i/>
+                <w:sz w:val="24"/>
+                <w:szCs w:val="24"/>
+              </w:rPr>
+              <w:t>push</w:t>
+            </w:r>
+            <w:proofErr w:type="spellEnd"/>
+            <w:r>
+              <w:rPr>
+                <w:rFonts w:ascii="Times New Roman" w:eastAsiaTheme="minorEastAsia" w:hAnsi="Times New Roman" w:cs="Times New Roman"/>
+                <w:sz w:val="24"/>
+                <w:szCs w:val="24"/>
+              </w:rPr>
+              <w:t xml:space="preserve"> komutu ile eklendi. Bu sunucudaki dosyalar erişim izni</w:t>
+            </w:r>
+            <w:r>
+              <w:rPr>
+                <w:rFonts w:ascii="Times New Roman" w:eastAsiaTheme="minorEastAsia" w:hAnsi="Times New Roman" w:cs="Times New Roman"/>
+                <w:sz w:val="24"/>
+                <w:szCs w:val="24"/>
+              </w:rPr>
+              <w:t xml:space="preserve"> </w:t>
+            </w:r>
+            <w:r>
+              <w:rPr>
+                <w:rFonts w:ascii="Times New Roman" w:eastAsiaTheme="minorEastAsia" w:hAnsi="Times New Roman" w:cs="Times New Roman"/>
+                <w:sz w:val="24"/>
+                <w:szCs w:val="24"/>
+              </w:rPr>
+              <w:t xml:space="preserve">olan ve kendi </w:t>
+            </w:r>
+            <w:proofErr w:type="gramStart"/>
+            <w:r>
+              <w:rPr>
+                <w:rFonts w:ascii="Times New Roman" w:eastAsiaTheme="minorEastAsia" w:hAnsi="Times New Roman" w:cs="Times New Roman"/>
+                <w:sz w:val="24"/>
+                <w:szCs w:val="24"/>
+              </w:rPr>
+              <w:t>lokal</w:t>
+            </w:r>
+            <w:proofErr w:type="gramEnd"/>
+            <w:r>
+              <w:rPr>
+                <w:rFonts w:ascii="Times New Roman" w:eastAsiaTheme="minorEastAsia" w:hAnsi="Times New Roman" w:cs="Times New Roman"/>
+                <w:sz w:val="24"/>
+                <w:szCs w:val="24"/>
+              </w:rPr>
+              <w:t xml:space="preserve"> dosyalarını güncellemek</w:t>
+            </w:r>
+            <w:r>
+              <w:rPr>
+                <w:rFonts w:ascii="Times New Roman" w:eastAsiaTheme="minorEastAsia" w:hAnsi="Times New Roman" w:cs="Times New Roman"/>
+                <w:sz w:val="24"/>
+                <w:szCs w:val="24"/>
+              </w:rPr>
+              <w:t xml:space="preserve"> </w:t>
+            </w:r>
+            <w:r>
+              <w:rPr>
+                <w:rFonts w:ascii="Times New Roman" w:eastAsiaTheme="minorEastAsia" w:hAnsi="Times New Roman" w:cs="Times New Roman"/>
+                <w:sz w:val="24"/>
+                <w:szCs w:val="24"/>
+              </w:rPr>
+              <w:t xml:space="preserve">isteyenler de </w:t>
+            </w:r>
+            <w:proofErr w:type="spellStart"/>
+            <w:r>
+              <w:rPr>
+                <w:rFonts w:ascii="Times New Roman" w:eastAsiaTheme="minorEastAsia" w:hAnsi="Times New Roman" w:cs="Times New Roman"/>
+                <w:i/>
+                <w:sz w:val="24"/>
+                <w:szCs w:val="24"/>
+              </w:rPr>
+              <w:t>pull</w:t>
+            </w:r>
+            <w:proofErr w:type="spellEnd"/>
+            <w:r>
+              <w:rPr>
+                <w:rFonts w:ascii="Times New Roman" w:eastAsiaTheme="minorEastAsia" w:hAnsi="Times New Roman" w:cs="Times New Roman"/>
+                <w:i/>
+                <w:sz w:val="24"/>
+                <w:szCs w:val="24"/>
+              </w:rPr>
+              <w:t xml:space="preserve"> </w:t>
+            </w:r>
+            <w:r>
+              <w:rPr>
+                <w:rFonts w:ascii="Times New Roman" w:eastAsiaTheme="minorEastAsia" w:hAnsi="Times New Roman" w:cs="Times New Roman"/>
+                <w:sz w:val="24"/>
+                <w:szCs w:val="24"/>
+              </w:rPr>
+              <w:t xml:space="preserve">komutunu kullanarak son versiyona ulaşabiliyor. </w:t>
+            </w:r>
+            <w:r>
+              <w:rPr>
+                <w:rFonts w:ascii="Times New Roman" w:eastAsiaTheme="minorEastAsia" w:hAnsi="Times New Roman" w:cs="Times New Roman"/>
+                <w:sz w:val="24"/>
+                <w:szCs w:val="24"/>
+              </w:rPr>
+              <w:t xml:space="preserve">Bunun yanı sıra dosyaları düzene koymak için kodların ve </w:t>
+            </w:r>
+            <w:proofErr w:type="spellStart"/>
+            <w:r>
+              <w:rPr>
+                <w:rFonts w:ascii="Times New Roman" w:eastAsiaTheme="minorEastAsia" w:hAnsi="Times New Roman" w:cs="Times New Roman"/>
+                <w:sz w:val="24"/>
+                <w:szCs w:val="24"/>
+              </w:rPr>
+              <w:t>latex</w:t>
+            </w:r>
+            <w:proofErr w:type="spellEnd"/>
+            <w:r>
+              <w:rPr>
+                <w:rFonts w:ascii="Times New Roman" w:eastAsiaTheme="minorEastAsia" w:hAnsi="Times New Roman" w:cs="Times New Roman"/>
+                <w:sz w:val="24"/>
+                <w:szCs w:val="24"/>
+              </w:rPr>
+              <w:t xml:space="preserve"> dosyalarının ayrıldığı klasörler oluşturuldu. Kod dosyaları içerisinde karmaşayı azaltmak için programın çalıştığı ve verileri üreten kodlar ile figürleri çizdiren kodlar birbirinden ayrıldı. Projenin ilerleyişi mümkün olduğunca terminal komutlarıyla sağlanıp, pratikleştirilmesi için adımlar atıldı.</w:t>
+            </w:r>
+          </w:p>
+          <w:p>
+            <w:pPr>
+              <w:rPr>
+                <w:rFonts w:ascii="Times New Roman" w:eastAsiaTheme="minorEastAsia" w:hAnsi="Times New Roman" w:cs="Times New Roman"/>
                 <w:sz w:val="24"/>
                 <w:szCs w:val="24"/>
               </w:rPr>
@@ -7088,27 +7702,6 @@
         </w:tc>
       </w:tr>
     </w:tbl>
-    <w:p>
-      <w:pPr>
-        <w:rPr>
-          <w:rFonts w:ascii="Times New Roman" w:hAnsi="Times New Roman" w:cs="Times New Roman"/>
-        </w:rPr>
-      </w:pPr>
-    </w:p>
-    <w:p>
-      <w:pPr>
-        <w:rPr>
-          <w:rFonts w:ascii="Times New Roman" w:hAnsi="Times New Roman" w:cs="Times New Roman"/>
-        </w:rPr>
-      </w:pPr>
-    </w:p>
-    <w:p>
-      <w:pPr>
-        <w:rPr>
-          <w:rFonts w:ascii="Times New Roman" w:hAnsi="Times New Roman" w:cs="Times New Roman"/>
-        </w:rPr>
-      </w:pPr>
-    </w:p>
     <w:p>
       <w:pPr>
         <w:rPr>
@@ -7150,6 +7743,7 @@
                 <w:sz w:val="24"/>
                 <w:szCs w:val="24"/>
               </w:rPr>
+              <w:lastRenderedPageBreak/>
               <w:t>Yapılan Uygulama:</w:t>
             </w:r>
           </w:p>
@@ -7176,6 +7770,32 @@
                 <w:szCs w:val="24"/>
               </w:rPr>
             </w:pPr>
+            <w:r>
+              <w:rPr>
+                <w:rFonts w:ascii="Times New Roman" w:hAnsi="Times New Roman" w:cs="Times New Roman"/>
+                <w:sz w:val="24"/>
+                <w:szCs w:val="24"/>
+              </w:rPr>
+              <w:t xml:space="preserve">Çok Parçacıklı Kuantum Sistemlerine Giriş ve </w:t>
+            </w:r>
+            <w:proofErr w:type="spellStart"/>
+            <w:r>
+              <w:rPr>
+                <w:rFonts w:ascii="Times New Roman" w:hAnsi="Times New Roman" w:cs="Times New Roman"/>
+                <w:sz w:val="24"/>
+                <w:szCs w:val="24"/>
+              </w:rPr>
+              <w:t>Qojulia</w:t>
+            </w:r>
+            <w:proofErr w:type="spellEnd"/>
+            <w:r>
+              <w:rPr>
+                <w:rFonts w:ascii="Times New Roman" w:hAnsi="Times New Roman" w:cs="Times New Roman"/>
+                <w:sz w:val="24"/>
+                <w:szCs w:val="24"/>
+              </w:rPr>
+              <w:t xml:space="preserve"> ile Tanımlanmaları</w:t>
+            </w:r>
           </w:p>
         </w:tc>
         <w:tc>
@@ -7279,214 +7899,820 @@
           <w:p>
             <w:pPr>
               <w:rPr>
-                <w:rFonts w:ascii="Times New Roman" w:hAnsi="Times New Roman" w:cs="Times New Roman"/>
-                <w:sz w:val="24"/>
-                <w:szCs w:val="24"/>
-              </w:rPr>
-            </w:pPr>
-          </w:p>
-          <w:p>
-            <w:pPr>
-              <w:rPr>
-                <w:rFonts w:ascii="Times New Roman" w:hAnsi="Times New Roman" w:cs="Times New Roman"/>
-                <w:sz w:val="24"/>
-                <w:szCs w:val="24"/>
-              </w:rPr>
-            </w:pPr>
-          </w:p>
-          <w:p>
-            <w:pPr>
-              <w:rPr>
-                <w:rFonts w:ascii="Times New Roman" w:hAnsi="Times New Roman" w:cs="Times New Roman"/>
-                <w:sz w:val="24"/>
-                <w:szCs w:val="24"/>
-              </w:rPr>
-            </w:pPr>
-          </w:p>
-          <w:p>
-            <w:pPr>
-              <w:rPr>
-                <w:rFonts w:ascii="Times New Roman" w:hAnsi="Times New Roman" w:cs="Times New Roman"/>
-                <w:sz w:val="24"/>
-                <w:szCs w:val="24"/>
-              </w:rPr>
-            </w:pPr>
-          </w:p>
-          <w:p>
-            <w:pPr>
-              <w:rPr>
-                <w:rFonts w:ascii="Times New Roman" w:hAnsi="Times New Roman" w:cs="Times New Roman"/>
-                <w:sz w:val="24"/>
-                <w:szCs w:val="24"/>
-              </w:rPr>
-            </w:pPr>
-          </w:p>
-          <w:p>
-            <w:pPr>
-              <w:rPr>
-                <w:rFonts w:ascii="Times New Roman" w:hAnsi="Times New Roman" w:cs="Times New Roman"/>
-                <w:sz w:val="24"/>
-                <w:szCs w:val="24"/>
-              </w:rPr>
-            </w:pPr>
-          </w:p>
-          <w:p>
-            <w:pPr>
-              <w:rPr>
-                <w:rFonts w:ascii="Times New Roman" w:hAnsi="Times New Roman" w:cs="Times New Roman"/>
-                <w:sz w:val="24"/>
-                <w:szCs w:val="24"/>
-              </w:rPr>
-            </w:pPr>
-          </w:p>
-          <w:p>
-            <w:pPr>
-              <w:rPr>
-                <w:rFonts w:ascii="Times New Roman" w:hAnsi="Times New Roman" w:cs="Times New Roman"/>
-                <w:sz w:val="24"/>
-                <w:szCs w:val="24"/>
-              </w:rPr>
-            </w:pPr>
-          </w:p>
-          <w:p>
-            <w:pPr>
-              <w:rPr>
-                <w:rFonts w:ascii="Times New Roman" w:hAnsi="Times New Roman" w:cs="Times New Roman"/>
-                <w:sz w:val="24"/>
-                <w:szCs w:val="24"/>
-              </w:rPr>
-            </w:pPr>
-          </w:p>
-          <w:p>
-            <w:pPr>
-              <w:rPr>
-                <w:rFonts w:ascii="Times New Roman" w:hAnsi="Times New Roman" w:cs="Times New Roman"/>
-                <w:sz w:val="24"/>
-                <w:szCs w:val="24"/>
-              </w:rPr>
-            </w:pPr>
-          </w:p>
-          <w:p>
-            <w:pPr>
-              <w:rPr>
-                <w:rFonts w:ascii="Times New Roman" w:hAnsi="Times New Roman" w:cs="Times New Roman"/>
-                <w:sz w:val="24"/>
-                <w:szCs w:val="24"/>
-              </w:rPr>
-            </w:pPr>
-          </w:p>
-          <w:p>
-            <w:pPr>
-              <w:rPr>
-                <w:rFonts w:ascii="Times New Roman" w:hAnsi="Times New Roman" w:cs="Times New Roman"/>
-                <w:sz w:val="24"/>
-                <w:szCs w:val="24"/>
-              </w:rPr>
-            </w:pPr>
-          </w:p>
-          <w:p>
-            <w:pPr>
-              <w:rPr>
-                <w:rFonts w:ascii="Times New Roman" w:hAnsi="Times New Roman" w:cs="Times New Roman"/>
-                <w:sz w:val="24"/>
-                <w:szCs w:val="24"/>
-              </w:rPr>
-            </w:pPr>
-          </w:p>
-          <w:p>
-            <w:pPr>
-              <w:rPr>
-                <w:rFonts w:ascii="Times New Roman" w:hAnsi="Times New Roman" w:cs="Times New Roman"/>
-                <w:sz w:val="24"/>
-                <w:szCs w:val="24"/>
-              </w:rPr>
-            </w:pPr>
-          </w:p>
-          <w:p>
-            <w:pPr>
-              <w:rPr>
-                <w:rFonts w:ascii="Times New Roman" w:hAnsi="Times New Roman" w:cs="Times New Roman"/>
-                <w:sz w:val="24"/>
-                <w:szCs w:val="24"/>
-              </w:rPr>
-            </w:pPr>
-          </w:p>
-          <w:p>
-            <w:pPr>
-              <w:rPr>
-                <w:rFonts w:ascii="Times New Roman" w:hAnsi="Times New Roman" w:cs="Times New Roman"/>
-                <w:sz w:val="24"/>
-                <w:szCs w:val="24"/>
-              </w:rPr>
-            </w:pPr>
-          </w:p>
-          <w:p>
-            <w:pPr>
-              <w:rPr>
-                <w:rFonts w:ascii="Times New Roman" w:hAnsi="Times New Roman" w:cs="Times New Roman"/>
-                <w:sz w:val="24"/>
-                <w:szCs w:val="24"/>
-              </w:rPr>
-            </w:pPr>
-          </w:p>
-          <w:p>
-            <w:pPr>
-              <w:rPr>
-                <w:rFonts w:ascii="Times New Roman" w:hAnsi="Times New Roman" w:cs="Times New Roman"/>
-                <w:sz w:val="24"/>
-                <w:szCs w:val="24"/>
-              </w:rPr>
-            </w:pPr>
-          </w:p>
-          <w:p>
-            <w:pPr>
-              <w:rPr>
-                <w:rFonts w:ascii="Times New Roman" w:hAnsi="Times New Roman" w:cs="Times New Roman"/>
-                <w:sz w:val="24"/>
-                <w:szCs w:val="24"/>
-              </w:rPr>
-            </w:pPr>
-          </w:p>
-          <w:p>
-            <w:pPr>
-              <w:rPr>
-                <w:rFonts w:ascii="Times New Roman" w:hAnsi="Times New Roman" w:cs="Times New Roman"/>
-                <w:sz w:val="24"/>
-                <w:szCs w:val="24"/>
-              </w:rPr>
-            </w:pPr>
-          </w:p>
-          <w:p>
-            <w:pPr>
-              <w:rPr>
-                <w:rFonts w:ascii="Times New Roman" w:hAnsi="Times New Roman" w:cs="Times New Roman"/>
-                <w:sz w:val="24"/>
-                <w:szCs w:val="24"/>
-              </w:rPr>
-            </w:pPr>
-          </w:p>
-          <w:p>
-            <w:pPr>
-              <w:rPr>
-                <w:rFonts w:ascii="Times New Roman" w:hAnsi="Times New Roman" w:cs="Times New Roman"/>
-                <w:sz w:val="24"/>
-                <w:szCs w:val="24"/>
-              </w:rPr>
-            </w:pPr>
-          </w:p>
-          <w:p>
-            <w:pPr>
-              <w:rPr>
-                <w:rFonts w:ascii="Times New Roman" w:hAnsi="Times New Roman" w:cs="Times New Roman"/>
-                <w:sz w:val="24"/>
-                <w:szCs w:val="24"/>
-              </w:rPr>
-            </w:pPr>
-          </w:p>
-          <w:p>
-            <w:pPr>
-              <w:rPr>
-                <w:rFonts w:ascii="Times New Roman" w:hAnsi="Times New Roman" w:cs="Times New Roman"/>
+                <w:rFonts w:ascii="Times New Roman" w:eastAsiaTheme="minorEastAsia" w:hAnsi="Times New Roman" w:cs="Times New Roman"/>
+                <w:sz w:val="24"/>
+                <w:szCs w:val="24"/>
+              </w:rPr>
+            </w:pPr>
+            <w:r>
+              <w:rPr>
+                <w:rFonts w:ascii="Times New Roman" w:hAnsi="Times New Roman" w:cs="Times New Roman"/>
+                <w:sz w:val="24"/>
+                <w:szCs w:val="24"/>
+              </w:rPr>
+              <w:t xml:space="preserve">Mıknatıslanma gibi birçok doğa olayının sebebi </w:t>
+            </w:r>
+            <w:proofErr w:type="spellStart"/>
+            <w:r>
+              <w:rPr>
+                <w:rFonts w:ascii="Times New Roman" w:hAnsi="Times New Roman" w:cs="Times New Roman"/>
+                <w:sz w:val="24"/>
+                <w:szCs w:val="24"/>
+              </w:rPr>
+              <w:t>makroskopik</w:t>
+            </w:r>
+            <w:proofErr w:type="spellEnd"/>
+            <w:r>
+              <w:rPr>
+                <w:rFonts w:ascii="Times New Roman" w:hAnsi="Times New Roman" w:cs="Times New Roman"/>
+                <w:sz w:val="24"/>
+                <w:szCs w:val="24"/>
+              </w:rPr>
+              <w:t xml:space="preserve"> gözlemlerle açıklanamamakta. Bu gibi durumlarda açıklamaların kuantum </w:t>
+            </w:r>
+            <w:r>
+              <w:rPr>
+                <w:rFonts w:ascii="Times New Roman" w:hAnsi="Times New Roman" w:cs="Times New Roman"/>
+                <w:sz w:val="24"/>
+                <w:szCs w:val="24"/>
+              </w:rPr>
+              <w:t>mekaniğine</w:t>
+            </w:r>
+            <w:r>
+              <w:rPr>
+                <w:rFonts w:ascii="Times New Roman" w:hAnsi="Times New Roman" w:cs="Times New Roman"/>
+                <w:sz w:val="24"/>
+                <w:szCs w:val="24"/>
+              </w:rPr>
+              <w:t xml:space="preserve"> uyan parçacıkların çoklu bir sistem olarak davranışlarından kaynaklandığı gözlemlenmiştir. En çarpıcı örneklerinden biri </w:t>
+            </w:r>
+            <w:proofErr w:type="spellStart"/>
+            <w:r>
+              <w:rPr>
+                <w:rFonts w:ascii="Times New Roman" w:hAnsi="Times New Roman" w:cs="Times New Roman"/>
+                <w:sz w:val="24"/>
+                <w:szCs w:val="24"/>
+              </w:rPr>
+              <w:t>ferromagnetlerdir</w:t>
+            </w:r>
+            <w:proofErr w:type="spellEnd"/>
+            <w:r>
+              <w:rPr>
+                <w:rFonts w:ascii="Times New Roman" w:hAnsi="Times New Roman" w:cs="Times New Roman"/>
+                <w:sz w:val="24"/>
+                <w:szCs w:val="24"/>
+              </w:rPr>
+              <w:t xml:space="preserve">, bu şekilde adlandırılan malzemelerde </w:t>
+            </w:r>
+            <w:proofErr w:type="spellStart"/>
+            <w:r>
+              <w:rPr>
+                <w:rFonts w:ascii="Times New Roman" w:hAnsi="Times New Roman" w:cs="Times New Roman"/>
+                <w:sz w:val="24"/>
+                <w:szCs w:val="24"/>
+              </w:rPr>
+              <w:t>spinlerin</w:t>
+            </w:r>
+            <w:proofErr w:type="spellEnd"/>
+            <w:r>
+              <w:rPr>
+                <w:rFonts w:ascii="Times New Roman" w:hAnsi="Times New Roman" w:cs="Times New Roman"/>
+                <w:sz w:val="24"/>
+                <w:szCs w:val="24"/>
+              </w:rPr>
+              <w:t xml:space="preserve"> birbirine paralel durma eğilimi gösterdiği ve bu yüzden mıknatıslanma gerçekleştiği gözlemlenmiştir. Fakat bu şekilde çoklu kuantum sistemlerini ele almanın ciddi zorlukları vardır. Bunlardan birincisi, </w:t>
+            </w:r>
+            <w:r>
+              <w:rPr>
+                <w:rFonts w:ascii="Times New Roman" w:hAnsi="Times New Roman" w:cs="Times New Roman"/>
+                <w:sz w:val="24"/>
+                <w:szCs w:val="24"/>
+              </w:rPr>
+              <w:t xml:space="preserve">çok fazla parçacık olmasıdır. </w:t>
+            </w:r>
+            <m:oMath>
+              <m:sSup>
+                <m:sSupPr>
+                  <m:ctrlPr>
+                    <w:rPr>
+                      <w:rFonts w:ascii="Cambria Math" w:hAnsi="Cambria Math" w:cs="Times New Roman"/>
+                      <w:i/>
+                      <w:sz w:val="24"/>
+                      <w:szCs w:val="24"/>
+                    </w:rPr>
+                  </m:ctrlPr>
+                </m:sSupPr>
+                <m:e>
+                  <m:r>
+                    <w:rPr>
+                      <w:rFonts w:ascii="Cambria Math" w:hAnsi="Cambria Math" w:cs="Times New Roman"/>
+                      <w:sz w:val="24"/>
+                      <w:szCs w:val="24"/>
+                    </w:rPr>
+                    <m:t>10</m:t>
+                  </m:r>
+                </m:e>
+                <m:sup>
+                  <m:r>
+                    <w:rPr>
+                      <w:rFonts w:ascii="Cambria Math" w:hAnsi="Cambria Math" w:cs="Times New Roman"/>
+                      <w:sz w:val="24"/>
+                      <w:szCs w:val="24"/>
+                    </w:rPr>
+                    <m:t>23</m:t>
+                  </m:r>
+                </m:sup>
+              </m:sSup>
+            </m:oMath>
+            <w:r>
+              <w:rPr>
+                <w:rFonts w:ascii="Times New Roman" w:eastAsiaTheme="minorEastAsia" w:hAnsi="Times New Roman" w:cs="Times New Roman"/>
+                <w:sz w:val="24"/>
+                <w:szCs w:val="24"/>
+              </w:rPr>
+              <w:t xml:space="preserve"> </w:t>
+            </w:r>
+            <w:r>
+              <w:rPr>
+                <w:rFonts w:ascii="Times New Roman" w:eastAsiaTheme="minorEastAsia" w:hAnsi="Times New Roman" w:cs="Times New Roman"/>
+                <w:sz w:val="24"/>
+                <w:szCs w:val="24"/>
+              </w:rPr>
+              <w:t>Gibi</w:t>
+            </w:r>
+            <w:r>
+              <w:rPr>
+                <w:rFonts w:ascii="Times New Roman" w:eastAsiaTheme="minorEastAsia" w:hAnsi="Times New Roman" w:cs="Times New Roman"/>
+                <w:sz w:val="24"/>
+                <w:szCs w:val="24"/>
+              </w:rPr>
+              <w:t xml:space="preserve"> mertebelerde etkileşen parçacıklar için operatörler ve uzaylarını tanımlamak mümkün değildir. İkincisi ise parçacıkların etkileşimlerinin ne boyutta olduğunu ön görmek oldukça zordur. Bu zorluklar düşünüldüğünde en iyi yöntem olarak matematiksel modeller oluşturup bunlara yaklaşık çözümler bulmak olarak gözüküyor.</w:t>
+            </w:r>
+          </w:p>
+          <w:p>
+            <w:pPr>
+              <w:rPr>
+                <w:rFonts w:ascii="Times New Roman" w:eastAsiaTheme="minorEastAsia" w:hAnsi="Times New Roman" w:cs="Times New Roman"/>
+                <w:sz w:val="24"/>
+                <w:szCs w:val="24"/>
+              </w:rPr>
+            </w:pPr>
+          </w:p>
+          <w:p>
+            <w:pPr>
+              <w:rPr>
+                <w:rFonts w:ascii="Times New Roman" w:eastAsiaTheme="minorEastAsia" w:hAnsi="Times New Roman" w:cs="Times New Roman"/>
+                <w:sz w:val="24"/>
+                <w:szCs w:val="24"/>
+              </w:rPr>
+            </w:pPr>
+            <w:r>
+              <w:rPr>
+                <w:rFonts w:ascii="Times New Roman" w:eastAsiaTheme="minorEastAsia" w:hAnsi="Times New Roman" w:cs="Times New Roman"/>
+                <w:sz w:val="24"/>
+                <w:szCs w:val="24"/>
+              </w:rPr>
+              <w:t xml:space="preserve">Kullanılacak modeller genellikle bir </w:t>
+            </w:r>
+            <w:proofErr w:type="spellStart"/>
+            <w:r>
+              <w:rPr>
+                <w:rFonts w:ascii="Times New Roman" w:eastAsiaTheme="minorEastAsia" w:hAnsi="Times New Roman" w:cs="Times New Roman"/>
+                <w:sz w:val="24"/>
+                <w:szCs w:val="24"/>
+              </w:rPr>
+              <w:t>Hamiltonian</w:t>
+            </w:r>
+            <w:proofErr w:type="spellEnd"/>
+            <w:r>
+              <w:rPr>
+                <w:rFonts w:ascii="Times New Roman" w:eastAsiaTheme="minorEastAsia" w:hAnsi="Times New Roman" w:cs="Times New Roman"/>
+                <w:sz w:val="24"/>
+                <w:szCs w:val="24"/>
+              </w:rPr>
+              <w:t xml:space="preserve"> oluşturma ile hayata geçiriliyor. Çok</w:t>
+            </w:r>
+            <w:r>
+              <w:rPr>
+                <w:rFonts w:ascii="Times New Roman" w:eastAsiaTheme="minorEastAsia" w:hAnsi="Times New Roman" w:cs="Times New Roman"/>
+                <w:sz w:val="24"/>
+                <w:szCs w:val="24"/>
+              </w:rPr>
+              <w:t xml:space="preserve"> </w:t>
+            </w:r>
+            <w:r>
+              <w:rPr>
+                <w:rFonts w:ascii="Times New Roman" w:eastAsiaTheme="minorEastAsia" w:hAnsi="Times New Roman" w:cs="Times New Roman"/>
+                <w:sz w:val="24"/>
+                <w:szCs w:val="24"/>
+              </w:rPr>
+              <w:t xml:space="preserve">parçacıklı sistemlerde </w:t>
+            </w:r>
+            <w:proofErr w:type="spellStart"/>
+            <w:r>
+              <w:rPr>
+                <w:rFonts w:ascii="Times New Roman" w:eastAsiaTheme="minorEastAsia" w:hAnsi="Times New Roman" w:cs="Times New Roman"/>
+                <w:sz w:val="24"/>
+                <w:szCs w:val="24"/>
+              </w:rPr>
+              <w:t>spin</w:t>
+            </w:r>
+            <w:proofErr w:type="spellEnd"/>
+            <w:r>
+              <w:rPr>
+                <w:rFonts w:ascii="Times New Roman" w:eastAsiaTheme="minorEastAsia" w:hAnsi="Times New Roman" w:cs="Times New Roman"/>
+                <w:sz w:val="24"/>
+                <w:szCs w:val="24"/>
+              </w:rPr>
+              <w:t xml:space="preserve"> </w:t>
+            </w:r>
+            <w:proofErr w:type="gramStart"/>
+            <w:r>
+              <w:rPr>
+                <w:rFonts w:ascii="Times New Roman" w:eastAsiaTheme="minorEastAsia" w:hAnsi="Times New Roman" w:cs="Times New Roman"/>
+                <w:sz w:val="24"/>
+                <w:szCs w:val="24"/>
+              </w:rPr>
+              <w:t>bazlarının</w:t>
+            </w:r>
+            <w:proofErr w:type="gramEnd"/>
+            <w:r>
+              <w:rPr>
+                <w:rFonts w:ascii="Times New Roman" w:eastAsiaTheme="minorEastAsia" w:hAnsi="Times New Roman" w:cs="Times New Roman"/>
+                <w:sz w:val="24"/>
+                <w:szCs w:val="24"/>
+              </w:rPr>
+              <w:t xml:space="preserve"> sonlu </w:t>
+            </w:r>
+            <w:proofErr w:type="spellStart"/>
+            <w:r>
+              <w:rPr>
+                <w:rFonts w:ascii="Times New Roman" w:eastAsiaTheme="minorEastAsia" w:hAnsi="Times New Roman" w:cs="Times New Roman"/>
+                <w:sz w:val="24"/>
+                <w:szCs w:val="24"/>
+              </w:rPr>
+              <w:t>Hilbert</w:t>
+            </w:r>
+            <w:proofErr w:type="spellEnd"/>
+            <w:r>
+              <w:rPr>
+                <w:rFonts w:ascii="Times New Roman" w:eastAsiaTheme="minorEastAsia" w:hAnsi="Times New Roman" w:cs="Times New Roman"/>
+                <w:sz w:val="24"/>
+                <w:szCs w:val="24"/>
+              </w:rPr>
+              <w:t xml:space="preserve"> uzayı veya </w:t>
+            </w:r>
+            <w:proofErr w:type="spellStart"/>
+            <w:r>
+              <w:rPr>
+                <w:rFonts w:ascii="Times New Roman" w:eastAsiaTheme="minorEastAsia" w:hAnsi="Times New Roman" w:cs="Times New Roman"/>
+                <w:sz w:val="24"/>
+                <w:szCs w:val="24"/>
+              </w:rPr>
+              <w:t>Fock</w:t>
+            </w:r>
+            <w:proofErr w:type="spellEnd"/>
+            <w:r>
+              <w:rPr>
+                <w:rFonts w:ascii="Times New Roman" w:eastAsiaTheme="minorEastAsia" w:hAnsi="Times New Roman" w:cs="Times New Roman"/>
+                <w:sz w:val="24"/>
+                <w:szCs w:val="24"/>
+              </w:rPr>
+              <w:t xml:space="preserve"> bazlarının uzayı tercih edeceklerimiz arasında. Bunlar</w:t>
+            </w:r>
+            <w:r>
+              <w:rPr>
+                <w:rFonts w:ascii="Times New Roman" w:eastAsiaTheme="minorEastAsia" w:hAnsi="Times New Roman" w:cs="Times New Roman"/>
+                <w:sz w:val="24"/>
+                <w:szCs w:val="24"/>
+              </w:rPr>
+              <w:t>,</w:t>
+            </w:r>
+            <w:r>
+              <w:rPr>
+                <w:rFonts w:ascii="Times New Roman" w:eastAsiaTheme="minorEastAsia" w:hAnsi="Times New Roman" w:cs="Times New Roman"/>
+                <w:sz w:val="24"/>
+                <w:szCs w:val="24"/>
+              </w:rPr>
+              <w:t xml:space="preserve"> </w:t>
+            </w:r>
+            <w:proofErr w:type="spellStart"/>
+            <w:r>
+              <w:rPr>
+                <w:rFonts w:ascii="Times New Roman" w:eastAsiaTheme="minorEastAsia" w:hAnsi="Times New Roman" w:cs="Times New Roman"/>
+                <w:sz w:val="24"/>
+                <w:szCs w:val="24"/>
+              </w:rPr>
+              <w:t>qojuli</w:t>
+            </w:r>
+            <w:r>
+              <w:rPr>
+                <w:rFonts w:ascii="Times New Roman" w:eastAsiaTheme="minorEastAsia" w:hAnsi="Times New Roman" w:cs="Times New Roman"/>
+                <w:sz w:val="24"/>
+                <w:szCs w:val="24"/>
+              </w:rPr>
+              <w:t>a</w:t>
+            </w:r>
+            <w:proofErr w:type="spellEnd"/>
+            <w:r>
+              <w:rPr>
+                <w:rFonts w:ascii="Times New Roman" w:eastAsiaTheme="minorEastAsia" w:hAnsi="Times New Roman" w:cs="Times New Roman"/>
+                <w:sz w:val="24"/>
+                <w:szCs w:val="24"/>
+              </w:rPr>
+              <w:t xml:space="preserve"> ile sırasıyla </w:t>
+            </w:r>
+            <w:proofErr w:type="spellStart"/>
+            <w:r>
+              <w:rPr>
+                <w:rFonts w:ascii="Times New Roman" w:eastAsiaTheme="minorEastAsia" w:hAnsi="Times New Roman" w:cs="Times New Roman"/>
+                <w:i/>
+                <w:sz w:val="24"/>
+                <w:szCs w:val="24"/>
+              </w:rPr>
+              <w:t>SpinBasis</w:t>
+            </w:r>
+            <w:proofErr w:type="spellEnd"/>
+            <w:r>
+              <w:rPr>
+                <w:rFonts w:ascii="Times New Roman" w:eastAsiaTheme="minorEastAsia" w:hAnsi="Times New Roman" w:cs="Times New Roman"/>
+                <w:i/>
+                <w:sz w:val="24"/>
+                <w:szCs w:val="24"/>
+              </w:rPr>
+              <w:t xml:space="preserve"> </w:t>
+            </w:r>
+            <w:r>
+              <w:rPr>
+                <w:rFonts w:ascii="Times New Roman" w:eastAsiaTheme="minorEastAsia" w:hAnsi="Times New Roman" w:cs="Times New Roman"/>
+                <w:sz w:val="24"/>
+                <w:szCs w:val="24"/>
+              </w:rPr>
+              <w:t xml:space="preserve">ve </w:t>
+            </w:r>
+            <w:proofErr w:type="spellStart"/>
+            <w:r>
+              <w:rPr>
+                <w:rFonts w:ascii="Times New Roman" w:eastAsiaTheme="minorEastAsia" w:hAnsi="Times New Roman" w:cs="Times New Roman"/>
+                <w:i/>
+                <w:sz w:val="24"/>
+                <w:szCs w:val="24"/>
+              </w:rPr>
+              <w:t>FockBais</w:t>
+            </w:r>
+            <w:proofErr w:type="spellEnd"/>
+            <w:r>
+              <w:rPr>
+                <w:rFonts w:ascii="Times New Roman" w:eastAsiaTheme="minorEastAsia" w:hAnsi="Times New Roman" w:cs="Times New Roman"/>
+                <w:sz w:val="24"/>
+                <w:szCs w:val="24"/>
+              </w:rPr>
+              <w:t xml:space="preserve"> komutları ile oluşturulan </w:t>
+            </w:r>
+            <w:proofErr w:type="gramStart"/>
+            <w:r>
+              <w:rPr>
+                <w:rFonts w:ascii="Times New Roman" w:eastAsiaTheme="minorEastAsia" w:hAnsi="Times New Roman" w:cs="Times New Roman"/>
+                <w:sz w:val="24"/>
+                <w:szCs w:val="24"/>
+              </w:rPr>
+              <w:t>bazlar</w:t>
+            </w:r>
+            <w:proofErr w:type="gramEnd"/>
+            <w:r>
+              <w:rPr>
+                <w:rFonts w:ascii="Times New Roman" w:eastAsiaTheme="minorEastAsia" w:hAnsi="Times New Roman" w:cs="Times New Roman"/>
+                <w:sz w:val="24"/>
+                <w:szCs w:val="24"/>
+              </w:rPr>
+              <w:t xml:space="preserve"> ile tanımlanmaya başlanır. Daha sonra çok parçacık temsiller için </w:t>
+            </w:r>
+            <w:proofErr w:type="spellStart"/>
+            <w:r>
+              <w:rPr>
+                <w:rFonts w:ascii="Times New Roman" w:eastAsiaTheme="minorEastAsia" w:hAnsi="Times New Roman" w:cs="Times New Roman"/>
+                <w:i/>
+                <w:sz w:val="24"/>
+                <w:szCs w:val="24"/>
+              </w:rPr>
+              <w:t>tensor</w:t>
+            </w:r>
+            <w:proofErr w:type="spellEnd"/>
+            <w:r>
+              <w:rPr>
+                <w:rFonts w:ascii="Times New Roman" w:eastAsiaTheme="minorEastAsia" w:hAnsi="Times New Roman" w:cs="Times New Roman"/>
+                <w:sz w:val="24"/>
+                <w:szCs w:val="24"/>
+              </w:rPr>
+              <w:t xml:space="preserve"> komutu ile </w:t>
+            </w:r>
+            <w:proofErr w:type="spellStart"/>
+            <w:r>
+              <w:rPr>
+                <w:rFonts w:ascii="Times New Roman" w:eastAsiaTheme="minorEastAsia" w:hAnsi="Times New Roman" w:cs="Times New Roman"/>
+                <w:sz w:val="24"/>
+                <w:szCs w:val="24"/>
+              </w:rPr>
+              <w:t>tensör</w:t>
+            </w:r>
+            <w:proofErr w:type="spellEnd"/>
+            <w:r>
+              <w:rPr>
+                <w:rFonts w:ascii="Times New Roman" w:eastAsiaTheme="minorEastAsia" w:hAnsi="Times New Roman" w:cs="Times New Roman"/>
+                <w:sz w:val="24"/>
+                <w:szCs w:val="24"/>
+              </w:rPr>
+              <w:t xml:space="preserve"> çarpımları (</w:t>
+            </w:r>
+            <m:oMath>
+              <m:r>
+                <m:rPr>
+                  <m:sty m:val="p"/>
+                </m:rPr>
+                <w:rPr>
+                  <w:rFonts w:ascii="Cambria Math" w:eastAsiaTheme="minorEastAsia" w:hAnsi="Cambria Math" w:cs="Times New Roman"/>
+                  <w:sz w:val="24"/>
+                  <w:szCs w:val="24"/>
+                </w:rPr>
+                <m:t>⊗</m:t>
+              </m:r>
+            </m:oMath>
+            <w:r>
+              <w:rPr>
+                <w:rFonts w:ascii="Times New Roman" w:eastAsiaTheme="minorEastAsia" w:hAnsi="Times New Roman" w:cs="Times New Roman"/>
+                <w:sz w:val="24"/>
+                <w:szCs w:val="24"/>
+              </w:rPr>
+              <w:t xml:space="preserve">) ile </w:t>
+            </w:r>
+            <w:proofErr w:type="gramStart"/>
+            <w:r>
+              <w:rPr>
+                <w:rFonts w:ascii="Times New Roman" w:eastAsiaTheme="minorEastAsia" w:hAnsi="Times New Roman" w:cs="Times New Roman"/>
+                <w:sz w:val="24"/>
+                <w:szCs w:val="24"/>
+              </w:rPr>
+              <w:t>bazların</w:t>
+            </w:r>
+            <w:proofErr w:type="gramEnd"/>
+            <w:r>
+              <w:rPr>
+                <w:rFonts w:ascii="Times New Roman" w:eastAsiaTheme="minorEastAsia" w:hAnsi="Times New Roman" w:cs="Times New Roman"/>
+                <w:sz w:val="24"/>
+                <w:szCs w:val="24"/>
+              </w:rPr>
+              <w:t xml:space="preserve"> veya operatörlerin büyütülmesi ile elde edilebilir. Örneğin iki parçacıklı bir </w:t>
+            </w:r>
+            <w:proofErr w:type="spellStart"/>
+            <w:r>
+              <w:rPr>
+                <w:rFonts w:ascii="Times New Roman" w:eastAsiaTheme="minorEastAsia" w:hAnsi="Times New Roman" w:cs="Times New Roman"/>
+                <w:sz w:val="24"/>
+                <w:szCs w:val="24"/>
+              </w:rPr>
+              <w:t>spin</w:t>
+            </w:r>
+            <w:proofErr w:type="spellEnd"/>
+            <w:r>
+              <w:rPr>
+                <w:rFonts w:ascii="Times New Roman" w:eastAsiaTheme="minorEastAsia" w:hAnsi="Times New Roman" w:cs="Times New Roman"/>
+                <w:sz w:val="24"/>
+                <w:szCs w:val="24"/>
+              </w:rPr>
+              <w:t xml:space="preserve"> ½ sistemi için ilk parçacığa etkiyen z yönündeki </w:t>
+            </w:r>
+            <w:proofErr w:type="spellStart"/>
+            <w:r>
+              <w:rPr>
+                <w:rFonts w:ascii="Times New Roman" w:eastAsiaTheme="minorEastAsia" w:hAnsi="Times New Roman" w:cs="Times New Roman"/>
+                <w:sz w:val="24"/>
+                <w:szCs w:val="24"/>
+              </w:rPr>
+              <w:t>spin</w:t>
+            </w:r>
+            <w:proofErr w:type="spellEnd"/>
+            <w:r>
+              <w:rPr>
+                <w:rFonts w:ascii="Times New Roman" w:eastAsiaTheme="minorEastAsia" w:hAnsi="Times New Roman" w:cs="Times New Roman"/>
+                <w:sz w:val="24"/>
+                <w:szCs w:val="24"/>
+              </w:rPr>
+              <w:t xml:space="preserve"> operatörünü bulmak için </w:t>
+            </w:r>
+            <m:oMath>
+              <m:sSubSup>
+                <m:sSubSupPr>
+                  <m:ctrlPr>
+                    <w:rPr>
+                      <w:rFonts w:ascii="Cambria Math" w:eastAsiaTheme="minorEastAsia" w:hAnsi="Cambria Math" w:cs="Times New Roman"/>
+                      <w:i/>
+                      <w:sz w:val="24"/>
+                      <w:szCs w:val="24"/>
+                    </w:rPr>
+                  </m:ctrlPr>
+                </m:sSubSupPr>
+                <m:e>
+                  <m:r>
+                    <w:rPr>
+                      <w:rFonts w:ascii="Cambria Math" w:eastAsiaTheme="minorEastAsia" w:hAnsi="Cambria Math" w:cs="Times New Roman"/>
+                      <w:sz w:val="24"/>
+                      <w:szCs w:val="24"/>
+                    </w:rPr>
+                    <m:t>S</m:t>
+                  </m:r>
+                </m:e>
+                <m:sub>
+                  <m:r>
+                    <w:rPr>
+                      <w:rFonts w:ascii="Cambria Math" w:eastAsiaTheme="minorEastAsia" w:hAnsi="Cambria Math" w:cs="Times New Roman"/>
+                      <w:sz w:val="24"/>
+                      <w:szCs w:val="24"/>
+                    </w:rPr>
+                    <m:t>1</m:t>
+                  </m:r>
+                </m:sub>
+                <m:sup>
+                  <m:r>
+                    <w:rPr>
+                      <w:rFonts w:ascii="Cambria Math" w:eastAsiaTheme="minorEastAsia" w:hAnsi="Cambria Math" w:cs="Times New Roman"/>
+                      <w:sz w:val="24"/>
+                      <w:szCs w:val="24"/>
+                    </w:rPr>
+                    <m:t>z</m:t>
+                  </m:r>
+                </m:sup>
+              </m:sSubSup>
+              <m:r>
+                <w:rPr>
+                  <w:rFonts w:ascii="Cambria Math" w:eastAsiaTheme="minorEastAsia" w:hAnsi="Cambria Math" w:cs="Times New Roman"/>
+                  <w:sz w:val="24"/>
+                  <w:szCs w:val="24"/>
+                </w:rPr>
+                <m:t xml:space="preserve">= </m:t>
+              </m:r>
+              <m:sSub>
+                <m:sSubPr>
+                  <m:ctrlPr>
+                    <w:rPr>
+                      <w:rFonts w:ascii="Cambria Math" w:eastAsiaTheme="minorEastAsia" w:hAnsi="Cambria Math" w:cs="Times New Roman"/>
+                      <w:i/>
+                      <w:sz w:val="24"/>
+                      <w:szCs w:val="24"/>
+                    </w:rPr>
+                  </m:ctrlPr>
+                </m:sSubPr>
+                <m:e>
+                  <m:r>
+                    <w:rPr>
+                      <w:rFonts w:ascii="Cambria Math" w:eastAsiaTheme="minorEastAsia" w:hAnsi="Cambria Math" w:cs="Times New Roman"/>
+                      <w:sz w:val="24"/>
+                      <w:szCs w:val="24"/>
+                    </w:rPr>
+                    <m:t>σ</m:t>
+                  </m:r>
+                </m:e>
+                <m:sub>
+                  <m:r>
+                    <w:rPr>
+                      <w:rFonts w:ascii="Cambria Math" w:eastAsiaTheme="minorEastAsia" w:hAnsi="Cambria Math" w:cs="Times New Roman"/>
+                      <w:sz w:val="24"/>
+                      <w:szCs w:val="24"/>
+                    </w:rPr>
+                    <m:t>z</m:t>
+                  </m:r>
+                </m:sub>
+              </m:sSub>
+              <m:r>
+                <m:rPr>
+                  <m:sty m:val="p"/>
+                </m:rPr>
+                <w:rPr>
+                  <w:rFonts w:ascii="Cambria Math" w:eastAsiaTheme="minorEastAsia" w:hAnsi="Cambria Math" w:cs="Times New Roman"/>
+                  <w:sz w:val="24"/>
+                  <w:szCs w:val="24"/>
+                </w:rPr>
+                <m:t>⊗</m:t>
+              </m:r>
+              <m:r>
+                <m:rPr>
+                  <m:sty m:val="p"/>
+                </m:rPr>
+                <w:rPr>
+                  <w:rFonts w:ascii="Cambria Math" w:eastAsiaTheme="minorEastAsia" w:hAnsi="Cambria Math" w:cs="Times New Roman"/>
+                  <w:sz w:val="24"/>
+                  <w:szCs w:val="24"/>
+                </w:rPr>
+                <m:t>I</m:t>
+              </m:r>
+            </m:oMath>
+            <w:r>
+              <w:rPr>
+                <w:rFonts w:ascii="Times New Roman" w:eastAsiaTheme="minorEastAsia" w:hAnsi="Times New Roman" w:cs="Times New Roman"/>
+                <w:sz w:val="24"/>
+                <w:szCs w:val="24"/>
+              </w:rPr>
+              <w:t xml:space="preserve"> işlemi yapılabilir. Burada I 2x2 boyutunda bir birim matristir. </w:t>
+            </w:r>
+            <w:r>
+              <w:rPr>
+                <w:rFonts w:ascii="Times New Roman" w:eastAsiaTheme="minorEastAsia" w:hAnsi="Times New Roman" w:cs="Times New Roman"/>
+                <w:sz w:val="24"/>
+                <w:szCs w:val="24"/>
+              </w:rPr>
+              <w:t xml:space="preserve">Bu şekilde operatörler ile </w:t>
+            </w:r>
+            <w:proofErr w:type="spellStart"/>
+            <w:r>
+              <w:rPr>
+                <w:rFonts w:ascii="Times New Roman" w:eastAsiaTheme="minorEastAsia" w:hAnsi="Times New Roman" w:cs="Times New Roman"/>
+                <w:sz w:val="24"/>
+                <w:szCs w:val="24"/>
+              </w:rPr>
+              <w:t>Hamiltonian</w:t>
+            </w:r>
+            <w:proofErr w:type="spellEnd"/>
+            <w:r>
+              <w:rPr>
+                <w:rFonts w:ascii="Times New Roman" w:eastAsiaTheme="minorEastAsia" w:hAnsi="Times New Roman" w:cs="Times New Roman"/>
+                <w:sz w:val="24"/>
+                <w:szCs w:val="24"/>
+              </w:rPr>
+              <w:t xml:space="preserve"> tanımlanıp </w:t>
+            </w:r>
+            <w:proofErr w:type="spellStart"/>
+            <w:r>
+              <w:rPr>
+                <w:rFonts w:ascii="Times New Roman" w:eastAsiaTheme="minorEastAsia" w:hAnsi="Times New Roman" w:cs="Times New Roman"/>
+                <w:sz w:val="24"/>
+                <w:szCs w:val="24"/>
+              </w:rPr>
+              <w:t>qojulia’nın</w:t>
+            </w:r>
+            <w:proofErr w:type="spellEnd"/>
+            <w:r>
+              <w:rPr>
+                <w:rFonts w:ascii="Times New Roman" w:eastAsiaTheme="minorEastAsia" w:hAnsi="Times New Roman" w:cs="Times New Roman"/>
+                <w:sz w:val="24"/>
+                <w:szCs w:val="24"/>
+              </w:rPr>
+              <w:t xml:space="preserve"> komutlarıyla zaman evrimine, beklenen değerlere vb. bakılabilir.</w:t>
+            </w:r>
+          </w:p>
+          <w:p>
+            <w:pPr>
+              <w:rPr>
+                <w:rFonts w:ascii="Times New Roman" w:eastAsiaTheme="minorEastAsia" w:hAnsi="Times New Roman" w:cs="Times New Roman"/>
+                <w:sz w:val="24"/>
+                <w:szCs w:val="24"/>
+              </w:rPr>
+            </w:pPr>
+          </w:p>
+          <w:p>
+            <w:pPr>
+              <w:rPr>
+                <w:rFonts w:ascii="Times New Roman" w:eastAsiaTheme="minorEastAsia" w:hAnsi="Times New Roman" w:cs="Times New Roman"/>
+                <w:sz w:val="24"/>
+                <w:szCs w:val="24"/>
+              </w:rPr>
+            </w:pPr>
+            <w:r>
+              <w:rPr>
+                <w:rFonts w:ascii="Times New Roman" w:eastAsiaTheme="minorEastAsia" w:hAnsi="Times New Roman" w:cs="Times New Roman"/>
+                <w:sz w:val="24"/>
+                <w:szCs w:val="24"/>
+              </w:rPr>
+              <w:t>Çoklu kuantum sistemlerde</w:t>
+            </w:r>
+            <w:r>
+              <w:rPr>
+                <w:rFonts w:ascii="Times New Roman" w:eastAsiaTheme="minorEastAsia" w:hAnsi="Times New Roman" w:cs="Times New Roman"/>
+                <w:sz w:val="24"/>
+                <w:szCs w:val="24"/>
+              </w:rPr>
+              <w:t xml:space="preserve"> modellerin inşa edilmesinde dikkat edilmesi gereken bir diğer husus da bu parçacıkların hangi dağılım istatistiğine uyduğunu belirlemektir. Üç farklı şekilde olabilir; ayırt edilebilen parçacıklar, ayırt edilemeyen </w:t>
+            </w:r>
+            <w:proofErr w:type="spellStart"/>
+            <w:r>
+              <w:rPr>
+                <w:rFonts w:ascii="Times New Roman" w:eastAsiaTheme="minorEastAsia" w:hAnsi="Times New Roman" w:cs="Times New Roman"/>
+                <w:sz w:val="24"/>
+                <w:szCs w:val="24"/>
+              </w:rPr>
+              <w:t>fermiyonlar</w:t>
+            </w:r>
+            <w:proofErr w:type="spellEnd"/>
+            <w:r>
+              <w:rPr>
+                <w:rFonts w:ascii="Times New Roman" w:eastAsiaTheme="minorEastAsia" w:hAnsi="Times New Roman" w:cs="Times New Roman"/>
+                <w:sz w:val="24"/>
+                <w:szCs w:val="24"/>
+              </w:rPr>
+              <w:t xml:space="preserve"> ve ayırt edilemeyen </w:t>
+            </w:r>
+            <w:proofErr w:type="spellStart"/>
+            <w:r>
+              <w:rPr>
+                <w:rFonts w:ascii="Times New Roman" w:eastAsiaTheme="minorEastAsia" w:hAnsi="Times New Roman" w:cs="Times New Roman"/>
+                <w:sz w:val="24"/>
+                <w:szCs w:val="24"/>
+              </w:rPr>
+              <w:t>bozonlar</w:t>
+            </w:r>
+            <w:proofErr w:type="spellEnd"/>
+            <w:r>
+              <w:rPr>
+                <w:rFonts w:ascii="Times New Roman" w:eastAsiaTheme="minorEastAsia" w:hAnsi="Times New Roman" w:cs="Times New Roman"/>
+                <w:sz w:val="24"/>
+                <w:szCs w:val="24"/>
+              </w:rPr>
+              <w:t xml:space="preserve"> olmak üzere. Burada önemli olan </w:t>
+            </w:r>
+            <w:proofErr w:type="spellStart"/>
+            <w:r>
+              <w:rPr>
+                <w:rFonts w:ascii="Times New Roman" w:eastAsiaTheme="minorEastAsia" w:hAnsi="Times New Roman" w:cs="Times New Roman"/>
+                <w:sz w:val="24"/>
+                <w:szCs w:val="24"/>
+              </w:rPr>
+              <w:t>fermiyon</w:t>
+            </w:r>
+            <w:proofErr w:type="spellEnd"/>
+            <w:r>
+              <w:rPr>
+                <w:rFonts w:ascii="Times New Roman" w:eastAsiaTheme="minorEastAsia" w:hAnsi="Times New Roman" w:cs="Times New Roman"/>
+                <w:sz w:val="24"/>
+                <w:szCs w:val="24"/>
+              </w:rPr>
+              <w:t xml:space="preserve"> ve </w:t>
+            </w:r>
+            <w:proofErr w:type="spellStart"/>
+            <w:r>
+              <w:rPr>
+                <w:rFonts w:ascii="Times New Roman" w:eastAsiaTheme="minorEastAsia" w:hAnsi="Times New Roman" w:cs="Times New Roman"/>
+                <w:sz w:val="24"/>
+                <w:szCs w:val="24"/>
+              </w:rPr>
+              <w:t>bosonların</w:t>
+            </w:r>
+            <w:proofErr w:type="spellEnd"/>
+            <w:r>
+              <w:rPr>
+                <w:rFonts w:ascii="Times New Roman" w:eastAsiaTheme="minorEastAsia" w:hAnsi="Times New Roman" w:cs="Times New Roman"/>
+                <w:sz w:val="24"/>
+                <w:szCs w:val="24"/>
+              </w:rPr>
+              <w:t xml:space="preserve"> ayırt edilemez olması ve operatörlerinin buna göre inşa edilmesi ve </w:t>
+            </w:r>
+            <w:proofErr w:type="spellStart"/>
+            <w:r>
+              <w:rPr>
+                <w:rFonts w:ascii="Times New Roman" w:eastAsiaTheme="minorEastAsia" w:hAnsi="Times New Roman" w:cs="Times New Roman"/>
+                <w:sz w:val="24"/>
+                <w:szCs w:val="24"/>
+              </w:rPr>
+              <w:t>fermiyonların</w:t>
+            </w:r>
+            <w:proofErr w:type="spellEnd"/>
+            <w:r>
+              <w:rPr>
+                <w:rFonts w:ascii="Times New Roman" w:eastAsiaTheme="minorEastAsia" w:hAnsi="Times New Roman" w:cs="Times New Roman"/>
+                <w:sz w:val="24"/>
+                <w:szCs w:val="24"/>
+              </w:rPr>
+              <w:t xml:space="preserve"> anti-simetrik, </w:t>
+            </w:r>
+            <w:proofErr w:type="spellStart"/>
+            <w:r>
+              <w:rPr>
+                <w:rFonts w:ascii="Times New Roman" w:eastAsiaTheme="minorEastAsia" w:hAnsi="Times New Roman" w:cs="Times New Roman"/>
+                <w:sz w:val="24"/>
+                <w:szCs w:val="24"/>
+              </w:rPr>
+              <w:t>bozonların</w:t>
+            </w:r>
+            <w:proofErr w:type="spellEnd"/>
+            <w:r>
+              <w:rPr>
+                <w:rFonts w:ascii="Times New Roman" w:eastAsiaTheme="minorEastAsia" w:hAnsi="Times New Roman" w:cs="Times New Roman"/>
+                <w:sz w:val="24"/>
+                <w:szCs w:val="24"/>
+              </w:rPr>
+              <w:t xml:space="preserve"> ise simetrik dalga fonksiyonlarına sahip olmasıdır.</w:t>
+            </w:r>
+          </w:p>
+          <w:p>
+            <w:pPr>
+              <w:rPr>
+                <w:rFonts w:ascii="Times New Roman" w:eastAsiaTheme="minorEastAsia" w:hAnsi="Times New Roman" w:cs="Times New Roman"/>
+                <w:sz w:val="24"/>
+                <w:szCs w:val="24"/>
+              </w:rPr>
+            </w:pPr>
+          </w:p>
+          <w:p>
+            <w:pPr>
+              <w:rPr>
+                <w:rFonts w:ascii="Times New Roman" w:eastAsiaTheme="minorEastAsia" w:hAnsi="Times New Roman" w:cs="Times New Roman"/>
                 <w:sz w:val="24"/>
                 <w:szCs w:val="24"/>
               </w:rPr>
@@ -7641,20 +8867,6 @@
         </w:tc>
       </w:tr>
     </w:tbl>
-    <w:p>
-      <w:pPr>
-        <w:rPr>
-          <w:rFonts w:ascii="Times New Roman" w:hAnsi="Times New Roman" w:cs="Times New Roman"/>
-        </w:rPr>
-      </w:pPr>
-    </w:p>
-    <w:p>
-      <w:pPr>
-        <w:rPr>
-          <w:rFonts w:ascii="Times New Roman" w:hAnsi="Times New Roman" w:cs="Times New Roman"/>
-        </w:rPr>
-      </w:pPr>
-    </w:p>
     <w:p>
       <w:pPr>
         <w:rPr>
@@ -7723,6 +8935,24 @@
                 <w:szCs w:val="24"/>
               </w:rPr>
             </w:pPr>
+            <w:proofErr w:type="spellStart"/>
+            <w:r>
+              <w:rPr>
+                <w:rFonts w:ascii="Times New Roman" w:hAnsi="Times New Roman" w:cs="Times New Roman"/>
+                <w:sz w:val="24"/>
+                <w:szCs w:val="24"/>
+              </w:rPr>
+              <w:t>Qojulia</w:t>
+            </w:r>
+            <w:proofErr w:type="spellEnd"/>
+            <w:r>
+              <w:rPr>
+                <w:rFonts w:ascii="Times New Roman" w:hAnsi="Times New Roman" w:cs="Times New Roman"/>
+                <w:sz w:val="24"/>
+                <w:szCs w:val="24"/>
+              </w:rPr>
+              <w:t xml:space="preserve"> ile İki Parçacıklı Spin ½ Sisteminin İncelenmesi</w:t>
+            </w:r>
           </w:p>
         </w:tc>
         <w:tc>
@@ -7832,236 +9062,797 @@
                 <w:szCs w:val="24"/>
               </w:rPr>
             </w:pPr>
-          </w:p>
-          <w:p>
-            <w:pPr>
-              <w:rPr>
-                <w:rFonts w:ascii="Times New Roman" w:hAnsi="Times New Roman" w:cs="Times New Roman"/>
-                <w:sz w:val="24"/>
-                <w:szCs w:val="24"/>
-              </w:rPr>
-            </w:pPr>
-          </w:p>
-          <w:p>
-            <w:pPr>
-              <w:rPr>
-                <w:rFonts w:ascii="Times New Roman" w:hAnsi="Times New Roman" w:cs="Times New Roman"/>
-                <w:sz w:val="24"/>
-                <w:szCs w:val="24"/>
-              </w:rPr>
-            </w:pPr>
-          </w:p>
-          <w:p>
-            <w:pPr>
-              <w:rPr>
-                <w:rFonts w:ascii="Times New Roman" w:hAnsi="Times New Roman" w:cs="Times New Roman"/>
-                <w:sz w:val="24"/>
-                <w:szCs w:val="24"/>
-              </w:rPr>
-            </w:pPr>
-          </w:p>
-          <w:p>
-            <w:pPr>
-              <w:rPr>
-                <w:rFonts w:ascii="Times New Roman" w:hAnsi="Times New Roman" w:cs="Times New Roman"/>
-                <w:sz w:val="24"/>
-                <w:szCs w:val="24"/>
-              </w:rPr>
-            </w:pPr>
-          </w:p>
-          <w:p>
-            <w:pPr>
-              <w:rPr>
-                <w:rFonts w:ascii="Times New Roman" w:hAnsi="Times New Roman" w:cs="Times New Roman"/>
-                <w:sz w:val="24"/>
-                <w:szCs w:val="24"/>
-              </w:rPr>
-            </w:pPr>
-          </w:p>
-          <w:p>
-            <w:pPr>
-              <w:rPr>
-                <w:rFonts w:ascii="Times New Roman" w:hAnsi="Times New Roman" w:cs="Times New Roman"/>
-                <w:sz w:val="24"/>
-                <w:szCs w:val="24"/>
-              </w:rPr>
-            </w:pPr>
-          </w:p>
-          <w:p>
-            <w:pPr>
-              <w:rPr>
-                <w:rFonts w:ascii="Times New Roman" w:hAnsi="Times New Roman" w:cs="Times New Roman"/>
-                <w:sz w:val="24"/>
-                <w:szCs w:val="24"/>
-              </w:rPr>
-            </w:pPr>
-          </w:p>
-          <w:p>
-            <w:pPr>
-              <w:rPr>
-                <w:rFonts w:ascii="Times New Roman" w:hAnsi="Times New Roman" w:cs="Times New Roman"/>
-                <w:sz w:val="24"/>
-                <w:szCs w:val="24"/>
-              </w:rPr>
-            </w:pPr>
-          </w:p>
-          <w:p>
-            <w:pPr>
-              <w:rPr>
-                <w:rFonts w:ascii="Times New Roman" w:hAnsi="Times New Roman" w:cs="Times New Roman"/>
-                <w:sz w:val="24"/>
-                <w:szCs w:val="24"/>
-              </w:rPr>
-            </w:pPr>
-          </w:p>
-          <w:p>
-            <w:pPr>
-              <w:rPr>
-                <w:rFonts w:ascii="Times New Roman" w:hAnsi="Times New Roman" w:cs="Times New Roman"/>
-                <w:sz w:val="24"/>
-                <w:szCs w:val="24"/>
-              </w:rPr>
-            </w:pPr>
-          </w:p>
-          <w:p>
-            <w:pPr>
-              <w:rPr>
-                <w:rFonts w:ascii="Times New Roman" w:hAnsi="Times New Roman" w:cs="Times New Roman"/>
-                <w:sz w:val="24"/>
-                <w:szCs w:val="24"/>
-              </w:rPr>
-            </w:pPr>
-          </w:p>
-          <w:p>
-            <w:pPr>
-              <w:rPr>
-                <w:rFonts w:ascii="Times New Roman" w:hAnsi="Times New Roman" w:cs="Times New Roman"/>
-                <w:sz w:val="24"/>
-                <w:szCs w:val="24"/>
-              </w:rPr>
-            </w:pPr>
-          </w:p>
-          <w:p>
-            <w:pPr>
-              <w:rPr>
-                <w:rFonts w:ascii="Times New Roman" w:hAnsi="Times New Roman" w:cs="Times New Roman"/>
-                <w:sz w:val="24"/>
-                <w:szCs w:val="24"/>
-              </w:rPr>
-            </w:pPr>
-          </w:p>
-          <w:p>
-            <w:pPr>
-              <w:rPr>
-                <w:rFonts w:ascii="Times New Roman" w:hAnsi="Times New Roman" w:cs="Times New Roman"/>
-                <w:sz w:val="24"/>
-                <w:szCs w:val="24"/>
-              </w:rPr>
-            </w:pPr>
-          </w:p>
-          <w:p>
-            <w:pPr>
-              <w:rPr>
-                <w:rFonts w:ascii="Times New Roman" w:hAnsi="Times New Roman" w:cs="Times New Roman"/>
-                <w:sz w:val="24"/>
-                <w:szCs w:val="24"/>
-              </w:rPr>
-            </w:pPr>
-          </w:p>
-          <w:p>
-            <w:pPr>
-              <w:rPr>
-                <w:rFonts w:ascii="Times New Roman" w:hAnsi="Times New Roman" w:cs="Times New Roman"/>
-                <w:sz w:val="24"/>
-                <w:szCs w:val="24"/>
-              </w:rPr>
-            </w:pPr>
-          </w:p>
-          <w:p>
-            <w:pPr>
-              <w:rPr>
-                <w:rFonts w:ascii="Times New Roman" w:hAnsi="Times New Roman" w:cs="Times New Roman"/>
-                <w:sz w:val="24"/>
-                <w:szCs w:val="24"/>
-              </w:rPr>
-            </w:pPr>
-          </w:p>
-          <w:p>
-            <w:pPr>
-              <w:rPr>
-                <w:rFonts w:ascii="Times New Roman" w:hAnsi="Times New Roman" w:cs="Times New Roman"/>
-                <w:sz w:val="24"/>
-                <w:szCs w:val="24"/>
-              </w:rPr>
-            </w:pPr>
-          </w:p>
-          <w:p>
-            <w:pPr>
-              <w:rPr>
-                <w:rFonts w:ascii="Times New Roman" w:hAnsi="Times New Roman" w:cs="Times New Roman"/>
-                <w:sz w:val="24"/>
-                <w:szCs w:val="24"/>
-              </w:rPr>
-            </w:pPr>
-          </w:p>
-          <w:p>
-            <w:pPr>
-              <w:rPr>
-                <w:rFonts w:ascii="Times New Roman" w:hAnsi="Times New Roman" w:cs="Times New Roman"/>
-                <w:sz w:val="24"/>
-                <w:szCs w:val="24"/>
-              </w:rPr>
-            </w:pPr>
-          </w:p>
-          <w:p>
-            <w:pPr>
-              <w:rPr>
-                <w:rFonts w:ascii="Times New Roman" w:hAnsi="Times New Roman" w:cs="Times New Roman"/>
-                <w:sz w:val="24"/>
-                <w:szCs w:val="24"/>
-              </w:rPr>
-            </w:pPr>
-          </w:p>
-          <w:p>
-            <w:pPr>
-              <w:rPr>
-                <w:rFonts w:ascii="Times New Roman" w:hAnsi="Times New Roman" w:cs="Times New Roman"/>
-                <w:sz w:val="24"/>
-                <w:szCs w:val="24"/>
-              </w:rPr>
-            </w:pPr>
-          </w:p>
-          <w:p>
-            <w:pPr>
-              <w:rPr>
-                <w:rFonts w:ascii="Times New Roman" w:hAnsi="Times New Roman" w:cs="Times New Roman"/>
-                <w:sz w:val="24"/>
-                <w:szCs w:val="24"/>
-              </w:rPr>
-            </w:pPr>
-          </w:p>
-          <w:p>
-            <w:pPr>
-              <w:rPr>
-                <w:rFonts w:ascii="Times New Roman" w:hAnsi="Times New Roman" w:cs="Times New Roman"/>
-                <w:sz w:val="24"/>
-                <w:szCs w:val="24"/>
-              </w:rPr>
-            </w:pPr>
-          </w:p>
-          <w:p>
-            <w:pPr>
-              <w:rPr>
-                <w:rFonts w:ascii="Times New Roman" w:hAnsi="Times New Roman" w:cs="Times New Roman"/>
-                <w:sz w:val="24"/>
-                <w:szCs w:val="24"/>
-              </w:rPr>
-            </w:pPr>
-          </w:p>
-          <w:p>
-            <w:pPr>
-              <w:rPr>
-                <w:rFonts w:ascii="Times New Roman" w:hAnsi="Times New Roman" w:cs="Times New Roman"/>
+            <w:r>
+              <w:rPr>
+                <w:rFonts w:ascii="Times New Roman" w:hAnsi="Times New Roman" w:cs="Times New Roman"/>
+                <w:sz w:val="24"/>
+                <w:szCs w:val="24"/>
+              </w:rPr>
+              <w:t xml:space="preserve">İlk etapta çoklu bir kuantum sistemi incelemek için en iyi aday iki parçacıklı bir </w:t>
+            </w:r>
+            <w:proofErr w:type="spellStart"/>
+            <w:r>
+              <w:rPr>
+                <w:rFonts w:ascii="Times New Roman" w:hAnsi="Times New Roman" w:cs="Times New Roman"/>
+                <w:sz w:val="24"/>
+                <w:szCs w:val="24"/>
+              </w:rPr>
+              <w:t>spin</w:t>
+            </w:r>
+            <w:proofErr w:type="spellEnd"/>
+            <w:r>
+              <w:rPr>
+                <w:rFonts w:ascii="Times New Roman" w:hAnsi="Times New Roman" w:cs="Times New Roman"/>
+                <w:sz w:val="24"/>
+                <w:szCs w:val="24"/>
+              </w:rPr>
+              <w:t xml:space="preserve"> sistemi olacaktır. Burada </w:t>
+            </w:r>
+            <w:proofErr w:type="gramStart"/>
+            <w:r>
+              <w:rPr>
+                <w:rFonts w:ascii="Times New Roman" w:hAnsi="Times New Roman" w:cs="Times New Roman"/>
+                <w:sz w:val="24"/>
+                <w:szCs w:val="24"/>
+              </w:rPr>
+              <w:t>baz</w:t>
+            </w:r>
+            <w:proofErr w:type="gramEnd"/>
+            <w:r>
+              <w:rPr>
+                <w:rFonts w:ascii="Times New Roman" w:hAnsi="Times New Roman" w:cs="Times New Roman"/>
+                <w:sz w:val="24"/>
+                <w:szCs w:val="24"/>
+              </w:rPr>
+              <w:t xml:space="preserve"> olarak </w:t>
+            </w:r>
+            <w:proofErr w:type="spellStart"/>
+            <w:r>
+              <w:rPr>
+                <w:rFonts w:ascii="Times New Roman" w:hAnsi="Times New Roman" w:cs="Times New Roman"/>
+                <w:sz w:val="24"/>
+                <w:szCs w:val="24"/>
+              </w:rPr>
+              <w:t>spin</w:t>
+            </w:r>
+            <w:proofErr w:type="spellEnd"/>
+            <w:r>
+              <w:rPr>
+                <w:rFonts w:ascii="Times New Roman" w:hAnsi="Times New Roman" w:cs="Times New Roman"/>
+                <w:sz w:val="24"/>
+                <w:szCs w:val="24"/>
+              </w:rPr>
+              <w:t xml:space="preserve"> ½ seçildi ve </w:t>
+            </w:r>
+            <w:proofErr w:type="spellStart"/>
+            <w:r>
+              <w:rPr>
+                <w:rFonts w:ascii="Times New Roman" w:hAnsi="Times New Roman" w:cs="Times New Roman"/>
+                <w:sz w:val="24"/>
+                <w:szCs w:val="24"/>
+              </w:rPr>
+              <w:t>qojulia’ya</w:t>
+            </w:r>
+            <w:proofErr w:type="spellEnd"/>
+            <w:r>
+              <w:rPr>
+                <w:rFonts w:ascii="Times New Roman" w:hAnsi="Times New Roman" w:cs="Times New Roman"/>
+                <w:sz w:val="24"/>
+                <w:szCs w:val="24"/>
+              </w:rPr>
+              <w:t xml:space="preserve"> tanıtıldı. Bazın bir kere tanımlanması yeterli çünkü </w:t>
+            </w:r>
+            <w:proofErr w:type="spellStart"/>
+            <w:r>
+              <w:rPr>
+                <w:rFonts w:ascii="Times New Roman" w:hAnsi="Times New Roman" w:cs="Times New Roman"/>
+                <w:i/>
+                <w:sz w:val="24"/>
+                <w:szCs w:val="24"/>
+              </w:rPr>
+              <w:t>tensor</w:t>
+            </w:r>
+            <w:proofErr w:type="spellEnd"/>
+            <w:r>
+              <w:rPr>
+                <w:rFonts w:ascii="Times New Roman" w:hAnsi="Times New Roman" w:cs="Times New Roman"/>
+                <w:sz w:val="24"/>
+                <w:szCs w:val="24"/>
+              </w:rPr>
+              <w:t xml:space="preserve"> ile oluşturacağımız operatörler ve </w:t>
+            </w:r>
+            <w:proofErr w:type="spellStart"/>
+            <w:r>
+              <w:rPr>
+                <w:rFonts w:ascii="Times New Roman" w:hAnsi="Times New Roman" w:cs="Times New Roman"/>
+                <w:sz w:val="24"/>
+                <w:szCs w:val="24"/>
+              </w:rPr>
+              <w:t>Hamiltonian</w:t>
+            </w:r>
+            <w:proofErr w:type="spellEnd"/>
+            <w:r>
+              <w:rPr>
+                <w:rFonts w:ascii="Times New Roman" w:hAnsi="Times New Roman" w:cs="Times New Roman"/>
+                <w:sz w:val="24"/>
+                <w:szCs w:val="24"/>
+              </w:rPr>
+              <w:t xml:space="preserve"> iki parçacıklı davranışı içerisinde taşıyacak. Burada </w:t>
+            </w:r>
+            <w:proofErr w:type="spellStart"/>
+            <w:r>
+              <w:rPr>
+                <w:rFonts w:ascii="Times New Roman" w:hAnsi="Times New Roman" w:cs="Times New Roman"/>
+                <w:sz w:val="24"/>
+                <w:szCs w:val="24"/>
+              </w:rPr>
+              <w:t>Hamiltonian</w:t>
+            </w:r>
+            <w:proofErr w:type="spellEnd"/>
+            <w:r>
+              <w:rPr>
+                <w:rFonts w:ascii="Times New Roman" w:hAnsi="Times New Roman" w:cs="Times New Roman"/>
+                <w:sz w:val="24"/>
+                <w:szCs w:val="24"/>
+              </w:rPr>
+              <w:t xml:space="preserve"> olarak seçimimiz en basit </w:t>
+            </w:r>
+            <w:proofErr w:type="spellStart"/>
+            <w:r>
+              <w:rPr>
+                <w:rFonts w:ascii="Times New Roman" w:hAnsi="Times New Roman" w:cs="Times New Roman"/>
+                <w:sz w:val="24"/>
+                <w:szCs w:val="24"/>
+              </w:rPr>
+              <w:t>spin</w:t>
+            </w:r>
+            <w:proofErr w:type="spellEnd"/>
+            <w:r>
+              <w:rPr>
+                <w:rFonts w:ascii="Times New Roman" w:hAnsi="Times New Roman" w:cs="Times New Roman"/>
+                <w:sz w:val="24"/>
+                <w:szCs w:val="24"/>
+              </w:rPr>
+              <w:t xml:space="preserve"> etkileşimlerinden olan XX etkileşimi oldu:</w:t>
+            </w:r>
+          </w:p>
+          <w:p>
+            <w:pPr>
+              <w:jc w:val="center"/>
+              <w:rPr>
+                <w:rFonts w:ascii="Times New Roman" w:eastAsiaTheme="minorEastAsia" w:hAnsi="Times New Roman" w:cs="Times New Roman"/>
+                <w:sz w:val="24"/>
+                <w:szCs w:val="24"/>
+              </w:rPr>
+            </w:pPr>
+          </w:p>
+          <w:p>
+            <w:pPr>
+              <w:jc w:val="center"/>
+              <w:rPr>
+                <w:rFonts w:ascii="Times New Roman" w:eastAsiaTheme="minorEastAsia" w:hAnsi="Times New Roman" w:cs="Times New Roman"/>
+                <w:sz w:val="28"/>
+                <w:szCs w:val="28"/>
+              </w:rPr>
+            </w:pPr>
+            <m:oMathPara>
+              <m:oMath>
+                <m:r>
+                  <w:rPr>
+                    <w:rFonts w:ascii="Cambria Math" w:hAnsi="Cambria Math" w:cs="Times New Roman"/>
+                    <w:sz w:val="28"/>
+                    <w:szCs w:val="28"/>
+                  </w:rPr>
+                  <m:t xml:space="preserve">H= </m:t>
+                </m:r>
+                <m:nary>
+                  <m:naryPr>
+                    <m:chr m:val="∑"/>
+                    <m:limLoc m:val="undOvr"/>
+                    <m:ctrlPr>
+                      <w:rPr>
+                        <w:rFonts w:ascii="Cambria Math" w:hAnsi="Cambria Math" w:cs="Times New Roman"/>
+                        <w:i/>
+                        <w:sz w:val="28"/>
+                        <w:szCs w:val="28"/>
+                      </w:rPr>
+                    </m:ctrlPr>
+                  </m:naryPr>
+                  <m:sub>
+                    <m:r>
+                      <w:rPr>
+                        <w:rFonts w:ascii="Cambria Math" w:hAnsi="Cambria Math" w:cs="Times New Roman"/>
+                        <w:sz w:val="28"/>
+                        <w:szCs w:val="28"/>
+                      </w:rPr>
+                      <m:t>i≠j</m:t>
+                    </m:r>
+                  </m:sub>
+                  <m:sup>
+                    <m:r>
+                      <w:rPr>
+                        <w:rFonts w:ascii="Cambria Math" w:hAnsi="Cambria Math" w:cs="Times New Roman"/>
+                        <w:sz w:val="28"/>
+                        <w:szCs w:val="28"/>
+                      </w:rPr>
+                      <m:t>N</m:t>
+                    </m:r>
+                  </m:sup>
+                  <m:e>
+                    <m:sSub>
+                      <m:sSubPr>
+                        <m:ctrlPr>
+                          <w:rPr>
+                            <w:rFonts w:ascii="Cambria Math" w:hAnsi="Cambria Math" w:cs="Times New Roman"/>
+                            <w:i/>
+                            <w:sz w:val="28"/>
+                            <w:szCs w:val="28"/>
+                          </w:rPr>
+                        </m:ctrlPr>
+                      </m:sSubPr>
+                      <m:e>
+                        <m:r>
+                          <w:rPr>
+                            <w:rFonts w:ascii="Cambria Math" w:hAnsi="Cambria Math" w:cs="Times New Roman"/>
+                            <w:sz w:val="28"/>
+                            <w:szCs w:val="28"/>
+                          </w:rPr>
+                          <m:t>J</m:t>
+                        </m:r>
+                      </m:e>
+                      <m:sub>
+                        <m:d>
+                          <m:dPr>
+                            <m:begChr m:val="{"/>
+                            <m:endChr m:val="}"/>
+                            <m:ctrlPr>
+                              <w:rPr>
+                                <w:rFonts w:ascii="Cambria Math" w:hAnsi="Cambria Math" w:cs="Times New Roman"/>
+                                <w:i/>
+                                <w:sz w:val="28"/>
+                                <w:szCs w:val="28"/>
+                              </w:rPr>
+                            </m:ctrlPr>
+                          </m:dPr>
+                          <m:e>
+                            <m:r>
+                              <w:rPr>
+                                <w:rFonts w:ascii="Cambria Math" w:hAnsi="Cambria Math" w:cs="Times New Roman"/>
+                                <w:sz w:val="28"/>
+                                <w:szCs w:val="28"/>
+                              </w:rPr>
+                              <m:t>ij</m:t>
+                            </m:r>
+                          </m:e>
+                        </m:d>
+                      </m:sub>
+                    </m:sSub>
+                    <m:sSubSup>
+                      <m:sSubSupPr>
+                        <m:ctrlPr>
+                          <w:rPr>
+                            <w:rFonts w:ascii="Cambria Math" w:hAnsi="Cambria Math" w:cs="Times New Roman"/>
+                            <w:i/>
+                            <w:sz w:val="28"/>
+                            <w:szCs w:val="28"/>
+                          </w:rPr>
+                        </m:ctrlPr>
+                      </m:sSubSupPr>
+                      <m:e>
+                        <m:r>
+                          <w:rPr>
+                            <w:rFonts w:ascii="Cambria Math" w:hAnsi="Cambria Math" w:cs="Times New Roman"/>
+                            <w:sz w:val="28"/>
+                            <w:szCs w:val="28"/>
+                          </w:rPr>
+                          <m:t>S</m:t>
+                        </m:r>
+                      </m:e>
+                      <m:sub>
+                        <m:r>
+                          <w:rPr>
+                            <w:rFonts w:ascii="Cambria Math" w:hAnsi="Cambria Math" w:cs="Times New Roman"/>
+                            <w:sz w:val="28"/>
+                            <w:szCs w:val="28"/>
+                          </w:rPr>
+                          <m:t>i</m:t>
+                        </m:r>
+                      </m:sub>
+                      <m:sup>
+                        <m:r>
+                          <w:rPr>
+                            <w:rFonts w:ascii="Cambria Math" w:hAnsi="Cambria Math" w:cs="Times New Roman"/>
+                            <w:sz w:val="28"/>
+                            <w:szCs w:val="28"/>
+                          </w:rPr>
+                          <m:t>x</m:t>
+                        </m:r>
+                      </m:sup>
+                    </m:sSubSup>
+                    <m:sSubSup>
+                      <m:sSubSupPr>
+                        <m:ctrlPr>
+                          <w:rPr>
+                            <w:rFonts w:ascii="Cambria Math" w:hAnsi="Cambria Math" w:cs="Times New Roman"/>
+                            <w:i/>
+                            <w:sz w:val="28"/>
+                            <w:szCs w:val="28"/>
+                          </w:rPr>
+                        </m:ctrlPr>
+                      </m:sSubSupPr>
+                      <m:e>
+                        <m:r>
+                          <w:rPr>
+                            <w:rFonts w:ascii="Cambria Math" w:hAnsi="Cambria Math" w:cs="Times New Roman"/>
+                            <w:sz w:val="28"/>
+                            <w:szCs w:val="28"/>
+                          </w:rPr>
+                          <m:t>S</m:t>
+                        </m:r>
+                      </m:e>
+                      <m:sub>
+                        <m:r>
+                          <w:rPr>
+                            <w:rFonts w:ascii="Cambria Math" w:hAnsi="Cambria Math" w:cs="Times New Roman"/>
+                            <w:sz w:val="28"/>
+                            <w:szCs w:val="28"/>
+                          </w:rPr>
+                          <m:t>j</m:t>
+                        </m:r>
+                      </m:sub>
+                      <m:sup>
+                        <m:r>
+                          <w:rPr>
+                            <w:rFonts w:ascii="Cambria Math" w:hAnsi="Cambria Math" w:cs="Times New Roman"/>
+                            <w:sz w:val="28"/>
+                            <w:szCs w:val="28"/>
+                          </w:rPr>
+                          <m:t>x</m:t>
+                        </m:r>
+                      </m:sup>
+                    </m:sSubSup>
+                  </m:e>
+                </m:nary>
+              </m:oMath>
+            </m:oMathPara>
+          </w:p>
+          <w:p>
+            <w:pPr>
+              <w:rPr>
+                <w:rFonts w:ascii="Times New Roman" w:eastAsiaTheme="minorEastAsia" w:hAnsi="Times New Roman" w:cs="Times New Roman"/>
+                <w:sz w:val="24"/>
+                <w:szCs w:val="24"/>
+              </w:rPr>
+            </w:pPr>
+          </w:p>
+          <w:p>
+            <w:pPr>
+              <w:rPr>
+                <w:rFonts w:ascii="Times New Roman" w:eastAsiaTheme="minorEastAsia" w:hAnsi="Times New Roman" w:cs="Times New Roman"/>
+                <w:sz w:val="24"/>
+                <w:szCs w:val="24"/>
+              </w:rPr>
+            </w:pPr>
+            <w:r>
+              <w:rPr>
+                <w:rFonts w:ascii="Times New Roman" w:eastAsiaTheme="minorEastAsia" w:hAnsi="Times New Roman" w:cs="Times New Roman"/>
+                <w:sz w:val="24"/>
+                <w:szCs w:val="24"/>
+              </w:rPr>
+              <w:t xml:space="preserve">Burada N parçacık sayısı, i ve j birbiriyle etkileşen parçacıklar için indisler ve </w:t>
+            </w:r>
+            <m:oMath>
+              <m:sSubSup>
+                <m:sSubSupPr>
+                  <m:ctrlPr>
+                    <w:rPr>
+                      <w:rFonts w:ascii="Cambria Math" w:eastAsiaTheme="minorEastAsia" w:hAnsi="Cambria Math" w:cs="Times New Roman"/>
+                      <w:i/>
+                      <w:sz w:val="24"/>
+                      <w:szCs w:val="24"/>
+                    </w:rPr>
+                  </m:ctrlPr>
+                </m:sSubSupPr>
+                <m:e>
+                  <m:r>
+                    <w:rPr>
+                      <w:rFonts w:ascii="Cambria Math" w:eastAsiaTheme="minorEastAsia" w:hAnsi="Cambria Math" w:cs="Times New Roman"/>
+                      <w:sz w:val="24"/>
+                      <w:szCs w:val="24"/>
+                    </w:rPr>
+                    <m:t>S</m:t>
+                  </m:r>
+                </m:e>
+                <m:sub>
+                  <m:r>
+                    <w:rPr>
+                      <w:rFonts w:ascii="Cambria Math" w:eastAsiaTheme="minorEastAsia" w:hAnsi="Cambria Math" w:cs="Times New Roman"/>
+                      <w:sz w:val="24"/>
+                      <w:szCs w:val="24"/>
+                    </w:rPr>
+                    <m:t>i</m:t>
+                  </m:r>
+                </m:sub>
+                <m:sup>
+                  <m:r>
+                    <w:rPr>
+                      <w:rFonts w:ascii="Cambria Math" w:eastAsiaTheme="minorEastAsia" w:hAnsi="Cambria Math" w:cs="Times New Roman"/>
+                      <w:sz w:val="24"/>
+                      <w:szCs w:val="24"/>
+                    </w:rPr>
+                    <m:t>x</m:t>
+                  </m:r>
+                </m:sup>
+              </m:sSubSup>
+            </m:oMath>
+            <w:r>
+              <w:rPr>
+                <w:rFonts w:ascii="Times New Roman" w:eastAsiaTheme="minorEastAsia" w:hAnsi="Times New Roman" w:cs="Times New Roman"/>
+                <w:sz w:val="24"/>
+                <w:szCs w:val="24"/>
+              </w:rPr>
+              <w:t xml:space="preserve"> operatörleri indise göre etkiyen x yönündeki </w:t>
+            </w:r>
+            <w:proofErr w:type="spellStart"/>
+            <w:r>
+              <w:rPr>
+                <w:rFonts w:ascii="Times New Roman" w:eastAsiaTheme="minorEastAsia" w:hAnsi="Times New Roman" w:cs="Times New Roman"/>
+                <w:sz w:val="24"/>
+                <w:szCs w:val="24"/>
+              </w:rPr>
+              <w:t>spin</w:t>
+            </w:r>
+            <w:proofErr w:type="spellEnd"/>
+            <w:r>
+              <w:rPr>
+                <w:rFonts w:ascii="Times New Roman" w:eastAsiaTheme="minorEastAsia" w:hAnsi="Times New Roman" w:cs="Times New Roman"/>
+                <w:sz w:val="24"/>
+                <w:szCs w:val="24"/>
+              </w:rPr>
+              <w:t xml:space="preserve"> operatörleridir. Eğer J sayıları -1 ise etkileşim </w:t>
+            </w:r>
+            <w:proofErr w:type="spellStart"/>
+            <w:r>
+              <w:rPr>
+                <w:rFonts w:ascii="Times New Roman" w:eastAsiaTheme="minorEastAsia" w:hAnsi="Times New Roman" w:cs="Times New Roman"/>
+                <w:sz w:val="24"/>
+                <w:szCs w:val="24"/>
+              </w:rPr>
+              <w:t>ferromanyetik</w:t>
+            </w:r>
+            <w:proofErr w:type="spellEnd"/>
+            <w:r>
+              <w:rPr>
+                <w:rFonts w:ascii="Times New Roman" w:eastAsiaTheme="minorEastAsia" w:hAnsi="Times New Roman" w:cs="Times New Roman"/>
+                <w:sz w:val="24"/>
+                <w:szCs w:val="24"/>
+              </w:rPr>
+              <w:t xml:space="preserve"> +1 ise anti-</w:t>
+            </w:r>
+            <w:proofErr w:type="spellStart"/>
+            <w:r>
+              <w:rPr>
+                <w:rFonts w:ascii="Times New Roman" w:eastAsiaTheme="minorEastAsia" w:hAnsi="Times New Roman" w:cs="Times New Roman"/>
+                <w:sz w:val="24"/>
+                <w:szCs w:val="24"/>
+              </w:rPr>
+              <w:t>ferromanyetik</w:t>
+            </w:r>
+            <w:proofErr w:type="spellEnd"/>
+            <w:r>
+              <w:rPr>
+                <w:rFonts w:ascii="Times New Roman" w:eastAsiaTheme="minorEastAsia" w:hAnsi="Times New Roman" w:cs="Times New Roman"/>
+                <w:sz w:val="24"/>
+                <w:szCs w:val="24"/>
+              </w:rPr>
+              <w:t xml:space="preserve"> olacaktır. Bu </w:t>
+            </w:r>
+            <w:proofErr w:type="spellStart"/>
+            <w:r>
+              <w:rPr>
+                <w:rFonts w:ascii="Times New Roman" w:eastAsiaTheme="minorEastAsia" w:hAnsi="Times New Roman" w:cs="Times New Roman"/>
+                <w:sz w:val="24"/>
+                <w:szCs w:val="24"/>
+              </w:rPr>
+              <w:t>Hamiltonian’ı</w:t>
+            </w:r>
+            <w:proofErr w:type="spellEnd"/>
+            <w:r>
+              <w:rPr>
+                <w:rFonts w:ascii="Times New Roman" w:eastAsiaTheme="minorEastAsia" w:hAnsi="Times New Roman" w:cs="Times New Roman"/>
+                <w:sz w:val="24"/>
+                <w:szCs w:val="24"/>
+              </w:rPr>
+              <w:t xml:space="preserve"> hazırlayıp 1. parçacığın </w:t>
+            </w:r>
+            <w:proofErr w:type="spellStart"/>
+            <w:r>
+              <w:rPr>
+                <w:rFonts w:ascii="Times New Roman" w:eastAsiaTheme="minorEastAsia" w:hAnsi="Times New Roman" w:cs="Times New Roman"/>
+                <w:sz w:val="24"/>
+                <w:szCs w:val="24"/>
+              </w:rPr>
+              <w:t>manyetizasyon</w:t>
+            </w:r>
+            <w:proofErr w:type="spellEnd"/>
+            <w:r>
+              <w:rPr>
+                <w:rFonts w:ascii="Times New Roman" w:eastAsiaTheme="minorEastAsia" w:hAnsi="Times New Roman" w:cs="Times New Roman"/>
+                <w:sz w:val="24"/>
+                <w:szCs w:val="24"/>
+              </w:rPr>
+              <w:t xml:space="preserve"> değerinin zamana bağlı değişimine baktık. Bunun için ilk olarak </w:t>
+            </w:r>
+            <w:proofErr w:type="spellStart"/>
+            <w:r>
+              <w:rPr>
+                <w:rFonts w:ascii="Times New Roman" w:eastAsiaTheme="minorEastAsia" w:hAnsi="Times New Roman" w:cs="Times New Roman"/>
+                <w:sz w:val="24"/>
+                <w:szCs w:val="24"/>
+              </w:rPr>
+              <w:t>qojulia’nın</w:t>
+            </w:r>
+            <w:proofErr w:type="spellEnd"/>
+            <w:r>
+              <w:rPr>
+                <w:rFonts w:ascii="Times New Roman" w:eastAsiaTheme="minorEastAsia" w:hAnsi="Times New Roman" w:cs="Times New Roman"/>
+                <w:sz w:val="24"/>
+                <w:szCs w:val="24"/>
+              </w:rPr>
+              <w:t xml:space="preserve"> </w:t>
+            </w:r>
+            <w:proofErr w:type="spellStart"/>
+            <w:proofErr w:type="gramStart"/>
+            <w:r>
+              <w:rPr>
+                <w:rFonts w:ascii="Times New Roman" w:eastAsiaTheme="minorEastAsia" w:hAnsi="Times New Roman" w:cs="Times New Roman"/>
+                <w:i/>
+                <w:sz w:val="24"/>
+                <w:szCs w:val="24"/>
+              </w:rPr>
+              <w:t>expect</w:t>
+            </w:r>
+            <w:proofErr w:type="spellEnd"/>
+            <w:r>
+              <w:rPr>
+                <w:rFonts w:ascii="Times New Roman" w:eastAsiaTheme="minorEastAsia" w:hAnsi="Times New Roman" w:cs="Times New Roman"/>
+                <w:i/>
+                <w:sz w:val="24"/>
+                <w:szCs w:val="24"/>
+              </w:rPr>
+              <w:t xml:space="preserve"> </w:t>
+            </w:r>
+            <w:r>
+              <w:rPr>
+                <w:rFonts w:ascii="Times New Roman" w:eastAsiaTheme="minorEastAsia" w:hAnsi="Times New Roman" w:cs="Times New Roman"/>
+                <w:sz w:val="24"/>
+                <w:szCs w:val="24"/>
+              </w:rPr>
+              <w:t xml:space="preserve"> komutunu</w:t>
+            </w:r>
+            <w:proofErr w:type="gramEnd"/>
+            <w:r>
+              <w:rPr>
+                <w:rFonts w:ascii="Times New Roman" w:eastAsiaTheme="minorEastAsia" w:hAnsi="Times New Roman" w:cs="Times New Roman"/>
+                <w:sz w:val="24"/>
+                <w:szCs w:val="24"/>
+              </w:rPr>
+              <w:t xml:space="preserve"> kullandık, ikinci olarak da </w:t>
+            </w:r>
+            <m:oMath>
+              <m:r>
+                <w:rPr>
+                  <w:rFonts w:ascii="Cambria Math" w:eastAsiaTheme="minorEastAsia" w:hAnsi="Cambria Math" w:cs="Times New Roman"/>
+                  <w:sz w:val="24"/>
+                  <w:szCs w:val="24"/>
+                </w:rPr>
+                <m:t>tr(ρ</m:t>
+              </m:r>
+              <m:sSubSup>
+                <m:sSubSupPr>
+                  <m:ctrlPr>
+                    <w:rPr>
+                      <w:rFonts w:ascii="Cambria Math" w:eastAsiaTheme="minorEastAsia" w:hAnsi="Cambria Math" w:cs="Times New Roman"/>
+                      <w:i/>
+                      <w:sz w:val="24"/>
+                      <w:szCs w:val="24"/>
+                    </w:rPr>
+                  </m:ctrlPr>
+                </m:sSubSupPr>
+                <m:e>
+                  <m:r>
+                    <w:rPr>
+                      <w:rFonts w:ascii="Cambria Math" w:eastAsiaTheme="minorEastAsia" w:hAnsi="Cambria Math" w:cs="Times New Roman"/>
+                      <w:sz w:val="24"/>
+                      <w:szCs w:val="24"/>
+                    </w:rPr>
+                    <m:t>S</m:t>
+                  </m:r>
+                </m:e>
+                <m:sub>
+                  <m:r>
+                    <w:rPr>
+                      <w:rFonts w:ascii="Cambria Math" w:eastAsiaTheme="minorEastAsia" w:hAnsi="Cambria Math" w:cs="Times New Roman"/>
+                      <w:sz w:val="24"/>
+                      <w:szCs w:val="24"/>
+                    </w:rPr>
+                    <m:t>1</m:t>
+                  </m:r>
+                </m:sub>
+                <m:sup>
+                  <m:r>
+                    <w:rPr>
+                      <w:rFonts w:ascii="Cambria Math" w:eastAsiaTheme="minorEastAsia" w:hAnsi="Cambria Math" w:cs="Times New Roman"/>
+                      <w:sz w:val="24"/>
+                      <w:szCs w:val="24"/>
+                    </w:rPr>
+                    <m:t>z</m:t>
+                  </m:r>
+                </m:sup>
+              </m:sSubSup>
+              <m:r>
+                <w:rPr>
+                  <w:rFonts w:ascii="Cambria Math" w:eastAsiaTheme="minorEastAsia" w:hAnsi="Cambria Math" w:cs="Times New Roman"/>
+                  <w:sz w:val="24"/>
+                  <w:szCs w:val="24"/>
+                </w:rPr>
+                <m:t>)</m:t>
+              </m:r>
+            </m:oMath>
+            <w:r>
+              <w:rPr>
+                <w:rFonts w:ascii="Times New Roman" w:eastAsiaTheme="minorEastAsia" w:hAnsi="Times New Roman" w:cs="Times New Roman"/>
+                <w:sz w:val="24"/>
+                <w:szCs w:val="24"/>
+              </w:rPr>
+              <w:t xml:space="preserve"> şeklinde yoğunluk matrisi kullanarak beklenen değeri bulduk.</w:t>
+            </w:r>
+            <w:r>
+              <w:rPr>
+                <w:rFonts w:ascii="Times New Roman" w:eastAsiaTheme="minorEastAsia" w:hAnsi="Times New Roman" w:cs="Times New Roman"/>
+                <w:sz w:val="24"/>
+                <w:szCs w:val="24"/>
+              </w:rPr>
+              <w:t xml:space="preserve"> Sonuçlar figür 3’de görülebilir.</w:t>
+            </w:r>
+          </w:p>
+          <w:p>
+            <w:pPr>
+              <w:rPr>
+                <w:rFonts w:ascii="Times New Roman" w:eastAsiaTheme="minorEastAsia" w:hAnsi="Times New Roman" w:cs="Times New Roman"/>
+                <w:sz w:val="24"/>
+                <w:szCs w:val="24"/>
+              </w:rPr>
+            </w:pPr>
+          </w:p>
+          <w:p>
+            <w:pPr>
+              <w:jc w:val="center"/>
+              <w:rPr>
+                <w:rFonts w:ascii="Times New Roman" w:eastAsiaTheme="minorEastAsia" w:hAnsi="Times New Roman" w:cs="Times New Roman"/>
+                <w:sz w:val="24"/>
+                <w:szCs w:val="24"/>
+              </w:rPr>
+            </w:pPr>
+            <w:r>
+              <w:rPr>
+                <w:rFonts w:ascii="Times New Roman" w:eastAsiaTheme="minorEastAsia" w:hAnsi="Times New Roman" w:cs="Times New Roman"/>
+                <w:noProof/>
+                <w:sz w:val="24"/>
+                <w:szCs w:val="24"/>
+                <w:lang w:eastAsia="tr-TR"/>
+              </w:rPr>
+              <w:drawing>
+                <wp:inline distT="0" distB="0" distL="0" distR="0">
+                  <wp:extent cx="3947159" cy="2466975"/>
+                  <wp:effectExtent l="0" t="0" r="0" b="0"/>
+                  <wp:docPr id="3" name="Resim 3"/>
+                  <wp:cNvGraphicFramePr>
+                    <a:graphicFrameLocks xmlns:a="http://schemas.openxmlformats.org/drawingml/2006/main" noChangeAspect="1"/>
+                  </wp:cNvGraphicFramePr>
+                  <a:graphic xmlns:a="http://schemas.openxmlformats.org/drawingml/2006/main">
+                    <a:graphicData uri="http://schemas.openxmlformats.org/drawingml/2006/picture">
+                      <pic:pic xmlns:pic="http://schemas.openxmlformats.org/drawingml/2006/picture">
+                        <pic:nvPicPr>
+                          <pic:cNvPr id="3" name="spinmagne.png"/>
+                          <pic:cNvPicPr/>
+                        </pic:nvPicPr>
+                        <pic:blipFill>
+                          <a:blip r:embed="rId10">
+                            <a:extLst>
+                              <a:ext uri="{28A0092B-C50C-407E-A947-70E740481C1C}">
+                                <a14:useLocalDpi xmlns:a14="http://schemas.microsoft.com/office/drawing/2010/main" val="0"/>
+                              </a:ext>
+                            </a:extLst>
+                          </a:blip>
+                          <a:stretch>
+                            <a:fillRect/>
+                          </a:stretch>
+                        </pic:blipFill>
+                        <pic:spPr>
+                          <a:xfrm>
+                            <a:off x="0" y="0"/>
+                            <a:ext cx="3977998" cy="2486249"/>
+                          </a:xfrm>
+                          <a:prstGeom prst="rect">
+                            <a:avLst/>
+                          </a:prstGeom>
+                        </pic:spPr>
+                      </pic:pic>
+                    </a:graphicData>
+                  </a:graphic>
+                </wp:inline>
+              </w:drawing>
+            </w:r>
+          </w:p>
+          <w:p>
+            <w:pPr>
+              <w:jc w:val="center"/>
+              <w:rPr>
+                <w:rFonts w:ascii="Times New Roman" w:eastAsiaTheme="minorEastAsia" w:hAnsi="Times New Roman" w:cs="Times New Roman"/>
+                <w:sz w:val="24"/>
+                <w:szCs w:val="24"/>
+              </w:rPr>
+            </w:pPr>
+            <w:r>
+              <w:rPr>
+                <w:rFonts w:ascii="Times New Roman" w:eastAsiaTheme="minorEastAsia" w:hAnsi="Times New Roman" w:cs="Times New Roman"/>
+                <w:b/>
+                <w:sz w:val="24"/>
+                <w:szCs w:val="24"/>
+              </w:rPr>
+              <w:t xml:space="preserve">Figür 3: </w:t>
+            </w:r>
+            <w:r>
+              <w:rPr>
+                <w:rFonts w:ascii="Times New Roman" w:eastAsiaTheme="minorEastAsia" w:hAnsi="Times New Roman" w:cs="Times New Roman"/>
+                <w:sz w:val="24"/>
+                <w:szCs w:val="24"/>
+              </w:rPr>
+              <w:t xml:space="preserve">İki parçacıklı </w:t>
+            </w:r>
+            <w:proofErr w:type="spellStart"/>
+            <w:r>
+              <w:rPr>
+                <w:rFonts w:ascii="Times New Roman" w:eastAsiaTheme="minorEastAsia" w:hAnsi="Times New Roman" w:cs="Times New Roman"/>
+                <w:sz w:val="24"/>
+                <w:szCs w:val="24"/>
+              </w:rPr>
+              <w:t>spin</w:t>
+            </w:r>
+            <w:proofErr w:type="spellEnd"/>
+            <w:r>
+              <w:rPr>
+                <w:rFonts w:ascii="Times New Roman" w:eastAsiaTheme="minorEastAsia" w:hAnsi="Times New Roman" w:cs="Times New Roman"/>
+                <w:sz w:val="24"/>
+                <w:szCs w:val="24"/>
+              </w:rPr>
+              <w:t xml:space="preserve"> sisteminde XX etkileşimine bağlı birinci parçacığın </w:t>
+            </w:r>
+            <w:proofErr w:type="spellStart"/>
+            <w:r>
+              <w:rPr>
+                <w:rFonts w:ascii="Times New Roman" w:eastAsiaTheme="minorEastAsia" w:hAnsi="Times New Roman" w:cs="Times New Roman"/>
+                <w:sz w:val="24"/>
+                <w:szCs w:val="24"/>
+              </w:rPr>
+              <w:t>manyetizasyonunun</w:t>
+            </w:r>
+            <w:proofErr w:type="spellEnd"/>
+            <w:r>
+              <w:rPr>
+                <w:rFonts w:ascii="Times New Roman" w:eastAsiaTheme="minorEastAsia" w:hAnsi="Times New Roman" w:cs="Times New Roman"/>
+                <w:sz w:val="24"/>
+                <w:szCs w:val="24"/>
+              </w:rPr>
+              <w:t xml:space="preserve"> zamana bağlı değişimi.</w:t>
+            </w:r>
+          </w:p>
+          <w:p>
+            <w:pPr>
+              <w:jc w:val="center"/>
+              <w:rPr>
+                <w:rFonts w:ascii="Times New Roman" w:eastAsiaTheme="minorEastAsia" w:hAnsi="Times New Roman" w:cs="Times New Roman"/>
                 <w:sz w:val="24"/>
                 <w:szCs w:val="24"/>
               </w:rPr>
@@ -8180,34 +9971,6 @@
         </w:tc>
       </w:tr>
     </w:tbl>
-    <w:p>
-      <w:pPr>
-        <w:rPr>
-          <w:rFonts w:ascii="Times New Roman" w:hAnsi="Times New Roman" w:cs="Times New Roman"/>
-        </w:rPr>
-      </w:pPr>
-    </w:p>
-    <w:p>
-      <w:pPr>
-        <w:rPr>
-          <w:rFonts w:ascii="Times New Roman" w:hAnsi="Times New Roman" w:cs="Times New Roman"/>
-        </w:rPr>
-      </w:pPr>
-    </w:p>
-    <w:p>
-      <w:pPr>
-        <w:rPr>
-          <w:rFonts w:ascii="Times New Roman" w:hAnsi="Times New Roman" w:cs="Times New Roman"/>
-        </w:rPr>
-      </w:pPr>
-    </w:p>
-    <w:p>
-      <w:pPr>
-        <w:rPr>
-          <w:rFonts w:ascii="Times New Roman" w:hAnsi="Times New Roman" w:cs="Times New Roman"/>
-        </w:rPr>
-      </w:pPr>
-    </w:p>
     <w:p>
       <w:pPr>
         <w:rPr>
@@ -8249,7 +10012,6 @@
                 <w:sz w:val="24"/>
                 <w:szCs w:val="24"/>
               </w:rPr>
-              <w:lastRenderedPageBreak/>
               <w:t xml:space="preserve">Yapılan </w:t>
             </w:r>
             <w:r>
@@ -9962,7 +11724,6 @@
                 <w:sz w:val="24"/>
                 <w:szCs w:val="24"/>
               </w:rPr>
-              <w:lastRenderedPageBreak/>
               <w:t>Yapılan Uygulama:</w:t>
             </w:r>
           </w:p>
@@ -11669,7 +13430,7 @@
       </w:pPr>
     </w:p>
     <w:sectPr>
-      <w:footerReference w:type="default" r:id="rId10"/>
+      <w:footerReference w:type="default" r:id="rId11"/>
       <w:pgSz w:w="12240" w:h="15840"/>
       <w:pgMar w:top="1440" w:right="1440" w:bottom="1440" w:left="1440" w:header="720" w:footer="720" w:gutter="0"/>
       <w:cols w:space="720"/>
@@ -11733,7 +13494,7 @@
           <w:rPr>
             <w:noProof/>
           </w:rPr>
-          <w:t>10</w:t>
+          <w:t>13</w:t>
         </w:r>
         <w:r>
           <w:fldChar w:fldCharType="end"/>
@@ -12528,7 +14289,7 @@
     <w:charset w:val="A2"/>
     <w:family w:val="swiss"/>
     <w:pitch w:val="variable"/>
-    <w:sig w:usb0="E0002EFF" w:usb1="C000247B" w:usb2="00000009" w:usb3="00000000" w:csb0="000001FF" w:csb1="00000000"/>
+    <w:sig w:usb0="E1002AFF" w:usb1="4000ACFF" w:usb2="00000009" w:usb3="00000000" w:csb0="000001FF" w:csb1="00000000"/>
   </w:font>
   <w:font w:name="Cambria Math">
     <w:panose1 w:val="02040503050406030204"/>
@@ -12563,6 +14324,8 @@
   </w:compat>
   <w:rsids>
     <w:rsidRoot w:val="00927B22"/>
+    <w:rsid w:val="00246E63"/>
+    <w:rsid w:val="002610A9"/>
     <w:rsid w:val="004267C8"/>
     <w:rsid w:val="00927B22"/>
   </w:rsids>
@@ -13013,7 +14776,7 @@
     <w:basedOn w:val="VarsaylanParagrafYazTipi"/>
     <w:uiPriority w:val="99"/>
     <w:semiHidden/>
-    <w:rsid w:val="00927B22"/>
+    <w:rsid w:val="002610A9"/>
     <w:rPr>
       <w:color w:val="808080"/>
     </w:rPr>
@@ -13294,7 +15057,7 @@
 </file>
 
 <file path=customXml/itemProps1.xml><?xml version="1.0" encoding="utf-8"?>
-<ds:datastoreItem xmlns:ds="http://schemas.openxmlformats.org/officeDocument/2006/customXml" ds:itemID="{87B9D9C3-5B5C-4FCC-9316-B92EB0F206DD}">
+<ds:datastoreItem xmlns:ds="http://schemas.openxmlformats.org/officeDocument/2006/customXml" ds:itemID="{50F831F4-8FAF-4EA6-80E0-B87404468B0F}">
   <ds:schemaRefs>
     <ds:schemaRef ds:uri="http://schemas.openxmlformats.org/officeDocument/2006/bibliography"/>
   </ds:schemaRefs>

</xml_diff>

<commit_message>
H-P ITensors example has been added with main script and plotting script, Staj Defteri has been completed and a PDF version containing Atalay's signature has been added.
</commit_message>
<xml_diff>
--- a/Staj_Defteri_ITU.docx
+++ b/Staj_Defteri_ITU.docx
@@ -387,12 +387,55 @@
     </w:p>
     <w:p>
       <w:pPr>
+        <w:ind w:left="1134" w:right="1134"/>
         <w:rPr>
           <w:rFonts w:ascii="Times New Roman" w:hAnsi="Times New Roman" w:cs="Times New Roman"/>
-          <w:sz w:val="28"/>
-          <w:szCs w:val="28"/>
+          <w:sz w:val="24"/>
+          <w:szCs w:val="24"/>
         </w:rPr>
       </w:pPr>
+      <w:r>
+        <w:rPr>
+          <w:rFonts w:ascii="Times New Roman" w:hAnsi="Times New Roman" w:cs="Times New Roman"/>
+          <w:sz w:val="24"/>
+          <w:szCs w:val="24"/>
+        </w:rPr>
+        <w:t>1773 yılında kurulmuş olup Türkiye’nin en eski ve dünyanın en eski teknik üniversitelerinden biridir. 30000’i aşkın öğrencisi, 90’dan fazla lisans programı ve 190’dan fazla lisansüstü programı vardır. Araştırma üniversitesi statüsüyle ülkedeki bilimsel araştırmalar ve t</w:t>
+      </w:r>
+      <w:r>
+        <w:rPr>
+          <w:rFonts w:ascii="Times New Roman" w:hAnsi="Times New Roman" w:cs="Times New Roman"/>
+          <w:sz w:val="24"/>
+          <w:szCs w:val="24"/>
+        </w:rPr>
+        <w:t>eknoloji gelişme alanlarında öncülük yapmaktadır</w:t>
+      </w:r>
+      <w:r>
+        <w:rPr>
+          <w:rFonts w:ascii="Times New Roman" w:hAnsi="Times New Roman" w:cs="Times New Roman"/>
+          <w:sz w:val="24"/>
+          <w:szCs w:val="24"/>
+        </w:rPr>
+        <w:t>.</w:t>
+      </w:r>
+    </w:p>
+    <w:p>
+      <w:pPr>
+        <w:ind w:left="1134" w:right="1134"/>
+        <w:rPr>
+          <w:rFonts w:ascii="Times New Roman" w:hAnsi="Times New Roman" w:cs="Times New Roman"/>
+          <w:sz w:val="24"/>
+          <w:szCs w:val="24"/>
+        </w:rPr>
+      </w:pPr>
+      <w:r>
+        <w:rPr>
+          <w:rFonts w:ascii="Times New Roman" w:hAnsi="Times New Roman" w:cs="Times New Roman"/>
+          <w:sz w:val="24"/>
+          <w:szCs w:val="24"/>
+        </w:rPr>
+        <w:t xml:space="preserve">Öğrencisi olduğum Fizik Mühendisliği bölümü 1982 yılında kurulmuştur. Stajımı bölümümün akademik personeli içinde yer alan Doç. Dr. Ahmet Levent Subaşı ile çevrimiçi olarak yapacağım. </w:t>
+      </w:r>
     </w:p>
     <w:p>
       <w:pPr>
@@ -481,6 +524,118 @@
           <w:szCs w:val="24"/>
         </w:rPr>
       </w:pPr>
+      <w:r>
+        <w:rPr>
+          <w:rFonts w:ascii="Times New Roman" w:hAnsi="Times New Roman" w:cs="Times New Roman"/>
+          <w:sz w:val="24"/>
+          <w:szCs w:val="24"/>
+        </w:rPr>
+        <w:t>15 gün sürecek s</w:t>
+      </w:r>
+      <w:r>
+        <w:rPr>
+          <w:rFonts w:ascii="Times New Roman" w:hAnsi="Times New Roman" w:cs="Times New Roman"/>
+          <w:sz w:val="24"/>
+          <w:szCs w:val="24"/>
+        </w:rPr>
+        <w:t xml:space="preserve">tajımın amacı çok parçacıklı kuantum sistemlerinde çözümlerin bulunmasına yönelik bilgisayar tabanlı metotların öğrenilmesi ve uygulamasıdır. </w:t>
+      </w:r>
+      <w:r>
+        <w:rPr>
+          <w:rFonts w:ascii="Times New Roman" w:hAnsi="Times New Roman" w:cs="Times New Roman"/>
+          <w:sz w:val="24"/>
+          <w:szCs w:val="24"/>
+        </w:rPr>
+        <w:t xml:space="preserve">Bu şekilde teknik beceriler elde etmek, aktif araştırma alanlarına katkıda bulunabilmek için bir hayli önemlidir. </w:t>
+      </w:r>
+      <w:r>
+        <w:rPr>
+          <w:rFonts w:ascii="Times New Roman" w:hAnsi="Times New Roman" w:cs="Times New Roman"/>
+          <w:sz w:val="24"/>
+          <w:szCs w:val="24"/>
+        </w:rPr>
+        <w:t xml:space="preserve">Öncelikli olarak bir proje üzerinde çalışmayı daha verimli hale getiren doğru raporlama teknikleri, </w:t>
+      </w:r>
+      <w:proofErr w:type="gramStart"/>
+      <w:r>
+        <w:rPr>
+          <w:rFonts w:ascii="Times New Roman" w:hAnsi="Times New Roman" w:cs="Times New Roman"/>
+          <w:sz w:val="24"/>
+          <w:szCs w:val="24"/>
+        </w:rPr>
+        <w:t>versiyon</w:t>
+      </w:r>
+      <w:proofErr w:type="gramEnd"/>
+      <w:r>
+        <w:rPr>
+          <w:rFonts w:ascii="Times New Roman" w:hAnsi="Times New Roman" w:cs="Times New Roman"/>
+          <w:sz w:val="24"/>
+          <w:szCs w:val="24"/>
+        </w:rPr>
+        <w:t xml:space="preserve"> kontrolü, bibliyografi hazırlama gibi konularda yardımcı programlar öğrenilecektir.</w:t>
+      </w:r>
+    </w:p>
+    <w:p>
+      <w:pPr>
+        <w:ind w:left="1134" w:right="1134"/>
+        <w:rPr>
+          <w:rFonts w:ascii="Times New Roman" w:hAnsi="Times New Roman" w:cs="Times New Roman"/>
+          <w:sz w:val="24"/>
+          <w:szCs w:val="24"/>
+        </w:rPr>
+      </w:pPr>
+      <w:r>
+        <w:rPr>
+          <w:rFonts w:ascii="Times New Roman" w:hAnsi="Times New Roman" w:cs="Times New Roman"/>
+          <w:sz w:val="24"/>
+          <w:szCs w:val="24"/>
+        </w:rPr>
+        <w:t xml:space="preserve">Devamında ise çoklu kuantum sistemlerinin tanımlarından başlayarak </w:t>
+      </w:r>
+      <w:r>
+        <w:rPr>
+          <w:rFonts w:ascii="Times New Roman" w:hAnsi="Times New Roman" w:cs="Times New Roman"/>
+          <w:sz w:val="24"/>
+          <w:szCs w:val="24"/>
+        </w:rPr>
+        <w:t xml:space="preserve">bunların nasıl çözülebileceği tartışılacak. Çözümler için öğrenilmesi planlanan programların başında Julia programlama dili ile yazılmış kütüphaneler olan </w:t>
+      </w:r>
+      <w:proofErr w:type="spellStart"/>
+      <w:r>
+        <w:rPr>
+          <w:rFonts w:ascii="Times New Roman" w:hAnsi="Times New Roman" w:cs="Times New Roman"/>
+          <w:sz w:val="24"/>
+          <w:szCs w:val="24"/>
+        </w:rPr>
+        <w:t>QOjulia</w:t>
+      </w:r>
+      <w:proofErr w:type="spellEnd"/>
+      <w:r>
+        <w:rPr>
+          <w:rFonts w:ascii="Times New Roman" w:hAnsi="Times New Roman" w:cs="Times New Roman"/>
+          <w:sz w:val="24"/>
+          <w:szCs w:val="24"/>
+        </w:rPr>
+        <w:t xml:space="preserve"> ve </w:t>
+      </w:r>
+      <w:proofErr w:type="spellStart"/>
+      <w:r>
+        <w:rPr>
+          <w:rFonts w:ascii="Times New Roman" w:hAnsi="Times New Roman" w:cs="Times New Roman"/>
+          <w:sz w:val="24"/>
+          <w:szCs w:val="24"/>
+        </w:rPr>
+        <w:t>ITensors</w:t>
+      </w:r>
+      <w:proofErr w:type="spellEnd"/>
+      <w:r>
+        <w:rPr>
+          <w:rFonts w:ascii="Times New Roman" w:hAnsi="Times New Roman" w:cs="Times New Roman"/>
+          <w:sz w:val="24"/>
+          <w:szCs w:val="24"/>
+        </w:rPr>
+        <w:t xml:space="preserve"> kütüphaneleri geliyor. Bu kütüphanelerde deneyim elde ettikten sonra öncelikle sonucu tahmin edilebilir, öğretici örnekler yapıp, bu örneklerden yola çıkarak daha karmaşık sistemlerin çözümüne bakılması planlanıyor.</w:t>
+      </w:r>
     </w:p>
     <w:p>
       <w:pPr>
@@ -622,78 +777,6 @@
       <w:pPr>
         <w:rPr>
           <w:rFonts w:ascii="Times New Roman" w:hAnsi="Times New Roman" w:cs="Times New Roman"/>
-          <w:sz w:val="28"/>
-          <w:szCs w:val="28"/>
-        </w:rPr>
-      </w:pPr>
-    </w:p>
-    <w:p>
-      <w:pPr>
-        <w:rPr>
-          <w:rFonts w:ascii="Times New Roman" w:hAnsi="Times New Roman" w:cs="Times New Roman"/>
-          <w:sz w:val="28"/>
-          <w:szCs w:val="28"/>
-        </w:rPr>
-      </w:pPr>
-    </w:p>
-    <w:p>
-      <w:pPr>
-        <w:rPr>
-          <w:rFonts w:ascii="Times New Roman" w:hAnsi="Times New Roman" w:cs="Times New Roman"/>
-          <w:sz w:val="28"/>
-          <w:szCs w:val="28"/>
-        </w:rPr>
-      </w:pPr>
-    </w:p>
-    <w:p>
-      <w:pPr>
-        <w:jc w:val="center"/>
-        <w:rPr>
-          <w:rFonts w:ascii="Times New Roman" w:hAnsi="Times New Roman" w:cs="Times New Roman"/>
-          <w:b/>
-          <w:sz w:val="32"/>
-          <w:szCs w:val="32"/>
-        </w:rPr>
-      </w:pPr>
-    </w:p>
-    <w:p>
-      <w:pPr>
-        <w:jc w:val="center"/>
-        <w:rPr>
-          <w:rFonts w:ascii="Times New Roman" w:hAnsi="Times New Roman" w:cs="Times New Roman"/>
-          <w:b/>
-          <w:sz w:val="32"/>
-          <w:szCs w:val="32"/>
-        </w:rPr>
-      </w:pPr>
-    </w:p>
-    <w:p>
-      <w:pPr>
-        <w:jc w:val="center"/>
-        <w:rPr>
-          <w:rFonts w:ascii="Times New Roman" w:hAnsi="Times New Roman" w:cs="Times New Roman"/>
-          <w:b/>
-          <w:sz w:val="32"/>
-          <w:szCs w:val="32"/>
-        </w:rPr>
-      </w:pPr>
-    </w:p>
-    <w:p>
-      <w:pPr>
-        <w:jc w:val="center"/>
-        <w:rPr>
-          <w:rFonts w:ascii="Times New Roman" w:hAnsi="Times New Roman" w:cs="Times New Roman"/>
-          <w:b/>
-          <w:sz w:val="32"/>
-          <w:szCs w:val="32"/>
-        </w:rPr>
-      </w:pPr>
-    </w:p>
-    <w:p>
-      <w:pPr>
-        <w:jc w:val="center"/>
-        <w:rPr>
-          <w:rFonts w:ascii="Times New Roman" w:hAnsi="Times New Roman" w:cs="Times New Roman"/>
           <w:b/>
           <w:sz w:val="32"/>
           <w:szCs w:val="32"/>
@@ -716,7 +799,6 @@
           <w:sz w:val="32"/>
           <w:szCs w:val="32"/>
         </w:rPr>
-        <w:lastRenderedPageBreak/>
         <w:t>RAPOR</w:t>
       </w:r>
     </w:p>
@@ -1315,24 +1397,6 @@
               </w:rPr>
             </w:pPr>
           </w:p>
-          <w:p>
-            <w:pPr>
-              <w:rPr>
-                <w:rFonts w:ascii="Times New Roman" w:hAnsi="Times New Roman" w:cs="Times New Roman"/>
-                <w:sz w:val="24"/>
-                <w:szCs w:val="24"/>
-              </w:rPr>
-            </w:pPr>
-          </w:p>
-          <w:p>
-            <w:pPr>
-              <w:rPr>
-                <w:rFonts w:ascii="Times New Roman" w:hAnsi="Times New Roman" w:cs="Times New Roman"/>
-                <w:sz w:val="24"/>
-                <w:szCs w:val="24"/>
-              </w:rPr>
-            </w:pPr>
-          </w:p>
         </w:tc>
       </w:tr>
       <w:tr>
@@ -1442,13 +1506,6 @@
         </w:tc>
       </w:tr>
     </w:tbl>
-    <w:p>
-      <w:pPr>
-        <w:rPr>
-          <w:rFonts w:ascii="Times New Roman" w:hAnsi="Times New Roman" w:cs="Times New Roman"/>
-        </w:rPr>
-      </w:pPr>
-    </w:p>
     <w:p>
       <w:pPr>
         <w:rPr>
@@ -1490,6 +1547,7 @@
                 <w:sz w:val="24"/>
                 <w:szCs w:val="24"/>
               </w:rPr>
+              <w:lastRenderedPageBreak/>
               <w:t>Yapılan Uygulama:</w:t>
             </w:r>
           </w:p>
@@ -1637,6 +1695,17 @@
             <w:pPr>
               <w:rPr>
                 <w:rFonts w:ascii="Times New Roman" w:eastAsia="Times New Roman" w:hAnsi="Times New Roman" w:cs="Times New Roman"/>
+                <w:color w:val="000000"/>
+                <w:sz w:val="24"/>
+                <w:szCs w:val="24"/>
+                <w:lang w:eastAsia="tr-TR"/>
+              </w:rPr>
+            </w:pPr>
+          </w:p>
+          <w:p>
+            <w:pPr>
+              <w:rPr>
+                <w:rFonts w:ascii="Times New Roman" w:eastAsia="Times New Roman" w:hAnsi="Times New Roman" w:cs="Times New Roman"/>
                 <w:sz w:val="24"/>
                 <w:szCs w:val="24"/>
                 <w:lang w:eastAsia="tr-TR"/>
@@ -2228,6 +2297,27 @@
                 <w:rFonts w:ascii="Times New Roman" w:hAnsi="Times New Roman" w:cs="Times New Roman"/>
                 <w:sz w:val="24"/>
                 <w:szCs w:val="24"/>
+              </w:rPr>
+            </w:pPr>
+          </w:p>
+          <w:p>
+            <w:pPr>
+              <w:rPr>
+                <w:rFonts w:ascii="Times New Roman" w:hAnsi="Times New Roman" w:cs="Times New Roman"/>
+              </w:rPr>
+            </w:pPr>
+          </w:p>
+          <w:p>
+            <w:pPr>
+              <w:rPr>
+                <w:rFonts w:ascii="Times New Roman" w:hAnsi="Times New Roman" w:cs="Times New Roman"/>
+              </w:rPr>
+            </w:pPr>
+          </w:p>
+          <w:p>
+            <w:pPr>
+              <w:rPr>
+                <w:rFonts w:ascii="Times New Roman" w:hAnsi="Times New Roman" w:cs="Times New Roman"/>
               </w:rPr>
             </w:pPr>
           </w:p>
@@ -2375,20 +2465,6 @@
         </w:tc>
       </w:tr>
     </w:tbl>
-    <w:p>
-      <w:pPr>
-        <w:rPr>
-          <w:rFonts w:ascii="Times New Roman" w:hAnsi="Times New Roman" w:cs="Times New Roman"/>
-        </w:rPr>
-      </w:pPr>
-    </w:p>
-    <w:p>
-      <w:pPr>
-        <w:rPr>
-          <w:rFonts w:ascii="Times New Roman" w:hAnsi="Times New Roman" w:cs="Times New Roman"/>
-        </w:rPr>
-      </w:pPr>
-    </w:p>
     <w:p>
       <w:pPr>
         <w:rPr>
@@ -2834,6 +2910,34 @@
               </w:rPr>
             </w:pPr>
           </w:p>
+          <w:p>
+            <w:pPr>
+              <w:rPr>
+                <w:rFonts w:ascii="Times New Roman" w:hAnsi="Times New Roman" w:cs="Times New Roman"/>
+              </w:rPr>
+            </w:pPr>
+          </w:p>
+          <w:p>
+            <w:pPr>
+              <w:rPr>
+                <w:rFonts w:ascii="Times New Roman" w:hAnsi="Times New Roman" w:cs="Times New Roman"/>
+              </w:rPr>
+            </w:pPr>
+          </w:p>
+          <w:p>
+            <w:pPr>
+              <w:rPr>
+                <w:rFonts w:ascii="Times New Roman" w:hAnsi="Times New Roman" w:cs="Times New Roman"/>
+              </w:rPr>
+            </w:pPr>
+          </w:p>
+          <w:p>
+            <w:pPr>
+              <w:rPr>
+                <w:rFonts w:ascii="Times New Roman" w:hAnsi="Times New Roman" w:cs="Times New Roman"/>
+              </w:rPr>
+            </w:pPr>
+          </w:p>
         </w:tc>
       </w:tr>
       <w:tr>
@@ -2947,19 +3051,6 @@
         </w:tc>
       </w:tr>
     </w:tbl>
-    <w:p>
-      <w:pPr>
-        <w:rPr>
-          <w:rFonts w:ascii="Times New Roman" w:hAnsi="Times New Roman" w:cs="Times New Roman"/>
-        </w:rPr>
-      </w:pPr>
-      <w:r>
-        <w:rPr>
-          <w:rFonts w:ascii="Times New Roman" w:hAnsi="Times New Roman" w:cs="Times New Roman"/>
-        </w:rPr>
-        <w:br w:type="page"/>
-      </w:r>
-    </w:p>
     <w:p>
       <w:pPr>
         <w:rPr>
@@ -5145,6 +5236,24 @@
               </w:rPr>
             </w:pPr>
           </w:p>
+          <w:p>
+            <w:pPr>
+              <w:rPr>
+                <w:rFonts w:ascii="Times New Roman" w:hAnsi="Times New Roman" w:cs="Times New Roman"/>
+                <w:sz w:val="24"/>
+                <w:szCs w:val="24"/>
+              </w:rPr>
+            </w:pPr>
+          </w:p>
+          <w:p>
+            <w:pPr>
+              <w:rPr>
+                <w:rFonts w:ascii="Times New Roman" w:hAnsi="Times New Roman" w:cs="Times New Roman"/>
+                <w:sz w:val="24"/>
+                <w:szCs w:val="24"/>
+              </w:rPr>
+            </w:pPr>
+          </w:p>
         </w:tc>
       </w:tr>
       <w:tr>
@@ -5258,13 +5367,6 @@
         </w:tc>
       </w:tr>
     </w:tbl>
-    <w:p>
-      <w:pPr>
-        <w:rPr>
-          <w:rFonts w:ascii="Times New Roman" w:hAnsi="Times New Roman" w:cs="Times New Roman"/>
-        </w:rPr>
-      </w:pPr>
-    </w:p>
     <w:p>
       <w:pPr>
         <w:rPr>
@@ -10328,16 +10430,14 @@
               </w:rPr>
               <w:t xml:space="preserve"> </w:t>
             </w:r>
-            <w:proofErr w:type="spellStart"/>
-            <w:r>
-              <w:rPr>
-                <w:rFonts w:ascii="Times New Roman" w:hAnsi="Times New Roman" w:cs="Times New Roman"/>
-                <w:sz w:val="24"/>
-                <w:szCs w:val="24"/>
-              </w:rPr>
-              <w:t>etkleşimi</w:t>
-            </w:r>
-            <w:proofErr w:type="spellEnd"/>
+            <w:r>
+              <w:rPr>
+                <w:rFonts w:ascii="Times New Roman" w:hAnsi="Times New Roman" w:cs="Times New Roman"/>
+                <w:sz w:val="24"/>
+                <w:szCs w:val="24"/>
+              </w:rPr>
+              <w:t>etkileşimi</w:t>
+            </w:r>
             <w:r>
               <w:rPr>
                 <w:rFonts w:ascii="Times New Roman" w:hAnsi="Times New Roman" w:cs="Times New Roman"/>
@@ -12294,25 +12394,7 @@
                 <w:sz w:val="24"/>
                 <w:szCs w:val="24"/>
               </w:rPr>
-              <w:t>bozonik var etme o</w:t>
-            </w:r>
-            <w:proofErr w:type="spellStart"/>
-            <w:r>
-              <w:rPr>
-                <w:rFonts w:ascii="Times New Roman" w:eastAsiaTheme="minorEastAsia" w:hAnsi="Times New Roman" w:cs="Times New Roman"/>
-                <w:sz w:val="24"/>
-                <w:szCs w:val="24"/>
-              </w:rPr>
-              <w:t>peratörü</w:t>
-            </w:r>
-            <w:proofErr w:type="spellEnd"/>
-            <w:r>
-              <w:rPr>
-                <w:rFonts w:ascii="Times New Roman" w:eastAsiaTheme="minorEastAsia" w:hAnsi="Times New Roman" w:cs="Times New Roman"/>
-                <w:sz w:val="24"/>
-                <w:szCs w:val="24"/>
-              </w:rPr>
-              <w:t xml:space="preserve"> ve </w:t>
+              <w:t xml:space="preserve">bozonik var etme operatörü ve </w:t>
             </w:r>
             <m:oMath>
               <m:r>
@@ -12330,61 +12412,7 @@
                 <w:sz w:val="24"/>
                 <w:szCs w:val="24"/>
               </w:rPr>
-              <w:t xml:space="preserve"> </w:t>
-            </w:r>
-            <w:proofErr w:type="spellStart"/>
-            <w:r>
-              <w:rPr>
-                <w:rFonts w:ascii="Times New Roman" w:eastAsiaTheme="minorEastAsia" w:hAnsi="Times New Roman" w:cs="Times New Roman"/>
-                <w:sz w:val="24"/>
-                <w:szCs w:val="24"/>
-              </w:rPr>
-              <w:t>bozonik</w:t>
-            </w:r>
-            <w:proofErr w:type="spellEnd"/>
-            <w:r>
-              <w:rPr>
-                <w:rFonts w:ascii="Times New Roman" w:eastAsiaTheme="minorEastAsia" w:hAnsi="Times New Roman" w:cs="Times New Roman"/>
-                <w:sz w:val="24"/>
-                <w:szCs w:val="24"/>
-              </w:rPr>
-              <w:t xml:space="preserve"> yok etme operatörüdür. Örgüdeki </w:t>
-            </w:r>
-            <w:proofErr w:type="spellStart"/>
-            <w:r>
-              <w:rPr>
-                <w:rFonts w:ascii="Times New Roman" w:eastAsiaTheme="minorEastAsia" w:hAnsi="Times New Roman" w:cs="Times New Roman"/>
-                <w:sz w:val="24"/>
-                <w:szCs w:val="24"/>
-              </w:rPr>
-              <w:t>bozon</w:t>
-            </w:r>
-            <w:proofErr w:type="spellEnd"/>
-            <w:r>
-              <w:rPr>
-                <w:rFonts w:ascii="Times New Roman" w:eastAsiaTheme="minorEastAsia" w:hAnsi="Times New Roman" w:cs="Times New Roman"/>
-                <w:sz w:val="24"/>
-                <w:szCs w:val="24"/>
-              </w:rPr>
-              <w:t xml:space="preserve"> sayısını </w:t>
-            </w:r>
-            <w:proofErr w:type="spellStart"/>
-            <w:r>
-              <w:rPr>
-                <w:rFonts w:ascii="Times New Roman" w:eastAsiaTheme="minorEastAsia" w:hAnsi="Times New Roman" w:cs="Times New Roman"/>
-                <w:sz w:val="24"/>
-                <w:szCs w:val="24"/>
-              </w:rPr>
-              <w:t>limitleyici</w:t>
-            </w:r>
-            <w:proofErr w:type="spellEnd"/>
-            <w:r>
-              <w:rPr>
-                <w:rFonts w:ascii="Times New Roman" w:eastAsiaTheme="minorEastAsia" w:hAnsi="Times New Roman" w:cs="Times New Roman"/>
-                <w:sz w:val="24"/>
-                <w:szCs w:val="24"/>
-              </w:rPr>
-              <w:t xml:space="preserve"> faktör olarak </w:t>
+              <w:t xml:space="preserve"> bozonik yok etme operatörüdür. Örgüdeki bozon sayısını limitleyici faktör olarak </w:t>
             </w:r>
             <m:oMath>
               <m:r>
@@ -12410,79 +12438,7 @@
                 <w:sz w:val="24"/>
                 <w:szCs w:val="24"/>
               </w:rPr>
-              <w:t xml:space="preserve"> tanımlanmıştır, yani örgü </w:t>
-            </w:r>
-            <w:proofErr w:type="spellStart"/>
-            <w:r>
-              <w:rPr>
-                <w:rFonts w:ascii="Times New Roman" w:eastAsiaTheme="minorEastAsia" w:hAnsi="Times New Roman" w:cs="Times New Roman"/>
-                <w:sz w:val="24"/>
-                <w:szCs w:val="24"/>
-              </w:rPr>
-              <w:t>spin</w:t>
-            </w:r>
-            <w:proofErr w:type="spellEnd"/>
-            <w:r>
-              <w:rPr>
-                <w:rFonts w:ascii="Times New Roman" w:eastAsiaTheme="minorEastAsia" w:hAnsi="Times New Roman" w:cs="Times New Roman"/>
-                <w:sz w:val="24"/>
-                <w:szCs w:val="24"/>
-              </w:rPr>
-              <w:t xml:space="preserve"> ½ cebrine uyuyorsa o örgü noktasında sadece bir </w:t>
-            </w:r>
-            <w:proofErr w:type="spellStart"/>
-            <w:r>
-              <w:rPr>
-                <w:rFonts w:ascii="Times New Roman" w:eastAsiaTheme="minorEastAsia" w:hAnsi="Times New Roman" w:cs="Times New Roman"/>
-                <w:sz w:val="24"/>
-                <w:szCs w:val="24"/>
-              </w:rPr>
-              <w:t>bozon</w:t>
-            </w:r>
-            <w:proofErr w:type="spellEnd"/>
-            <w:r>
-              <w:rPr>
-                <w:rFonts w:ascii="Times New Roman" w:eastAsiaTheme="minorEastAsia" w:hAnsi="Times New Roman" w:cs="Times New Roman"/>
-                <w:sz w:val="24"/>
-                <w:szCs w:val="24"/>
-              </w:rPr>
-              <w:t xml:space="preserve"> bulunabilir. Bu dönüşümler uygun şekilde indisler de takip edildiğinde ve XXZ </w:t>
-            </w:r>
-            <w:proofErr w:type="spellStart"/>
-            <w:r>
-              <w:rPr>
-                <w:rFonts w:ascii="Times New Roman" w:eastAsiaTheme="minorEastAsia" w:hAnsi="Times New Roman" w:cs="Times New Roman"/>
-                <w:sz w:val="24"/>
-                <w:szCs w:val="24"/>
-              </w:rPr>
-              <w:t>Hamiltonian’ına</w:t>
-            </w:r>
-            <w:proofErr w:type="spellEnd"/>
-            <w:r>
-              <w:rPr>
-                <w:rFonts w:ascii="Times New Roman" w:eastAsiaTheme="minorEastAsia" w:hAnsi="Times New Roman" w:cs="Times New Roman"/>
-                <w:sz w:val="24"/>
-                <w:szCs w:val="24"/>
-              </w:rPr>
-              <w:t xml:space="preserve"> eklendiğinde sınırlı uzayda </w:t>
-            </w:r>
-            <w:proofErr w:type="spellStart"/>
-            <w:r>
-              <w:rPr>
-                <w:rFonts w:ascii="Times New Roman" w:eastAsiaTheme="minorEastAsia" w:hAnsi="Times New Roman" w:cs="Times New Roman"/>
-                <w:sz w:val="24"/>
-                <w:szCs w:val="24"/>
-              </w:rPr>
-              <w:t>simüle</w:t>
-            </w:r>
-            <w:proofErr w:type="spellEnd"/>
-            <w:r>
-              <w:rPr>
-                <w:rFonts w:ascii="Times New Roman" w:eastAsiaTheme="minorEastAsia" w:hAnsi="Times New Roman" w:cs="Times New Roman"/>
-                <w:sz w:val="24"/>
-                <w:szCs w:val="24"/>
-              </w:rPr>
-              <w:t xml:space="preserve"> </w:t>
+              <w:t xml:space="preserve"> tanımlanmıştır, yani örgü spin ½ cebrine uyuyorsa o örgü noktasında sadece bir bozon bulunabilir. Bu dönüşümler uygun şekilde indisler de takip edildiğinde ve XXZ Hamiltonian’ına eklendiğinde sınırlı uzayda simüle </w:t>
             </w:r>
             <w:r>
               <w:rPr>
@@ -13267,15 +13223,7 @@
                     <w:sz w:val="28"/>
                     <w:szCs w:val="28"/>
                   </w:rPr>
-                  <m:t>)</m:t>
-                </m:r>
-                <m:r>
-                  <w:rPr>
-                    <w:rFonts w:ascii="Cambria Math" w:hAnsi="Cambria Math" w:cs="Times New Roman"/>
-                    <w:sz w:val="28"/>
-                    <w:szCs w:val="28"/>
-                  </w:rPr>
-                  <m:t>+</m:t>
+                  <m:t>)+</m:t>
                 </m:r>
                 <m:f>
                   <m:fPr>
@@ -15324,8 +15272,6 @@
                 <w:szCs w:val="24"/>
               </w:rPr>
             </w:pPr>
-            <w:bookmarkStart w:id="0" w:name="_GoBack"/>
-            <w:bookmarkEnd w:id="0"/>
           </w:p>
         </w:tc>
       </w:tr>
@@ -15508,6 +15454,24 @@
                 <w:szCs w:val="24"/>
               </w:rPr>
             </w:pPr>
+            <w:proofErr w:type="spellStart"/>
+            <w:r>
+              <w:rPr>
+                <w:rFonts w:ascii="Times New Roman" w:hAnsi="Times New Roman" w:cs="Times New Roman"/>
+                <w:sz w:val="24"/>
+                <w:szCs w:val="24"/>
+              </w:rPr>
+              <w:t>ITensors</w:t>
+            </w:r>
+            <w:proofErr w:type="spellEnd"/>
+            <w:r>
+              <w:rPr>
+                <w:rFonts w:ascii="Times New Roman" w:hAnsi="Times New Roman" w:cs="Times New Roman"/>
+                <w:sz w:val="24"/>
+                <w:szCs w:val="24"/>
+              </w:rPr>
+              <w:t xml:space="preserve"> Kütüphanesi </w:t>
+            </w:r>
           </w:p>
         </w:tc>
         <w:tc>
@@ -15620,65 +15584,482 @@
           <w:p>
             <w:pPr>
               <w:rPr>
-                <w:rFonts w:ascii="Times New Roman" w:hAnsi="Times New Roman" w:cs="Times New Roman"/>
-                <w:sz w:val="24"/>
-                <w:szCs w:val="24"/>
-              </w:rPr>
-            </w:pPr>
-          </w:p>
-          <w:p>
-            <w:pPr>
-              <w:rPr>
-                <w:rFonts w:ascii="Times New Roman" w:hAnsi="Times New Roman" w:cs="Times New Roman"/>
-                <w:sz w:val="24"/>
-                <w:szCs w:val="24"/>
-              </w:rPr>
-            </w:pPr>
-          </w:p>
-          <w:p>
-            <w:pPr>
-              <w:rPr>
-                <w:rFonts w:ascii="Times New Roman" w:hAnsi="Times New Roman" w:cs="Times New Roman"/>
-                <w:sz w:val="24"/>
-                <w:szCs w:val="24"/>
-              </w:rPr>
-            </w:pPr>
-          </w:p>
-          <w:p>
-            <w:pPr>
-              <w:rPr>
-                <w:rFonts w:ascii="Times New Roman" w:hAnsi="Times New Roman" w:cs="Times New Roman"/>
-                <w:sz w:val="24"/>
-                <w:szCs w:val="24"/>
-              </w:rPr>
-            </w:pPr>
-          </w:p>
-          <w:p>
-            <w:pPr>
-              <w:rPr>
-                <w:rFonts w:ascii="Times New Roman" w:hAnsi="Times New Roman" w:cs="Times New Roman"/>
-                <w:sz w:val="24"/>
-                <w:szCs w:val="24"/>
-              </w:rPr>
-            </w:pPr>
-          </w:p>
-          <w:p>
-            <w:pPr>
-              <w:rPr>
-                <w:rFonts w:ascii="Times New Roman" w:hAnsi="Times New Roman" w:cs="Times New Roman"/>
-                <w:sz w:val="24"/>
-                <w:szCs w:val="24"/>
-              </w:rPr>
-            </w:pPr>
-          </w:p>
-          <w:p>
-            <w:pPr>
-              <w:rPr>
-                <w:rFonts w:ascii="Times New Roman" w:hAnsi="Times New Roman" w:cs="Times New Roman"/>
-                <w:sz w:val="24"/>
-                <w:szCs w:val="24"/>
-              </w:rPr>
-            </w:pPr>
+                <w:rFonts w:ascii="Times New Roman" w:eastAsiaTheme="minorEastAsia" w:hAnsi="Times New Roman" w:cs="Times New Roman"/>
+                <w:sz w:val="24"/>
+                <w:szCs w:val="24"/>
+              </w:rPr>
+            </w:pPr>
+            <w:r>
+              <w:rPr>
+                <w:rFonts w:ascii="Times New Roman" w:hAnsi="Times New Roman" w:cs="Times New Roman"/>
+                <w:sz w:val="24"/>
+                <w:szCs w:val="24"/>
+              </w:rPr>
+              <w:t xml:space="preserve">Spin </w:t>
+            </w:r>
+            <w:proofErr w:type="gramStart"/>
+            <w:r>
+              <w:rPr>
+                <w:rFonts w:ascii="Times New Roman" w:hAnsi="Times New Roman" w:cs="Times New Roman"/>
+                <w:sz w:val="24"/>
+                <w:szCs w:val="24"/>
+              </w:rPr>
+              <w:t>bazlarında</w:t>
+            </w:r>
+            <w:proofErr w:type="gramEnd"/>
+            <w:r>
+              <w:rPr>
+                <w:rFonts w:ascii="Times New Roman" w:hAnsi="Times New Roman" w:cs="Times New Roman"/>
+                <w:sz w:val="24"/>
+                <w:szCs w:val="24"/>
+              </w:rPr>
+              <w:t xml:space="preserve"> veya </w:t>
+            </w:r>
+            <w:proofErr w:type="spellStart"/>
+            <w:r>
+              <w:rPr>
+                <w:rFonts w:ascii="Times New Roman" w:hAnsi="Times New Roman" w:cs="Times New Roman"/>
+                <w:sz w:val="24"/>
+                <w:szCs w:val="24"/>
+              </w:rPr>
+              <w:t>Fock</w:t>
+            </w:r>
+            <w:proofErr w:type="spellEnd"/>
+            <w:r>
+              <w:rPr>
+                <w:rFonts w:ascii="Times New Roman" w:hAnsi="Times New Roman" w:cs="Times New Roman"/>
+                <w:sz w:val="24"/>
+                <w:szCs w:val="24"/>
+              </w:rPr>
+              <w:t xml:space="preserve"> uzayında çalıştığımızda oluşan operatörler kullanılan örgü sayısı N ile </w:t>
+            </w:r>
+            <m:oMath>
+              <m:sSup>
+                <m:sSupPr>
+                  <m:ctrlPr>
+                    <w:rPr>
+                      <w:rFonts w:ascii="Cambria Math" w:hAnsi="Cambria Math" w:cs="Times New Roman"/>
+                      <w:i/>
+                      <w:sz w:val="24"/>
+                      <w:szCs w:val="24"/>
+                    </w:rPr>
+                  </m:ctrlPr>
+                </m:sSupPr>
+                <m:e>
+                  <m:r>
+                    <w:rPr>
+                      <w:rFonts w:ascii="Cambria Math" w:hAnsi="Cambria Math" w:cs="Times New Roman"/>
+                      <w:sz w:val="24"/>
+                      <w:szCs w:val="24"/>
+                    </w:rPr>
+                    <m:t>2</m:t>
+                  </m:r>
+                </m:e>
+                <m:sup>
+                  <m:r>
+                    <w:rPr>
+                      <w:rFonts w:ascii="Cambria Math" w:hAnsi="Cambria Math" w:cs="Times New Roman"/>
+                      <w:sz w:val="24"/>
+                      <w:szCs w:val="24"/>
+                    </w:rPr>
+                    <m:t>N</m:t>
+                  </m:r>
+                </m:sup>
+              </m:sSup>
+              <m:r>
+                <w:rPr>
+                  <w:rFonts w:ascii="Cambria Math" w:hAnsi="Cambria Math" w:cs="Times New Roman"/>
+                  <w:sz w:val="24"/>
+                  <w:szCs w:val="24"/>
+                </w:rPr>
+                <m:t>*</m:t>
+              </m:r>
+              <m:sSup>
+                <m:sSupPr>
+                  <m:ctrlPr>
+                    <w:rPr>
+                      <w:rFonts w:ascii="Cambria Math" w:hAnsi="Cambria Math" w:cs="Times New Roman"/>
+                      <w:i/>
+                      <w:sz w:val="24"/>
+                      <w:szCs w:val="24"/>
+                    </w:rPr>
+                  </m:ctrlPr>
+                </m:sSupPr>
+                <m:e>
+                  <m:r>
+                    <w:rPr>
+                      <w:rFonts w:ascii="Cambria Math" w:hAnsi="Cambria Math" w:cs="Times New Roman"/>
+                      <w:sz w:val="24"/>
+                      <w:szCs w:val="24"/>
+                    </w:rPr>
+                    <m:t>2</m:t>
+                  </m:r>
+                </m:e>
+                <m:sup>
+                  <m:r>
+                    <w:rPr>
+                      <w:rFonts w:ascii="Cambria Math" w:hAnsi="Cambria Math" w:cs="Times New Roman"/>
+                      <w:sz w:val="24"/>
+                      <w:szCs w:val="24"/>
+                    </w:rPr>
+                    <m:t>N</m:t>
+                  </m:r>
+                </m:sup>
+              </m:sSup>
+            </m:oMath>
+            <w:r>
+              <w:rPr>
+                <w:rFonts w:ascii="Times New Roman" w:eastAsiaTheme="minorEastAsia" w:hAnsi="Times New Roman" w:cs="Times New Roman"/>
+                <w:sz w:val="24"/>
+                <w:szCs w:val="24"/>
+              </w:rPr>
+              <w:t xml:space="preserve"> şeklinde büyümektedir. Bu da N çok büyüdüğünde direkt çözümlerin bilgisayarın hafızasının yetersizliğinden dolayı çok zorlaştığı anlamına gelir. Alternatif olarak, bu devasa operatörleri yazmak yerine </w:t>
+            </w:r>
+            <w:proofErr w:type="spellStart"/>
+            <w:r>
+              <w:rPr>
+                <w:rFonts w:ascii="Times New Roman" w:eastAsiaTheme="minorEastAsia" w:hAnsi="Times New Roman" w:cs="Times New Roman"/>
+                <w:sz w:val="24"/>
+                <w:szCs w:val="24"/>
+              </w:rPr>
+              <w:t>matrix</w:t>
+            </w:r>
+            <w:proofErr w:type="spellEnd"/>
+            <w:r>
+              <w:rPr>
+                <w:rFonts w:ascii="Times New Roman" w:eastAsiaTheme="minorEastAsia" w:hAnsi="Times New Roman" w:cs="Times New Roman"/>
+                <w:sz w:val="24"/>
+                <w:szCs w:val="24"/>
+              </w:rPr>
+              <w:t xml:space="preserve"> </w:t>
+            </w:r>
+            <w:proofErr w:type="spellStart"/>
+            <w:r>
+              <w:rPr>
+                <w:rFonts w:ascii="Times New Roman" w:eastAsiaTheme="minorEastAsia" w:hAnsi="Times New Roman" w:cs="Times New Roman"/>
+                <w:sz w:val="24"/>
+                <w:szCs w:val="24"/>
+              </w:rPr>
+              <w:t>product</w:t>
+            </w:r>
+            <w:proofErr w:type="spellEnd"/>
+            <w:r>
+              <w:rPr>
+                <w:rFonts w:ascii="Times New Roman" w:eastAsiaTheme="minorEastAsia" w:hAnsi="Times New Roman" w:cs="Times New Roman"/>
+                <w:sz w:val="24"/>
+                <w:szCs w:val="24"/>
+              </w:rPr>
+              <w:t xml:space="preserve"> </w:t>
+            </w:r>
+            <w:proofErr w:type="spellStart"/>
+            <w:r>
+              <w:rPr>
+                <w:rFonts w:ascii="Times New Roman" w:eastAsiaTheme="minorEastAsia" w:hAnsi="Times New Roman" w:cs="Times New Roman"/>
+                <w:sz w:val="24"/>
+                <w:szCs w:val="24"/>
+              </w:rPr>
+              <w:t>state</w:t>
+            </w:r>
+            <w:proofErr w:type="spellEnd"/>
+            <w:r>
+              <w:rPr>
+                <w:rFonts w:ascii="Times New Roman" w:eastAsiaTheme="minorEastAsia" w:hAnsi="Times New Roman" w:cs="Times New Roman"/>
+                <w:sz w:val="24"/>
+                <w:szCs w:val="24"/>
+              </w:rPr>
+              <w:t xml:space="preserve">(MPS) olarak adlandırılan yöntem ile çözümler yapılabilir. Burada, örgülerin bağlantılarına göre </w:t>
+            </w:r>
+            <w:proofErr w:type="spellStart"/>
+            <w:r>
+              <w:rPr>
+                <w:rFonts w:ascii="Times New Roman" w:eastAsiaTheme="minorEastAsia" w:hAnsi="Times New Roman" w:cs="Times New Roman"/>
+                <w:sz w:val="24"/>
+                <w:szCs w:val="24"/>
+              </w:rPr>
+              <w:t>tensör</w:t>
+            </w:r>
+            <w:proofErr w:type="spellEnd"/>
+            <w:r>
+              <w:rPr>
+                <w:rFonts w:ascii="Times New Roman" w:eastAsiaTheme="minorEastAsia" w:hAnsi="Times New Roman" w:cs="Times New Roman"/>
+                <w:sz w:val="24"/>
+                <w:szCs w:val="24"/>
+              </w:rPr>
+              <w:t xml:space="preserve"> çarpımları tanımlanır ve bu </w:t>
+            </w:r>
+            <w:proofErr w:type="spellStart"/>
+            <w:r>
+              <w:rPr>
+                <w:rFonts w:ascii="Times New Roman" w:eastAsiaTheme="minorEastAsia" w:hAnsi="Times New Roman" w:cs="Times New Roman"/>
+                <w:sz w:val="24"/>
+                <w:szCs w:val="24"/>
+              </w:rPr>
+              <w:t>tensör</w:t>
+            </w:r>
+            <w:proofErr w:type="spellEnd"/>
+            <w:r>
+              <w:rPr>
+                <w:rFonts w:ascii="Times New Roman" w:eastAsiaTheme="minorEastAsia" w:hAnsi="Times New Roman" w:cs="Times New Roman"/>
+                <w:sz w:val="24"/>
+                <w:szCs w:val="24"/>
+              </w:rPr>
+              <w:t xml:space="preserve"> çarpımları </w:t>
+            </w:r>
+            <w:proofErr w:type="spellStart"/>
+            <w:r>
+              <w:rPr>
+                <w:rFonts w:ascii="Times New Roman" w:eastAsiaTheme="minorEastAsia" w:hAnsi="Times New Roman" w:cs="Times New Roman"/>
+                <w:sz w:val="24"/>
+                <w:szCs w:val="24"/>
+              </w:rPr>
+              <w:t>Trotter</w:t>
+            </w:r>
+            <w:proofErr w:type="spellEnd"/>
+            <w:r>
+              <w:rPr>
+                <w:rFonts w:ascii="Times New Roman" w:eastAsiaTheme="minorEastAsia" w:hAnsi="Times New Roman" w:cs="Times New Roman"/>
+                <w:sz w:val="24"/>
+                <w:szCs w:val="24"/>
+              </w:rPr>
+              <w:t xml:space="preserve"> </w:t>
+            </w:r>
+            <w:proofErr w:type="spellStart"/>
+            <w:r>
+              <w:rPr>
+                <w:rFonts w:ascii="Times New Roman" w:eastAsiaTheme="minorEastAsia" w:hAnsi="Times New Roman" w:cs="Times New Roman"/>
+                <w:sz w:val="24"/>
+                <w:szCs w:val="24"/>
+              </w:rPr>
+              <w:t>dekompozisyonu</w:t>
+            </w:r>
+            <w:proofErr w:type="spellEnd"/>
+            <w:r>
+              <w:rPr>
+                <w:rFonts w:ascii="Times New Roman" w:eastAsiaTheme="minorEastAsia" w:hAnsi="Times New Roman" w:cs="Times New Roman"/>
+                <w:sz w:val="24"/>
+                <w:szCs w:val="24"/>
+              </w:rPr>
+              <w:t xml:space="preserve"> adı verilen bir yaklaşık metotla </w:t>
+            </w:r>
+            <w:r>
+              <w:rPr>
+                <w:rFonts w:ascii="Times New Roman" w:eastAsiaTheme="minorEastAsia" w:hAnsi="Times New Roman" w:cs="Times New Roman"/>
+                <w:sz w:val="24"/>
+                <w:szCs w:val="24"/>
+              </w:rPr>
+              <w:t xml:space="preserve">kapılara çevrilir. Burada kapılar, kuantum durumuna etkiyen operatörler olarak tanımlanabilir. </w:t>
+            </w:r>
+            <w:r>
+              <w:rPr>
+                <w:rFonts w:ascii="Times New Roman" w:eastAsiaTheme="minorEastAsia" w:hAnsi="Times New Roman" w:cs="Times New Roman"/>
+                <w:sz w:val="24"/>
+                <w:szCs w:val="24"/>
+              </w:rPr>
+              <w:t xml:space="preserve"> </w:t>
+            </w:r>
+          </w:p>
+          <w:p>
+            <w:pPr>
+              <w:rPr>
+                <w:rFonts w:ascii="Times New Roman" w:eastAsiaTheme="minorEastAsia" w:hAnsi="Times New Roman" w:cs="Times New Roman"/>
+                <w:sz w:val="24"/>
+                <w:szCs w:val="24"/>
+              </w:rPr>
+            </w:pPr>
+          </w:p>
+          <w:p>
+            <w:pPr>
+              <w:rPr>
+                <w:rFonts w:ascii="Times New Roman" w:hAnsi="Times New Roman" w:cs="Times New Roman"/>
+                <w:sz w:val="24"/>
+                <w:szCs w:val="24"/>
+              </w:rPr>
+            </w:pPr>
+            <w:r>
+              <w:rPr>
+                <w:rFonts w:ascii="Times New Roman" w:hAnsi="Times New Roman" w:cs="Times New Roman"/>
+                <w:sz w:val="24"/>
+                <w:szCs w:val="24"/>
+              </w:rPr>
+              <w:t xml:space="preserve">Bu yapılacak işlemlerin teker teker tanımlanmasına ihtiyacımız yok çünkü açık kaynak olan ve </w:t>
+            </w:r>
+            <w:proofErr w:type="spellStart"/>
+            <w:r>
+              <w:rPr>
+                <w:rFonts w:ascii="Times New Roman" w:hAnsi="Times New Roman" w:cs="Times New Roman"/>
+                <w:sz w:val="24"/>
+                <w:szCs w:val="24"/>
+              </w:rPr>
+              <w:t>julia</w:t>
+            </w:r>
+            <w:proofErr w:type="spellEnd"/>
+            <w:r>
+              <w:rPr>
+                <w:rFonts w:ascii="Times New Roman" w:hAnsi="Times New Roman" w:cs="Times New Roman"/>
+                <w:sz w:val="24"/>
+                <w:szCs w:val="24"/>
+              </w:rPr>
+              <w:t xml:space="preserve"> programlama dili ile yazılmış olan </w:t>
+            </w:r>
+            <w:proofErr w:type="spellStart"/>
+            <w:r>
+              <w:rPr>
+                <w:rFonts w:ascii="Times New Roman" w:hAnsi="Times New Roman" w:cs="Times New Roman"/>
+                <w:sz w:val="24"/>
+                <w:szCs w:val="24"/>
+              </w:rPr>
+              <w:t>ITensors</w:t>
+            </w:r>
+            <w:proofErr w:type="spellEnd"/>
+            <w:r>
+              <w:rPr>
+                <w:rFonts w:ascii="Times New Roman" w:hAnsi="Times New Roman" w:cs="Times New Roman"/>
+                <w:sz w:val="24"/>
+                <w:szCs w:val="24"/>
+              </w:rPr>
+              <w:t xml:space="preserve"> kütüphanesini kullanacağız. Bu kütüphanede </w:t>
+            </w:r>
+            <w:proofErr w:type="spellStart"/>
+            <w:r>
+              <w:rPr>
+                <w:rFonts w:ascii="Times New Roman" w:hAnsi="Times New Roman" w:cs="Times New Roman"/>
+                <w:sz w:val="24"/>
+                <w:szCs w:val="24"/>
+              </w:rPr>
+              <w:t>spin</w:t>
+            </w:r>
+            <w:proofErr w:type="spellEnd"/>
+            <w:r>
+              <w:rPr>
+                <w:rFonts w:ascii="Times New Roman" w:hAnsi="Times New Roman" w:cs="Times New Roman"/>
+                <w:sz w:val="24"/>
+                <w:szCs w:val="24"/>
+              </w:rPr>
+              <w:t xml:space="preserve"> durumları, </w:t>
+            </w:r>
+            <w:proofErr w:type="spellStart"/>
+            <w:r>
+              <w:rPr>
+                <w:rFonts w:ascii="Times New Roman" w:hAnsi="Times New Roman" w:cs="Times New Roman"/>
+                <w:sz w:val="24"/>
+                <w:szCs w:val="24"/>
+              </w:rPr>
+              <w:t>qubit</w:t>
+            </w:r>
+            <w:proofErr w:type="spellEnd"/>
+            <w:r>
+              <w:rPr>
+                <w:rFonts w:ascii="Times New Roman" w:hAnsi="Times New Roman" w:cs="Times New Roman"/>
+                <w:sz w:val="24"/>
+                <w:szCs w:val="24"/>
+              </w:rPr>
+              <w:t xml:space="preserve"> durumları, </w:t>
+            </w:r>
+            <w:proofErr w:type="spellStart"/>
+            <w:r>
+              <w:rPr>
+                <w:rFonts w:ascii="Times New Roman" w:hAnsi="Times New Roman" w:cs="Times New Roman"/>
+                <w:sz w:val="24"/>
+                <w:szCs w:val="24"/>
+              </w:rPr>
+              <w:t>boson</w:t>
+            </w:r>
+            <w:proofErr w:type="spellEnd"/>
+            <w:r>
+              <w:rPr>
+                <w:rFonts w:ascii="Times New Roman" w:hAnsi="Times New Roman" w:cs="Times New Roman"/>
+                <w:sz w:val="24"/>
+                <w:szCs w:val="24"/>
+              </w:rPr>
+              <w:t xml:space="preserve"> durumları gibi birçok işimize yarayabilecek kuantum</w:t>
+            </w:r>
+            <w:r>
+              <w:rPr>
+                <w:rFonts w:ascii="Times New Roman" w:hAnsi="Times New Roman" w:cs="Times New Roman"/>
+                <w:sz w:val="24"/>
+                <w:szCs w:val="24"/>
+              </w:rPr>
+              <w:t xml:space="preserve"> </w:t>
+            </w:r>
+            <w:r>
+              <w:rPr>
+                <w:rFonts w:ascii="Times New Roman" w:hAnsi="Times New Roman" w:cs="Times New Roman"/>
+                <w:sz w:val="24"/>
+                <w:szCs w:val="24"/>
+              </w:rPr>
+              <w:t xml:space="preserve">sistemi temeli tanımlı. Bu temellerin yanı sıra </w:t>
+            </w:r>
+            <w:r>
+              <w:rPr>
+                <w:rFonts w:ascii="Times New Roman" w:hAnsi="Times New Roman" w:cs="Times New Roman"/>
+                <w:i/>
+                <w:sz w:val="24"/>
+                <w:szCs w:val="24"/>
+              </w:rPr>
+              <w:t xml:space="preserve">op </w:t>
+            </w:r>
+            <w:r>
+              <w:rPr>
+                <w:rFonts w:ascii="Times New Roman" w:hAnsi="Times New Roman" w:cs="Times New Roman"/>
+                <w:sz w:val="24"/>
+                <w:szCs w:val="24"/>
+              </w:rPr>
+              <w:t xml:space="preserve">gibi komutlarla rahatlıkla operatörleri ve dolayısıyla </w:t>
+            </w:r>
+            <w:proofErr w:type="spellStart"/>
+            <w:r>
+              <w:rPr>
+                <w:rFonts w:ascii="Times New Roman" w:hAnsi="Times New Roman" w:cs="Times New Roman"/>
+                <w:sz w:val="24"/>
+                <w:szCs w:val="24"/>
+              </w:rPr>
+              <w:t>tensör</w:t>
+            </w:r>
+            <w:proofErr w:type="spellEnd"/>
+            <w:r>
+              <w:rPr>
+                <w:rFonts w:ascii="Times New Roman" w:hAnsi="Times New Roman" w:cs="Times New Roman"/>
+                <w:sz w:val="24"/>
+                <w:szCs w:val="24"/>
+              </w:rPr>
+              <w:t xml:space="preserve"> çarpımlarını tanımlayabiliyoruz. Umudumuz, bu kütüphanenin yardımı ile </w:t>
+            </w:r>
+            <w:proofErr w:type="spellStart"/>
+            <w:r>
+              <w:rPr>
+                <w:rFonts w:ascii="Times New Roman" w:hAnsi="Times New Roman" w:cs="Times New Roman"/>
+                <w:sz w:val="24"/>
+                <w:szCs w:val="24"/>
+              </w:rPr>
+              <w:t>qojulia</w:t>
+            </w:r>
+            <w:proofErr w:type="spellEnd"/>
+            <w:r>
+              <w:rPr>
+                <w:rFonts w:ascii="Times New Roman" w:hAnsi="Times New Roman" w:cs="Times New Roman"/>
+                <w:sz w:val="24"/>
+                <w:szCs w:val="24"/>
+              </w:rPr>
+              <w:t xml:space="preserve"> metotları veya daha alt seviye metotlarla </w:t>
+            </w:r>
+            <w:proofErr w:type="spellStart"/>
+            <w:r>
+              <w:rPr>
+                <w:rFonts w:ascii="Times New Roman" w:hAnsi="Times New Roman" w:cs="Times New Roman"/>
+                <w:sz w:val="24"/>
+                <w:szCs w:val="24"/>
+              </w:rPr>
+              <w:t>simüle</w:t>
+            </w:r>
+            <w:proofErr w:type="spellEnd"/>
+            <w:r>
+              <w:rPr>
+                <w:rFonts w:ascii="Times New Roman" w:hAnsi="Times New Roman" w:cs="Times New Roman"/>
+                <w:sz w:val="24"/>
+                <w:szCs w:val="24"/>
+              </w:rPr>
+              <w:t xml:space="preserve"> edemediğimiz 100 veya daha fazla örgü noktasına sahip sistemleri inceleyebilmek.</w:t>
+            </w:r>
           </w:p>
           <w:p>
             <w:pPr>
@@ -15973,20 +16354,6 @@
         </w:rPr>
       </w:pPr>
     </w:p>
-    <w:p>
-      <w:pPr>
-        <w:rPr>
-          <w:rFonts w:ascii="Times New Roman" w:hAnsi="Times New Roman" w:cs="Times New Roman"/>
-        </w:rPr>
-      </w:pPr>
-    </w:p>
-    <w:p>
-      <w:pPr>
-        <w:rPr>
-          <w:rFonts w:ascii="Times New Roman" w:hAnsi="Times New Roman" w:cs="Times New Roman"/>
-        </w:rPr>
-      </w:pPr>
-    </w:p>
     <w:tbl>
       <w:tblPr>
         <w:tblStyle w:val="TabloKlavuzu"/>
@@ -16047,6 +16414,42 @@
                 <w:szCs w:val="24"/>
               </w:rPr>
             </w:pPr>
+            <w:proofErr w:type="spellStart"/>
+            <w:r>
+              <w:rPr>
+                <w:rFonts w:ascii="Times New Roman" w:hAnsi="Times New Roman" w:cs="Times New Roman"/>
+                <w:sz w:val="24"/>
+                <w:szCs w:val="24"/>
+              </w:rPr>
+              <w:t>ITensors</w:t>
+            </w:r>
+            <w:proofErr w:type="spellEnd"/>
+            <w:r>
+              <w:rPr>
+                <w:rFonts w:ascii="Times New Roman" w:hAnsi="Times New Roman" w:cs="Times New Roman"/>
+                <w:sz w:val="24"/>
+                <w:szCs w:val="24"/>
+              </w:rPr>
+              <w:t xml:space="preserve"> ile </w:t>
+            </w:r>
+            <w:proofErr w:type="spellStart"/>
+            <w:r>
+              <w:rPr>
+                <w:rFonts w:ascii="Times New Roman" w:hAnsi="Times New Roman" w:cs="Times New Roman"/>
+                <w:sz w:val="24"/>
+                <w:szCs w:val="24"/>
+              </w:rPr>
+              <w:t>Holstein-Primakoff</w:t>
+            </w:r>
+            <w:proofErr w:type="spellEnd"/>
+            <w:r>
+              <w:rPr>
+                <w:rFonts w:ascii="Times New Roman" w:hAnsi="Times New Roman" w:cs="Times New Roman"/>
+                <w:sz w:val="24"/>
+                <w:szCs w:val="24"/>
+              </w:rPr>
+              <w:t xml:space="preserve"> Dönüşümü Uygulaması</w:t>
+            </w:r>
           </w:p>
         </w:tc>
         <w:tc>
@@ -16188,177 +16591,329 @@
                 <w:szCs w:val="24"/>
               </w:rPr>
             </w:pPr>
-          </w:p>
-          <w:p>
-            <w:pPr>
-              <w:rPr>
-                <w:rFonts w:ascii="Times New Roman" w:hAnsi="Times New Roman" w:cs="Times New Roman"/>
-                <w:sz w:val="24"/>
-                <w:szCs w:val="24"/>
-              </w:rPr>
-            </w:pPr>
-          </w:p>
-          <w:p>
-            <w:pPr>
-              <w:rPr>
-                <w:rFonts w:ascii="Times New Roman" w:hAnsi="Times New Roman" w:cs="Times New Roman"/>
-                <w:sz w:val="24"/>
-                <w:szCs w:val="24"/>
-              </w:rPr>
-            </w:pPr>
-          </w:p>
-          <w:p>
-            <w:pPr>
-              <w:rPr>
-                <w:rFonts w:ascii="Times New Roman" w:hAnsi="Times New Roman" w:cs="Times New Roman"/>
-                <w:sz w:val="24"/>
-                <w:szCs w:val="24"/>
-              </w:rPr>
-            </w:pPr>
-          </w:p>
-          <w:p>
-            <w:pPr>
-              <w:rPr>
-                <w:rFonts w:ascii="Times New Roman" w:hAnsi="Times New Roman" w:cs="Times New Roman"/>
-                <w:sz w:val="24"/>
-                <w:szCs w:val="24"/>
-              </w:rPr>
-            </w:pPr>
-          </w:p>
-          <w:p>
-            <w:pPr>
-              <w:rPr>
-                <w:rFonts w:ascii="Times New Roman" w:hAnsi="Times New Roman" w:cs="Times New Roman"/>
-                <w:sz w:val="24"/>
-                <w:szCs w:val="24"/>
-              </w:rPr>
-            </w:pPr>
-          </w:p>
-          <w:p>
-            <w:pPr>
-              <w:rPr>
-                <w:rFonts w:ascii="Times New Roman" w:hAnsi="Times New Roman" w:cs="Times New Roman"/>
-                <w:sz w:val="24"/>
-                <w:szCs w:val="24"/>
-              </w:rPr>
-            </w:pPr>
-          </w:p>
-          <w:p>
-            <w:pPr>
-              <w:rPr>
-                <w:rFonts w:ascii="Times New Roman" w:hAnsi="Times New Roman" w:cs="Times New Roman"/>
-                <w:sz w:val="24"/>
-                <w:szCs w:val="24"/>
-              </w:rPr>
-            </w:pPr>
-          </w:p>
-          <w:p>
-            <w:pPr>
-              <w:rPr>
-                <w:rFonts w:ascii="Times New Roman" w:hAnsi="Times New Roman" w:cs="Times New Roman"/>
-                <w:sz w:val="24"/>
-                <w:szCs w:val="24"/>
-              </w:rPr>
-            </w:pPr>
-          </w:p>
-          <w:p>
-            <w:pPr>
-              <w:rPr>
-                <w:rFonts w:ascii="Times New Roman" w:hAnsi="Times New Roman" w:cs="Times New Roman"/>
-                <w:sz w:val="24"/>
-                <w:szCs w:val="24"/>
-              </w:rPr>
-            </w:pPr>
-          </w:p>
-          <w:p>
-            <w:pPr>
-              <w:rPr>
-                <w:rFonts w:ascii="Times New Roman" w:hAnsi="Times New Roman" w:cs="Times New Roman"/>
-                <w:sz w:val="24"/>
-                <w:szCs w:val="24"/>
-              </w:rPr>
-            </w:pPr>
-          </w:p>
-          <w:p>
-            <w:pPr>
-              <w:rPr>
-                <w:rFonts w:ascii="Times New Roman" w:hAnsi="Times New Roman" w:cs="Times New Roman"/>
-                <w:sz w:val="24"/>
-                <w:szCs w:val="24"/>
-              </w:rPr>
-            </w:pPr>
-          </w:p>
-          <w:p>
-            <w:pPr>
-              <w:rPr>
-                <w:rFonts w:ascii="Times New Roman" w:hAnsi="Times New Roman" w:cs="Times New Roman"/>
-                <w:sz w:val="24"/>
-                <w:szCs w:val="24"/>
-              </w:rPr>
-            </w:pPr>
-          </w:p>
-          <w:p>
-            <w:pPr>
-              <w:rPr>
-                <w:rFonts w:ascii="Times New Roman" w:hAnsi="Times New Roman" w:cs="Times New Roman"/>
-                <w:sz w:val="24"/>
-                <w:szCs w:val="24"/>
-              </w:rPr>
-            </w:pPr>
-          </w:p>
-          <w:p>
-            <w:pPr>
-              <w:rPr>
-                <w:rFonts w:ascii="Times New Roman" w:hAnsi="Times New Roman" w:cs="Times New Roman"/>
-                <w:sz w:val="24"/>
-                <w:szCs w:val="24"/>
-              </w:rPr>
-            </w:pPr>
-          </w:p>
-          <w:p>
-            <w:pPr>
-              <w:rPr>
-                <w:rFonts w:ascii="Times New Roman" w:hAnsi="Times New Roman" w:cs="Times New Roman"/>
-                <w:sz w:val="24"/>
-                <w:szCs w:val="24"/>
-              </w:rPr>
-            </w:pPr>
-          </w:p>
-          <w:p>
-            <w:pPr>
-              <w:rPr>
-                <w:rFonts w:ascii="Times New Roman" w:hAnsi="Times New Roman" w:cs="Times New Roman"/>
-                <w:sz w:val="24"/>
-                <w:szCs w:val="24"/>
-              </w:rPr>
-            </w:pPr>
-          </w:p>
-          <w:p>
-            <w:pPr>
-              <w:rPr>
-                <w:rFonts w:ascii="Times New Roman" w:hAnsi="Times New Roman" w:cs="Times New Roman"/>
-                <w:sz w:val="24"/>
-                <w:szCs w:val="24"/>
-              </w:rPr>
-            </w:pPr>
-          </w:p>
-          <w:p>
-            <w:pPr>
-              <w:rPr>
-                <w:rFonts w:ascii="Times New Roman" w:hAnsi="Times New Roman" w:cs="Times New Roman"/>
-                <w:sz w:val="24"/>
-                <w:szCs w:val="24"/>
-              </w:rPr>
-            </w:pPr>
-          </w:p>
-          <w:p>
-            <w:pPr>
-              <w:rPr>
-                <w:rFonts w:ascii="Times New Roman" w:hAnsi="Times New Roman" w:cs="Times New Roman"/>
-                <w:sz w:val="24"/>
-                <w:szCs w:val="24"/>
-              </w:rPr>
-            </w:pPr>
+            <w:r>
+              <w:rPr>
+                <w:rFonts w:ascii="Times New Roman" w:hAnsi="Times New Roman" w:cs="Times New Roman"/>
+                <w:sz w:val="24"/>
+                <w:szCs w:val="24"/>
+              </w:rPr>
+              <w:t xml:space="preserve">Daha önce </w:t>
+            </w:r>
+            <w:proofErr w:type="spellStart"/>
+            <w:r>
+              <w:rPr>
+                <w:rFonts w:ascii="Times New Roman" w:hAnsi="Times New Roman" w:cs="Times New Roman"/>
+                <w:sz w:val="24"/>
+                <w:szCs w:val="24"/>
+              </w:rPr>
+              <w:t>qojulia</w:t>
+            </w:r>
+            <w:proofErr w:type="spellEnd"/>
+            <w:r>
+              <w:rPr>
+                <w:rFonts w:ascii="Times New Roman" w:hAnsi="Times New Roman" w:cs="Times New Roman"/>
+                <w:sz w:val="24"/>
+                <w:szCs w:val="24"/>
+              </w:rPr>
+              <w:t xml:space="preserve"> ile 3 örgü noktalı bir </w:t>
+            </w:r>
+            <w:proofErr w:type="spellStart"/>
+            <w:r>
+              <w:rPr>
+                <w:rFonts w:ascii="Times New Roman" w:hAnsi="Times New Roman" w:cs="Times New Roman"/>
+                <w:sz w:val="24"/>
+                <w:szCs w:val="24"/>
+              </w:rPr>
+              <w:t>spin</w:t>
+            </w:r>
+            <w:proofErr w:type="spellEnd"/>
+            <w:r>
+              <w:rPr>
+                <w:rFonts w:ascii="Times New Roman" w:hAnsi="Times New Roman" w:cs="Times New Roman"/>
+                <w:sz w:val="24"/>
+                <w:szCs w:val="24"/>
+              </w:rPr>
+              <w:t xml:space="preserve"> ½ zincirine </w:t>
+            </w:r>
+            <w:proofErr w:type="spellStart"/>
+            <w:r>
+              <w:rPr>
+                <w:rFonts w:ascii="Times New Roman" w:hAnsi="Times New Roman" w:cs="Times New Roman"/>
+                <w:sz w:val="24"/>
+                <w:szCs w:val="24"/>
+              </w:rPr>
+              <w:t>Holstein-Primakoff</w:t>
+            </w:r>
+            <w:proofErr w:type="spellEnd"/>
+            <w:r>
+              <w:rPr>
+                <w:rFonts w:ascii="Times New Roman" w:hAnsi="Times New Roman" w:cs="Times New Roman"/>
+                <w:sz w:val="24"/>
+                <w:szCs w:val="24"/>
+              </w:rPr>
+              <w:t xml:space="preserve">(H-P) dönüşümü yaptığımız bir uygulamanın benzerini </w:t>
+            </w:r>
+            <w:proofErr w:type="spellStart"/>
+            <w:r>
+              <w:rPr>
+                <w:rFonts w:ascii="Times New Roman" w:hAnsi="Times New Roman" w:cs="Times New Roman"/>
+                <w:sz w:val="24"/>
+                <w:szCs w:val="24"/>
+              </w:rPr>
+              <w:t>ITensors</w:t>
+            </w:r>
+            <w:proofErr w:type="spellEnd"/>
+            <w:r>
+              <w:rPr>
+                <w:rFonts w:ascii="Times New Roman" w:hAnsi="Times New Roman" w:cs="Times New Roman"/>
+                <w:sz w:val="24"/>
+                <w:szCs w:val="24"/>
+              </w:rPr>
+              <w:t xml:space="preserve"> ile yapacağız. Fakat bu sefer çözüm için MPS kullanacağız ve örgü sayısı 100 olarak belirlenecek. Daha önce H-P dönüşümü ile elde ettiğimiz </w:t>
+            </w:r>
+            <w:proofErr w:type="spellStart"/>
+            <w:r>
+              <w:rPr>
+                <w:rFonts w:ascii="Times New Roman" w:hAnsi="Times New Roman" w:cs="Times New Roman"/>
+                <w:sz w:val="24"/>
+                <w:szCs w:val="24"/>
+              </w:rPr>
+              <w:t>Hamiltonian’ın</w:t>
+            </w:r>
+            <w:proofErr w:type="spellEnd"/>
+            <w:r>
+              <w:rPr>
+                <w:rFonts w:ascii="Times New Roman" w:hAnsi="Times New Roman" w:cs="Times New Roman"/>
+                <w:sz w:val="24"/>
+                <w:szCs w:val="24"/>
+              </w:rPr>
+              <w:t xml:space="preserve"> sadece ilk </w:t>
+            </w:r>
+            <w:r>
+              <w:rPr>
+                <w:rFonts w:ascii="Times New Roman" w:hAnsi="Times New Roman" w:cs="Times New Roman"/>
+                <w:sz w:val="24"/>
+                <w:szCs w:val="24"/>
+              </w:rPr>
+              <w:t>terimini</w:t>
+            </w:r>
+            <w:r>
+              <w:rPr>
+                <w:rFonts w:ascii="Times New Roman" w:hAnsi="Times New Roman" w:cs="Times New Roman"/>
+                <w:sz w:val="24"/>
+                <w:szCs w:val="24"/>
+              </w:rPr>
+              <w:t xml:space="preserve"> kullanacağız çünkü kalanlar </w:t>
+            </w:r>
+            <w:proofErr w:type="spellStart"/>
+            <w:r>
+              <w:rPr>
+                <w:rFonts w:ascii="Times New Roman" w:hAnsi="Times New Roman" w:cs="Times New Roman"/>
+                <w:sz w:val="24"/>
+                <w:szCs w:val="24"/>
+              </w:rPr>
+              <w:t>Trotter</w:t>
+            </w:r>
+            <w:proofErr w:type="spellEnd"/>
+            <w:r>
+              <w:rPr>
+                <w:rFonts w:ascii="Times New Roman" w:hAnsi="Times New Roman" w:cs="Times New Roman"/>
+                <w:sz w:val="24"/>
+                <w:szCs w:val="24"/>
+              </w:rPr>
+              <w:t xml:space="preserve"> </w:t>
+            </w:r>
+            <w:proofErr w:type="spellStart"/>
+            <w:r>
+              <w:rPr>
+                <w:rFonts w:ascii="Times New Roman" w:hAnsi="Times New Roman" w:cs="Times New Roman"/>
+                <w:sz w:val="24"/>
+                <w:szCs w:val="24"/>
+              </w:rPr>
+              <w:t>dekompozisyonuna</w:t>
+            </w:r>
+            <w:proofErr w:type="spellEnd"/>
+            <w:r>
+              <w:rPr>
+                <w:rFonts w:ascii="Times New Roman" w:hAnsi="Times New Roman" w:cs="Times New Roman"/>
+                <w:sz w:val="24"/>
+                <w:szCs w:val="24"/>
+              </w:rPr>
+              <w:t xml:space="preserve"> uygun değiller. İlk uygulamada sadece merkezde bulunan örgü noktası için </w:t>
+            </w:r>
+            <w:proofErr w:type="spellStart"/>
+            <w:r>
+              <w:rPr>
+                <w:rFonts w:ascii="Times New Roman" w:hAnsi="Times New Roman" w:cs="Times New Roman"/>
+                <w:sz w:val="24"/>
+                <w:szCs w:val="24"/>
+              </w:rPr>
+              <w:t>bo</w:t>
+            </w:r>
+            <w:r>
+              <w:rPr>
+                <w:rFonts w:ascii="Times New Roman" w:hAnsi="Times New Roman" w:cs="Times New Roman"/>
+                <w:sz w:val="24"/>
+                <w:szCs w:val="24"/>
+              </w:rPr>
+              <w:t>z</w:t>
+            </w:r>
+            <w:r>
+              <w:rPr>
+                <w:rFonts w:ascii="Times New Roman" w:hAnsi="Times New Roman" w:cs="Times New Roman"/>
+                <w:sz w:val="24"/>
+                <w:szCs w:val="24"/>
+              </w:rPr>
+              <w:t>on</w:t>
+            </w:r>
+            <w:proofErr w:type="spellEnd"/>
+            <w:r>
+              <w:rPr>
+                <w:rFonts w:ascii="Times New Roman" w:hAnsi="Times New Roman" w:cs="Times New Roman"/>
+                <w:sz w:val="24"/>
+                <w:szCs w:val="24"/>
+              </w:rPr>
+              <w:t xml:space="preserve"> operatörü olarak sayı yoğunluğunu inceledik(figür 7) ama devamında bu gibi büyük sistemlerde </w:t>
+            </w:r>
+            <w:proofErr w:type="spellStart"/>
+            <w:r>
+              <w:rPr>
+                <w:rFonts w:ascii="Times New Roman" w:hAnsi="Times New Roman" w:cs="Times New Roman"/>
+                <w:sz w:val="24"/>
+                <w:szCs w:val="24"/>
+              </w:rPr>
+              <w:t>spin</w:t>
+            </w:r>
+            <w:proofErr w:type="spellEnd"/>
+            <w:r>
+              <w:rPr>
+                <w:rFonts w:ascii="Times New Roman" w:hAnsi="Times New Roman" w:cs="Times New Roman"/>
+                <w:sz w:val="24"/>
+                <w:szCs w:val="24"/>
+              </w:rPr>
+              <w:t xml:space="preserve"> dalgası özelliklerini incelemek de faydalı bir uygulama </w:t>
+            </w:r>
+            <w:r>
+              <w:rPr>
+                <w:rFonts w:ascii="Times New Roman" w:hAnsi="Times New Roman" w:cs="Times New Roman"/>
+                <w:sz w:val="24"/>
+                <w:szCs w:val="24"/>
+              </w:rPr>
+              <w:t>olacaktır</w:t>
+            </w:r>
+            <w:r>
+              <w:rPr>
+                <w:rFonts w:ascii="Times New Roman" w:hAnsi="Times New Roman" w:cs="Times New Roman"/>
+                <w:sz w:val="24"/>
+                <w:szCs w:val="24"/>
+              </w:rPr>
+              <w:t>.</w:t>
+            </w:r>
+          </w:p>
+          <w:p>
+            <w:pPr>
+              <w:jc w:val="center"/>
+              <w:rPr>
+                <w:rFonts w:ascii="Times New Roman" w:hAnsi="Times New Roman" w:cs="Times New Roman"/>
+                <w:sz w:val="24"/>
+                <w:szCs w:val="24"/>
+              </w:rPr>
+            </w:pPr>
+            <w:r>
+              <w:rPr>
+                <w:rFonts w:ascii="Times New Roman" w:hAnsi="Times New Roman" w:cs="Times New Roman"/>
+                <w:noProof/>
+                <w:sz w:val="24"/>
+                <w:szCs w:val="24"/>
+                <w:lang w:eastAsia="tr-TR"/>
+              </w:rPr>
+              <w:drawing>
+                <wp:inline distT="0" distB="0" distL="0" distR="0">
+                  <wp:extent cx="4419600" cy="3314700"/>
+                  <wp:effectExtent l="0" t="0" r="0" b="0"/>
+                  <wp:docPr id="5" name="Resim 5"/>
+                  <wp:cNvGraphicFramePr>
+                    <a:graphicFrameLocks xmlns:a="http://schemas.openxmlformats.org/drawingml/2006/main" noChangeAspect="1"/>
+                  </wp:cNvGraphicFramePr>
+                  <a:graphic xmlns:a="http://schemas.openxmlformats.org/drawingml/2006/main">
+                    <a:graphicData uri="http://schemas.openxmlformats.org/drawingml/2006/picture">
+                      <pic:pic xmlns:pic="http://schemas.openxmlformats.org/drawingml/2006/picture">
+                        <pic:nvPicPr>
+                          <pic:cNvPr id="5" name="HPtensor.jpg"/>
+                          <pic:cNvPicPr/>
+                        </pic:nvPicPr>
+                        <pic:blipFill>
+                          <a:blip r:embed="rId14">
+                            <a:extLst>
+                              <a:ext uri="{28A0092B-C50C-407E-A947-70E740481C1C}">
+                                <a14:useLocalDpi xmlns:a14="http://schemas.microsoft.com/office/drawing/2010/main" val="0"/>
+                              </a:ext>
+                            </a:extLst>
+                          </a:blip>
+                          <a:stretch>
+                            <a:fillRect/>
+                          </a:stretch>
+                        </pic:blipFill>
+                        <pic:spPr>
+                          <a:xfrm>
+                            <a:off x="0" y="0"/>
+                            <a:ext cx="4426231" cy="3319673"/>
+                          </a:xfrm>
+                          <a:prstGeom prst="rect">
+                            <a:avLst/>
+                          </a:prstGeom>
+                        </pic:spPr>
+                      </pic:pic>
+                    </a:graphicData>
+                  </a:graphic>
+                </wp:inline>
+              </w:drawing>
+            </w:r>
+          </w:p>
+          <w:p>
+            <w:pPr>
+              <w:jc w:val="center"/>
+              <w:rPr>
+                <w:rFonts w:ascii="Times New Roman" w:hAnsi="Times New Roman" w:cs="Times New Roman"/>
+                <w:sz w:val="24"/>
+                <w:szCs w:val="24"/>
+              </w:rPr>
+            </w:pPr>
+            <w:r>
+              <w:rPr>
+                <w:rFonts w:ascii="Times New Roman" w:hAnsi="Times New Roman" w:cs="Times New Roman"/>
+                <w:b/>
+                <w:sz w:val="24"/>
+                <w:szCs w:val="24"/>
+              </w:rPr>
+              <w:t xml:space="preserve">Figür 7: </w:t>
+            </w:r>
+            <w:r>
+              <w:rPr>
+                <w:rFonts w:ascii="Times New Roman" w:hAnsi="Times New Roman" w:cs="Times New Roman"/>
+                <w:sz w:val="24"/>
+                <w:szCs w:val="24"/>
+              </w:rPr>
+              <w:t xml:space="preserve">100 örgülü bir sistemde H-P dönüşümü ile elde edilmiş </w:t>
+            </w:r>
+            <w:proofErr w:type="spellStart"/>
+            <w:r>
+              <w:rPr>
+                <w:rFonts w:ascii="Times New Roman" w:hAnsi="Times New Roman" w:cs="Times New Roman"/>
+                <w:sz w:val="24"/>
+                <w:szCs w:val="24"/>
+              </w:rPr>
+              <w:t>Hamiltonian’a</w:t>
+            </w:r>
+            <w:proofErr w:type="spellEnd"/>
+            <w:r>
+              <w:rPr>
+                <w:rFonts w:ascii="Times New Roman" w:hAnsi="Times New Roman" w:cs="Times New Roman"/>
+                <w:sz w:val="24"/>
+                <w:szCs w:val="24"/>
+              </w:rPr>
+              <w:t xml:space="preserve"> bağlı merkez örgü noktasındaki sayı yoğunluğu operatörünün beklenen değerinin zamana bağlı değişimi.</w:t>
+            </w:r>
           </w:p>
           <w:p>
             <w:pPr>
@@ -16509,13 +17064,6 @@
         </w:tc>
       </w:tr>
     </w:tbl>
-    <w:p>
-      <w:pPr>
-        <w:rPr>
-          <w:rFonts w:ascii="Times New Roman" w:hAnsi="Times New Roman" w:cs="Times New Roman"/>
-        </w:rPr>
-      </w:pPr>
-    </w:p>
     <w:p>
       <w:pPr>
         <w:rPr>
@@ -16576,14 +17124,279 @@
     </w:p>
     <w:p>
       <w:pPr>
-        <w:jc w:val="center"/>
+        <w:ind w:left="1134" w:right="1134"/>
         <w:rPr>
           <w:rFonts w:ascii="Times New Roman" w:hAnsi="Times New Roman" w:cs="Times New Roman"/>
-          <w:b/>
-          <w:sz w:val="32"/>
-          <w:szCs w:val="32"/>
+          <w:sz w:val="24"/>
+          <w:szCs w:val="24"/>
         </w:rPr>
       </w:pPr>
+      <w:r>
+        <w:rPr>
+          <w:rFonts w:ascii="Times New Roman" w:hAnsi="Times New Roman" w:cs="Times New Roman"/>
+          <w:sz w:val="24"/>
+          <w:szCs w:val="24"/>
+        </w:rPr>
+        <w:t xml:space="preserve">Stajın ilk haftası raporlama için taslak oluşturma, bibliyografya düzenleme için </w:t>
+      </w:r>
+      <w:proofErr w:type="spellStart"/>
+      <w:r>
+        <w:rPr>
+          <w:rFonts w:ascii="Times New Roman" w:hAnsi="Times New Roman" w:cs="Times New Roman"/>
+          <w:sz w:val="24"/>
+          <w:szCs w:val="24"/>
+        </w:rPr>
+        <w:t>Zotero</w:t>
+      </w:r>
+      <w:proofErr w:type="spellEnd"/>
+      <w:r>
+        <w:rPr>
+          <w:rFonts w:ascii="Times New Roman" w:hAnsi="Times New Roman" w:cs="Times New Roman"/>
+          <w:sz w:val="24"/>
+          <w:szCs w:val="24"/>
+        </w:rPr>
+        <w:t xml:space="preserve"> isimli </w:t>
+      </w:r>
+      <w:r>
+        <w:rPr>
+          <w:rFonts w:ascii="Times New Roman" w:hAnsi="Times New Roman" w:cs="Times New Roman"/>
+          <w:sz w:val="24"/>
+          <w:szCs w:val="24"/>
+        </w:rPr>
+        <w:t>programın</w:t>
+      </w:r>
+      <w:r>
+        <w:rPr>
+          <w:rFonts w:ascii="Times New Roman" w:hAnsi="Times New Roman" w:cs="Times New Roman"/>
+          <w:sz w:val="24"/>
+          <w:szCs w:val="24"/>
+        </w:rPr>
+        <w:t xml:space="preserve"> öğrenilmesi ve versiyon kontrolünün yapılması </w:t>
+      </w:r>
+      <w:proofErr w:type="gramStart"/>
+      <w:r>
+        <w:rPr>
+          <w:rFonts w:ascii="Times New Roman" w:hAnsi="Times New Roman" w:cs="Times New Roman"/>
+          <w:sz w:val="24"/>
+          <w:szCs w:val="24"/>
+        </w:rPr>
+        <w:t>için .git</w:t>
+      </w:r>
+      <w:proofErr w:type="gramEnd"/>
+      <w:r>
+        <w:rPr>
+          <w:rFonts w:ascii="Times New Roman" w:hAnsi="Times New Roman" w:cs="Times New Roman"/>
+          <w:sz w:val="24"/>
+          <w:szCs w:val="24"/>
+        </w:rPr>
+        <w:t xml:space="preserve"> dosyalama siteminin ve </w:t>
+      </w:r>
+      <w:r>
+        <w:rPr>
+          <w:rFonts w:ascii="Times New Roman" w:hAnsi="Times New Roman" w:cs="Times New Roman"/>
+          <w:sz w:val="24"/>
+          <w:szCs w:val="24"/>
+        </w:rPr>
+        <w:t>komutlarının</w:t>
+      </w:r>
+      <w:r>
+        <w:rPr>
+          <w:rFonts w:ascii="Times New Roman" w:hAnsi="Times New Roman" w:cs="Times New Roman"/>
+          <w:sz w:val="24"/>
+          <w:szCs w:val="24"/>
+        </w:rPr>
+        <w:t xml:space="preserve"> öğrenilmesi ile geçti. Bunlar sonucunda çok daha pratik, düzenli ve titiz</w:t>
+      </w:r>
+      <w:r>
+        <w:rPr>
+          <w:rFonts w:ascii="Times New Roman" w:hAnsi="Times New Roman" w:cs="Times New Roman"/>
+          <w:sz w:val="24"/>
+          <w:szCs w:val="24"/>
+        </w:rPr>
+        <w:t xml:space="preserve"> </w:t>
+      </w:r>
+      <w:r>
+        <w:rPr>
+          <w:rFonts w:ascii="Times New Roman" w:hAnsi="Times New Roman" w:cs="Times New Roman"/>
+          <w:sz w:val="24"/>
+          <w:szCs w:val="24"/>
+        </w:rPr>
+        <w:t>ilerleyen bir proje yönetimi geliştirildi.</w:t>
+      </w:r>
+    </w:p>
+    <w:p>
+      <w:pPr>
+        <w:ind w:left="1134" w:right="1134"/>
+        <w:rPr>
+          <w:rFonts w:ascii="Times New Roman" w:hAnsi="Times New Roman" w:cs="Times New Roman"/>
+          <w:sz w:val="24"/>
+          <w:szCs w:val="24"/>
+        </w:rPr>
+      </w:pPr>
+      <w:r>
+        <w:rPr>
+          <w:rFonts w:ascii="Times New Roman" w:hAnsi="Times New Roman" w:cs="Times New Roman"/>
+          <w:sz w:val="24"/>
+          <w:szCs w:val="24"/>
+        </w:rPr>
+        <w:t>Devamındaki iki haftada ise çok parçacıklı kuantum sistemlerinin tanımları ve çözümlerini</w:t>
+      </w:r>
+      <w:r>
+        <w:rPr>
+          <w:rFonts w:ascii="Times New Roman" w:hAnsi="Times New Roman" w:cs="Times New Roman"/>
+          <w:sz w:val="24"/>
+          <w:szCs w:val="24"/>
+        </w:rPr>
+        <w:t xml:space="preserve"> </w:t>
+      </w:r>
+      <w:r>
+        <w:rPr>
+          <w:rFonts w:ascii="Times New Roman" w:hAnsi="Times New Roman" w:cs="Times New Roman"/>
+          <w:sz w:val="24"/>
+          <w:szCs w:val="24"/>
+        </w:rPr>
+        <w:t>içeren metotlar öğrenildi. Özellikl</w:t>
+      </w:r>
+      <w:r>
+        <w:rPr>
+          <w:rFonts w:ascii="Times New Roman" w:hAnsi="Times New Roman" w:cs="Times New Roman"/>
+          <w:sz w:val="24"/>
+          <w:szCs w:val="24"/>
+        </w:rPr>
+        <w:t>e J</w:t>
+      </w:r>
+      <w:r>
+        <w:rPr>
+          <w:rFonts w:ascii="Times New Roman" w:hAnsi="Times New Roman" w:cs="Times New Roman"/>
+          <w:sz w:val="24"/>
+          <w:szCs w:val="24"/>
+        </w:rPr>
+        <w:t>ulia programlama</w:t>
+      </w:r>
+      <w:r>
+        <w:rPr>
+          <w:rFonts w:ascii="Times New Roman" w:hAnsi="Times New Roman" w:cs="Times New Roman"/>
+          <w:sz w:val="24"/>
+          <w:szCs w:val="24"/>
+        </w:rPr>
+        <w:t xml:space="preserve"> </w:t>
+      </w:r>
+      <w:r>
+        <w:rPr>
+          <w:rFonts w:ascii="Times New Roman" w:hAnsi="Times New Roman" w:cs="Times New Roman"/>
+          <w:sz w:val="24"/>
+          <w:szCs w:val="24"/>
+        </w:rPr>
+        <w:t xml:space="preserve">dili ile yazılmış </w:t>
+      </w:r>
+      <w:proofErr w:type="spellStart"/>
+      <w:r>
+        <w:rPr>
+          <w:rFonts w:ascii="Times New Roman" w:hAnsi="Times New Roman" w:cs="Times New Roman"/>
+          <w:sz w:val="24"/>
+          <w:szCs w:val="24"/>
+        </w:rPr>
+        <w:t>QOjulia</w:t>
+      </w:r>
+      <w:proofErr w:type="spellEnd"/>
+      <w:r>
+        <w:rPr>
+          <w:rFonts w:ascii="Times New Roman" w:hAnsi="Times New Roman" w:cs="Times New Roman"/>
+          <w:sz w:val="24"/>
+          <w:szCs w:val="24"/>
+        </w:rPr>
+        <w:t xml:space="preserve"> </w:t>
+      </w:r>
+      <w:r>
+        <w:rPr>
+          <w:rFonts w:ascii="Times New Roman" w:hAnsi="Times New Roman" w:cs="Times New Roman"/>
+          <w:sz w:val="24"/>
+          <w:szCs w:val="24"/>
+        </w:rPr>
+        <w:t xml:space="preserve">ve </w:t>
+      </w:r>
+      <w:proofErr w:type="spellStart"/>
+      <w:r>
+        <w:rPr>
+          <w:rFonts w:ascii="Times New Roman" w:hAnsi="Times New Roman" w:cs="Times New Roman"/>
+          <w:sz w:val="24"/>
+          <w:szCs w:val="24"/>
+        </w:rPr>
+        <w:t>ITen</w:t>
+      </w:r>
+      <w:bookmarkStart w:id="0" w:name="_GoBack"/>
+      <w:bookmarkEnd w:id="0"/>
+      <w:r>
+        <w:rPr>
+          <w:rFonts w:ascii="Times New Roman" w:hAnsi="Times New Roman" w:cs="Times New Roman"/>
+          <w:sz w:val="24"/>
+          <w:szCs w:val="24"/>
+        </w:rPr>
+        <w:t>sors</w:t>
+      </w:r>
+      <w:proofErr w:type="spellEnd"/>
+      <w:r>
+        <w:rPr>
+          <w:rFonts w:ascii="Times New Roman" w:hAnsi="Times New Roman" w:cs="Times New Roman"/>
+          <w:sz w:val="24"/>
+          <w:szCs w:val="24"/>
+        </w:rPr>
+        <w:t xml:space="preserve"> kütüphanelerinden yararlanıldı. Bu kütüphanelerin öğrenilmesi sayesinde </w:t>
+      </w:r>
+      <w:proofErr w:type="spellStart"/>
+      <w:r>
+        <w:rPr>
+          <w:rFonts w:ascii="Times New Roman" w:hAnsi="Times New Roman" w:cs="Times New Roman"/>
+          <w:sz w:val="24"/>
+          <w:szCs w:val="24"/>
+        </w:rPr>
+        <w:t>spin-spin</w:t>
+      </w:r>
+      <w:proofErr w:type="spellEnd"/>
+      <w:r>
+        <w:rPr>
+          <w:rFonts w:ascii="Times New Roman" w:hAnsi="Times New Roman" w:cs="Times New Roman"/>
+          <w:sz w:val="24"/>
+          <w:szCs w:val="24"/>
+        </w:rPr>
+        <w:t xml:space="preserve"> etkileşimleri veya </w:t>
+      </w:r>
+      <w:proofErr w:type="spellStart"/>
+      <w:r>
+        <w:rPr>
+          <w:rFonts w:ascii="Times New Roman" w:hAnsi="Times New Roman" w:cs="Times New Roman"/>
+          <w:sz w:val="24"/>
+          <w:szCs w:val="24"/>
+        </w:rPr>
+        <w:t>spin</w:t>
+      </w:r>
+      <w:proofErr w:type="spellEnd"/>
+      <w:r>
+        <w:rPr>
+          <w:rFonts w:ascii="Times New Roman" w:hAnsi="Times New Roman" w:cs="Times New Roman"/>
+          <w:sz w:val="24"/>
+          <w:szCs w:val="24"/>
+        </w:rPr>
+        <w:t xml:space="preserve"> örgülerinde tanımlanmış </w:t>
+      </w:r>
+      <w:proofErr w:type="spellStart"/>
+      <w:r>
+        <w:rPr>
+          <w:rFonts w:ascii="Times New Roman" w:hAnsi="Times New Roman" w:cs="Times New Roman"/>
+          <w:sz w:val="24"/>
+          <w:szCs w:val="24"/>
+        </w:rPr>
+        <w:t>bozonların</w:t>
+      </w:r>
+      <w:proofErr w:type="spellEnd"/>
+      <w:r>
+        <w:rPr>
+          <w:rFonts w:ascii="Times New Roman" w:hAnsi="Times New Roman" w:cs="Times New Roman"/>
+          <w:sz w:val="24"/>
+          <w:szCs w:val="24"/>
+        </w:rPr>
+        <w:t xml:space="preserve"> davranışını inceleyen sistemler çözüldü. Bu tür sistemler öncü fizik araştırmalarında çokça karşımıza çıktığı için staj sonrası yapılacak çalışmalarda öğrenilenlerin ciddi bir faydası olduğu yönünde sonuca vardık.</w:t>
+      </w:r>
     </w:p>
     <w:p>
       <w:pPr>
@@ -16596,7 +17409,7 @@
       </w:pPr>
     </w:p>
     <w:sectPr>
-      <w:footerReference w:type="default" r:id="rId14"/>
+      <w:footerReference w:type="default" r:id="rId15"/>
       <w:pgSz w:w="12240" w:h="15840"/>
       <w:pgMar w:top="1440" w:right="1440" w:bottom="1440" w:left="1440" w:header="720" w:footer="720" w:gutter="0"/>
       <w:cols w:space="720"/>
@@ -17494,6 +18307,7 @@
     <w:rsid w:val="004267C8"/>
     <w:rsid w:val="00692427"/>
     <w:rsid w:val="00927B22"/>
+    <w:rsid w:val="00FA045D"/>
   </w:rsids>
   <m:mathPr>
     <m:mathFont m:val="Cambria Math"/>
@@ -17942,7 +18756,7 @@
     <w:basedOn w:val="VarsaylanParagrafYazTipi"/>
     <w:uiPriority w:val="99"/>
     <w:semiHidden/>
-    <w:rsid w:val="00692427"/>
+    <w:rsid w:val="00FA045D"/>
     <w:rPr>
       <w:color w:val="808080"/>
     </w:rPr>
@@ -18223,7 +19037,7 @@
 </file>
 
 <file path=customXml/itemProps1.xml><?xml version="1.0" encoding="utf-8"?>
-<ds:datastoreItem xmlns:ds="http://schemas.openxmlformats.org/officeDocument/2006/customXml" ds:itemID="{4F223047-6596-45CF-A122-643E10552205}">
+<ds:datastoreItem xmlns:ds="http://schemas.openxmlformats.org/officeDocument/2006/customXml" ds:itemID="{B11ED241-31E1-4599-A7DC-2BC1B50014EF}">
   <ds:schemaRefs>
     <ds:schemaRef ds:uri="http://schemas.openxmlformats.org/officeDocument/2006/bibliography"/>
   </ds:schemaRefs>

</xml_diff>

<commit_message>
Changes on Staj Defteri
</commit_message>
<xml_diff>
--- a/Staj_Defteri_ITU.docx
+++ b/Staj_Defteri_ITU.docx
@@ -16773,7 +16773,41 @@
                 <w:sz w:val="24"/>
                 <w:szCs w:val="24"/>
               </w:rPr>
-              <w:t xml:space="preserve"> operatörü olarak sayı yoğunluğunu inceledik(figür 7) ama devamında bu gibi büyük sistemlerde </w:t>
+              <w:t xml:space="preserve"> operatörü olarak </w:t>
+            </w:r>
+            <w:proofErr w:type="spellStart"/>
+            <w:r>
+              <w:rPr>
+                <w:rFonts w:ascii="Times New Roman" w:hAnsi="Times New Roman" w:cs="Times New Roman"/>
+                <w:sz w:val="24"/>
+                <w:szCs w:val="24"/>
+              </w:rPr>
+              <w:t>manyetizasyonu</w:t>
+            </w:r>
+            <w:proofErr w:type="spellEnd"/>
+            <w:r>
+              <w:rPr>
+                <w:rFonts w:ascii="Times New Roman" w:hAnsi="Times New Roman" w:cs="Times New Roman"/>
+                <w:sz w:val="24"/>
+                <w:szCs w:val="24"/>
+              </w:rPr>
+              <w:t>(figür 7)</w:t>
+            </w:r>
+            <w:r>
+              <w:rPr>
+                <w:rFonts w:ascii="Times New Roman" w:hAnsi="Times New Roman" w:cs="Times New Roman"/>
+                <w:sz w:val="24"/>
+                <w:szCs w:val="24"/>
+              </w:rPr>
+              <w:t xml:space="preserve"> inceledik</w:t>
+            </w:r>
+            <w:r>
+              <w:rPr>
+                <w:rFonts w:ascii="Times New Roman" w:hAnsi="Times New Roman" w:cs="Times New Roman"/>
+                <w:sz w:val="24"/>
+                <w:szCs w:val="24"/>
+              </w:rPr>
+              <w:t xml:space="preserve"> ama devamında bu gibi büyük sistemlerde </w:t>
             </w:r>
             <w:proofErr w:type="spellStart"/>
             <w:r>
@@ -16829,9 +16863,9 @@
               </w:rPr>
               <w:drawing>
                 <wp:inline distT="0" distB="0" distL="0" distR="0">
-                  <wp:extent cx="4419600" cy="3314700"/>
-                  <wp:effectExtent l="0" t="0" r="0" b="0"/>
-                  <wp:docPr id="5" name="Resim 5"/>
+                  <wp:extent cx="5210175" cy="3256359"/>
+                  <wp:effectExtent l="0" t="0" r="0" b="1270"/>
+                  <wp:docPr id="6" name="Resim 6"/>
                   <wp:cNvGraphicFramePr>
                     <a:graphicFrameLocks xmlns:a="http://schemas.openxmlformats.org/drawingml/2006/main" noChangeAspect="1"/>
                   </wp:cNvGraphicFramePr>
@@ -16839,7 +16873,7 @@
                     <a:graphicData uri="http://schemas.openxmlformats.org/drawingml/2006/picture">
                       <pic:pic xmlns:pic="http://schemas.openxmlformats.org/drawingml/2006/picture">
                         <pic:nvPicPr>
-                          <pic:cNvPr id="5" name="HPtensor.jpg"/>
+                          <pic:cNvPr id="6" name="HPtensors.png"/>
                           <pic:cNvPicPr/>
                         </pic:nvPicPr>
                         <pic:blipFill>
@@ -16857,7 +16891,7 @@
                         <pic:spPr>
                           <a:xfrm>
                             <a:off x="0" y="0"/>
-                            <a:ext cx="4426231" cy="3319673"/>
+                            <a:ext cx="5223982" cy="3264988"/>
                           </a:xfrm>
                           <a:prstGeom prst="rect">
                             <a:avLst/>
@@ -16912,7 +16946,25 @@
                 <w:sz w:val="24"/>
                 <w:szCs w:val="24"/>
               </w:rPr>
-              <w:t xml:space="preserve"> bağlı merkez örgü noktasındaki sayı yoğunluğu operatörünün beklenen değerinin zamana bağlı değişimi.</w:t>
+              <w:t xml:space="preserve"> bağlı merkez örgü noktasındaki </w:t>
+            </w:r>
+            <w:proofErr w:type="spellStart"/>
+            <w:r>
+              <w:rPr>
+                <w:rFonts w:ascii="Times New Roman" w:hAnsi="Times New Roman" w:cs="Times New Roman"/>
+                <w:sz w:val="24"/>
+                <w:szCs w:val="24"/>
+              </w:rPr>
+              <w:t>manyetizasyonun</w:t>
+            </w:r>
+            <w:proofErr w:type="spellEnd"/>
+            <w:r>
+              <w:rPr>
+                <w:rFonts w:ascii="Times New Roman" w:hAnsi="Times New Roman" w:cs="Times New Roman"/>
+                <w:sz w:val="24"/>
+                <w:szCs w:val="24"/>
+              </w:rPr>
+              <w:t xml:space="preserve"> beklenen değerinin zamana bağlı değişimi.</w:t>
             </w:r>
           </w:p>
           <w:p>
@@ -17223,6 +17275,8 @@
         </w:rPr>
         <w:t>ilerleyen bir proje yönetimi geliştirildi.</w:t>
       </w:r>
+      <w:bookmarkStart w:id="0" w:name="_GoBack"/>
+      <w:bookmarkEnd w:id="0"/>
     </w:p>
     <w:p>
       <w:pPr>
@@ -17324,8 +17378,6 @@
         </w:rPr>
         <w:t>ITen</w:t>
       </w:r>
-      <w:bookmarkStart w:id="0" w:name="_GoBack"/>
-      <w:bookmarkEnd w:id="0"/>
       <w:r>
         <w:rPr>
           <w:rFonts w:ascii="Times New Roman" w:hAnsi="Times New Roman" w:cs="Times New Roman"/>
@@ -17454,6 +17506,7 @@
         <w:docPartUnique/>
       </w:docPartObj>
     </w:sdtPr>
+    <w:sdtEndPr/>
     <w:sdtContent>
       <w:p>
         <w:pPr>
@@ -18249,528 +18302,6 @@
 </w:styles>
 </file>
 
-<file path=word/glossary/document.xml><?xml version="1.0" encoding="utf-8"?>
-<w:glossaryDocument xmlns:wpc="http://schemas.microsoft.com/office/word/2010/wordprocessingCanvas" xmlns:cx="http://schemas.microsoft.com/office/drawing/2014/chartex" xmlns:cx1="http://schemas.microsoft.com/office/drawing/2015/9/8/chartex" xmlns:mc="http://schemas.openxmlformats.org/markup-compatibility/2006" xmlns:o="urn:schemas-microsoft-com:office:office" xmlns:r="http://schemas.openxmlformats.org/officeDocument/2006/relationships" xmlns:m="http://schemas.openxmlformats.org/officeDocument/2006/math" xmlns:v="urn:schemas-microsoft-com:vml" xmlns:wp14="http://schemas.microsoft.com/office/word/2010/wordprocessingDrawing" xmlns:wp="http://schemas.openxmlformats.org/drawingml/2006/wordprocessingDrawing" xmlns:w10="urn:schemas-microsoft-com:office:word" xmlns:w="http://schemas.openxmlformats.org/wordprocessingml/2006/main" xmlns:w14="http://schemas.microsoft.com/office/word/2010/wordml" xmlns:w15="http://schemas.microsoft.com/office/word/2012/wordml" xmlns:w16se="http://schemas.microsoft.com/office/word/2015/wordml/symex" xmlns:wpg="http://schemas.microsoft.com/office/word/2010/wordprocessingGroup" xmlns:wpi="http://schemas.microsoft.com/office/word/2010/wordprocessingInk" xmlns:wne="http://schemas.microsoft.com/office/word/2006/wordml" xmlns:wps="http://schemas.microsoft.com/office/word/2010/wordprocessingShape" mc:Ignorable="w14 w15 w16se wp14"/>
-</file>
-
-<file path=word/glossary/fontTable.xml><?xml version="1.0" encoding="utf-8"?>
-<w:fonts xmlns:mc="http://schemas.openxmlformats.org/markup-compatibility/2006" xmlns:r="http://schemas.openxmlformats.org/officeDocument/2006/relationships" xmlns:w="http://schemas.openxmlformats.org/wordprocessingml/2006/main" xmlns:w14="http://schemas.microsoft.com/office/word/2010/wordml" xmlns:w15="http://schemas.microsoft.com/office/word/2012/wordml" xmlns:w16se="http://schemas.microsoft.com/office/word/2015/wordml/symex" mc:Ignorable="w14 w15 w16se">
-  <w:font w:name="Times New Roman">
-    <w:panose1 w:val="02020603050405020304"/>
-    <w:charset w:val="A2"/>
-    <w:family w:val="roman"/>
-    <w:pitch w:val="variable"/>
-    <w:sig w:usb0="E0002EFF" w:usb1="C000785B" w:usb2="00000009" w:usb3="00000000" w:csb0="000001FF" w:csb1="00000000"/>
-  </w:font>
-  <w:font w:name="Calibri">
-    <w:panose1 w:val="020F0502020204030204"/>
-    <w:charset w:val="A2"/>
-    <w:family w:val="swiss"/>
-    <w:pitch w:val="variable"/>
-    <w:sig w:usb0="E0002EFF" w:usb1="C000247B" w:usb2="00000009" w:usb3="00000000" w:csb0="000001FF" w:csb1="00000000"/>
-  </w:font>
-  <w:font w:name="Cambria Math">
-    <w:panose1 w:val="02040503050406030204"/>
-    <w:charset w:val="A2"/>
-    <w:family w:val="roman"/>
-    <w:pitch w:val="variable"/>
-    <w:sig w:usb0="E00006FF" w:usb1="420024FF" w:usb2="02000000" w:usb3="00000000" w:csb0="0000019F" w:csb1="00000000"/>
-  </w:font>
-  <w:font w:name="Calibri Light">
-    <w:panose1 w:val="020F0302020204030204"/>
-    <w:charset w:val="A2"/>
-    <w:family w:val="swiss"/>
-    <w:pitch w:val="variable"/>
-    <w:sig w:usb0="E0002AFF" w:usb1="C000247B" w:usb2="00000009" w:usb3="00000000" w:csb0="000001FF" w:csb1="00000000"/>
-  </w:font>
-</w:fonts>
-</file>
-
-<file path=word/glossary/settings.xml><?xml version="1.0" encoding="utf-8"?>
-<w:settings xmlns:mc="http://schemas.openxmlformats.org/markup-compatibility/2006" xmlns:o="urn:schemas-microsoft-com:office:office" xmlns:r="http://schemas.openxmlformats.org/officeDocument/2006/relationships" xmlns:m="http://schemas.openxmlformats.org/officeDocument/2006/math" xmlns:v="urn:schemas-microsoft-com:vml" xmlns:w10="urn:schemas-microsoft-com:office:word" xmlns:w="http://schemas.openxmlformats.org/wordprocessingml/2006/main" xmlns:w14="http://schemas.microsoft.com/office/word/2010/wordml" xmlns:w15="http://schemas.microsoft.com/office/word/2012/wordml" xmlns:w16se="http://schemas.microsoft.com/office/word/2015/wordml/symex" xmlns:sl="http://schemas.openxmlformats.org/schemaLibrary/2006/main" mc:Ignorable="w14 w15 w16se">
-  <w:view w:val="normal"/>
-  <w:defaultTabStop w:val="708"/>
-  <w:hyphenationZone w:val="425"/>
-  <w:characterSpacingControl w:val="doNotCompress"/>
-  <w:compat>
-    <w:useFELayout/>
-    <w:compatSetting w:name="compatibilityMode" w:uri="http://schemas.microsoft.com/office/word" w:val="15"/>
-    <w:compatSetting w:name="overrideTableStyleFontSizeAndJustification" w:uri="http://schemas.microsoft.com/office/word" w:val="1"/>
-    <w:compatSetting w:name="enableOpenTypeFeatures" w:uri="http://schemas.microsoft.com/office/word" w:val="1"/>
-    <w:compatSetting w:name="doNotFlipMirrorIndents" w:uri="http://schemas.microsoft.com/office/word" w:val="1"/>
-    <w:compatSetting w:name="differentiateMultirowTableHeaders" w:uri="http://schemas.microsoft.com/office/word" w:val="1"/>
-  </w:compat>
-  <w:rsids>
-    <w:rsidRoot w:val="00927B22"/>
-    <w:rsid w:val="00246E63"/>
-    <w:rsid w:val="002610A9"/>
-    <w:rsid w:val="004267C8"/>
-    <w:rsid w:val="00692427"/>
-    <w:rsid w:val="00927B22"/>
-    <w:rsid w:val="00FA045D"/>
-  </w:rsids>
-  <m:mathPr>
-    <m:mathFont m:val="Cambria Math"/>
-    <m:brkBin m:val="before"/>
-    <m:brkBinSub m:val="--"/>
-    <m:smallFrac m:val="0"/>
-    <m:dispDef/>
-    <m:lMargin m:val="0"/>
-    <m:rMargin m:val="0"/>
-    <m:defJc m:val="centerGroup"/>
-    <m:wrapIndent m:val="1440"/>
-    <m:intLim m:val="subSup"/>
-    <m:naryLim m:val="undOvr"/>
-  </m:mathPr>
-  <w:themeFontLang w:val="tr-TR"/>
-  <w:clrSchemeMapping w:bg1="light1" w:t1="dark1" w:bg2="light2" w:t2="dark2" w:accent1="accent1" w:accent2="accent2" w:accent3="accent3" w:accent4="accent4" w:accent5="accent5" w:accent6="accent6" w:hyperlink="hyperlink" w:followedHyperlink="followedHyperlink"/>
-  <w:decimalSymbol w:val=","/>
-  <w:listSeparator w:val=";"/>
-  <w15:chartTrackingRefBased/>
-</w:settings>
-</file>
-
-<file path=word/glossary/styles.xml><?xml version="1.0" encoding="utf-8"?>
-<w:styles xmlns:mc="http://schemas.openxmlformats.org/markup-compatibility/2006" xmlns:r="http://schemas.openxmlformats.org/officeDocument/2006/relationships" xmlns:w="http://schemas.openxmlformats.org/wordprocessingml/2006/main" xmlns:w14="http://schemas.microsoft.com/office/word/2010/wordml" xmlns:w15="http://schemas.microsoft.com/office/word/2012/wordml" xmlns:w16se="http://schemas.microsoft.com/office/word/2015/wordml/symex" mc:Ignorable="w14 w15 w16se">
-  <w:docDefaults>
-    <w:rPrDefault>
-      <w:rPr>
-        <w:rFonts w:asciiTheme="minorHAnsi" w:eastAsiaTheme="minorEastAsia" w:hAnsiTheme="minorHAnsi" w:cstheme="minorBidi"/>
-        <w:sz w:val="22"/>
-        <w:szCs w:val="22"/>
-        <w:lang w:val="tr-TR" w:eastAsia="tr-TR" w:bidi="ar-SA"/>
-      </w:rPr>
-    </w:rPrDefault>
-    <w:pPrDefault>
-      <w:pPr>
-        <w:spacing w:after="160" w:line="259" w:lineRule="auto"/>
-      </w:pPr>
-    </w:pPrDefault>
-  </w:docDefaults>
-  <w:latentStyles w:defLockedState="0" w:defUIPriority="99" w:defSemiHidden="0" w:defUnhideWhenUsed="0" w:defQFormat="0" w:count="371">
-    <w:lsdException w:name="Normal" w:uiPriority="0" w:qFormat="1"/>
-    <w:lsdException w:name="heading 1" w:uiPriority="9" w:qFormat="1"/>
-    <w:lsdException w:name="heading 2" w:semiHidden="1" w:uiPriority="9" w:unhideWhenUsed="1" w:qFormat="1"/>
-    <w:lsdException w:name="heading 3" w:semiHidden="1" w:uiPriority="9" w:unhideWhenUsed="1" w:qFormat="1"/>
-    <w:lsdException w:name="heading 4" w:semiHidden="1" w:uiPriority="9" w:unhideWhenUsed="1" w:qFormat="1"/>
-    <w:lsdException w:name="heading 5" w:semiHidden="1" w:uiPriority="9" w:unhideWhenUsed="1" w:qFormat="1"/>
-    <w:lsdException w:name="heading 6" w:semiHidden="1" w:uiPriority="9" w:unhideWhenUsed="1" w:qFormat="1"/>
-    <w:lsdException w:name="heading 7" w:semiHidden="1" w:uiPriority="9" w:unhideWhenUsed="1" w:qFormat="1"/>
-    <w:lsdException w:name="heading 8" w:semiHidden="1" w:uiPriority="9" w:unhideWhenUsed="1" w:qFormat="1"/>
-    <w:lsdException w:name="heading 9" w:semiHidden="1" w:uiPriority="9" w:unhideWhenUsed="1" w:qFormat="1"/>
-    <w:lsdException w:name="index 1" w:semiHidden="1" w:unhideWhenUsed="1"/>
-    <w:lsdException w:name="index 2" w:semiHidden="1" w:unhideWhenUsed="1"/>
-    <w:lsdException w:name="index 3" w:semiHidden="1" w:unhideWhenUsed="1"/>
-    <w:lsdException w:name="index 4" w:semiHidden="1" w:unhideWhenUsed="1"/>
-    <w:lsdException w:name="index 5" w:semiHidden="1" w:unhideWhenUsed="1"/>
-    <w:lsdException w:name="index 6" w:semiHidden="1" w:unhideWhenUsed="1"/>
-    <w:lsdException w:name="index 7" w:semiHidden="1" w:unhideWhenUsed="1"/>
-    <w:lsdException w:name="index 8" w:semiHidden="1" w:unhideWhenUsed="1"/>
-    <w:lsdException w:name="index 9" w:semiHidden="1" w:unhideWhenUsed="1"/>
-    <w:lsdException w:name="toc 1" w:semiHidden="1" w:uiPriority="39" w:unhideWhenUsed="1"/>
-    <w:lsdException w:name="toc 2" w:semiHidden="1" w:uiPriority="39" w:unhideWhenUsed="1"/>
-    <w:lsdException w:name="toc 3" w:semiHidden="1" w:uiPriority="39" w:unhideWhenUsed="1"/>
-    <w:lsdException w:name="toc 4" w:semiHidden="1" w:uiPriority="39" w:unhideWhenUsed="1"/>
-    <w:lsdException w:name="toc 5" w:semiHidden="1" w:uiPriority="39" w:unhideWhenUsed="1"/>
-    <w:lsdException w:name="toc 6" w:semiHidden="1" w:uiPriority="39" w:unhideWhenUsed="1"/>
-    <w:lsdException w:name="toc 7" w:semiHidden="1" w:uiPriority="39" w:unhideWhenUsed="1"/>
-    <w:lsdException w:name="toc 8" w:semiHidden="1" w:uiPriority="39" w:unhideWhenUsed="1"/>
-    <w:lsdException w:name="toc 9" w:semiHidden="1" w:uiPriority="39" w:unhideWhenUsed="1"/>
-    <w:lsdException w:name="Normal Indent" w:semiHidden="1" w:unhideWhenUsed="1"/>
-    <w:lsdException w:name="footnote text" w:semiHidden="1" w:unhideWhenUsed="1"/>
-    <w:lsdException w:name="annotation text" w:semiHidden="1" w:unhideWhenUsed="1"/>
-    <w:lsdException w:name="header" w:semiHidden="1" w:unhideWhenUsed="1"/>
-    <w:lsdException w:name="footer" w:semiHidden="1" w:unhideWhenUsed="1"/>
-    <w:lsdException w:name="index heading" w:semiHidden="1" w:unhideWhenUsed="1"/>
-    <w:lsdException w:name="caption" w:semiHidden="1" w:uiPriority="35" w:unhideWhenUsed="1" w:qFormat="1"/>
-    <w:lsdException w:name="table of figures" w:semiHidden="1" w:unhideWhenUsed="1"/>
-    <w:lsdException w:name="envelope address" w:semiHidden="1" w:unhideWhenUsed="1"/>
-    <w:lsdException w:name="envelope return" w:semiHidden="1" w:unhideWhenUsed="1"/>
-    <w:lsdException w:name="footnote reference" w:semiHidden="1" w:unhideWhenUsed="1"/>
-    <w:lsdException w:name="annotation reference" w:semiHidden="1" w:unhideWhenUsed="1"/>
-    <w:lsdException w:name="line number" w:semiHidden="1" w:unhideWhenUsed="1"/>
-    <w:lsdException w:name="page number" w:semiHidden="1" w:unhideWhenUsed="1"/>
-    <w:lsdException w:name="endnote reference" w:semiHidden="1" w:unhideWhenUsed="1"/>
-    <w:lsdException w:name="endnote text" w:semiHidden="1" w:unhideWhenUsed="1"/>
-    <w:lsdException w:name="table of authorities" w:semiHidden="1" w:unhideWhenUsed="1"/>
-    <w:lsdException w:name="macro" w:semiHidden="1" w:unhideWhenUsed="1"/>
-    <w:lsdException w:name="toa heading" w:semiHidden="1" w:unhideWhenUsed="1"/>
-    <w:lsdException w:name="List" w:semiHidden="1" w:unhideWhenUsed="1"/>
-    <w:lsdException w:name="List Bullet" w:semiHidden="1" w:unhideWhenUsed="1"/>
-    <w:lsdException w:name="List Number" w:semiHidden="1" w:unhideWhenUsed="1"/>
-    <w:lsdException w:name="List 2" w:semiHidden="1" w:unhideWhenUsed="1"/>
-    <w:lsdException w:name="List 3" w:semiHidden="1" w:unhideWhenUsed="1"/>
-    <w:lsdException w:name="List 4" w:semiHidden="1" w:unhideWhenUsed="1"/>
-    <w:lsdException w:name="List 5" w:semiHidden="1" w:unhideWhenUsed="1"/>
-    <w:lsdException w:name="List Bullet 2" w:semiHidden="1" w:unhideWhenUsed="1"/>
-    <w:lsdException w:name="List Bullet 3" w:semiHidden="1" w:unhideWhenUsed="1"/>
-    <w:lsdException w:name="List Bullet 4" w:semiHidden="1" w:unhideWhenUsed="1"/>
-    <w:lsdException w:name="List Bullet 5" w:semiHidden="1" w:unhideWhenUsed="1"/>
-    <w:lsdException w:name="List Number 2" w:semiHidden="1" w:unhideWhenUsed="1"/>
-    <w:lsdException w:name="List Number 3" w:semiHidden="1" w:unhideWhenUsed="1"/>
-    <w:lsdException w:name="List Number 4" w:semiHidden="1" w:unhideWhenUsed="1"/>
-    <w:lsdException w:name="List Number 5" w:semiHidden="1" w:unhideWhenUsed="1"/>
-    <w:lsdException w:name="Title" w:uiPriority="10" w:qFormat="1"/>
-    <w:lsdException w:name="Closing" w:semiHidden="1" w:unhideWhenUsed="1"/>
-    <w:lsdException w:name="Signature" w:semiHidden="1" w:unhideWhenUsed="1"/>
-    <w:lsdException w:name="Default Paragraph Font" w:semiHidden="1" w:uiPriority="1" w:unhideWhenUsed="1"/>
-    <w:lsdException w:name="Body Text" w:semiHidden="1" w:unhideWhenUsed="1"/>
-    <w:lsdException w:name="Body Text Indent" w:semiHidden="1" w:unhideWhenUsed="1"/>
-    <w:lsdException w:name="List Continue" w:semiHidden="1" w:unhideWhenUsed="1"/>
-    <w:lsdException w:name="List Continue 2" w:semiHidden="1" w:unhideWhenUsed="1"/>
-    <w:lsdException w:name="List Continue 3" w:semiHidden="1" w:unhideWhenUsed="1"/>
-    <w:lsdException w:name="List Continue 4" w:semiHidden="1" w:unhideWhenUsed="1"/>
-    <w:lsdException w:name="List Continue 5" w:semiHidden="1" w:unhideWhenUsed="1"/>
-    <w:lsdException w:name="Message Header" w:semiHidden="1" w:unhideWhenUsed="1"/>
-    <w:lsdException w:name="Subtitle" w:uiPriority="11" w:qFormat="1"/>
-    <w:lsdException w:name="Salutation" w:semiHidden="1" w:unhideWhenUsed="1"/>
-    <w:lsdException w:name="Date" w:semiHidden="1" w:unhideWhenUsed="1"/>
-    <w:lsdException w:name="Body Text First Indent" w:semiHidden="1" w:unhideWhenUsed="1"/>
-    <w:lsdException w:name="Body Text First Indent 2" w:semiHidden="1" w:unhideWhenUsed="1"/>
-    <w:lsdException w:name="Note Heading" w:semiHidden="1" w:unhideWhenUsed="1"/>
-    <w:lsdException w:name="Body Text 2" w:semiHidden="1" w:unhideWhenUsed="1"/>
-    <w:lsdException w:name="Body Text 3" w:semiHidden="1" w:unhideWhenUsed="1"/>
-    <w:lsdException w:name="Body Text Indent 2" w:semiHidden="1" w:unhideWhenUsed="1"/>
-    <w:lsdException w:name="Body Text Indent 3" w:semiHidden="1" w:unhideWhenUsed="1"/>
-    <w:lsdException w:name="Block Text" w:semiHidden="1" w:unhideWhenUsed="1"/>
-    <w:lsdException w:name="Hyperlink" w:semiHidden="1" w:unhideWhenUsed="1"/>
-    <w:lsdException w:name="FollowedHyperlink" w:semiHidden="1" w:unhideWhenUsed="1"/>
-    <w:lsdException w:name="Strong" w:uiPriority="22" w:qFormat="1"/>
-    <w:lsdException w:name="Emphasis" w:uiPriority="20" w:qFormat="1"/>
-    <w:lsdException w:name="Document Map" w:semiHidden="1" w:unhideWhenUsed="1"/>
-    <w:lsdException w:name="Plain Text" w:semiHidden="1" w:unhideWhenUsed="1"/>
-    <w:lsdException w:name="E-mail Signature" w:semiHidden="1" w:unhideWhenUsed="1"/>
-    <w:lsdException w:name="HTML Top of Form" w:semiHidden="1" w:unhideWhenUsed="1"/>
-    <w:lsdException w:name="HTML Bottom of Form" w:semiHidden="1" w:unhideWhenUsed="1"/>
-    <w:lsdException w:name="Normal (Web)" w:semiHidden="1" w:unhideWhenUsed="1"/>
-    <w:lsdException w:name="HTML Acronym" w:semiHidden="1" w:unhideWhenUsed="1"/>
-    <w:lsdException w:name="HTML Address" w:semiHidden="1" w:unhideWhenUsed="1"/>
-    <w:lsdException w:name="HTML Cite" w:semiHidden="1" w:unhideWhenUsed="1"/>
-    <w:lsdException w:name="HTML Code" w:semiHidden="1" w:unhideWhenUsed="1"/>
-    <w:lsdException w:name="HTML Definition" w:semiHidden="1" w:unhideWhenUsed="1"/>
-    <w:lsdException w:name="HTML Keyboard" w:semiHidden="1" w:unhideWhenUsed="1"/>
-    <w:lsdException w:name="HTML Preformatted" w:semiHidden="1" w:unhideWhenUsed="1"/>
-    <w:lsdException w:name="HTML Sample" w:semiHidden="1" w:unhideWhenUsed="1"/>
-    <w:lsdException w:name="HTML Typewriter" w:semiHidden="1" w:unhideWhenUsed="1"/>
-    <w:lsdException w:name="HTML Variable" w:semiHidden="1" w:unhideWhenUsed="1"/>
-    <w:lsdException w:name="Normal Table" w:semiHidden="1" w:unhideWhenUsed="1"/>
-    <w:lsdException w:name="annotation subject" w:semiHidden="1" w:unhideWhenUsed="1"/>
-    <w:lsdException w:name="No List" w:semiHidden="1" w:unhideWhenUsed="1"/>
-    <w:lsdException w:name="Outline List 1" w:semiHidden="1" w:unhideWhenUsed="1"/>
-    <w:lsdException w:name="Outline List 2" w:semiHidden="1" w:unhideWhenUsed="1"/>
-    <w:lsdException w:name="Outline List 3" w:semiHidden="1" w:unhideWhenUsed="1"/>
-    <w:lsdException w:name="Table Simple 1" w:semiHidden="1" w:unhideWhenUsed="1"/>
-    <w:lsdException w:name="Table Simple 2" w:semiHidden="1" w:unhideWhenUsed="1"/>
-    <w:lsdException w:name="Table Simple 3" w:semiHidden="1" w:unhideWhenUsed="1"/>
-    <w:lsdException w:name="Table Classic 1" w:semiHidden="1" w:unhideWhenUsed="1"/>
-    <w:lsdException w:name="Table Classic 2" w:semiHidden="1" w:unhideWhenUsed="1"/>
-    <w:lsdException w:name="Table Classic 3" w:semiHidden="1" w:unhideWhenUsed="1"/>
-    <w:lsdException w:name="Table Classic 4" w:semiHidden="1" w:unhideWhenUsed="1"/>
-    <w:lsdException w:name="Table Colorful 1" w:semiHidden="1" w:unhideWhenUsed="1"/>
-    <w:lsdException w:name="Table Colorful 2" w:semiHidden="1" w:unhideWhenUsed="1"/>
-    <w:lsdException w:name="Table Colorful 3" w:semiHidden="1" w:unhideWhenUsed="1"/>
-    <w:lsdException w:name="Table Columns 1" w:semiHidden="1" w:unhideWhenUsed="1"/>
-    <w:lsdException w:name="Table Columns 2" w:semiHidden="1" w:unhideWhenUsed="1"/>
-    <w:lsdException w:name="Table Columns 3" w:semiHidden="1" w:unhideWhenUsed="1"/>
-    <w:lsdException w:name="Table Columns 4" w:semiHidden="1" w:unhideWhenUsed="1"/>
-    <w:lsdException w:name="Table Columns 5" w:semiHidden="1" w:unhideWhenUsed="1"/>
-    <w:lsdException w:name="Table Grid 1" w:semiHidden="1" w:unhideWhenUsed="1"/>
-    <w:lsdException w:name="Table Grid 2" w:semiHidden="1" w:unhideWhenUsed="1"/>
-    <w:lsdException w:name="Table Grid 3" w:semiHidden="1" w:unhideWhenUsed="1"/>
-    <w:lsdException w:name="Table Grid 4" w:semiHidden="1" w:unhideWhenUsed="1"/>
-    <w:lsdException w:name="Table Grid 5" w:semiHidden="1" w:unhideWhenUsed="1"/>
-    <w:lsdException w:name="Table Grid 6" w:semiHidden="1" w:unhideWhenUsed="1"/>
-    <w:lsdException w:name="Table Grid 7" w:semiHidden="1" w:unhideWhenUsed="1"/>
-    <w:lsdException w:name="Table Grid 8" w:semiHidden="1" w:unhideWhenUsed="1"/>
-    <w:lsdException w:name="Table List 1" w:semiHidden="1" w:unhideWhenUsed="1"/>
-    <w:lsdException w:name="Table List 2" w:semiHidden="1" w:unhideWhenUsed="1"/>
-    <w:lsdException w:name="Table List 3" w:semiHidden="1" w:unhideWhenUsed="1"/>
-    <w:lsdException w:name="Table List 4" w:semiHidden="1" w:unhideWhenUsed="1"/>
-    <w:lsdException w:name="Table List 5" w:semiHidden="1" w:unhideWhenUsed="1"/>
-    <w:lsdException w:name="Table List 6" w:semiHidden="1" w:unhideWhenUsed="1"/>
-    <w:lsdException w:name="Table List 7" w:semiHidden="1" w:unhideWhenUsed="1"/>
-    <w:lsdException w:name="Table List 8" w:semiHidden="1" w:unhideWhenUsed="1"/>
-    <w:lsdException w:name="Table 3D effects 1" w:semiHidden="1" w:unhideWhenUsed="1"/>
-    <w:lsdException w:name="Table 3D effects 2" w:semiHidden="1" w:unhideWhenUsed="1"/>
-    <w:lsdException w:name="Table 3D effects 3" w:semiHidden="1" w:unhideWhenUsed="1"/>
-    <w:lsdException w:name="Table Contemporary" w:semiHidden="1" w:unhideWhenUsed="1"/>
-    <w:lsdException w:name="Table Elegant" w:semiHidden="1" w:unhideWhenUsed="1"/>
-    <w:lsdException w:name="Table Professional" w:semiHidden="1" w:unhideWhenUsed="1"/>
-    <w:lsdException w:name="Table Subtle 1" w:semiHidden="1" w:unhideWhenUsed="1"/>
-    <w:lsdException w:name="Table Subtle 2" w:semiHidden="1" w:unhideWhenUsed="1"/>
-    <w:lsdException w:name="Table Web 1" w:semiHidden="1" w:unhideWhenUsed="1"/>
-    <w:lsdException w:name="Table Web 2" w:semiHidden="1" w:unhideWhenUsed="1"/>
-    <w:lsdException w:name="Table Web 3" w:semiHidden="1" w:unhideWhenUsed="1"/>
-    <w:lsdException w:name="Balloon Text" w:semiHidden="1" w:unhideWhenUsed="1"/>
-    <w:lsdException w:name="Table Grid" w:uiPriority="39"/>
-    <w:lsdException w:name="Table Theme" w:semiHidden="1" w:unhideWhenUsed="1"/>
-    <w:lsdException w:name="Placeholder Text" w:semiHidden="1"/>
-    <w:lsdException w:name="No Spacing" w:uiPriority="1" w:qFormat="1"/>
-    <w:lsdException w:name="Light Shading" w:uiPriority="60"/>
-    <w:lsdException w:name="Light List" w:uiPriority="61"/>
-    <w:lsdException w:name="Light Grid" w:uiPriority="62"/>
-    <w:lsdException w:name="Medium Shading 1" w:uiPriority="63"/>
-    <w:lsdException w:name="Medium Shading 2" w:uiPriority="64"/>
-    <w:lsdException w:name="Medium List 1" w:uiPriority="65"/>
-    <w:lsdException w:name="Medium List 2" w:uiPriority="66"/>
-    <w:lsdException w:name="Medium Grid 1" w:uiPriority="67"/>
-    <w:lsdException w:name="Medium Grid 2" w:uiPriority="68"/>
-    <w:lsdException w:name="Medium Grid 3" w:uiPriority="69"/>
-    <w:lsdException w:name="Dark List" w:uiPriority="70"/>
-    <w:lsdException w:name="Colorful Shading" w:uiPriority="71"/>
-    <w:lsdException w:name="Colorful List" w:uiPriority="72"/>
-    <w:lsdException w:name="Colorful Grid" w:uiPriority="73"/>
-    <w:lsdException w:name="Light Shading Accent 1" w:uiPriority="60"/>
-    <w:lsdException w:name="Light List Accent 1" w:uiPriority="61"/>
-    <w:lsdException w:name="Light Grid Accent 1" w:uiPriority="62"/>
-    <w:lsdException w:name="Medium Shading 1 Accent 1" w:uiPriority="63"/>
-    <w:lsdException w:name="Medium Shading 2 Accent 1" w:uiPriority="64"/>
-    <w:lsdException w:name="Medium List 1 Accent 1" w:uiPriority="65"/>
-    <w:lsdException w:name="Revision" w:semiHidden="1"/>
-    <w:lsdException w:name="List Paragraph" w:uiPriority="34" w:qFormat="1"/>
-    <w:lsdException w:name="Quote" w:uiPriority="29" w:qFormat="1"/>
-    <w:lsdException w:name="Intense Quote" w:uiPriority="30" w:qFormat="1"/>
-    <w:lsdException w:name="Medium List 2 Accent 1" w:uiPriority="66"/>
-    <w:lsdException w:name="Medium Grid 1 Accent 1" w:uiPriority="67"/>
-    <w:lsdException w:name="Medium Grid 2 Accent 1" w:uiPriority="68"/>
-    <w:lsdException w:name="Medium Grid 3 Accent 1" w:uiPriority="69"/>
-    <w:lsdException w:name="Dark List Accent 1" w:uiPriority="70"/>
-    <w:lsdException w:name="Colorful Shading Accent 1" w:uiPriority="71"/>
-    <w:lsdException w:name="Colorful List Accent 1" w:uiPriority="72"/>
-    <w:lsdException w:name="Colorful Grid Accent 1" w:uiPriority="73"/>
-    <w:lsdException w:name="Light Shading Accent 2" w:uiPriority="60"/>
-    <w:lsdException w:name="Light List Accent 2" w:uiPriority="61"/>
-    <w:lsdException w:name="Light Grid Accent 2" w:uiPriority="62"/>
-    <w:lsdException w:name="Medium Shading 1 Accent 2" w:uiPriority="63"/>
-    <w:lsdException w:name="Medium Shading 2 Accent 2" w:uiPriority="64"/>
-    <w:lsdException w:name="Medium List 1 Accent 2" w:uiPriority="65"/>
-    <w:lsdException w:name="Medium List 2 Accent 2" w:uiPriority="66"/>
-    <w:lsdException w:name="Medium Grid 1 Accent 2" w:uiPriority="67"/>
-    <w:lsdException w:name="Medium Grid 2 Accent 2" w:uiPriority="68"/>
-    <w:lsdException w:name="Medium Grid 3 Accent 2" w:uiPriority="69"/>
-    <w:lsdException w:name="Dark List Accent 2" w:uiPriority="70"/>
-    <w:lsdException w:name="Colorful Shading Accent 2" w:uiPriority="71"/>
-    <w:lsdException w:name="Colorful List Accent 2" w:uiPriority="72"/>
-    <w:lsdException w:name="Colorful Grid Accent 2" w:uiPriority="73"/>
-    <w:lsdException w:name="Light Shading Accent 3" w:uiPriority="60"/>
-    <w:lsdException w:name="Light List Accent 3" w:uiPriority="61"/>
-    <w:lsdException w:name="Light Grid Accent 3" w:uiPriority="62"/>
-    <w:lsdException w:name="Medium Shading 1 Accent 3" w:uiPriority="63"/>
-    <w:lsdException w:name="Medium Shading 2 Accent 3" w:uiPriority="64"/>
-    <w:lsdException w:name="Medium List 1 Accent 3" w:uiPriority="65"/>
-    <w:lsdException w:name="Medium List 2 Accent 3" w:uiPriority="66"/>
-    <w:lsdException w:name="Medium Grid 1 Accent 3" w:uiPriority="67"/>
-    <w:lsdException w:name="Medium Grid 2 Accent 3" w:uiPriority="68"/>
-    <w:lsdException w:name="Medium Grid 3 Accent 3" w:uiPriority="69"/>
-    <w:lsdException w:name="Dark List Accent 3" w:uiPriority="70"/>
-    <w:lsdException w:name="Colorful Shading Accent 3" w:uiPriority="71"/>
-    <w:lsdException w:name="Colorful List Accent 3" w:uiPriority="72"/>
-    <w:lsdException w:name="Colorful Grid Accent 3" w:uiPriority="73"/>
-    <w:lsdException w:name="Light Shading Accent 4" w:uiPriority="60"/>
-    <w:lsdException w:name="Light List Accent 4" w:uiPriority="61"/>
-    <w:lsdException w:name="Light Grid Accent 4" w:uiPriority="62"/>
-    <w:lsdException w:name="Medium Shading 1 Accent 4" w:uiPriority="63"/>
-    <w:lsdException w:name="Medium Shading 2 Accent 4" w:uiPriority="64"/>
-    <w:lsdException w:name="Medium List 1 Accent 4" w:uiPriority="65"/>
-    <w:lsdException w:name="Medium List 2 Accent 4" w:uiPriority="66"/>
-    <w:lsdException w:name="Medium Grid 1 Accent 4" w:uiPriority="67"/>
-    <w:lsdException w:name="Medium Grid 2 Accent 4" w:uiPriority="68"/>
-    <w:lsdException w:name="Medium Grid 3 Accent 4" w:uiPriority="69"/>
-    <w:lsdException w:name="Dark List Accent 4" w:uiPriority="70"/>
-    <w:lsdException w:name="Colorful Shading Accent 4" w:uiPriority="71"/>
-    <w:lsdException w:name="Colorful List Accent 4" w:uiPriority="72"/>
-    <w:lsdException w:name="Colorful Grid Accent 4" w:uiPriority="73"/>
-    <w:lsdException w:name="Light Shading Accent 5" w:uiPriority="60"/>
-    <w:lsdException w:name="Light List Accent 5" w:uiPriority="61"/>
-    <w:lsdException w:name="Light Grid Accent 5" w:uiPriority="62"/>
-    <w:lsdException w:name="Medium Shading 1 Accent 5" w:uiPriority="63"/>
-    <w:lsdException w:name="Medium Shading 2 Accent 5" w:uiPriority="64"/>
-    <w:lsdException w:name="Medium List 1 Accent 5" w:uiPriority="65"/>
-    <w:lsdException w:name="Medium List 2 Accent 5" w:uiPriority="66"/>
-    <w:lsdException w:name="Medium Grid 1 Accent 5" w:uiPriority="67"/>
-    <w:lsdException w:name="Medium Grid 2 Accent 5" w:uiPriority="68"/>
-    <w:lsdException w:name="Medium Grid 3 Accent 5" w:uiPriority="69"/>
-    <w:lsdException w:name="Dark List Accent 5" w:uiPriority="70"/>
-    <w:lsdException w:name="Colorful Shading Accent 5" w:uiPriority="71"/>
-    <w:lsdException w:name="Colorful List Accent 5" w:uiPriority="72"/>
-    <w:lsdException w:name="Colorful Grid Accent 5" w:uiPriority="73"/>
-    <w:lsdException w:name="Light Shading Accent 6" w:uiPriority="60"/>
-    <w:lsdException w:name="Light List Accent 6" w:uiPriority="61"/>
-    <w:lsdException w:name="Light Grid Accent 6" w:uiPriority="62"/>
-    <w:lsdException w:name="Medium Shading 1 Accent 6" w:uiPriority="63"/>
-    <w:lsdException w:name="Medium Shading 2 Accent 6" w:uiPriority="64"/>
-    <w:lsdException w:name="Medium List 1 Accent 6" w:uiPriority="65"/>
-    <w:lsdException w:name="Medium List 2 Accent 6" w:uiPriority="66"/>
-    <w:lsdException w:name="Medium Grid 1 Accent 6" w:uiPriority="67"/>
-    <w:lsdException w:name="Medium Grid 2 Accent 6" w:uiPriority="68"/>
-    <w:lsdException w:name="Medium Grid 3 Accent 6" w:uiPriority="69"/>
-    <w:lsdException w:name="Dark List Accent 6" w:uiPriority="70"/>
-    <w:lsdException w:name="Colorful Shading Accent 6" w:uiPriority="71"/>
-    <w:lsdException w:name="Colorful List Accent 6" w:uiPriority="72"/>
-    <w:lsdException w:name="Colorful Grid Accent 6" w:uiPriority="73"/>
-    <w:lsdException w:name="Subtle Emphasis" w:uiPriority="19" w:qFormat="1"/>
-    <w:lsdException w:name="Intense Emphasis" w:uiPriority="21" w:qFormat="1"/>
-    <w:lsdException w:name="Subtle Reference" w:uiPriority="31" w:qFormat="1"/>
-    <w:lsdException w:name="Intense Reference" w:uiPriority="32" w:qFormat="1"/>
-    <w:lsdException w:name="Book Title" w:uiPriority="33" w:qFormat="1"/>
-    <w:lsdException w:name="Bibliography" w:semiHidden="1" w:uiPriority="37" w:unhideWhenUsed="1"/>
-    <w:lsdException w:name="TOC Heading" w:semiHidden="1" w:uiPriority="39" w:unhideWhenUsed="1" w:qFormat="1"/>
-    <w:lsdException w:name="Plain Table 1" w:uiPriority="41"/>
-    <w:lsdException w:name="Plain Table 2" w:uiPriority="42"/>
-    <w:lsdException w:name="Plain Table 3" w:uiPriority="43"/>
-    <w:lsdException w:name="Plain Table 4" w:uiPriority="44"/>
-    <w:lsdException w:name="Plain Table 5" w:uiPriority="45"/>
-    <w:lsdException w:name="Grid Table Light" w:uiPriority="40"/>
-    <w:lsdException w:name="Grid Table 1 Light" w:uiPriority="46"/>
-    <w:lsdException w:name="Grid Table 2" w:uiPriority="47"/>
-    <w:lsdException w:name="Grid Table 3" w:uiPriority="48"/>
-    <w:lsdException w:name="Grid Table 4" w:uiPriority="49"/>
-    <w:lsdException w:name="Grid Table 5 Dark" w:uiPriority="50"/>
-    <w:lsdException w:name="Grid Table 6 Colorful" w:uiPriority="51"/>
-    <w:lsdException w:name="Grid Table 7 Colorful" w:uiPriority="52"/>
-    <w:lsdException w:name="Grid Table 1 Light Accent 1" w:uiPriority="46"/>
-    <w:lsdException w:name="Grid Table 2 Accent 1" w:uiPriority="47"/>
-    <w:lsdException w:name="Grid Table 3 Accent 1" w:uiPriority="48"/>
-    <w:lsdException w:name="Grid Table 4 Accent 1" w:uiPriority="49"/>
-    <w:lsdException w:name="Grid Table 5 Dark Accent 1" w:uiPriority="50"/>
-    <w:lsdException w:name="Grid Table 6 Colorful Accent 1" w:uiPriority="51"/>
-    <w:lsdException w:name="Grid Table 7 Colorful Accent 1" w:uiPriority="52"/>
-    <w:lsdException w:name="Grid Table 1 Light Accent 2" w:uiPriority="46"/>
-    <w:lsdException w:name="Grid Table 2 Accent 2" w:uiPriority="47"/>
-    <w:lsdException w:name="Grid Table 3 Accent 2" w:uiPriority="48"/>
-    <w:lsdException w:name="Grid Table 4 Accent 2" w:uiPriority="49"/>
-    <w:lsdException w:name="Grid Table 5 Dark Accent 2" w:uiPriority="50"/>
-    <w:lsdException w:name="Grid Table 6 Colorful Accent 2" w:uiPriority="51"/>
-    <w:lsdException w:name="Grid Table 7 Colorful Accent 2" w:uiPriority="52"/>
-    <w:lsdException w:name="Grid Table 1 Light Accent 3" w:uiPriority="46"/>
-    <w:lsdException w:name="Grid Table 2 Accent 3" w:uiPriority="47"/>
-    <w:lsdException w:name="Grid Table 3 Accent 3" w:uiPriority="48"/>
-    <w:lsdException w:name="Grid Table 4 Accent 3" w:uiPriority="49"/>
-    <w:lsdException w:name="Grid Table 5 Dark Accent 3" w:uiPriority="50"/>
-    <w:lsdException w:name="Grid Table 6 Colorful Accent 3" w:uiPriority="51"/>
-    <w:lsdException w:name="Grid Table 7 Colorful Accent 3" w:uiPriority="52"/>
-    <w:lsdException w:name="Grid Table 1 Light Accent 4" w:uiPriority="46"/>
-    <w:lsdException w:name="Grid Table 2 Accent 4" w:uiPriority="47"/>
-    <w:lsdException w:name="Grid Table 3 Accent 4" w:uiPriority="48"/>
-    <w:lsdException w:name="Grid Table 4 Accent 4" w:uiPriority="49"/>
-    <w:lsdException w:name="Grid Table 5 Dark Accent 4" w:uiPriority="50"/>
-    <w:lsdException w:name="Grid Table 6 Colorful Accent 4" w:uiPriority="51"/>
-    <w:lsdException w:name="Grid Table 7 Colorful Accent 4" w:uiPriority="52"/>
-    <w:lsdException w:name="Grid Table 1 Light Accent 5" w:uiPriority="46"/>
-    <w:lsdException w:name="Grid Table 2 Accent 5" w:uiPriority="47"/>
-    <w:lsdException w:name="Grid Table 3 Accent 5" w:uiPriority="48"/>
-    <w:lsdException w:name="Grid Table 4 Accent 5" w:uiPriority="49"/>
-    <w:lsdException w:name="Grid Table 5 Dark Accent 5" w:uiPriority="50"/>
-    <w:lsdException w:name="Grid Table 6 Colorful Accent 5" w:uiPriority="51"/>
-    <w:lsdException w:name="Grid Table 7 Colorful Accent 5" w:uiPriority="52"/>
-    <w:lsdException w:name="Grid Table 1 Light Accent 6" w:uiPriority="46"/>
-    <w:lsdException w:name="Grid Table 2 Accent 6" w:uiPriority="47"/>
-    <w:lsdException w:name="Grid Table 3 Accent 6" w:uiPriority="48"/>
-    <w:lsdException w:name="Grid Table 4 Accent 6" w:uiPriority="49"/>
-    <w:lsdException w:name="Grid Table 5 Dark Accent 6" w:uiPriority="50"/>
-    <w:lsdException w:name="Grid Table 6 Colorful Accent 6" w:uiPriority="51"/>
-    <w:lsdException w:name="Grid Table 7 Colorful Accent 6" w:uiPriority="52"/>
-    <w:lsdException w:name="List Table 1 Light" w:uiPriority="46"/>
-    <w:lsdException w:name="List Table 2" w:uiPriority="47"/>
-    <w:lsdException w:name="List Table 3" w:uiPriority="48"/>
-    <w:lsdException w:name="List Table 4" w:uiPriority="49"/>
-    <w:lsdException w:name="List Table 5 Dark" w:uiPriority="50"/>
-    <w:lsdException w:name="List Table 6 Colorful" w:uiPriority="51"/>
-    <w:lsdException w:name="List Table 7 Colorful" w:uiPriority="52"/>
-    <w:lsdException w:name="List Table 1 Light Accent 1" w:uiPriority="46"/>
-    <w:lsdException w:name="List Table 2 Accent 1" w:uiPriority="47"/>
-    <w:lsdException w:name="List Table 3 Accent 1" w:uiPriority="48"/>
-    <w:lsdException w:name="List Table 4 Accent 1" w:uiPriority="49"/>
-    <w:lsdException w:name="List Table 5 Dark Accent 1" w:uiPriority="50"/>
-    <w:lsdException w:name="List Table 6 Colorful Accent 1" w:uiPriority="51"/>
-    <w:lsdException w:name="List Table 7 Colorful Accent 1" w:uiPriority="52"/>
-    <w:lsdException w:name="List Table 1 Light Accent 2" w:uiPriority="46"/>
-    <w:lsdException w:name="List Table 2 Accent 2" w:uiPriority="47"/>
-    <w:lsdException w:name="List Table 3 Accent 2" w:uiPriority="48"/>
-    <w:lsdException w:name="List Table 4 Accent 2" w:uiPriority="49"/>
-    <w:lsdException w:name="List Table 5 Dark Accent 2" w:uiPriority="50"/>
-    <w:lsdException w:name="List Table 6 Colorful Accent 2" w:uiPriority="51"/>
-    <w:lsdException w:name="List Table 7 Colorful Accent 2" w:uiPriority="52"/>
-    <w:lsdException w:name="List Table 1 Light Accent 3" w:uiPriority="46"/>
-    <w:lsdException w:name="List Table 2 Accent 3" w:uiPriority="47"/>
-    <w:lsdException w:name="List Table 3 Accent 3" w:uiPriority="48"/>
-    <w:lsdException w:name="List Table 4 Accent 3" w:uiPriority="49"/>
-    <w:lsdException w:name="List Table 5 Dark Accent 3" w:uiPriority="50"/>
-    <w:lsdException w:name="List Table 6 Colorful Accent 3" w:uiPriority="51"/>
-    <w:lsdException w:name="List Table 7 Colorful Accent 3" w:uiPriority="52"/>
-    <w:lsdException w:name="List Table 1 Light Accent 4" w:uiPriority="46"/>
-    <w:lsdException w:name="List Table 2 Accent 4" w:uiPriority="47"/>
-    <w:lsdException w:name="List Table 3 Accent 4" w:uiPriority="48"/>
-    <w:lsdException w:name="List Table 4 Accent 4" w:uiPriority="49"/>
-    <w:lsdException w:name="List Table 5 Dark Accent 4" w:uiPriority="50"/>
-    <w:lsdException w:name="List Table 6 Colorful Accent 4" w:uiPriority="51"/>
-    <w:lsdException w:name="List Table 7 Colorful Accent 4" w:uiPriority="52"/>
-    <w:lsdException w:name="List Table 1 Light Accent 5" w:uiPriority="46"/>
-    <w:lsdException w:name="List Table 2 Accent 5" w:uiPriority="47"/>
-    <w:lsdException w:name="List Table 3 Accent 5" w:uiPriority="48"/>
-    <w:lsdException w:name="List Table 4 Accent 5" w:uiPriority="49"/>
-    <w:lsdException w:name="List Table 5 Dark Accent 5" w:uiPriority="50"/>
-    <w:lsdException w:name="List Table 6 Colorful Accent 5" w:uiPriority="51"/>
-    <w:lsdException w:name="List Table 7 Colorful Accent 5" w:uiPriority="52"/>
-    <w:lsdException w:name="List Table 1 Light Accent 6" w:uiPriority="46"/>
-    <w:lsdException w:name="List Table 2 Accent 6" w:uiPriority="47"/>
-    <w:lsdException w:name="List Table 3 Accent 6" w:uiPriority="48"/>
-    <w:lsdException w:name="List Table 4 Accent 6" w:uiPriority="49"/>
-    <w:lsdException w:name="List Table 5 Dark Accent 6" w:uiPriority="50"/>
-    <w:lsdException w:name="List Table 6 Colorful Accent 6" w:uiPriority="51"/>
-    <w:lsdException w:name="List Table 7 Colorful Accent 6" w:uiPriority="52"/>
-  </w:latentStyles>
-  <w:style w:type="paragraph" w:default="1" w:styleId="Normal">
-    <w:name w:val="Normal"/>
-    <w:qFormat/>
-  </w:style>
-  <w:style w:type="character" w:default="1" w:styleId="VarsaylanParagrafYazTipi">
-    <w:name w:val="Default Paragraph Font"/>
-    <w:uiPriority w:val="1"/>
-    <w:semiHidden/>
-    <w:unhideWhenUsed/>
-  </w:style>
-  <w:style w:type="table" w:default="1" w:styleId="NormalTablo">
-    <w:name w:val="Normal Table"/>
-    <w:uiPriority w:val="99"/>
-    <w:semiHidden/>
-    <w:unhideWhenUsed/>
-    <w:tblPr>
-      <w:tblInd w:w="0" w:type="dxa"/>
-      <w:tblCellMar>
-        <w:top w:w="0" w:type="dxa"/>
-        <w:left w:w="108" w:type="dxa"/>
-        <w:bottom w:w="0" w:type="dxa"/>
-        <w:right w:w="108" w:type="dxa"/>
-      </w:tblCellMar>
-    </w:tblPr>
-  </w:style>
-  <w:style w:type="numbering" w:default="1" w:styleId="ListeYok">
-    <w:name w:val="No List"/>
-    <w:uiPriority w:val="99"/>
-    <w:semiHidden/>
-    <w:unhideWhenUsed/>
-  </w:style>
-  <w:style w:type="character" w:styleId="YerTutucuMetni">
-    <w:name w:val="Placeholder Text"/>
-    <w:basedOn w:val="VarsaylanParagrafYazTipi"/>
-    <w:uiPriority w:val="99"/>
-    <w:semiHidden/>
-    <w:rsid w:val="00FA045D"/>
-    <w:rPr>
-      <w:color w:val="808080"/>
-    </w:rPr>
-  </w:style>
-</w:styles>
-</file>
-
-<file path=word/glossary/webSettings.xml><?xml version="1.0" encoding="utf-8"?>
-<w:webSettings xmlns:mc="http://schemas.openxmlformats.org/markup-compatibility/2006" xmlns:r="http://schemas.openxmlformats.org/officeDocument/2006/relationships" xmlns:w="http://schemas.openxmlformats.org/wordprocessingml/2006/main" xmlns:w14="http://schemas.microsoft.com/office/word/2010/wordml" xmlns:w15="http://schemas.microsoft.com/office/word/2012/wordml" xmlns:w16se="http://schemas.microsoft.com/office/word/2015/wordml/symex" mc:Ignorable="w14 w15 w16se">
-  <w:optimizeForBrowser/>
-  <w:allowPNG/>
-</w:webSettings>
-</file>
-
 <file path=word/theme/theme1.xml><?xml version="1.0" encoding="utf-8"?>
 <a:theme xmlns:a="http://schemas.openxmlformats.org/drawingml/2006/main" name="Office Theme">
   <a:themeElements>
@@ -19037,7 +18568,7 @@
 </file>
 
 <file path=customXml/itemProps1.xml><?xml version="1.0" encoding="utf-8"?>
-<ds:datastoreItem xmlns:ds="http://schemas.openxmlformats.org/officeDocument/2006/customXml" ds:itemID="{B11ED241-31E1-4599-A7DC-2BC1B50014EF}">
+<ds:datastoreItem xmlns:ds="http://schemas.openxmlformats.org/officeDocument/2006/customXml" ds:itemID="{44B1185C-C960-4D5F-902C-75F1BFD2F76A}">
   <ds:schemaRefs>
     <ds:schemaRef ds:uri="http://schemas.openxmlformats.org/officeDocument/2006/bibliography"/>
   </ds:schemaRefs>

</xml_diff>

<commit_message>
Changes made to HPtensors, QojuliaXXZ and related files with corrections over Staj_Defteri_ITU suggested by A. Levent Subasi
</commit_message>
<xml_diff>
--- a/Staj_Defteri_ITU.docx
+++ b/Staj_Defteri_ITU.docx
@@ -434,7 +434,115 @@
           <w:sz w:val="24"/>
           <w:szCs w:val="24"/>
         </w:rPr>
-        <w:t xml:space="preserve">Öğrencisi olduğum Fizik Mühendisliği bölümü 1982 yılında kurulmuştur. Stajımı bölümümün akademik personeli içinde yer alan Doç. Dr. Ahmet Levent Subaşı ile çevrimiçi olarak yapacağım. </w:t>
+        <w:t xml:space="preserve">Öğrencisi olduğum Fizik Mühendisliği bölümü 1982 yılında kurulmuştur. </w:t>
+      </w:r>
+      <w:r>
+        <w:rPr>
+          <w:rFonts w:ascii="Times New Roman" w:hAnsi="Times New Roman" w:cs="Times New Roman"/>
+          <w:sz w:val="24"/>
+          <w:szCs w:val="24"/>
+        </w:rPr>
+        <w:t>%30 İngilizce içerikli olmak üzere 4 yıllık lisans programı ve yüksek lisans, doktora programlarıyla eğitim vermektedir. Fizik Mühendisliği bölümünde 53 öğretim üyesi ve 30 araştırma görevlisi ile başlıca katı hal fiziği, yoğun madde fiziği, kozmoloji, hesaplamalı fizik ve yüksek enerji fiziği konularında araştırma yapılmaktadır.</w:t>
+      </w:r>
+    </w:p>
+    <w:p>
+      <w:pPr>
+        <w:ind w:left="1134" w:right="1134"/>
+        <w:rPr>
+          <w:rFonts w:ascii="Times New Roman" w:hAnsi="Times New Roman" w:cs="Times New Roman"/>
+          <w:sz w:val="24"/>
+          <w:szCs w:val="24"/>
+        </w:rPr>
+      </w:pPr>
+      <w:r>
+        <w:rPr>
+          <w:rFonts w:ascii="Times New Roman" w:hAnsi="Times New Roman" w:cs="Times New Roman"/>
+          <w:sz w:val="24"/>
+          <w:szCs w:val="24"/>
+        </w:rPr>
+        <w:t xml:space="preserve">Stajımı bölümümün akademik personeli içinde yer alan Doç. Dr. Ahmet Levent Subaşı ile çevrimiçi olarak yapacağım. </w:t>
+      </w:r>
+      <w:r>
+        <w:rPr>
+          <w:rFonts w:ascii="Times New Roman" w:hAnsi="Times New Roman" w:cs="Times New Roman"/>
+          <w:sz w:val="24"/>
+          <w:szCs w:val="24"/>
+        </w:rPr>
+        <w:t xml:space="preserve">Staj kapsamı, 4. sınıf bitirme tasarım projesi olmak üzere </w:t>
+      </w:r>
+      <w:r>
+        <w:rPr>
+          <w:rFonts w:ascii="Times New Roman" w:hAnsi="Times New Roman" w:cs="Times New Roman"/>
+          <w:sz w:val="24"/>
+          <w:szCs w:val="24"/>
+        </w:rPr>
+        <w:t>bağımsız çalışma derslerind</w:t>
+      </w:r>
+      <w:r>
+        <w:rPr>
+          <w:rFonts w:ascii="Times New Roman" w:hAnsi="Times New Roman" w:cs="Times New Roman"/>
+          <w:sz w:val="24"/>
+          <w:szCs w:val="24"/>
+        </w:rPr>
+        <w:t>e</w:t>
+      </w:r>
+      <w:r>
+        <w:rPr>
+          <w:rFonts w:ascii="Times New Roman" w:hAnsi="Times New Roman" w:cs="Times New Roman"/>
+          <w:sz w:val="24"/>
+          <w:szCs w:val="24"/>
+        </w:rPr>
+        <w:t xml:space="preserve"> </w:t>
+      </w:r>
+      <w:r>
+        <w:rPr>
+          <w:rFonts w:ascii="Times New Roman" w:hAnsi="Times New Roman" w:cs="Times New Roman"/>
+          <w:sz w:val="24"/>
+          <w:szCs w:val="24"/>
+        </w:rPr>
+        <w:t>kullanılabilecek</w:t>
+      </w:r>
+      <w:r>
+        <w:rPr>
+          <w:rFonts w:ascii="Times New Roman" w:hAnsi="Times New Roman" w:cs="Times New Roman"/>
+          <w:sz w:val="24"/>
+          <w:szCs w:val="24"/>
+        </w:rPr>
+        <w:t xml:space="preserve"> hesaplamalı</w:t>
+      </w:r>
+      <w:r>
+        <w:rPr>
+          <w:rFonts w:ascii="Times New Roman" w:hAnsi="Times New Roman" w:cs="Times New Roman"/>
+          <w:sz w:val="24"/>
+          <w:szCs w:val="24"/>
+        </w:rPr>
+        <w:t xml:space="preserve"> yoğun madde fiziği projeleri için </w:t>
+      </w:r>
+      <w:r>
+        <w:rPr>
+          <w:rFonts w:ascii="Times New Roman" w:hAnsi="Times New Roman" w:cs="Times New Roman"/>
+          <w:sz w:val="24"/>
+          <w:szCs w:val="24"/>
+        </w:rPr>
+        <w:t xml:space="preserve">bir organizasyon çalışması ve ilgili bilgisayar alt yapısı tartışılıp örnek bir git </w:t>
+      </w:r>
+      <w:proofErr w:type="spellStart"/>
+      <w:r>
+        <w:rPr>
+          <w:rFonts w:ascii="Times New Roman" w:hAnsi="Times New Roman" w:cs="Times New Roman"/>
+          <w:sz w:val="24"/>
+          <w:szCs w:val="24"/>
+        </w:rPr>
+        <w:t>repo’da</w:t>
+      </w:r>
+      <w:proofErr w:type="spellEnd"/>
+      <w:r>
+        <w:rPr>
+          <w:rFonts w:ascii="Times New Roman" w:hAnsi="Times New Roman" w:cs="Times New Roman"/>
+          <w:sz w:val="24"/>
+          <w:szCs w:val="24"/>
+        </w:rPr>
+        <w:t xml:space="preserve"> toplanması olacaktır.</w:t>
       </w:r>
     </w:p>
     <w:p>
@@ -574,6 +682,86 @@
         </w:rPr>
         <w:t xml:space="preserve"> kontrolü, bibliyografi hazırlama gibi konularda yardımcı programlar öğrenilecektir.</w:t>
       </w:r>
+      <w:r>
+        <w:rPr>
+          <w:rFonts w:ascii="Times New Roman" w:hAnsi="Times New Roman" w:cs="Times New Roman"/>
+          <w:sz w:val="24"/>
+          <w:szCs w:val="24"/>
+        </w:rPr>
+        <w:t xml:space="preserve"> Raporlama için, Word programı ve </w:t>
+      </w:r>
+      <w:proofErr w:type="spellStart"/>
+      <w:r>
+        <w:rPr>
+          <w:rFonts w:ascii="Times New Roman" w:hAnsi="Times New Roman" w:cs="Times New Roman"/>
+          <w:sz w:val="24"/>
+          <w:szCs w:val="24"/>
+        </w:rPr>
+        <w:t>LaTeX</w:t>
+      </w:r>
+      <w:proofErr w:type="spellEnd"/>
+      <w:r>
+        <w:rPr>
+          <w:rFonts w:ascii="Times New Roman" w:hAnsi="Times New Roman" w:cs="Times New Roman"/>
+          <w:sz w:val="24"/>
+          <w:szCs w:val="24"/>
+        </w:rPr>
+        <w:t xml:space="preserve"> programlama dilinden faydalanacak, versiyon kontrol </w:t>
+      </w:r>
+      <w:proofErr w:type="gramStart"/>
+      <w:r>
+        <w:rPr>
+          <w:rFonts w:ascii="Times New Roman" w:hAnsi="Times New Roman" w:cs="Times New Roman"/>
+          <w:sz w:val="24"/>
+          <w:szCs w:val="24"/>
+        </w:rPr>
+        <w:t>için .git</w:t>
+      </w:r>
+      <w:proofErr w:type="gramEnd"/>
+      <w:r>
+        <w:rPr>
+          <w:rFonts w:ascii="Times New Roman" w:hAnsi="Times New Roman" w:cs="Times New Roman"/>
+          <w:sz w:val="24"/>
+          <w:szCs w:val="24"/>
+        </w:rPr>
+        <w:t xml:space="preserve"> uzantılı dosyalar ve bunları saklayan </w:t>
+      </w:r>
+      <w:proofErr w:type="spellStart"/>
+      <w:r>
+        <w:rPr>
+          <w:rFonts w:ascii="Times New Roman" w:hAnsi="Times New Roman" w:cs="Times New Roman"/>
+          <w:sz w:val="24"/>
+          <w:szCs w:val="24"/>
+        </w:rPr>
+        <w:t>repositotoryler’den</w:t>
+      </w:r>
+      <w:proofErr w:type="spellEnd"/>
+      <w:r>
+        <w:rPr>
+          <w:rFonts w:ascii="Times New Roman" w:hAnsi="Times New Roman" w:cs="Times New Roman"/>
+          <w:sz w:val="24"/>
+          <w:szCs w:val="24"/>
+        </w:rPr>
+        <w:t xml:space="preserve"> faydalanacak ve bibliyografi oluşturma için </w:t>
+      </w:r>
+      <w:proofErr w:type="spellStart"/>
+      <w:r>
+        <w:rPr>
+          <w:rFonts w:ascii="Times New Roman" w:hAnsi="Times New Roman" w:cs="Times New Roman"/>
+          <w:sz w:val="24"/>
+          <w:szCs w:val="24"/>
+        </w:rPr>
+        <w:t>Zotero</w:t>
+      </w:r>
+      <w:proofErr w:type="spellEnd"/>
+      <w:r>
+        <w:rPr>
+          <w:rFonts w:ascii="Times New Roman" w:hAnsi="Times New Roman" w:cs="Times New Roman"/>
+          <w:sz w:val="24"/>
+          <w:szCs w:val="24"/>
+        </w:rPr>
+        <w:t xml:space="preserve"> gibi bir yardımcı uygulamadan faydalanılacaktır.</w:t>
+      </w:r>
     </w:p>
     <w:p>
       <w:pPr>
@@ -634,66 +822,82 @@
           <w:sz w:val="24"/>
           <w:szCs w:val="24"/>
         </w:rPr>
-        <w:t xml:space="preserve"> kütüphaneleri geliyor. Bu kütüphanelerde deneyim elde ettikten sonra öncelikle sonucu tahmin edilebilir, öğretici örnekler yapıp, bu örneklerden yola çıkarak daha karmaşık sistemlerin çözümüne bakılması planlanıyor.</w:t>
+        <w:t xml:space="preserve"> kütüphaneleri geliyor.</w:t>
+      </w:r>
+      <w:r>
+        <w:rPr>
+          <w:rFonts w:ascii="Times New Roman" w:hAnsi="Times New Roman" w:cs="Times New Roman"/>
+          <w:sz w:val="24"/>
+          <w:szCs w:val="24"/>
+        </w:rPr>
+        <w:t xml:space="preserve"> Özellikle kuantum durumlarının belirtilmesi, gerekli operatörlerin tanımlanması gibi konularda ciddi kolaylık sağlamaları bekleniyor. Aynı sistemleri iki kütüphane de çözüyor olmasına karşın işleyişleri farklıdır. </w:t>
+      </w:r>
+      <w:proofErr w:type="spellStart"/>
+      <w:r>
+        <w:rPr>
+          <w:rFonts w:ascii="Times New Roman" w:hAnsi="Times New Roman" w:cs="Times New Roman"/>
+          <w:sz w:val="24"/>
+          <w:szCs w:val="24"/>
+        </w:rPr>
+        <w:t>QQjulia</w:t>
+      </w:r>
+      <w:proofErr w:type="spellEnd"/>
+      <w:r>
+        <w:rPr>
+          <w:rFonts w:ascii="Times New Roman" w:hAnsi="Times New Roman" w:cs="Times New Roman"/>
+          <w:sz w:val="24"/>
+          <w:szCs w:val="24"/>
+        </w:rPr>
+        <w:t xml:space="preserve">, </w:t>
+      </w:r>
+      <w:proofErr w:type="spellStart"/>
+      <w:r>
+        <w:rPr>
+          <w:rFonts w:ascii="Times New Roman" w:hAnsi="Times New Roman" w:cs="Times New Roman"/>
+          <w:sz w:val="24"/>
+          <w:szCs w:val="24"/>
+        </w:rPr>
+        <w:t>köşegenleştirme</w:t>
+      </w:r>
+      <w:proofErr w:type="spellEnd"/>
+      <w:r>
+        <w:rPr>
+          <w:rFonts w:ascii="Times New Roman" w:hAnsi="Times New Roman" w:cs="Times New Roman"/>
+          <w:sz w:val="24"/>
+          <w:szCs w:val="24"/>
+        </w:rPr>
+        <w:t xml:space="preserve"> gibi yöntemlerle problemleri çözerken </w:t>
+      </w:r>
+      <w:proofErr w:type="spellStart"/>
+      <w:r>
+        <w:rPr>
+          <w:rFonts w:ascii="Times New Roman" w:hAnsi="Times New Roman" w:cs="Times New Roman"/>
+          <w:sz w:val="24"/>
+          <w:szCs w:val="24"/>
+        </w:rPr>
+        <w:t>ITensors</w:t>
+      </w:r>
+      <w:proofErr w:type="spellEnd"/>
+      <w:r>
+        <w:rPr>
+          <w:rFonts w:ascii="Times New Roman" w:hAnsi="Times New Roman" w:cs="Times New Roman"/>
+          <w:sz w:val="24"/>
+          <w:szCs w:val="24"/>
+        </w:rPr>
+        <w:t>, MPS tarzı yöntemleri kullanmaktadır ve bu yüzden ikincinin daha büyük sistemler için veriminin yüksek olacağını tahmin etmekteyiz.</w:t>
+      </w:r>
+      <w:r>
+        <w:rPr>
+          <w:rFonts w:ascii="Times New Roman" w:hAnsi="Times New Roman" w:cs="Times New Roman"/>
+          <w:sz w:val="24"/>
+          <w:szCs w:val="24"/>
+        </w:rPr>
+        <w:t xml:space="preserve"> Bu kütüphanelerde deneyim elde ettikten sonra öncelikle sonucu tahmin edilebilir, öğretici örnekler yapıp, bu örneklerden yola çıkarak daha karmaşık sistemlerin çözümüne bakılması planlanıyor.</w:t>
       </w:r>
     </w:p>
     <w:p>
       <w:pPr>
         <w:ind w:left="1134" w:right="1134"/>
-        <w:rPr>
-          <w:rFonts w:ascii="Times New Roman" w:hAnsi="Times New Roman" w:cs="Times New Roman"/>
-          <w:sz w:val="24"/>
-          <w:szCs w:val="24"/>
-        </w:rPr>
-      </w:pPr>
-    </w:p>
-    <w:p>
-      <w:pPr>
-        <w:rPr>
-          <w:rFonts w:ascii="Times New Roman" w:hAnsi="Times New Roman" w:cs="Times New Roman"/>
-          <w:sz w:val="24"/>
-          <w:szCs w:val="24"/>
-        </w:rPr>
-      </w:pPr>
-    </w:p>
-    <w:p>
-      <w:pPr>
-        <w:rPr>
-          <w:rFonts w:ascii="Times New Roman" w:hAnsi="Times New Roman" w:cs="Times New Roman"/>
-          <w:sz w:val="24"/>
-          <w:szCs w:val="24"/>
-        </w:rPr>
-      </w:pPr>
-    </w:p>
-    <w:p>
-      <w:pPr>
-        <w:rPr>
-          <w:rFonts w:ascii="Times New Roman" w:hAnsi="Times New Roman" w:cs="Times New Roman"/>
-          <w:sz w:val="24"/>
-          <w:szCs w:val="24"/>
-        </w:rPr>
-      </w:pPr>
-    </w:p>
-    <w:p>
-      <w:pPr>
-        <w:rPr>
-          <w:rFonts w:ascii="Times New Roman" w:hAnsi="Times New Roman" w:cs="Times New Roman"/>
-          <w:sz w:val="24"/>
-          <w:szCs w:val="24"/>
-        </w:rPr>
-      </w:pPr>
-    </w:p>
-    <w:p>
-      <w:pPr>
-        <w:rPr>
-          <w:rFonts w:ascii="Times New Roman" w:hAnsi="Times New Roman" w:cs="Times New Roman"/>
-          <w:sz w:val="24"/>
-          <w:szCs w:val="24"/>
-        </w:rPr>
-      </w:pPr>
-    </w:p>
-    <w:p>
-      <w:pPr>
         <w:rPr>
           <w:rFonts w:ascii="Times New Roman" w:hAnsi="Times New Roman" w:cs="Times New Roman"/>
           <w:sz w:val="24"/>
@@ -1097,15 +1301,15 @@
             <w:proofErr w:type="spellEnd"/>
             <w:r>
               <w:rPr>
+                <w:rStyle w:val="DipnotBavurusu"/>
                 <w:rFonts w:ascii="Times New Roman" w:eastAsia="Times New Roman" w:hAnsi="Times New Roman" w:cs="Times New Roman"/>
                 <w:color w:val="000000"/>
                 <w:sz w:val="24"/>
                 <w:szCs w:val="24"/>
                 <w:lang w:eastAsia="tr-TR"/>
               </w:rPr>
-              <w:t xml:space="preserve"> isimli açık kaynak referans düzenleyiciyi kullanmaya karar verdik. Program web sitesinden indirildi ve kullanımını kolaylaştırmak için </w:t>
-            </w:r>
-            <w:proofErr w:type="spellStart"/>
+              <w:footnoteReference w:id="1"/>
+            </w:r>
             <w:r>
               <w:rPr>
                 <w:rFonts w:ascii="Times New Roman" w:eastAsia="Times New Roman" w:hAnsi="Times New Roman" w:cs="Times New Roman"/>
@@ -1114,9 +1318,9 @@
                 <w:szCs w:val="24"/>
                 <w:lang w:eastAsia="tr-TR"/>
               </w:rPr>
-              <w:t>Chrome</w:t>
-            </w:r>
-            <w:proofErr w:type="spellEnd"/>
+              <w:t xml:space="preserve"> isimli açık kaynak referans düzenleyiciyi kullanmaya karar verdik. Program web sitesinden indirildi ve kullanımını kolaylaştırmak için </w:t>
+            </w:r>
+            <w:proofErr w:type="spellStart"/>
             <w:r>
               <w:rPr>
                 <w:rFonts w:ascii="Times New Roman" w:eastAsia="Times New Roman" w:hAnsi="Times New Roman" w:cs="Times New Roman"/>
@@ -1125,9 +1329,9 @@
                 <w:szCs w:val="24"/>
                 <w:lang w:eastAsia="tr-TR"/>
               </w:rPr>
-              <w:t xml:space="preserve"> tarayıcısına ilgili bir eklenti(</w:t>
-            </w:r>
-            <w:proofErr w:type="spellStart"/>
+              <w:t>Chrome</w:t>
+            </w:r>
+            <w:proofErr w:type="spellEnd"/>
             <w:r>
               <w:rPr>
                 <w:rFonts w:ascii="Times New Roman" w:eastAsia="Times New Roman" w:hAnsi="Times New Roman" w:cs="Times New Roman"/>
@@ -1136,9 +1340,9 @@
                 <w:szCs w:val="24"/>
                 <w:lang w:eastAsia="tr-TR"/>
               </w:rPr>
-              <w:t>Zotero</w:t>
-            </w:r>
-            <w:proofErr w:type="spellEnd"/>
+              <w:t xml:space="preserve"> tarayıcısına ilgili bir eklenti(</w:t>
+            </w:r>
+            <w:proofErr w:type="spellStart"/>
             <w:r>
               <w:rPr>
                 <w:rFonts w:ascii="Times New Roman" w:eastAsia="Times New Roman" w:hAnsi="Times New Roman" w:cs="Times New Roman"/>
@@ -1147,9 +1351,9 @@
                 <w:szCs w:val="24"/>
                 <w:lang w:eastAsia="tr-TR"/>
               </w:rPr>
-              <w:t xml:space="preserve"> Connector) yapıldı. Bu eklenti ile kullanılacak kaynakçaların web sitesinden direkt olarak masaüstü uygulamasına kaynakçalar eklenebiliyor. Eğer bu eklentiden yararlanılmayacaksa masaüstü uygulamasına kaynakça olarak kullanılacak dosyaların PDF formatındaki metinleri eklenebiliyor veya kaynakçanın bilgileri elle girilebiliyor. Bu dosyalar uygulamada bir koleksiyonda birleştirilebiliyor ve bu koleksiyondaki bütün kaynakçalar </w:t>
-            </w:r>
-            <w:proofErr w:type="spellStart"/>
+              <w:t>Zotero</w:t>
+            </w:r>
+            <w:proofErr w:type="spellEnd"/>
             <w:r>
               <w:rPr>
                 <w:rFonts w:ascii="Times New Roman" w:eastAsia="Times New Roman" w:hAnsi="Times New Roman" w:cs="Times New Roman"/>
@@ -1158,9 +1362,9 @@
                 <w:szCs w:val="24"/>
                 <w:lang w:eastAsia="tr-TR"/>
               </w:rPr>
-              <w:t>export</w:t>
-            </w:r>
-            <w:proofErr w:type="spellEnd"/>
+              <w:t xml:space="preserve"> Connector) yapıldı. Bu eklenti ile kullanılacak kaynakçaların web sitesinden direkt olarak masaüstü uygulamasına kaynakçalar eklenebiliyor. Eğer bu eklentiden yararlanılmayacaksa masaüstü uygulamasına kaynakça olarak kullanılacak dosyaların PDF formatındaki metinleri eklenebiliyor veya kaynakçanın bilgileri elle girilebiliyor. Bu dosyalar uygulamada bir koleksiyonda birleştirilebiliyor ve bu koleksiyondaki bütün kaynakçalar </w:t>
+            </w:r>
+            <w:proofErr w:type="spellStart"/>
             <w:r>
               <w:rPr>
                 <w:rFonts w:ascii="Times New Roman" w:eastAsia="Times New Roman" w:hAnsi="Times New Roman" w:cs="Times New Roman"/>
@@ -1169,9 +1373,9 @@
                 <w:szCs w:val="24"/>
                 <w:lang w:eastAsia="tr-TR"/>
               </w:rPr>
-              <w:t xml:space="preserve"> seçeneği ile beraber istenen formatta dışa aktarılabiliyor. </w:t>
-            </w:r>
-            <w:proofErr w:type="spellStart"/>
+              <w:t>export</w:t>
+            </w:r>
+            <w:proofErr w:type="spellEnd"/>
             <w:r>
               <w:rPr>
                 <w:rFonts w:ascii="Times New Roman" w:eastAsia="Times New Roman" w:hAnsi="Times New Roman" w:cs="Times New Roman"/>
@@ -1180,9 +1384,9 @@
                 <w:szCs w:val="24"/>
                 <w:lang w:eastAsia="tr-TR"/>
               </w:rPr>
-              <w:t>LaTeX</w:t>
-            </w:r>
-            <w:proofErr w:type="spellEnd"/>
+              <w:t xml:space="preserve"> seçeneği ile beraber istenen formatta dışa aktarılabiliyor. </w:t>
+            </w:r>
+            <w:proofErr w:type="spellStart"/>
             <w:r>
               <w:rPr>
                 <w:rFonts w:ascii="Times New Roman" w:eastAsia="Times New Roman" w:hAnsi="Times New Roman" w:cs="Times New Roman"/>
@@ -1191,9 +1395,9 @@
                 <w:szCs w:val="24"/>
                 <w:lang w:eastAsia="tr-TR"/>
               </w:rPr>
-              <w:t xml:space="preserve"> kullanarak raporlarımızı ve çalışmalarımızı düzenleyeceğimiz için </w:t>
-            </w:r>
-            <w:proofErr w:type="spellStart"/>
+              <w:t>LaTeX</w:t>
+            </w:r>
+            <w:proofErr w:type="spellEnd"/>
             <w:r>
               <w:rPr>
                 <w:rFonts w:ascii="Times New Roman" w:eastAsia="Times New Roman" w:hAnsi="Times New Roman" w:cs="Times New Roman"/>
@@ -1202,9 +1406,9 @@
                 <w:szCs w:val="24"/>
                 <w:lang w:eastAsia="tr-TR"/>
               </w:rPr>
-              <w:t>BibTeX</w:t>
-            </w:r>
-            <w:proofErr w:type="spellEnd"/>
+              <w:t xml:space="preserve"> kullanarak raporlarımızı ve çalışmalarımızı düzenleyeceğimiz için </w:t>
+            </w:r>
+            <w:proofErr w:type="spellStart"/>
             <w:r>
               <w:rPr>
                 <w:rFonts w:ascii="Times New Roman" w:eastAsia="Times New Roman" w:hAnsi="Times New Roman" w:cs="Times New Roman"/>
@@ -1213,9 +1417,9 @@
                 <w:szCs w:val="24"/>
                 <w:lang w:eastAsia="tr-TR"/>
               </w:rPr>
-              <w:t xml:space="preserve"> veya </w:t>
-            </w:r>
-            <w:proofErr w:type="spellStart"/>
+              <w:t>BibTeX</w:t>
+            </w:r>
+            <w:proofErr w:type="spellEnd"/>
             <w:r>
               <w:rPr>
                 <w:rFonts w:ascii="Times New Roman" w:eastAsia="Times New Roman" w:hAnsi="Times New Roman" w:cs="Times New Roman"/>
@@ -1224,9 +1428,9 @@
                 <w:szCs w:val="24"/>
                 <w:lang w:eastAsia="tr-TR"/>
               </w:rPr>
-              <w:t>Bib-LaTeX</w:t>
-            </w:r>
-            <w:proofErr w:type="spellEnd"/>
+              <w:t xml:space="preserve"> veya </w:t>
+            </w:r>
+            <w:proofErr w:type="spellStart"/>
             <w:r>
               <w:rPr>
                 <w:rFonts w:ascii="Times New Roman" w:eastAsia="Times New Roman" w:hAnsi="Times New Roman" w:cs="Times New Roman"/>
@@ -1235,28 +1439,9 @@
                 <w:szCs w:val="24"/>
                 <w:lang w:eastAsia="tr-TR"/>
               </w:rPr>
-              <w:t xml:space="preserve"> formatlarını kullanmayı uygun bulduk. </w:t>
-            </w:r>
-          </w:p>
-          <w:p>
-            <w:pPr>
-              <w:rPr>
-                <w:rFonts w:ascii="Times New Roman" w:eastAsia="Times New Roman" w:hAnsi="Times New Roman" w:cs="Times New Roman"/>
-                <w:sz w:val="24"/>
-                <w:szCs w:val="24"/>
-                <w:lang w:eastAsia="tr-TR"/>
-              </w:rPr>
-            </w:pPr>
-          </w:p>
-          <w:p>
-            <w:pPr>
-              <w:rPr>
-                <w:rFonts w:ascii="Times New Roman" w:eastAsia="Times New Roman" w:hAnsi="Times New Roman" w:cs="Times New Roman"/>
-                <w:sz w:val="24"/>
-                <w:szCs w:val="24"/>
-                <w:lang w:eastAsia="tr-TR"/>
-              </w:rPr>
-            </w:pPr>
+              <w:t>Bib-LaTeX</w:t>
+            </w:r>
+            <w:proofErr w:type="spellEnd"/>
             <w:r>
               <w:rPr>
                 <w:rFonts w:ascii="Times New Roman" w:eastAsia="Times New Roman" w:hAnsi="Times New Roman" w:cs="Times New Roman"/>
@@ -1265,9 +1450,8 @@
                 <w:szCs w:val="24"/>
                 <w:lang w:eastAsia="tr-TR"/>
               </w:rPr>
-              <w:t xml:space="preserve">Son olarak bir örnek koleksiyon oluşturuldu ve bu koleksiyon </w:t>
-            </w:r>
-            <w:proofErr w:type="spellStart"/>
+              <w:t xml:space="preserve"> formatlarını kullanmayı uygun bulduk. </w:t>
+            </w:r>
             <w:r>
               <w:rPr>
                 <w:rFonts w:ascii="Times New Roman" w:eastAsia="Times New Roman" w:hAnsi="Times New Roman" w:cs="Times New Roman"/>
@@ -1276,9 +1460,9 @@
                 <w:szCs w:val="24"/>
                 <w:lang w:eastAsia="tr-TR"/>
               </w:rPr>
-              <w:t>BibTeX</w:t>
-            </w:r>
-            <w:proofErr w:type="spellEnd"/>
+              <w:t xml:space="preserve">Görünürde bu iki format da farksız bir </w:t>
+            </w:r>
+            <w:proofErr w:type="gramStart"/>
             <w:r>
               <w:rPr>
                 <w:rFonts w:ascii="Times New Roman" w:eastAsia="Times New Roman" w:hAnsi="Times New Roman" w:cs="Times New Roman"/>
@@ -1287,7 +1471,7 @@
                 <w:szCs w:val="24"/>
                 <w:lang w:eastAsia="tr-TR"/>
               </w:rPr>
-              <w:t xml:space="preserve"> formatında dışa aktarıldı. Bu örnekte: kitap, dergi yayını, </w:t>
+              <w:t>şekilde .</w:t>
             </w:r>
             <w:proofErr w:type="spellStart"/>
             <w:r>
@@ -1298,9 +1482,10 @@
                 <w:szCs w:val="24"/>
                 <w:lang w:eastAsia="tr-TR"/>
               </w:rPr>
-              <w:t>arxiv</w:t>
-            </w:r>
-            <w:proofErr w:type="spellEnd"/>
+              <w:t>bib</w:t>
+            </w:r>
+            <w:proofErr w:type="spellEnd"/>
+            <w:proofErr w:type="gramEnd"/>
             <w:r>
               <w:rPr>
                 <w:rFonts w:ascii="Times New Roman" w:eastAsia="Times New Roman" w:hAnsi="Times New Roman" w:cs="Times New Roman"/>
@@ -1309,7 +1494,7 @@
                 <w:szCs w:val="24"/>
                 <w:lang w:eastAsia="tr-TR"/>
               </w:rPr>
-              <w:t xml:space="preserve"> linki(eğer bir dergide yayınlanmış ise, bu dergi ve yayın ayrıntıları ile beraber) ve tezler gibi bilimsel içerikli metinler kullanıldı. Özellikle tezler için uygulamada bilgileri elle girme gereksinimi duyuldu. Bunun yanı sıra koleksiyondaki referanslara </w:t>
+              <w:t xml:space="preserve"> dosyası </w:t>
             </w:r>
             <w:proofErr w:type="spellStart"/>
             <w:r>
@@ -1320,7 +1505,7 @@
                 <w:szCs w:val="24"/>
                 <w:lang w:eastAsia="tr-TR"/>
               </w:rPr>
-              <w:t>pdf</w:t>
+              <w:t>export</w:t>
             </w:r>
             <w:proofErr w:type="spellEnd"/>
             <w:r>
@@ -1331,53 +1516,192 @@
                 <w:szCs w:val="24"/>
                 <w:lang w:eastAsia="tr-TR"/>
               </w:rPr>
+              <w:t xml:space="preserve"> ediyor ve bu yüzden </w:t>
+            </w:r>
+            <w:proofErr w:type="spellStart"/>
+            <w:r>
+              <w:rPr>
+                <w:rFonts w:ascii="Times New Roman" w:eastAsia="Times New Roman" w:hAnsi="Times New Roman" w:cs="Times New Roman"/>
+                <w:color w:val="000000"/>
+                <w:sz w:val="24"/>
+                <w:szCs w:val="24"/>
+                <w:lang w:eastAsia="tr-TR"/>
+              </w:rPr>
+              <w:t>BibTeX</w:t>
+            </w:r>
+            <w:proofErr w:type="spellEnd"/>
+            <w:r>
+              <w:rPr>
+                <w:rFonts w:ascii="Times New Roman" w:eastAsia="Times New Roman" w:hAnsi="Times New Roman" w:cs="Times New Roman"/>
+                <w:color w:val="000000"/>
+                <w:sz w:val="24"/>
+                <w:szCs w:val="24"/>
+                <w:lang w:eastAsia="tr-TR"/>
+              </w:rPr>
+              <w:t xml:space="preserve"> ile devam ettik.</w:t>
+            </w:r>
+          </w:p>
+          <w:p>
+            <w:pPr>
+              <w:rPr>
+                <w:rFonts w:ascii="Times New Roman" w:eastAsia="Times New Roman" w:hAnsi="Times New Roman" w:cs="Times New Roman"/>
+                <w:sz w:val="24"/>
+                <w:szCs w:val="24"/>
+                <w:lang w:eastAsia="tr-TR"/>
+              </w:rPr>
+            </w:pPr>
+          </w:p>
+          <w:p>
+            <w:pPr>
+              <w:rPr>
+                <w:rFonts w:ascii="Times New Roman" w:eastAsia="Times New Roman" w:hAnsi="Times New Roman" w:cs="Times New Roman"/>
+                <w:sz w:val="24"/>
+                <w:szCs w:val="24"/>
+                <w:lang w:eastAsia="tr-TR"/>
+              </w:rPr>
+            </w:pPr>
+            <w:r>
+              <w:rPr>
+                <w:rFonts w:ascii="Times New Roman" w:eastAsia="Times New Roman" w:hAnsi="Times New Roman" w:cs="Times New Roman"/>
+                <w:color w:val="000000"/>
+                <w:sz w:val="24"/>
+                <w:szCs w:val="24"/>
+                <w:lang w:eastAsia="tr-TR"/>
+              </w:rPr>
+              <w:t xml:space="preserve">Son olarak bir örnek koleksiyon oluşturuldu ve bu koleksiyon </w:t>
+            </w:r>
+            <w:proofErr w:type="spellStart"/>
+            <w:r>
+              <w:rPr>
+                <w:rFonts w:ascii="Times New Roman" w:eastAsia="Times New Roman" w:hAnsi="Times New Roman" w:cs="Times New Roman"/>
+                <w:color w:val="000000"/>
+                <w:sz w:val="24"/>
+                <w:szCs w:val="24"/>
+                <w:lang w:eastAsia="tr-TR"/>
+              </w:rPr>
+              <w:t>BibTeX</w:t>
+            </w:r>
+            <w:proofErr w:type="spellEnd"/>
+            <w:r>
+              <w:rPr>
+                <w:rFonts w:ascii="Times New Roman" w:eastAsia="Times New Roman" w:hAnsi="Times New Roman" w:cs="Times New Roman"/>
+                <w:color w:val="000000"/>
+                <w:sz w:val="24"/>
+                <w:szCs w:val="24"/>
+                <w:lang w:eastAsia="tr-TR"/>
+              </w:rPr>
+              <w:t xml:space="preserve"> formatında dışa aktarıldı. Bu örnekte: kitap, dergi yayını, </w:t>
+            </w:r>
+            <w:proofErr w:type="spellStart"/>
+            <w:r>
+              <w:rPr>
+                <w:rFonts w:ascii="Times New Roman" w:eastAsia="Times New Roman" w:hAnsi="Times New Roman" w:cs="Times New Roman"/>
+                <w:color w:val="000000"/>
+                <w:sz w:val="24"/>
+                <w:szCs w:val="24"/>
+                <w:lang w:eastAsia="tr-TR"/>
+              </w:rPr>
+              <w:t>arxiv</w:t>
+            </w:r>
+            <w:proofErr w:type="spellEnd"/>
+            <w:r>
+              <w:rPr>
+                <w:rFonts w:ascii="Times New Roman" w:eastAsia="Times New Roman" w:hAnsi="Times New Roman" w:cs="Times New Roman"/>
+                <w:color w:val="000000"/>
+                <w:sz w:val="24"/>
+                <w:szCs w:val="24"/>
+                <w:lang w:eastAsia="tr-TR"/>
+              </w:rPr>
+              <w:t xml:space="preserve"> linki(eğer bir dergide yayınlanmış ise, bu dergi ve yayın ayrıntıları ile beraber) ve tezler gibi bilimsel içerikli metinler kullanıldı. Özellikle tezler için uygulamada bilgileri elle girme gereksinimi duyuldu. Bunun yanı sıra koleksiyondaki referanslara </w:t>
+            </w:r>
+            <w:proofErr w:type="spellStart"/>
+            <w:r>
+              <w:rPr>
+                <w:rFonts w:ascii="Times New Roman" w:eastAsia="Times New Roman" w:hAnsi="Times New Roman" w:cs="Times New Roman"/>
+                <w:color w:val="000000"/>
+                <w:sz w:val="24"/>
+                <w:szCs w:val="24"/>
+                <w:lang w:eastAsia="tr-TR"/>
+              </w:rPr>
+              <w:t>pdf</w:t>
+            </w:r>
+            <w:proofErr w:type="spellEnd"/>
+            <w:r>
+              <w:rPr>
+                <w:rFonts w:ascii="Times New Roman" w:eastAsia="Times New Roman" w:hAnsi="Times New Roman" w:cs="Times New Roman"/>
+                <w:color w:val="000000"/>
+                <w:sz w:val="24"/>
+                <w:szCs w:val="24"/>
+                <w:lang w:eastAsia="tr-TR"/>
+              </w:rPr>
               <w:t xml:space="preserve"> veya not ekleme gibi özellikler denendi.</w:t>
             </w:r>
-          </w:p>
-          <w:p>
-            <w:pPr>
-              <w:rPr>
-                <w:rFonts w:ascii="Times New Roman" w:hAnsi="Times New Roman" w:cs="Times New Roman"/>
-                <w:sz w:val="24"/>
-                <w:szCs w:val="24"/>
-              </w:rPr>
-            </w:pPr>
-          </w:p>
-          <w:p>
-            <w:pPr>
-              <w:rPr>
-                <w:rFonts w:ascii="Times New Roman" w:hAnsi="Times New Roman" w:cs="Times New Roman"/>
-                <w:sz w:val="24"/>
-                <w:szCs w:val="24"/>
-              </w:rPr>
-            </w:pPr>
-          </w:p>
-          <w:p>
-            <w:pPr>
-              <w:rPr>
-                <w:rFonts w:ascii="Times New Roman" w:hAnsi="Times New Roman" w:cs="Times New Roman"/>
-                <w:sz w:val="24"/>
-                <w:szCs w:val="24"/>
-              </w:rPr>
-            </w:pPr>
-          </w:p>
-          <w:p>
-            <w:pPr>
-              <w:rPr>
-                <w:rFonts w:ascii="Times New Roman" w:hAnsi="Times New Roman" w:cs="Times New Roman"/>
-                <w:sz w:val="24"/>
-                <w:szCs w:val="24"/>
-              </w:rPr>
-            </w:pPr>
-          </w:p>
-          <w:p>
-            <w:pPr>
-              <w:rPr>
-                <w:rFonts w:ascii="Times New Roman" w:hAnsi="Times New Roman" w:cs="Times New Roman"/>
-                <w:sz w:val="24"/>
-                <w:szCs w:val="24"/>
-              </w:rPr>
-            </w:pPr>
+            <w:r>
+              <w:rPr>
+                <w:rFonts w:ascii="Times New Roman" w:eastAsia="Times New Roman" w:hAnsi="Times New Roman" w:cs="Times New Roman"/>
+                <w:color w:val="000000"/>
+                <w:sz w:val="24"/>
+                <w:szCs w:val="24"/>
+                <w:lang w:eastAsia="tr-TR"/>
+              </w:rPr>
+              <w:t xml:space="preserve"> Sonuç </w:t>
+            </w:r>
+            <w:proofErr w:type="gramStart"/>
+            <w:r>
+              <w:rPr>
+                <w:rFonts w:ascii="Times New Roman" w:eastAsia="Times New Roman" w:hAnsi="Times New Roman" w:cs="Times New Roman"/>
+                <w:color w:val="000000"/>
+                <w:sz w:val="24"/>
+                <w:szCs w:val="24"/>
+                <w:lang w:eastAsia="tr-TR"/>
+              </w:rPr>
+              <w:t>olarak .</w:t>
+            </w:r>
+            <w:proofErr w:type="spellStart"/>
+            <w:r>
+              <w:rPr>
+                <w:rFonts w:ascii="Times New Roman" w:eastAsia="Times New Roman" w:hAnsi="Times New Roman" w:cs="Times New Roman"/>
+                <w:color w:val="000000"/>
+                <w:sz w:val="24"/>
+                <w:szCs w:val="24"/>
+                <w:lang w:eastAsia="tr-TR"/>
+              </w:rPr>
+              <w:t>bib</w:t>
+            </w:r>
+            <w:proofErr w:type="spellEnd"/>
+            <w:proofErr w:type="gramEnd"/>
+            <w:r>
+              <w:rPr>
+                <w:rFonts w:ascii="Times New Roman" w:eastAsia="Times New Roman" w:hAnsi="Times New Roman" w:cs="Times New Roman"/>
+                <w:color w:val="000000"/>
+                <w:sz w:val="24"/>
+                <w:szCs w:val="24"/>
+                <w:lang w:eastAsia="tr-TR"/>
+              </w:rPr>
+              <w:t xml:space="preserve"> dosyalarını bu şekilde oluşturmak büyük bir kolaylık yarattı. Tek olumsuzluk, </w:t>
+            </w:r>
+            <w:proofErr w:type="gramStart"/>
+            <w:r>
+              <w:rPr>
+                <w:rFonts w:ascii="Times New Roman" w:eastAsia="Times New Roman" w:hAnsi="Times New Roman" w:cs="Times New Roman"/>
+                <w:color w:val="000000"/>
+                <w:sz w:val="24"/>
+                <w:szCs w:val="24"/>
+                <w:lang w:eastAsia="tr-TR"/>
+              </w:rPr>
+              <w:t>online</w:t>
+            </w:r>
+            <w:proofErr w:type="gramEnd"/>
+            <w:r>
+              <w:rPr>
+                <w:rFonts w:ascii="Times New Roman" w:eastAsia="Times New Roman" w:hAnsi="Times New Roman" w:cs="Times New Roman"/>
+                <w:color w:val="000000"/>
+                <w:sz w:val="24"/>
+                <w:szCs w:val="24"/>
+                <w:lang w:eastAsia="tr-TR"/>
+              </w:rPr>
+              <w:t xml:space="preserve"> kaynaklardan kayıt oluşturma her zaman tam uygun olmadı ve bazen elle tamamlanması gerekti. </w:t>
+            </w:r>
           </w:p>
           <w:p>
             <w:pPr>
@@ -1547,7 +1871,6 @@
                 <w:sz w:val="24"/>
                 <w:szCs w:val="24"/>
               </w:rPr>
-              <w:lastRenderedPageBreak/>
               <w:t>Yapılan Uygulama:</w:t>
             </w:r>
           </w:p>
@@ -1857,20 +2180,19 @@
                 <w:szCs w:val="24"/>
                 <w:lang w:eastAsia="tr-TR"/>
               </w:rPr>
-              <w:t xml:space="preserve"> kontrolünün yapılmasına olanak veren bir uygulamadır. Bu uygulamayı öğrenmek için çeşitli web kaynaklarının yanında Pro Git isimli kitaptan yararlandık. Versiyon kontrolünün yanı sıra önemli özelliklerinden bir tanesi de, eğer </w:t>
-            </w:r>
-            <w:proofErr w:type="spellStart"/>
-            <w:r>
-              <w:rPr>
+              <w:t xml:space="preserve"> kontrolünün yapılmasına olanak veren bir uygulamadır. Bu uygulamayı öğrenmek için çeşitli web kaynaklarının yanında Pro Git </w:t>
+            </w:r>
+            <w:r>
+              <w:rPr>
+                <w:rStyle w:val="DipnotBavurusu"/>
                 <w:rFonts w:ascii="Times New Roman" w:eastAsia="Times New Roman" w:hAnsi="Times New Roman" w:cs="Times New Roman"/>
                 <w:color w:val="000000"/>
                 <w:sz w:val="24"/>
                 <w:szCs w:val="24"/>
                 <w:lang w:eastAsia="tr-TR"/>
               </w:rPr>
-              <w:t>repository</w:t>
-            </w:r>
-            <w:proofErr w:type="spellEnd"/>
+              <w:footnoteReference w:id="2"/>
+            </w:r>
             <w:r>
               <w:rPr>
                 <w:rFonts w:ascii="Times New Roman" w:eastAsia="Times New Roman" w:hAnsi="Times New Roman" w:cs="Times New Roman"/>
@@ -1879,9 +2201,9 @@
                 <w:szCs w:val="24"/>
                 <w:lang w:eastAsia="tr-TR"/>
               </w:rPr>
-              <w:t xml:space="preserve"> </w:t>
-            </w:r>
-            <w:proofErr w:type="gramStart"/>
+              <w:t xml:space="preserve">isimli kitaptan yararlandık. Versiyon kontrolünün yanı sıra önemli özelliklerinden bir tanesi de, eğer </w:t>
+            </w:r>
+            <w:proofErr w:type="spellStart"/>
             <w:r>
               <w:rPr>
                 <w:rFonts w:ascii="Times New Roman" w:eastAsia="Times New Roman" w:hAnsi="Times New Roman" w:cs="Times New Roman"/>
@@ -1890,9 +2212,9 @@
                 <w:szCs w:val="24"/>
                 <w:lang w:eastAsia="tr-TR"/>
               </w:rPr>
-              <w:t>global</w:t>
-            </w:r>
-            <w:proofErr w:type="gramEnd"/>
+              <w:t>repository</w:t>
+            </w:r>
+            <w:proofErr w:type="spellEnd"/>
             <w:r>
               <w:rPr>
                 <w:rFonts w:ascii="Times New Roman" w:eastAsia="Times New Roman" w:hAnsi="Times New Roman" w:cs="Times New Roman"/>
@@ -1901,7 +2223,209 @@
                 <w:szCs w:val="24"/>
                 <w:lang w:eastAsia="tr-TR"/>
               </w:rPr>
-              <w:t xml:space="preserve"> olarak kurulursa projede çalışan kişilerden birisi dosyaları kaybetse bile git kaynağı üzerinden kolayca istediği versiyona erişebilir. </w:t>
+              <w:t xml:space="preserve"> </w:t>
+            </w:r>
+            <w:proofErr w:type="spellStart"/>
+            <w:r>
+              <w:rPr>
+                <w:rFonts w:ascii="Times New Roman" w:eastAsia="Times New Roman" w:hAnsi="Times New Roman" w:cs="Times New Roman"/>
+                <w:color w:val="000000"/>
+                <w:sz w:val="24"/>
+                <w:szCs w:val="24"/>
+                <w:lang w:eastAsia="tr-TR"/>
+              </w:rPr>
+              <w:t>github</w:t>
+            </w:r>
+            <w:proofErr w:type="spellEnd"/>
+            <w:r>
+              <w:rPr>
+                <w:rFonts w:ascii="Times New Roman" w:eastAsia="Times New Roman" w:hAnsi="Times New Roman" w:cs="Times New Roman"/>
+                <w:color w:val="000000"/>
+                <w:sz w:val="24"/>
+                <w:szCs w:val="24"/>
+                <w:lang w:eastAsia="tr-TR"/>
+              </w:rPr>
+              <w:t xml:space="preserve">, </w:t>
+            </w:r>
+            <w:proofErr w:type="spellStart"/>
+            <w:r>
+              <w:rPr>
+                <w:rFonts w:ascii="Times New Roman" w:eastAsia="Times New Roman" w:hAnsi="Times New Roman" w:cs="Times New Roman"/>
+                <w:color w:val="000000"/>
+                <w:sz w:val="24"/>
+                <w:szCs w:val="24"/>
+                <w:lang w:eastAsia="tr-TR"/>
+              </w:rPr>
+              <w:t>gitlab</w:t>
+            </w:r>
+            <w:proofErr w:type="spellEnd"/>
+            <w:r>
+              <w:rPr>
+                <w:rFonts w:ascii="Times New Roman" w:eastAsia="Times New Roman" w:hAnsi="Times New Roman" w:cs="Times New Roman"/>
+                <w:color w:val="000000"/>
+                <w:sz w:val="24"/>
+                <w:szCs w:val="24"/>
+                <w:lang w:eastAsia="tr-TR"/>
+              </w:rPr>
+              <w:t xml:space="preserve"> gibi bir </w:t>
+            </w:r>
+            <w:proofErr w:type="gramStart"/>
+            <w:r>
+              <w:rPr>
+                <w:rFonts w:ascii="Times New Roman" w:eastAsia="Times New Roman" w:hAnsi="Times New Roman" w:cs="Times New Roman"/>
+                <w:color w:val="000000"/>
+                <w:sz w:val="24"/>
+                <w:szCs w:val="24"/>
+                <w:lang w:eastAsia="tr-TR"/>
+              </w:rPr>
+              <w:t>online</w:t>
+            </w:r>
+            <w:proofErr w:type="gramEnd"/>
+            <w:r>
+              <w:rPr>
+                <w:rFonts w:ascii="Times New Roman" w:eastAsia="Times New Roman" w:hAnsi="Times New Roman" w:cs="Times New Roman"/>
+                <w:color w:val="000000"/>
+                <w:sz w:val="24"/>
+                <w:szCs w:val="24"/>
+                <w:lang w:eastAsia="tr-TR"/>
+              </w:rPr>
+              <w:t xml:space="preserve"> sunu üzerinden paylaşılırsa,</w:t>
+            </w:r>
+            <w:r>
+              <w:rPr>
+                <w:rFonts w:ascii="Times New Roman" w:eastAsia="Times New Roman" w:hAnsi="Times New Roman" w:cs="Times New Roman"/>
+                <w:color w:val="000000"/>
+                <w:sz w:val="24"/>
+                <w:szCs w:val="24"/>
+                <w:lang w:eastAsia="tr-TR"/>
+              </w:rPr>
+              <w:t xml:space="preserve"> projede çalışan kişilerden birisi dosyaları kaybetse bile git kaynağı üzerinden kolayca istediği versiyona erişebilir. </w:t>
+            </w:r>
+            <w:r>
+              <w:rPr>
+                <w:rFonts w:ascii="Times New Roman" w:eastAsia="Times New Roman" w:hAnsi="Times New Roman" w:cs="Times New Roman"/>
+                <w:color w:val="000000"/>
+                <w:sz w:val="24"/>
+                <w:szCs w:val="24"/>
+                <w:lang w:eastAsia="tr-TR"/>
+              </w:rPr>
+              <w:t xml:space="preserve">Bu uygulamanın güvenliği </w:t>
+            </w:r>
+            <w:proofErr w:type="spellStart"/>
+            <w:r>
+              <w:rPr>
+                <w:rFonts w:ascii="Times New Roman" w:eastAsia="Times New Roman" w:hAnsi="Times New Roman" w:cs="Times New Roman"/>
+                <w:color w:val="000000"/>
+                <w:sz w:val="24"/>
+                <w:szCs w:val="24"/>
+                <w:lang w:eastAsia="tr-TR"/>
+              </w:rPr>
+              <w:t>ssh</w:t>
+            </w:r>
+            <w:proofErr w:type="spellEnd"/>
+            <w:r>
+              <w:rPr>
+                <w:rFonts w:ascii="Times New Roman" w:eastAsia="Times New Roman" w:hAnsi="Times New Roman" w:cs="Times New Roman"/>
+                <w:color w:val="000000"/>
+                <w:sz w:val="24"/>
+                <w:szCs w:val="24"/>
+                <w:lang w:eastAsia="tr-TR"/>
+              </w:rPr>
+              <w:t xml:space="preserve"> </w:t>
+            </w:r>
+            <w:proofErr w:type="spellStart"/>
+            <w:r>
+              <w:rPr>
+                <w:rFonts w:ascii="Times New Roman" w:eastAsia="Times New Roman" w:hAnsi="Times New Roman" w:cs="Times New Roman"/>
+                <w:color w:val="000000"/>
+                <w:sz w:val="24"/>
+                <w:szCs w:val="24"/>
+                <w:lang w:eastAsia="tr-TR"/>
+              </w:rPr>
+              <w:t>key</w:t>
+            </w:r>
+            <w:proofErr w:type="spellEnd"/>
+            <w:r>
+              <w:rPr>
+                <w:rFonts w:ascii="Times New Roman" w:eastAsia="Times New Roman" w:hAnsi="Times New Roman" w:cs="Times New Roman"/>
+                <w:color w:val="000000"/>
+                <w:sz w:val="24"/>
+                <w:szCs w:val="24"/>
+                <w:lang w:eastAsia="tr-TR"/>
+              </w:rPr>
+              <w:t xml:space="preserve"> dağıtımı ile</w:t>
+            </w:r>
+            <w:r>
+              <w:rPr>
+                <w:rFonts w:ascii="Times New Roman" w:eastAsia="Times New Roman" w:hAnsi="Times New Roman" w:cs="Times New Roman"/>
+                <w:color w:val="000000"/>
+                <w:sz w:val="24"/>
+                <w:szCs w:val="24"/>
+                <w:lang w:eastAsia="tr-TR"/>
+              </w:rPr>
+              <w:t xml:space="preserve"> sağlanıyor ve projede ekleme/d</w:t>
+            </w:r>
+            <w:r>
+              <w:rPr>
+                <w:rFonts w:ascii="Times New Roman" w:eastAsia="Times New Roman" w:hAnsi="Times New Roman" w:cs="Times New Roman"/>
+                <w:color w:val="000000"/>
+                <w:sz w:val="24"/>
+                <w:szCs w:val="24"/>
+                <w:lang w:eastAsia="tr-TR"/>
+              </w:rPr>
+              <w:t>e</w:t>
+            </w:r>
+            <w:r>
+              <w:rPr>
+                <w:rFonts w:ascii="Times New Roman" w:eastAsia="Times New Roman" w:hAnsi="Times New Roman" w:cs="Times New Roman"/>
+                <w:color w:val="000000"/>
+                <w:sz w:val="24"/>
+                <w:szCs w:val="24"/>
+                <w:lang w:eastAsia="tr-TR"/>
+              </w:rPr>
+              <w:t>ğ</w:t>
+            </w:r>
+            <w:r>
+              <w:rPr>
+                <w:rFonts w:ascii="Times New Roman" w:eastAsia="Times New Roman" w:hAnsi="Times New Roman" w:cs="Times New Roman"/>
+                <w:color w:val="000000"/>
+                <w:sz w:val="24"/>
+                <w:szCs w:val="24"/>
+                <w:lang w:eastAsia="tr-TR"/>
+              </w:rPr>
+              <w:t xml:space="preserve">iştirme yapabilecek kişiler </w:t>
+            </w:r>
+            <w:r>
+              <w:rPr>
+                <w:rFonts w:ascii="Times New Roman" w:eastAsia="Times New Roman" w:hAnsi="Times New Roman" w:cs="Times New Roman"/>
+                <w:color w:val="000000"/>
+                <w:sz w:val="24"/>
+                <w:szCs w:val="24"/>
+                <w:lang w:eastAsia="tr-TR"/>
+              </w:rPr>
+              <w:t xml:space="preserve">denetlenmiş oluyor. Dağıtılan </w:t>
+            </w:r>
+            <w:proofErr w:type="gramStart"/>
+            <w:r>
+              <w:rPr>
+                <w:rFonts w:ascii="Times New Roman" w:eastAsia="Times New Roman" w:hAnsi="Times New Roman" w:cs="Times New Roman"/>
+                <w:color w:val="000000"/>
+                <w:sz w:val="24"/>
+                <w:szCs w:val="24"/>
+                <w:lang w:eastAsia="tr-TR"/>
+              </w:rPr>
+              <w:t>versiyon</w:t>
+            </w:r>
+            <w:proofErr w:type="gramEnd"/>
+            <w:r>
+              <w:rPr>
+                <w:rFonts w:ascii="Times New Roman" w:eastAsia="Times New Roman" w:hAnsi="Times New Roman" w:cs="Times New Roman"/>
+                <w:color w:val="000000"/>
+                <w:sz w:val="24"/>
+                <w:szCs w:val="24"/>
+                <w:lang w:eastAsia="tr-TR"/>
+              </w:rPr>
+              <w:t xml:space="preserve"> kontrol sayesinde de çalışan her bilgisayar mevcut proje durumuna erişimle takipte bulunabiliyor.</w:t>
             </w:r>
           </w:p>
           <w:p>
@@ -2288,57 +2812,6 @@
                 <w:rFonts w:ascii="Times New Roman" w:hAnsi="Times New Roman" w:cs="Times New Roman"/>
                 <w:sz w:val="24"/>
                 <w:szCs w:val="24"/>
-              </w:rPr>
-            </w:pPr>
-          </w:p>
-          <w:p>
-            <w:pPr>
-              <w:rPr>
-                <w:rFonts w:ascii="Times New Roman" w:hAnsi="Times New Roman" w:cs="Times New Roman"/>
-                <w:sz w:val="24"/>
-                <w:szCs w:val="24"/>
-              </w:rPr>
-            </w:pPr>
-          </w:p>
-          <w:p>
-            <w:pPr>
-              <w:rPr>
-                <w:rFonts w:ascii="Times New Roman" w:hAnsi="Times New Roman" w:cs="Times New Roman"/>
-              </w:rPr>
-            </w:pPr>
-          </w:p>
-          <w:p>
-            <w:pPr>
-              <w:rPr>
-                <w:rFonts w:ascii="Times New Roman" w:hAnsi="Times New Roman" w:cs="Times New Roman"/>
-              </w:rPr>
-            </w:pPr>
-          </w:p>
-          <w:p>
-            <w:pPr>
-              <w:rPr>
-                <w:rFonts w:ascii="Times New Roman" w:hAnsi="Times New Roman" w:cs="Times New Roman"/>
-              </w:rPr>
-            </w:pPr>
-          </w:p>
-          <w:p>
-            <w:pPr>
-              <w:rPr>
-                <w:rFonts w:ascii="Times New Roman" w:hAnsi="Times New Roman" w:cs="Times New Roman"/>
-              </w:rPr>
-            </w:pPr>
-          </w:p>
-          <w:p>
-            <w:pPr>
-              <w:rPr>
-                <w:rFonts w:ascii="Times New Roman" w:hAnsi="Times New Roman" w:cs="Times New Roman"/>
-              </w:rPr>
-            </w:pPr>
-          </w:p>
-          <w:p>
-            <w:pPr>
-              <w:rPr>
-                <w:rFonts w:ascii="Times New Roman" w:hAnsi="Times New Roman" w:cs="Times New Roman"/>
               </w:rPr>
             </w:pPr>
           </w:p>
@@ -2931,13 +3404,6 @@
               </w:rPr>
             </w:pPr>
           </w:p>
-          <w:p>
-            <w:pPr>
-              <w:rPr>
-                <w:rFonts w:ascii="Times New Roman" w:hAnsi="Times New Roman" w:cs="Times New Roman"/>
-              </w:rPr>
-            </w:pPr>
-          </w:p>
         </w:tc>
       </w:tr>
       <w:tr>
@@ -3092,6 +3558,7 @@
                 <w:sz w:val="24"/>
                 <w:szCs w:val="24"/>
               </w:rPr>
+              <w:lastRenderedPageBreak/>
               <w:t>Yapılan Uygulama:</w:t>
             </w:r>
           </w:p>
@@ -3546,6 +4013,8 @@
               <w:jc w:val="center"/>
               <w:rPr>
                 <w:rFonts w:ascii="Times New Roman" w:hAnsi="Times New Roman" w:cs="Times New Roman"/>
+                <w:sz w:val="24"/>
+                <w:szCs w:val="24"/>
               </w:rPr>
             </w:pPr>
             <w:r>
@@ -3575,6 +4044,14 @@
               </w:rPr>
               <w:t xml:space="preserve"> ile elde edilen örnek figür.</w:t>
             </w:r>
+          </w:p>
+          <w:p>
+            <w:pPr>
+              <w:jc w:val="center"/>
+              <w:rPr>
+                <w:rFonts w:ascii="Times New Roman" w:hAnsi="Times New Roman" w:cs="Times New Roman"/>
+              </w:rPr>
+            </w:pPr>
           </w:p>
           <w:p>
             <w:pPr>
@@ -5116,7 +5593,41 @@
                 <w:sz w:val="24"/>
                 <w:szCs w:val="24"/>
               </w:rPr>
-              <w:t xml:space="preserve">kullanılmak üzere ilk durumun tasarlanması yapıldı. Zaman evrimi sonucu oluşan durumların çizilmesi için de </w:t>
+              <w:t>kullanılmak üzere ilk</w:t>
+            </w:r>
+            <w:r>
+              <w:rPr>
+                <w:rFonts w:ascii="Times New Roman" w:hAnsi="Times New Roman" w:cs="Times New Roman"/>
+                <w:sz w:val="24"/>
+                <w:szCs w:val="24"/>
+              </w:rPr>
+              <w:t xml:space="preserve"> durum, </w:t>
+            </w:r>
+            <w:proofErr w:type="spellStart"/>
+            <w:r>
+              <w:rPr>
+                <w:rFonts w:ascii="Times New Roman" w:hAnsi="Times New Roman" w:cs="Times New Roman"/>
+                <w:sz w:val="24"/>
+                <w:szCs w:val="24"/>
+              </w:rPr>
+              <w:t>gaussian</w:t>
+            </w:r>
+            <w:proofErr w:type="spellEnd"/>
+            <w:r>
+              <w:rPr>
+                <w:rFonts w:ascii="Times New Roman" w:hAnsi="Times New Roman" w:cs="Times New Roman"/>
+                <w:sz w:val="24"/>
+                <w:szCs w:val="24"/>
+              </w:rPr>
+              <w:t xml:space="preserve"> bir dağılım fonksiyonu olarak seçildi</w:t>
+            </w:r>
+            <w:r>
+              <w:rPr>
+                <w:rFonts w:ascii="Times New Roman" w:hAnsi="Times New Roman" w:cs="Times New Roman"/>
+                <w:sz w:val="24"/>
+                <w:szCs w:val="24"/>
+              </w:rPr>
+              <w:t xml:space="preserve">. Zaman evrimi sonucu oluşan durumların çizilmesi için de </w:t>
             </w:r>
             <w:proofErr w:type="spellStart"/>
             <w:r>
@@ -5154,15 +5665,6 @@
               </w:rPr>
               <w:t xml:space="preserve"> paketi kullanıldı.</w:t>
             </w:r>
-          </w:p>
-          <w:p>
-            <w:pPr>
-              <w:rPr>
-                <w:rFonts w:ascii="Times New Roman" w:hAnsi="Times New Roman" w:cs="Times New Roman"/>
-                <w:sz w:val="24"/>
-                <w:szCs w:val="24"/>
-              </w:rPr>
-            </w:pPr>
           </w:p>
           <w:p>
             <w:pPr>
@@ -5604,7 +6106,23 @@
                 <w:sz w:val="24"/>
                 <w:szCs w:val="24"/>
               </w:rPr>
-              <w:t xml:space="preserve"> potansiyelde çözümler mevcut. Fakat basit sarkaç örneğinde de görüldüğü gibi birçok fiziksel sistem zayıf bile olsa </w:t>
+              <w:t xml:space="preserve"> potansiyelde </w:t>
+            </w:r>
+            <w:r>
+              <w:rPr>
+                <w:rFonts w:ascii="Times New Roman" w:hAnsi="Times New Roman" w:cs="Times New Roman"/>
+                <w:sz w:val="24"/>
+                <w:szCs w:val="24"/>
+              </w:rPr>
+              <w:t xml:space="preserve">analitik </w:t>
+            </w:r>
+            <w:r>
+              <w:rPr>
+                <w:rFonts w:ascii="Times New Roman" w:hAnsi="Times New Roman" w:cs="Times New Roman"/>
+                <w:sz w:val="24"/>
+                <w:szCs w:val="24"/>
+              </w:rPr>
+              <w:t xml:space="preserve">çözümler mevcut. Fakat basit sarkaç örneğinde de görüldüğü gibi birçok fiziksel sistem zayıf bile olsa </w:t>
             </w:r>
             <w:proofErr w:type="spellStart"/>
             <w:r>
@@ -5658,7 +6176,55 @@
                 <w:sz w:val="24"/>
                 <w:szCs w:val="24"/>
               </w:rPr>
-              <w:t xml:space="preserve"> bir terim olması durumunda sonucun ne kadar değiştiğine bakmak istedik. </w:t>
+              <w:t xml:space="preserve"> bir terim olması durumunda sonucun </w:t>
+            </w:r>
+            <w:r>
+              <w:rPr>
+                <w:rFonts w:ascii="Times New Roman" w:hAnsi="Times New Roman" w:cs="Times New Roman"/>
+                <w:sz w:val="24"/>
+                <w:szCs w:val="24"/>
+              </w:rPr>
+              <w:t>nasıl</w:t>
+            </w:r>
+            <w:r>
+              <w:rPr>
+                <w:rFonts w:ascii="Times New Roman" w:hAnsi="Times New Roman" w:cs="Times New Roman"/>
+                <w:sz w:val="24"/>
+                <w:szCs w:val="24"/>
+              </w:rPr>
+              <w:t xml:space="preserve"> değiştiğin</w:t>
+            </w:r>
+            <w:r>
+              <w:rPr>
+                <w:rFonts w:ascii="Times New Roman" w:hAnsi="Times New Roman" w:cs="Times New Roman"/>
+                <w:sz w:val="24"/>
+                <w:szCs w:val="24"/>
+              </w:rPr>
+              <w:t>i</w:t>
+            </w:r>
+            <w:r>
+              <w:rPr>
+                <w:rFonts w:ascii="Times New Roman" w:hAnsi="Times New Roman" w:cs="Times New Roman"/>
+                <w:sz w:val="24"/>
+                <w:szCs w:val="24"/>
+              </w:rPr>
+              <w:t xml:space="preserve"> </w:t>
+            </w:r>
+            <w:r>
+              <w:rPr>
+                <w:rFonts w:ascii="Times New Roman" w:hAnsi="Times New Roman" w:cs="Times New Roman"/>
+                <w:sz w:val="24"/>
+                <w:szCs w:val="24"/>
+              </w:rPr>
+              <w:t>incelemek</w:t>
+            </w:r>
+            <w:r>
+              <w:rPr>
+                <w:rFonts w:ascii="Times New Roman" w:hAnsi="Times New Roman" w:cs="Times New Roman"/>
+                <w:sz w:val="24"/>
+                <w:szCs w:val="24"/>
+              </w:rPr>
+              <w:t xml:space="preserve"> istedik. </w:t>
             </w:r>
             <m:oMath>
               <m:r>
@@ -6399,15 +6965,23 @@
                 <w:sz w:val="24"/>
                 <w:szCs w:val="24"/>
               </w:rPr>
-              <w:t xml:space="preserve"> olmayan daha düzensiz bir </w:t>
-            </w:r>
-            <w:r>
-              <w:rPr>
-                <w:rFonts w:ascii="Times New Roman" w:eastAsiaTheme="minorEastAsia" w:hAnsi="Times New Roman" w:cs="Times New Roman"/>
-                <w:sz w:val="24"/>
-                <w:szCs w:val="24"/>
-              </w:rPr>
-              <w:t>evrim geçiriyor.</w:t>
+              <w:t xml:space="preserve"> olmayan</w:t>
+            </w:r>
+            <w:r>
+              <w:rPr>
+                <w:rFonts w:ascii="Times New Roman" w:eastAsiaTheme="minorEastAsia" w:hAnsi="Times New Roman" w:cs="Times New Roman"/>
+                <w:sz w:val="24"/>
+                <w:szCs w:val="24"/>
+              </w:rPr>
+              <w:t>, periyodun da zamana bağlı değiştiği bir evrim geçiriyor</w:t>
+            </w:r>
+            <w:r>
+              <w:rPr>
+                <w:rFonts w:ascii="Times New Roman" w:eastAsiaTheme="minorEastAsia" w:hAnsi="Times New Roman" w:cs="Times New Roman"/>
+                <w:sz w:val="24"/>
+                <w:szCs w:val="24"/>
+              </w:rPr>
+              <w:t>.</w:t>
             </w:r>
           </w:p>
           <w:p>
@@ -6429,8 +7003,8 @@
               </w:rPr>
               <w:drawing>
                 <wp:inline distT="0" distB="0" distL="0" distR="0">
-                  <wp:extent cx="3114675" cy="3114675"/>
-                  <wp:effectExtent l="0" t="0" r="9525" b="9525"/>
+                  <wp:extent cx="3048000" cy="3048000"/>
+                  <wp:effectExtent l="0" t="0" r="0" b="0"/>
                   <wp:docPr id="2" name="Resim 2"/>
                   <wp:cNvGraphicFramePr>
                     <a:graphicFrameLocks xmlns:a="http://schemas.openxmlformats.org/drawingml/2006/main" noChangeAspect="1"/>
@@ -6457,7 +7031,7 @@
                         <pic:spPr>
                           <a:xfrm>
                             <a:off x="0" y="0"/>
-                            <a:ext cx="3114675" cy="3114675"/>
+                            <a:ext cx="3048000" cy="3048000"/>
                           </a:xfrm>
                           <a:prstGeom prst="rect">
                             <a:avLst/>
@@ -6858,16 +7432,22 @@
               </w:rPr>
               <w:t xml:space="preserve"> belirlenmesi gereklidir. Burada, </w:t>
             </w:r>
-            <w:proofErr w:type="spellStart"/>
-            <w:r>
-              <w:rPr>
-                <w:rFonts w:ascii="Times New Roman" w:hAnsi="Times New Roman" w:cs="Times New Roman"/>
-                <w:sz w:val="24"/>
-                <w:szCs w:val="24"/>
-              </w:rPr>
-              <w:t>spin</w:t>
-            </w:r>
-            <w:proofErr w:type="spellEnd"/>
+            <w:r>
+              <w:rPr>
+                <w:rFonts w:ascii="Times New Roman" w:hAnsi="Times New Roman" w:cs="Times New Roman"/>
+                <w:sz w:val="24"/>
+                <w:szCs w:val="24"/>
+              </w:rPr>
+              <w:t>sistemleri</w:t>
+            </w:r>
+            <w:r>
+              <w:rPr>
+                <w:rFonts w:ascii="Times New Roman" w:hAnsi="Times New Roman" w:cs="Times New Roman"/>
+                <w:sz w:val="24"/>
+                <w:szCs w:val="24"/>
+              </w:rPr>
+              <w:t xml:space="preserve"> önemli</w:t>
+            </w:r>
             <w:r>
               <w:rPr>
                 <w:rFonts w:ascii="Times New Roman" w:hAnsi="Times New Roman" w:cs="Times New Roman"/>
@@ -6876,6 +7456,48 @@
               </w:rPr>
               <w:t xml:space="preserve"> </w:t>
             </w:r>
+            <w:r>
+              <w:rPr>
+                <w:rFonts w:ascii="Times New Roman" w:hAnsi="Times New Roman" w:cs="Times New Roman"/>
+                <w:sz w:val="24"/>
+                <w:szCs w:val="24"/>
+              </w:rPr>
+              <w:t xml:space="preserve">bir yere sahiptir </w:t>
+            </w:r>
+            <w:r>
+              <w:rPr>
+                <w:rFonts w:ascii="Times New Roman" w:hAnsi="Times New Roman" w:cs="Times New Roman"/>
+                <w:sz w:val="24"/>
+                <w:szCs w:val="24"/>
+              </w:rPr>
+              <w:t>ve</w:t>
+            </w:r>
+            <w:r>
+              <w:rPr>
+                <w:rFonts w:ascii="Times New Roman" w:hAnsi="Times New Roman" w:cs="Times New Roman"/>
+                <w:sz w:val="24"/>
+                <w:szCs w:val="24"/>
+              </w:rPr>
+              <w:t xml:space="preserve"> sonlu </w:t>
+            </w:r>
+            <w:proofErr w:type="spellStart"/>
+            <w:r>
+              <w:rPr>
+                <w:rFonts w:ascii="Times New Roman" w:hAnsi="Times New Roman" w:cs="Times New Roman"/>
+                <w:sz w:val="24"/>
+                <w:szCs w:val="24"/>
+              </w:rPr>
+              <w:t>Hilbert</w:t>
+            </w:r>
+            <w:proofErr w:type="spellEnd"/>
+            <w:r>
+              <w:rPr>
+                <w:rFonts w:ascii="Times New Roman" w:hAnsi="Times New Roman" w:cs="Times New Roman"/>
+                <w:sz w:val="24"/>
+                <w:szCs w:val="24"/>
+              </w:rPr>
+              <w:t xml:space="preserve"> uzaylarında tanımlanabilirler. Bunun anlamı operatörler ve </w:t>
+            </w:r>
             <w:proofErr w:type="gramStart"/>
             <w:r>
               <w:rPr>
@@ -6883,7 +7505,7 @@
                 <w:sz w:val="24"/>
                 <w:szCs w:val="24"/>
               </w:rPr>
-              <w:t>bazları</w:t>
+              <w:t>bazlar</w:t>
             </w:r>
             <w:proofErr w:type="gramEnd"/>
             <w:r>
@@ -6892,58 +7514,6 @@
                 <w:sz w:val="24"/>
                 <w:szCs w:val="24"/>
               </w:rPr>
-              <w:t xml:space="preserve"> önemli</w:t>
-            </w:r>
-            <w:r>
-              <w:rPr>
-                <w:rFonts w:ascii="Times New Roman" w:hAnsi="Times New Roman" w:cs="Times New Roman"/>
-                <w:sz w:val="24"/>
-                <w:szCs w:val="24"/>
-              </w:rPr>
-              <w:t xml:space="preserve"> </w:t>
-            </w:r>
-            <w:r>
-              <w:rPr>
-                <w:rFonts w:ascii="Times New Roman" w:hAnsi="Times New Roman" w:cs="Times New Roman"/>
-                <w:sz w:val="24"/>
-                <w:szCs w:val="24"/>
-              </w:rPr>
-              <w:t xml:space="preserve">bir yere sahiptir çünkü sonlu </w:t>
-            </w:r>
-            <w:proofErr w:type="spellStart"/>
-            <w:r>
-              <w:rPr>
-                <w:rFonts w:ascii="Times New Roman" w:hAnsi="Times New Roman" w:cs="Times New Roman"/>
-                <w:sz w:val="24"/>
-                <w:szCs w:val="24"/>
-              </w:rPr>
-              <w:t>Hilbert</w:t>
-            </w:r>
-            <w:proofErr w:type="spellEnd"/>
-            <w:r>
-              <w:rPr>
-                <w:rFonts w:ascii="Times New Roman" w:hAnsi="Times New Roman" w:cs="Times New Roman"/>
-                <w:sz w:val="24"/>
-                <w:szCs w:val="24"/>
-              </w:rPr>
-              <w:t xml:space="preserve"> uzaylarında tanımlanabilirler. Bunun anlamı operatörler ve </w:t>
-            </w:r>
-            <w:proofErr w:type="gramStart"/>
-            <w:r>
-              <w:rPr>
-                <w:rFonts w:ascii="Times New Roman" w:hAnsi="Times New Roman" w:cs="Times New Roman"/>
-                <w:sz w:val="24"/>
-                <w:szCs w:val="24"/>
-              </w:rPr>
-              <w:t>bazlar</w:t>
-            </w:r>
-            <w:proofErr w:type="gramEnd"/>
-            <w:r>
-              <w:rPr>
-                <w:rFonts w:ascii="Times New Roman" w:hAnsi="Times New Roman" w:cs="Times New Roman"/>
-                <w:sz w:val="24"/>
-                <w:szCs w:val="24"/>
-              </w:rPr>
               <w:t xml:space="preserve"> sonlu boyuttaki </w:t>
             </w:r>
             <w:r>
@@ -6952,7 +7522,23 @@
                 <w:sz w:val="24"/>
                 <w:szCs w:val="24"/>
               </w:rPr>
-              <w:t xml:space="preserve">matrisler ve vektörler ile tanımlanabilirler. Böylece programların kullanacağı işlem gücü ve hafıza konusunda limit daha küçük olur. Örneğin </w:t>
+              <w:t xml:space="preserve">matrisler ve vektörler ile tanımlanabilirler. Böylece programların kullanacağı işlem gücü ve hafıza konusunda </w:t>
+            </w:r>
+            <w:r>
+              <w:rPr>
+                <w:rFonts w:ascii="Times New Roman" w:hAnsi="Times New Roman" w:cs="Times New Roman"/>
+                <w:sz w:val="24"/>
+                <w:szCs w:val="24"/>
+              </w:rPr>
+              <w:t>sınırlı</w:t>
+            </w:r>
+            <w:r>
+              <w:rPr>
+                <w:rFonts w:ascii="Times New Roman" w:hAnsi="Times New Roman" w:cs="Times New Roman"/>
+                <w:sz w:val="24"/>
+                <w:szCs w:val="24"/>
+              </w:rPr>
+              <w:t xml:space="preserve"> olur. Örneğin </w:t>
             </w:r>
             <w:proofErr w:type="spellStart"/>
             <w:r>
@@ -7039,6 +7625,14 @@
                   </m:r>
                 </m:sub>
               </m:sSub>
+              <m:r>
+                <w:rPr>
+                  <w:rFonts w:ascii="Cambria Math" w:hAnsi="Cambria Math" w:cs="Times New Roman"/>
+                  <w:sz w:val="24"/>
+                  <w:szCs w:val="24"/>
+                </w:rPr>
+                <m:t>,</m:t>
+              </m:r>
               <m:sSub>
                 <m:sSubPr>
                   <m:ctrlPr>
@@ -7071,6 +7665,14 @@
                   </m:r>
                 </m:sub>
               </m:sSub>
+              <m:r>
+                <w:rPr>
+                  <w:rFonts w:ascii="Cambria Math" w:hAnsi="Cambria Math" w:cs="Times New Roman"/>
+                  <w:sz w:val="24"/>
+                  <w:szCs w:val="24"/>
+                </w:rPr>
+                <m:t>,</m:t>
+              </m:r>
               <m:sSub>
                 <m:sSubPr>
                   <m:ctrlPr>
@@ -7110,61 +7712,7 @@
                 <w:sz w:val="24"/>
                 <w:szCs w:val="24"/>
               </w:rPr>
-              <w:t xml:space="preserve"> </w:t>
-            </w:r>
-            <w:proofErr w:type="spellStart"/>
-            <w:r>
-              <w:rPr>
-                <w:rFonts w:ascii="Times New Roman" w:eastAsiaTheme="minorEastAsia" w:hAnsi="Times New Roman" w:cs="Times New Roman"/>
-                <w:sz w:val="24"/>
-                <w:szCs w:val="24"/>
-              </w:rPr>
-              <w:t>Pauli</w:t>
-            </w:r>
-            <w:proofErr w:type="spellEnd"/>
-            <w:r>
-              <w:rPr>
-                <w:rFonts w:ascii="Times New Roman" w:eastAsiaTheme="minorEastAsia" w:hAnsi="Times New Roman" w:cs="Times New Roman"/>
-                <w:sz w:val="24"/>
-                <w:szCs w:val="24"/>
-              </w:rPr>
-              <w:t xml:space="preserve"> </w:t>
-            </w:r>
-            <w:proofErr w:type="spellStart"/>
-            <w:r>
-              <w:rPr>
-                <w:rFonts w:ascii="Times New Roman" w:eastAsiaTheme="minorEastAsia" w:hAnsi="Times New Roman" w:cs="Times New Roman"/>
-                <w:sz w:val="24"/>
-                <w:szCs w:val="24"/>
-              </w:rPr>
-              <w:t>spin</w:t>
-            </w:r>
-            <w:proofErr w:type="spellEnd"/>
-            <w:r>
-              <w:rPr>
-                <w:rFonts w:ascii="Times New Roman" w:eastAsiaTheme="minorEastAsia" w:hAnsi="Times New Roman" w:cs="Times New Roman"/>
-                <w:sz w:val="24"/>
-                <w:szCs w:val="24"/>
-              </w:rPr>
-              <w:t xml:space="preserve"> matrisleri ile tanımlanır. Bunu </w:t>
-            </w:r>
-            <w:proofErr w:type="spellStart"/>
-            <w:r>
-              <w:rPr>
-                <w:rFonts w:ascii="Times New Roman" w:eastAsiaTheme="minorEastAsia" w:hAnsi="Times New Roman" w:cs="Times New Roman"/>
-                <w:sz w:val="24"/>
-                <w:szCs w:val="24"/>
-              </w:rPr>
-              <w:t>qojulia</w:t>
-            </w:r>
-            <w:proofErr w:type="spellEnd"/>
-            <w:r>
-              <w:rPr>
-                <w:rFonts w:ascii="Times New Roman" w:eastAsiaTheme="minorEastAsia" w:hAnsi="Times New Roman" w:cs="Times New Roman"/>
-                <w:sz w:val="24"/>
-                <w:szCs w:val="24"/>
-              </w:rPr>
-              <w:t xml:space="preserve"> </w:t>
+              <w:t xml:space="preserve"> Pauli spin matrisleri ile tanımlanır. Bunu qojulia </w:t>
             </w:r>
             <w:proofErr w:type="spellStart"/>
             <w:r>
@@ -8010,7 +8558,23 @@
                 <w:sz w:val="24"/>
                 <w:szCs w:val="24"/>
               </w:rPr>
-              <w:t xml:space="preserve">Mıknatıslanma gibi birçok doğa olayının sebebi </w:t>
+              <w:t>Mıknat</w:t>
+            </w:r>
+            <w:r>
+              <w:rPr>
+                <w:rFonts w:ascii="Times New Roman" w:hAnsi="Times New Roman" w:cs="Times New Roman"/>
+                <w:sz w:val="24"/>
+                <w:szCs w:val="24"/>
+              </w:rPr>
+              <w:t>ıslanma gibi birçok doğa olayı tüm sebepleri ile</w:t>
+            </w:r>
+            <w:r>
+              <w:rPr>
+                <w:rFonts w:ascii="Times New Roman" w:hAnsi="Times New Roman" w:cs="Times New Roman"/>
+                <w:sz w:val="24"/>
+                <w:szCs w:val="24"/>
+              </w:rPr>
+              <w:t xml:space="preserve"> </w:t>
             </w:r>
             <w:proofErr w:type="spellStart"/>
             <w:r>
@@ -8028,7 +8592,39 @@
                 <w:sz w:val="24"/>
                 <w:szCs w:val="24"/>
               </w:rPr>
-              <w:t xml:space="preserve"> gözlemlerle açıklanamamakta. Bu gibi durumlarda açıklamaların kuantum </w:t>
+              <w:t xml:space="preserve"> </w:t>
+            </w:r>
+            <w:r>
+              <w:rPr>
+                <w:rFonts w:ascii="Times New Roman" w:hAnsi="Times New Roman" w:cs="Times New Roman"/>
+                <w:sz w:val="24"/>
+                <w:szCs w:val="24"/>
+              </w:rPr>
+              <w:t>modellerle</w:t>
+            </w:r>
+            <w:r>
+              <w:rPr>
+                <w:rFonts w:ascii="Times New Roman" w:hAnsi="Times New Roman" w:cs="Times New Roman"/>
+                <w:sz w:val="24"/>
+                <w:szCs w:val="24"/>
+              </w:rPr>
+              <w:t xml:space="preserve"> açıklanamamakta</w:t>
+            </w:r>
+            <w:r>
+              <w:rPr>
+                <w:rFonts w:ascii="Times New Roman" w:hAnsi="Times New Roman" w:cs="Times New Roman"/>
+                <w:sz w:val="24"/>
+                <w:szCs w:val="24"/>
+              </w:rPr>
+              <w:t>dır</w:t>
+            </w:r>
+            <w:r>
+              <w:rPr>
+                <w:rFonts w:ascii="Times New Roman" w:hAnsi="Times New Roman" w:cs="Times New Roman"/>
+                <w:sz w:val="24"/>
+                <w:szCs w:val="24"/>
+              </w:rPr>
+              <w:t xml:space="preserve">. Bu gibi durumlarda açıklamaların kuantum </w:t>
             </w:r>
             <w:r>
               <w:rPr>
@@ -8461,7 +9057,23 @@
                 <w:sz w:val="24"/>
                 <w:szCs w:val="24"/>
               </w:rPr>
-              <w:t xml:space="preserve"> veya operatörlerin büyütülmesi ile elde edilebilir. Örneğin iki parçacıklı bir </w:t>
+              <w:t xml:space="preserve"> veya operatörlerin</w:t>
+            </w:r>
+            <w:r>
+              <w:rPr>
+                <w:rFonts w:ascii="Times New Roman" w:eastAsiaTheme="minorEastAsia" w:hAnsi="Times New Roman" w:cs="Times New Roman"/>
+                <w:sz w:val="24"/>
+                <w:szCs w:val="24"/>
+              </w:rPr>
+              <w:t xml:space="preserve"> çok parçacıklı uzayda tanımlanması</w:t>
+            </w:r>
+            <w:r>
+              <w:rPr>
+                <w:rFonts w:ascii="Times New Roman" w:eastAsiaTheme="minorEastAsia" w:hAnsi="Times New Roman" w:cs="Times New Roman"/>
+                <w:sz w:val="24"/>
+                <w:szCs w:val="24"/>
+              </w:rPr>
+              <w:t xml:space="preserve"> ile elde edilebilir. Örneğin iki parçacıklı bir </w:t>
             </w:r>
             <w:proofErr w:type="spellStart"/>
             <w:r>
@@ -8997,7 +9609,6 @@
                 <w:sz w:val="24"/>
                 <w:szCs w:val="24"/>
               </w:rPr>
-              <w:lastRenderedPageBreak/>
               <w:t>Yapılan Uygulama:</w:t>
             </w:r>
           </w:p>
@@ -9031,7 +9642,15 @@
                 <w:sz w:val="24"/>
                 <w:szCs w:val="24"/>
               </w:rPr>
-              <w:t>Qojulia</w:t>
+              <w:t>QO</w:t>
+            </w:r>
+            <w:r>
+              <w:rPr>
+                <w:rFonts w:ascii="Times New Roman" w:hAnsi="Times New Roman" w:cs="Times New Roman"/>
+                <w:sz w:val="24"/>
+                <w:szCs w:val="24"/>
+              </w:rPr>
+              <w:t>julia</w:t>
             </w:r>
             <w:proofErr w:type="spellEnd"/>
             <w:r>
@@ -9248,25 +9867,23 @@
                 <w:sz w:val="24"/>
                 <w:szCs w:val="24"/>
               </w:rPr>
-              <w:t xml:space="preserve"> ile oluşturacağımız operatörler ve </w:t>
-            </w:r>
-            <w:proofErr w:type="spellStart"/>
-            <w:r>
-              <w:rPr>
-                <w:rFonts w:ascii="Times New Roman" w:hAnsi="Times New Roman" w:cs="Times New Roman"/>
-                <w:sz w:val="24"/>
-                <w:szCs w:val="24"/>
-              </w:rPr>
-              <w:t>Hamiltonian</w:t>
-            </w:r>
-            <w:proofErr w:type="spellEnd"/>
-            <w:r>
-              <w:rPr>
-                <w:rFonts w:ascii="Times New Roman" w:hAnsi="Times New Roman" w:cs="Times New Roman"/>
-                <w:sz w:val="24"/>
-                <w:szCs w:val="24"/>
-              </w:rPr>
-              <w:t xml:space="preserve"> iki parçacıklı davranışı içerisinde taşıyacak. Burada </w:t>
+              <w:t xml:space="preserve"> ile oluşturacağımız operatörler iki parçacıklı davranışı</w:t>
+            </w:r>
+            <w:r>
+              <w:rPr>
+                <w:rFonts w:ascii="Times New Roman" w:hAnsi="Times New Roman" w:cs="Times New Roman"/>
+                <w:sz w:val="24"/>
+                <w:szCs w:val="24"/>
+              </w:rPr>
+              <w:t xml:space="preserve"> tanımlamak için yeterli</w:t>
+            </w:r>
+            <w:r>
+              <w:rPr>
+                <w:rFonts w:ascii="Times New Roman" w:hAnsi="Times New Roman" w:cs="Times New Roman"/>
+                <w:sz w:val="24"/>
+                <w:szCs w:val="24"/>
+              </w:rPr>
+              <w:t xml:space="preserve">. Burada </w:t>
             </w:r>
             <w:proofErr w:type="spellStart"/>
             <w:r>
@@ -9794,15 +10411,39 @@
                 <w:sz w:val="24"/>
                 <w:szCs w:val="24"/>
               </w:rPr>
-              <w:t xml:space="preserve"> şeklinde yoğunluk matrisi kullanarak beklenen değeri bulduk.</w:t>
-            </w:r>
-            <w:r>
-              <w:rPr>
-                <w:rFonts w:ascii="Times New Roman" w:eastAsiaTheme="minorEastAsia" w:hAnsi="Times New Roman" w:cs="Times New Roman"/>
-                <w:sz w:val="24"/>
-                <w:szCs w:val="24"/>
-              </w:rPr>
-              <w:t xml:space="preserve"> Sonuçlar figür 3’de görülebilir.</w:t>
+              <w:t xml:space="preserve"> şeklinde yoğunluk matrisi kullanarak </w:t>
+            </w:r>
+            <w:r>
+              <w:rPr>
+                <w:rFonts w:ascii="Times New Roman" w:eastAsiaTheme="minorEastAsia" w:hAnsi="Times New Roman" w:cs="Times New Roman"/>
+                <w:sz w:val="24"/>
+                <w:szCs w:val="24"/>
+              </w:rPr>
+              <w:t xml:space="preserve">aynı </w:t>
+            </w:r>
+            <w:r>
+              <w:rPr>
+                <w:rFonts w:ascii="Times New Roman" w:eastAsiaTheme="minorEastAsia" w:hAnsi="Times New Roman" w:cs="Times New Roman"/>
+                <w:sz w:val="24"/>
+                <w:szCs w:val="24"/>
+              </w:rPr>
+              <w:t>beklenen değeri bulduk.</w:t>
+            </w:r>
+            <w:r>
+              <w:rPr>
+                <w:rFonts w:ascii="Times New Roman" w:eastAsiaTheme="minorEastAsia" w:hAnsi="Times New Roman" w:cs="Times New Roman"/>
+                <w:sz w:val="24"/>
+                <w:szCs w:val="24"/>
+              </w:rPr>
+              <w:t xml:space="preserve"> Sonuçlar Figür 3’t</w:t>
+            </w:r>
+            <w:r>
+              <w:rPr>
+                <w:rFonts w:ascii="Times New Roman" w:eastAsiaTheme="minorEastAsia" w:hAnsi="Times New Roman" w:cs="Times New Roman"/>
+                <w:sz w:val="24"/>
+                <w:szCs w:val="24"/>
+              </w:rPr>
+              <w:t>e görülebilir.</w:t>
             </w:r>
           </w:p>
           <w:p>
@@ -9833,8 +10474,8 @@
               </w:rPr>
               <w:drawing>
                 <wp:inline distT="0" distB="0" distL="0" distR="0">
-                  <wp:extent cx="3947159" cy="2466975"/>
-                  <wp:effectExtent l="0" t="0" r="0" b="0"/>
+                  <wp:extent cx="3495675" cy="2184797"/>
+                  <wp:effectExtent l="0" t="0" r="0" b="6350"/>
                   <wp:docPr id="3" name="Resim 3"/>
                   <wp:cNvGraphicFramePr>
                     <a:graphicFrameLocks xmlns:a="http://schemas.openxmlformats.org/drawingml/2006/main" noChangeAspect="1"/>
@@ -9861,7 +10502,7 @@
                         <pic:spPr>
                           <a:xfrm>
                             <a:off x="0" y="0"/>
-                            <a:ext cx="3977998" cy="2486249"/>
+                            <a:ext cx="3542628" cy="2214142"/>
                           </a:xfrm>
                           <a:prstGeom prst="rect">
                             <a:avLst/>
@@ -10922,7 +11563,29 @@
                   <w:sz w:val="24"/>
                   <w:szCs w:val="24"/>
                 </w:rPr>
-                <m:t>S.S</m:t>
+                <m:t>S</m:t>
+              </m:r>
+              <m:r>
+                <m:rPr>
+                  <m:sty m:val="bi"/>
+                </m:rPr>
+                <w:rPr>
+                  <w:rFonts w:ascii="Cambria Math" w:hAnsi="Cambria Math" w:cs="Times New Roman"/>
+                  <w:sz w:val="24"/>
+                  <w:szCs w:val="24"/>
+                </w:rPr>
+                <m:t>∙</m:t>
+              </m:r>
+              <m:r>
+                <m:rPr>
+                  <m:sty m:val="bi"/>
+                </m:rPr>
+                <w:rPr>
+                  <w:rFonts w:ascii="Cambria Math" w:hAnsi="Cambria Math" w:cs="Times New Roman"/>
+                  <w:sz w:val="24"/>
+                  <w:szCs w:val="24"/>
+                </w:rPr>
+                <m:t>S</m:t>
               </m:r>
             </m:oMath>
             <w:r>
@@ -10931,43 +11594,81 @@
                 <w:sz w:val="24"/>
                 <w:szCs w:val="24"/>
               </w:rPr>
-              <w:t xml:space="preserve"> olacak şekilde bütün </w:t>
-            </w:r>
-            <w:proofErr w:type="spellStart"/>
-            <w:r>
-              <w:rPr>
-                <w:rFonts w:ascii="Times New Roman" w:eastAsiaTheme="minorEastAsia" w:hAnsi="Times New Roman" w:cs="Times New Roman"/>
-                <w:sz w:val="24"/>
-                <w:szCs w:val="24"/>
-              </w:rPr>
-              <w:t>spin</w:t>
-            </w:r>
-            <w:proofErr w:type="spellEnd"/>
-            <w:r>
-              <w:rPr>
-                <w:rFonts w:ascii="Times New Roman" w:eastAsiaTheme="minorEastAsia" w:hAnsi="Times New Roman" w:cs="Times New Roman"/>
-                <w:sz w:val="24"/>
-                <w:szCs w:val="24"/>
-              </w:rPr>
-              <w:t xml:space="preserve"> bileşenlerinin iç çarpımı şeklinde tanımlanmıştır. Üç </w:t>
-            </w:r>
-            <w:proofErr w:type="spellStart"/>
-            <w:r>
-              <w:rPr>
-                <w:rFonts w:ascii="Times New Roman" w:eastAsiaTheme="minorEastAsia" w:hAnsi="Times New Roman" w:cs="Times New Roman"/>
-                <w:sz w:val="24"/>
-                <w:szCs w:val="24"/>
-              </w:rPr>
-              <w:t>spinli</w:t>
-            </w:r>
-            <w:proofErr w:type="spellEnd"/>
-            <w:r>
-              <w:rPr>
-                <w:rFonts w:ascii="Times New Roman" w:eastAsiaTheme="minorEastAsia" w:hAnsi="Times New Roman" w:cs="Times New Roman"/>
-                <w:sz w:val="24"/>
-                <w:szCs w:val="24"/>
-              </w:rPr>
-              <w:t xml:space="preserve"> bir zincir için edilen </w:t>
+              <w:t xml:space="preserve"> olacak şekilde bütün spin bileşenlerinin iç çarpımı şeklinde tanımlanmıştır. Üç spinli</w:t>
+            </w:r>
+            <w:r>
+              <w:rPr>
+                <w:rFonts w:ascii="Times New Roman" w:eastAsiaTheme="minorEastAsia" w:hAnsi="Times New Roman" w:cs="Times New Roman"/>
+                <w:sz w:val="24"/>
+                <w:szCs w:val="24"/>
+              </w:rPr>
+              <w:t xml:space="preserve"> ve başlangıç durumu </w:t>
+            </w:r>
+            <m:oMath>
+              <m:r>
+                <w:rPr>
+                  <w:rFonts w:ascii="Cambria Math" w:eastAsiaTheme="minorEastAsia" w:hAnsi="Cambria Math" w:cs="Times New Roman"/>
+                  <w:sz w:val="24"/>
+                  <w:szCs w:val="24"/>
+                </w:rPr>
+                <m:t>|</m:t>
+              </m:r>
+              <m:d>
+                <m:dPr>
+                  <m:begChr m:val=""/>
+                  <m:endChr m:val="⟩"/>
+                  <m:ctrlPr>
+                    <w:rPr>
+                      <w:rFonts w:ascii="Cambria Math" w:eastAsiaTheme="minorEastAsia" w:hAnsi="Cambria Math" w:cs="Times New Roman"/>
+                      <w:i/>
+                      <w:sz w:val="24"/>
+                      <w:szCs w:val="24"/>
+                    </w:rPr>
+                  </m:ctrlPr>
+                </m:dPr>
+                <m:e>
+                  <m:r>
+                    <w:rPr>
+                      <w:rFonts w:ascii="Cambria Math" w:eastAsiaTheme="minorEastAsia" w:hAnsi="Cambria Math" w:cs="Times New Roman"/>
+                      <w:sz w:val="24"/>
+                      <w:szCs w:val="24"/>
+                    </w:rPr>
+                    <m:t>010</m:t>
+                  </m:r>
+                </m:e>
+              </m:d>
+              <m:r>
+                <w:rPr>
+                  <w:rFonts w:ascii="Cambria Math" w:eastAsiaTheme="minorEastAsia" w:hAnsi="Cambria Math" w:cs="Times New Roman"/>
+                  <w:sz w:val="24"/>
+                  <w:szCs w:val="24"/>
+                </w:rPr>
+                <m:t xml:space="preserve"> </m:t>
+              </m:r>
+            </m:oMath>
+            <w:r>
+              <w:rPr>
+                <w:rFonts w:ascii="Times New Roman" w:eastAsiaTheme="minorEastAsia" w:hAnsi="Times New Roman" w:cs="Times New Roman"/>
+                <w:sz w:val="24"/>
+                <w:szCs w:val="24"/>
+              </w:rPr>
+              <w:t>olan</w:t>
+            </w:r>
+            <w:r>
+              <w:rPr>
+                <w:rFonts w:ascii="Times New Roman" w:eastAsiaTheme="minorEastAsia" w:hAnsi="Times New Roman" w:cs="Times New Roman"/>
+                <w:sz w:val="24"/>
+                <w:szCs w:val="24"/>
+              </w:rPr>
+              <w:t xml:space="preserve"> bir zincir iç</w:t>
+            </w:r>
+            <w:r>
+              <w:rPr>
+                <w:rFonts w:ascii="Times New Roman" w:eastAsiaTheme="minorEastAsia" w:hAnsi="Times New Roman" w:cs="Times New Roman"/>
+                <w:sz w:val="24"/>
+                <w:szCs w:val="24"/>
+              </w:rPr>
+              <w:t xml:space="preserve">in edilen </w:t>
             </w:r>
             <w:proofErr w:type="gramStart"/>
             <w:r>
@@ -10985,7 +11686,15 @@
                 <w:sz w:val="24"/>
                 <w:szCs w:val="24"/>
               </w:rPr>
-              <w:t xml:space="preserve"> sonuçları figür 4’te görülebilir.</w:t>
+              <w:t xml:space="preserve"> sonuçları F</w:t>
+            </w:r>
+            <w:r>
+              <w:rPr>
+                <w:rFonts w:ascii="Times New Roman" w:eastAsiaTheme="minorEastAsia" w:hAnsi="Times New Roman" w:cs="Times New Roman"/>
+                <w:sz w:val="24"/>
+                <w:szCs w:val="24"/>
+              </w:rPr>
+              <w:t>igür 4’te görülebilir.</w:t>
             </w:r>
           </w:p>
           <w:p>
@@ -11007,9 +11716,9 @@
               </w:rPr>
               <w:drawing>
                 <wp:inline distT="0" distB="0" distL="0" distR="0">
-                  <wp:extent cx="4663440" cy="2914650"/>
-                  <wp:effectExtent l="0" t="0" r="3810" b="0"/>
-                  <wp:docPr id="4" name="Resim 4"/>
+                  <wp:extent cx="4257675" cy="2661047"/>
+                  <wp:effectExtent l="0" t="0" r="0" b="6350"/>
+                  <wp:docPr id="5" name="Resim 5"/>
                   <wp:cNvGraphicFramePr>
                     <a:graphicFrameLocks xmlns:a="http://schemas.openxmlformats.org/drawingml/2006/main" noChangeAspect="1"/>
                   </wp:cNvGraphicFramePr>
@@ -11017,7 +11726,7 @@
                     <a:graphicData uri="http://schemas.openxmlformats.org/drawingml/2006/picture">
                       <pic:pic xmlns:pic="http://schemas.openxmlformats.org/drawingml/2006/picture">
                         <pic:nvPicPr>
-                          <pic:cNvPr id="4" name="XXZmagne.png"/>
+                          <pic:cNvPr id="5" name="XXZmagne.png"/>
                           <pic:cNvPicPr/>
                         </pic:nvPicPr>
                         <pic:blipFill>
@@ -11035,7 +11744,7 @@
                         <pic:spPr>
                           <a:xfrm>
                             <a:off x="0" y="0"/>
-                            <a:ext cx="4663440" cy="2914650"/>
+                            <a:ext cx="4279005" cy="2674378"/>
                           </a:xfrm>
                           <a:prstGeom prst="rect">
                             <a:avLst/>
@@ -11099,16 +11808,16 @@
                 <w:sz w:val="24"/>
                 <w:szCs w:val="24"/>
               </w:rPr>
-              <w:t xml:space="preserve"> zincirinde birinci </w:t>
-            </w:r>
-            <w:proofErr w:type="spellStart"/>
-            <w:r>
-              <w:rPr>
-                <w:rFonts w:ascii="Times New Roman" w:hAnsi="Times New Roman" w:cs="Times New Roman"/>
-                <w:sz w:val="24"/>
-                <w:szCs w:val="24"/>
-              </w:rPr>
-              <w:t>spinin</w:t>
+              <w:t xml:space="preserve"> zincirinde </w:t>
+            </w:r>
+            <w:proofErr w:type="spellStart"/>
+            <w:r>
+              <w:rPr>
+                <w:rFonts w:ascii="Times New Roman" w:hAnsi="Times New Roman" w:cs="Times New Roman"/>
+                <w:sz w:val="24"/>
+                <w:szCs w:val="24"/>
+              </w:rPr>
+              <w:t>spinlerin</w:t>
             </w:r>
             <w:proofErr w:type="spellEnd"/>
             <w:r>
@@ -11573,7 +12282,23 @@
                 <w:sz w:val="24"/>
                 <w:szCs w:val="24"/>
               </w:rPr>
-              <w:t xml:space="preserve"> dönüşümü olarak adlandırılan bir metot kullanacağız. Burada amaç, </w:t>
+              <w:t xml:space="preserve"> dönüşümü olarak adlandırılan bir </w:t>
+            </w:r>
+            <w:r>
+              <w:rPr>
+                <w:rFonts w:ascii="Times New Roman" w:hAnsi="Times New Roman" w:cs="Times New Roman"/>
+                <w:sz w:val="24"/>
+                <w:szCs w:val="24"/>
+              </w:rPr>
+              <w:t>yöntem</w:t>
+            </w:r>
+            <w:r>
+              <w:rPr>
+                <w:rFonts w:ascii="Times New Roman" w:hAnsi="Times New Roman" w:cs="Times New Roman"/>
+                <w:sz w:val="24"/>
+                <w:szCs w:val="24"/>
+              </w:rPr>
+              <w:t xml:space="preserve"> kullanacağız. Burada amaç, </w:t>
             </w:r>
             <w:proofErr w:type="spellStart"/>
             <w:r>
@@ -11643,7 +12368,23 @@
                 <w:sz w:val="24"/>
                 <w:szCs w:val="24"/>
               </w:rPr>
-              <w:t xml:space="preserve"> sistemine haritalandırmaktır. Bu haritalandırma </w:t>
+              <w:t xml:space="preserve"> sistemine haritalandırmaktır. Bu </w:t>
+            </w:r>
+            <w:r>
+              <w:rPr>
+                <w:rFonts w:ascii="Times New Roman" w:hAnsi="Times New Roman" w:cs="Times New Roman"/>
+                <w:sz w:val="24"/>
+                <w:szCs w:val="24"/>
+              </w:rPr>
+              <w:t>eşleştirme</w:t>
+            </w:r>
+            <w:r>
+              <w:rPr>
+                <w:rFonts w:ascii="Times New Roman" w:hAnsi="Times New Roman" w:cs="Times New Roman"/>
+                <w:sz w:val="24"/>
+                <w:szCs w:val="24"/>
+              </w:rPr>
+              <w:t xml:space="preserve"> </w:t>
             </w:r>
             <w:proofErr w:type="spellStart"/>
             <w:r>
@@ -13806,42 +14547,314 @@
                 <w:szCs w:val="24"/>
               </w:rPr>
             </w:pPr>
-          </w:p>
-          <w:p>
-            <w:pPr>
-              <w:rPr>
-                <w:rFonts w:ascii="Times New Roman" w:hAnsi="Times New Roman" w:cs="Times New Roman"/>
-                <w:sz w:val="24"/>
-                <w:szCs w:val="24"/>
-              </w:rPr>
-            </w:pPr>
-          </w:p>
-          <w:p>
-            <w:pPr>
-              <w:rPr>
-                <w:rFonts w:ascii="Times New Roman" w:hAnsi="Times New Roman" w:cs="Times New Roman"/>
-                <w:sz w:val="24"/>
-                <w:szCs w:val="24"/>
-              </w:rPr>
-            </w:pPr>
-          </w:p>
-          <w:p>
-            <w:pPr>
-              <w:rPr>
-                <w:rFonts w:ascii="Times New Roman" w:hAnsi="Times New Roman" w:cs="Times New Roman"/>
-                <w:sz w:val="24"/>
-                <w:szCs w:val="24"/>
-              </w:rPr>
-            </w:pPr>
-          </w:p>
-          <w:p>
-            <w:pPr>
-              <w:rPr>
-                <w:rFonts w:ascii="Times New Roman" w:hAnsi="Times New Roman" w:cs="Times New Roman"/>
-                <w:sz w:val="24"/>
-                <w:szCs w:val="24"/>
-              </w:rPr>
-            </w:pPr>
+            <w:r>
+              <w:rPr>
+                <w:rFonts w:ascii="Times New Roman" w:hAnsi="Times New Roman" w:cs="Times New Roman"/>
+                <w:sz w:val="24"/>
+                <w:szCs w:val="24"/>
+              </w:rPr>
+              <w:t xml:space="preserve">Burada sadece </w:t>
+            </w:r>
+            <w:proofErr w:type="spellStart"/>
+            <w:r>
+              <w:rPr>
+                <w:rFonts w:ascii="Times New Roman" w:hAnsi="Times New Roman" w:cs="Times New Roman"/>
+                <w:sz w:val="24"/>
+                <w:szCs w:val="24"/>
+              </w:rPr>
+              <w:t>kuadratik</w:t>
+            </w:r>
+            <w:proofErr w:type="spellEnd"/>
+            <w:r>
+              <w:rPr>
+                <w:rFonts w:ascii="Times New Roman" w:hAnsi="Times New Roman" w:cs="Times New Roman"/>
+                <w:sz w:val="24"/>
+                <w:szCs w:val="24"/>
+              </w:rPr>
+              <w:t xml:space="preserve"> terimler hesaba katılırsa </w:t>
+            </w:r>
+            <w:proofErr w:type="spellStart"/>
+            <w:r>
+              <w:rPr>
+                <w:rFonts w:ascii="Times New Roman" w:hAnsi="Times New Roman" w:cs="Times New Roman"/>
+                <w:sz w:val="24"/>
+                <w:szCs w:val="24"/>
+              </w:rPr>
+              <w:t>spin</w:t>
+            </w:r>
+            <w:proofErr w:type="spellEnd"/>
+            <w:r>
+              <w:rPr>
+                <w:rFonts w:ascii="Times New Roman" w:hAnsi="Times New Roman" w:cs="Times New Roman"/>
+                <w:sz w:val="24"/>
+                <w:szCs w:val="24"/>
+              </w:rPr>
+              <w:t xml:space="preserve"> dalgalarını temsil eden bir temsil bulabiliriz. Bu yöntemle ulaşılabilen analitik</w:t>
+            </w:r>
+            <w:r>
+              <w:rPr>
+                <w:rFonts w:ascii="Times New Roman" w:hAnsi="Times New Roman" w:cs="Times New Roman"/>
+                <w:sz w:val="24"/>
+                <w:szCs w:val="24"/>
+              </w:rPr>
+              <w:t xml:space="preserve"> dağınım bağlantısı</w:t>
+            </w:r>
+            <w:r>
+              <w:rPr>
+                <w:rFonts w:ascii="Times New Roman" w:hAnsi="Times New Roman" w:cs="Times New Roman"/>
+                <w:sz w:val="24"/>
+                <w:szCs w:val="24"/>
+              </w:rPr>
+              <w:t xml:space="preserve"> şu şekildedir:</w:t>
+            </w:r>
+          </w:p>
+          <w:p>
+            <w:pPr>
+              <w:rPr>
+                <w:rFonts w:ascii="Times New Roman" w:eastAsiaTheme="minorEastAsia" w:hAnsi="Times New Roman" w:cs="Times New Roman"/>
+                <w:sz w:val="24"/>
+                <w:szCs w:val="24"/>
+              </w:rPr>
+            </w:pPr>
+            <m:oMathPara>
+              <m:oMath>
+                <m:r>
+                  <w:rPr>
+                    <w:rFonts w:ascii="Cambria Math" w:hAnsi="Cambria Math" w:cs="Times New Roman"/>
+                    <w:sz w:val="24"/>
+                    <w:szCs w:val="24"/>
+                  </w:rPr>
+                  <m:t xml:space="preserve">H= </m:t>
+                </m:r>
+                <m:nary>
+                  <m:naryPr>
+                    <m:chr m:val="∑"/>
+                    <m:limLoc m:val="undOvr"/>
+                    <m:supHide m:val="1"/>
+                    <m:ctrlPr>
+                      <w:rPr>
+                        <w:rFonts w:ascii="Cambria Math" w:hAnsi="Cambria Math" w:cs="Times New Roman"/>
+                        <w:i/>
+                        <w:sz w:val="24"/>
+                        <w:szCs w:val="24"/>
+                      </w:rPr>
+                    </m:ctrlPr>
+                  </m:naryPr>
+                  <m:sub>
+                    <m:r>
+                      <w:rPr>
+                        <w:rFonts w:ascii="Cambria Math" w:hAnsi="Cambria Math" w:cs="Times New Roman"/>
+                        <w:sz w:val="24"/>
+                        <w:szCs w:val="24"/>
+                      </w:rPr>
+                      <m:t>k</m:t>
+                    </m:r>
+                  </m:sub>
+                  <m:sup/>
+                  <m:e>
+                    <m:sSub>
+                      <m:sSubPr>
+                        <m:ctrlPr>
+                          <w:rPr>
+                            <w:rFonts w:ascii="Cambria Math" w:hAnsi="Cambria Math" w:cs="Times New Roman"/>
+                            <w:i/>
+                            <w:sz w:val="24"/>
+                            <w:szCs w:val="24"/>
+                          </w:rPr>
+                        </m:ctrlPr>
+                      </m:sSubPr>
+                      <m:e>
+                        <m:r>
+                          <w:rPr>
+                            <w:rFonts w:ascii="Cambria Math" w:hAnsi="Cambria Math" w:cs="Times New Roman"/>
+                            <w:sz w:val="24"/>
+                            <w:szCs w:val="24"/>
+                          </w:rPr>
+                          <m:t>ϵ</m:t>
+                        </m:r>
+                      </m:e>
+                      <m:sub>
+                        <m:r>
+                          <w:rPr>
+                            <w:rFonts w:ascii="Cambria Math" w:hAnsi="Cambria Math" w:cs="Times New Roman"/>
+                            <w:sz w:val="24"/>
+                            <w:szCs w:val="24"/>
+                          </w:rPr>
+                          <m:t>k</m:t>
+                        </m:r>
+                      </m:sub>
+                    </m:sSub>
+                  </m:e>
+                </m:nary>
+                <m:sSubSup>
+                  <m:sSubSupPr>
+                    <m:ctrlPr>
+                      <w:rPr>
+                        <w:rFonts w:ascii="Cambria Math" w:hAnsi="Cambria Math" w:cs="Times New Roman"/>
+                        <w:i/>
+                        <w:sz w:val="24"/>
+                        <w:szCs w:val="24"/>
+                      </w:rPr>
+                    </m:ctrlPr>
+                  </m:sSubSupPr>
+                  <m:e>
+                    <m:r>
+                      <w:rPr>
+                        <w:rFonts w:ascii="Cambria Math" w:hAnsi="Cambria Math" w:cs="Times New Roman"/>
+                        <w:sz w:val="24"/>
+                        <w:szCs w:val="24"/>
+                      </w:rPr>
+                      <m:t>b</m:t>
+                    </m:r>
+                  </m:e>
+                  <m:sub>
+                    <m:r>
+                      <w:rPr>
+                        <w:rFonts w:ascii="Cambria Math" w:hAnsi="Cambria Math" w:cs="Times New Roman"/>
+                        <w:sz w:val="24"/>
+                        <w:szCs w:val="24"/>
+                      </w:rPr>
+                      <m:t>k</m:t>
+                    </m:r>
+                  </m:sub>
+                  <m:sup>
+                    <m:r>
+                      <w:rPr>
+                        <w:rFonts w:ascii="Cambria Math" w:hAnsi="Cambria Math" w:cs="Times New Roman"/>
+                        <w:sz w:val="24"/>
+                        <w:szCs w:val="24"/>
+                      </w:rPr>
+                      <m:t>†</m:t>
+                    </m:r>
+                  </m:sup>
+                </m:sSubSup>
+                <m:sSub>
+                  <m:sSubPr>
+                    <m:ctrlPr>
+                      <w:rPr>
+                        <w:rFonts w:ascii="Cambria Math" w:hAnsi="Cambria Math" w:cs="Times New Roman"/>
+                        <w:i/>
+                        <w:sz w:val="24"/>
+                        <w:szCs w:val="24"/>
+                      </w:rPr>
+                    </m:ctrlPr>
+                  </m:sSubPr>
+                  <m:e>
+                    <m:r>
+                      <w:rPr>
+                        <w:rFonts w:ascii="Cambria Math" w:hAnsi="Cambria Math" w:cs="Times New Roman"/>
+                        <w:sz w:val="24"/>
+                        <w:szCs w:val="24"/>
+                      </w:rPr>
+                      <m:t>b</m:t>
+                    </m:r>
+                  </m:e>
+                  <m:sub>
+                    <m:r>
+                      <w:rPr>
+                        <w:rFonts w:ascii="Cambria Math" w:hAnsi="Cambria Math" w:cs="Times New Roman"/>
+                        <w:sz w:val="24"/>
+                        <w:szCs w:val="24"/>
+                      </w:rPr>
+                      <m:t>k</m:t>
+                    </m:r>
+                  </m:sub>
+                </m:sSub>
+              </m:oMath>
+            </m:oMathPara>
+          </w:p>
+          <w:p>
+            <w:pPr>
+              <w:rPr>
+                <w:rFonts w:ascii="Times New Roman" w:eastAsiaTheme="minorEastAsia" w:hAnsi="Times New Roman" w:cs="Times New Roman"/>
+                <w:sz w:val="24"/>
+                <w:szCs w:val="24"/>
+              </w:rPr>
+            </w:pPr>
+            <m:oMathPara>
+              <m:oMath>
+                <m:sSub>
+                  <m:sSubPr>
+                    <m:ctrlPr>
+                      <w:rPr>
+                        <w:rFonts w:ascii="Cambria Math" w:hAnsi="Cambria Math" w:cs="Times New Roman"/>
+                        <w:i/>
+                        <w:sz w:val="24"/>
+                        <w:szCs w:val="24"/>
+                      </w:rPr>
+                    </m:ctrlPr>
+                  </m:sSubPr>
+                  <m:e>
+                    <m:r>
+                      <w:rPr>
+                        <w:rFonts w:ascii="Cambria Math" w:hAnsi="Cambria Math" w:cs="Times New Roman"/>
+                        <w:sz w:val="24"/>
+                        <w:szCs w:val="24"/>
+                      </w:rPr>
+                      <m:t>ϵ</m:t>
+                    </m:r>
+                  </m:e>
+                  <m:sub>
+                    <m:r>
+                      <w:rPr>
+                        <w:rFonts w:ascii="Cambria Math" w:hAnsi="Cambria Math" w:cs="Times New Roman"/>
+                        <w:sz w:val="24"/>
+                        <w:szCs w:val="24"/>
+                      </w:rPr>
+                      <m:t>k</m:t>
+                    </m:r>
+                  </m:sub>
+                </m:sSub>
+                <m:r>
+                  <w:rPr>
+                    <w:rFonts w:ascii="Cambria Math" w:hAnsi="Cambria Math" w:cs="Times New Roman"/>
+                    <w:sz w:val="24"/>
+                    <w:szCs w:val="24"/>
+                  </w:rPr>
+                  <m:t>=qJS(1-</m:t>
+                </m:r>
+                <m:sSub>
+                  <m:sSubPr>
+                    <m:ctrlPr>
+                      <w:rPr>
+                        <w:rFonts w:ascii="Cambria Math" w:hAnsi="Cambria Math" w:cs="Times New Roman"/>
+                        <w:i/>
+                        <w:sz w:val="24"/>
+                        <w:szCs w:val="24"/>
+                      </w:rPr>
+                    </m:ctrlPr>
+                  </m:sSubPr>
+                  <m:e>
+                    <m:r>
+                      <w:rPr>
+                        <w:rFonts w:ascii="Cambria Math" w:hAnsi="Cambria Math" w:cs="Times New Roman"/>
+                        <w:sz w:val="24"/>
+                        <w:szCs w:val="24"/>
+                      </w:rPr>
+                      <m:t>γ</m:t>
+                    </m:r>
+                  </m:e>
+                  <m:sub>
+                    <m:r>
+                      <w:rPr>
+                        <w:rFonts w:ascii="Cambria Math" w:hAnsi="Cambria Math" w:cs="Times New Roman"/>
+                        <w:sz w:val="24"/>
+                        <w:szCs w:val="24"/>
+                      </w:rPr>
+                      <m:t>k</m:t>
+                    </m:r>
+                  </m:sub>
+                </m:sSub>
+                <m:r>
+                  <w:rPr>
+                    <w:rFonts w:ascii="Cambria Math" w:hAnsi="Cambria Math" w:cs="Times New Roman"/>
+                    <w:sz w:val="24"/>
+                    <w:szCs w:val="24"/>
+                  </w:rPr>
+                  <m:t>)</m:t>
+                </m:r>
+              </m:oMath>
+            </m:oMathPara>
           </w:p>
           <w:p>
             <w:pPr>
@@ -14359,7 +15372,73 @@
                 <w:sz w:val="24"/>
                 <w:szCs w:val="24"/>
               </w:rPr>
-              <w:t xml:space="preserve">komutları kullanılarak oluşturulacaktır. Dönüşüme uygun şekilde tanımlanmış </w:t>
+              <w:t>komutları kullanılarak oluşturulacaktır. Dönüşüme uygun şekilde tanımlanmış</w:t>
+            </w:r>
+            <w:r>
+              <w:rPr>
+                <w:rFonts w:ascii="Times New Roman" w:hAnsi="Times New Roman" w:cs="Times New Roman"/>
+                <w:sz w:val="24"/>
+                <w:szCs w:val="24"/>
+              </w:rPr>
+              <w:t xml:space="preserve"> ve başlangıç durumu</w:t>
+            </w:r>
+            <m:oMath>
+              <m:r>
+                <w:rPr>
+                  <w:rFonts w:ascii="Cambria Math" w:hAnsi="Cambria Math" w:cs="Times New Roman"/>
+                  <w:sz w:val="24"/>
+                  <w:szCs w:val="24"/>
+                </w:rPr>
+                <m:t xml:space="preserve"> </m:t>
+              </m:r>
+              <m:r>
+                <w:rPr>
+                  <w:rFonts w:ascii="Cambria Math" w:eastAsiaTheme="minorEastAsia" w:hAnsi="Cambria Math" w:cs="Times New Roman"/>
+                  <w:sz w:val="24"/>
+                  <w:szCs w:val="24"/>
+                </w:rPr>
+                <m:t>|</m:t>
+              </m:r>
+              <m:d>
+                <m:dPr>
+                  <m:begChr m:val=""/>
+                  <m:endChr m:val="⟩"/>
+                  <m:ctrlPr>
+                    <w:rPr>
+                      <w:rFonts w:ascii="Cambria Math" w:eastAsiaTheme="minorEastAsia" w:hAnsi="Cambria Math" w:cs="Times New Roman"/>
+                      <w:i/>
+                      <w:sz w:val="24"/>
+                      <w:szCs w:val="24"/>
+                    </w:rPr>
+                  </m:ctrlPr>
+                </m:dPr>
+                <m:e>
+                  <m:r>
+                    <w:rPr>
+                      <w:rFonts w:ascii="Cambria Math" w:eastAsiaTheme="minorEastAsia" w:hAnsi="Cambria Math" w:cs="Times New Roman"/>
+                      <w:sz w:val="24"/>
+                      <w:szCs w:val="24"/>
+                    </w:rPr>
+                    <m:t>010</m:t>
+                  </m:r>
+                </m:e>
+              </m:d>
+            </m:oMath>
+            <w:r>
+              <w:rPr>
+                <w:rFonts w:ascii="Times New Roman" w:hAnsi="Times New Roman" w:cs="Times New Roman"/>
+                <w:sz w:val="24"/>
+                <w:szCs w:val="24"/>
+              </w:rPr>
+              <w:t xml:space="preserve"> olan sistem için</w:t>
+            </w:r>
+            <w:r>
+              <w:rPr>
+                <w:rFonts w:ascii="Times New Roman" w:hAnsi="Times New Roman" w:cs="Times New Roman"/>
+                <w:sz w:val="24"/>
+                <w:szCs w:val="24"/>
+              </w:rPr>
+              <w:t xml:space="preserve"> </w:t>
             </w:r>
             <m:oMath>
               <m:sSubSup>
@@ -14411,7 +15490,15 @@
                 <w:sz w:val="24"/>
                 <w:szCs w:val="24"/>
               </w:rPr>
-              <w:t xml:space="preserve"> operatörünün beklenen değerine baktığımız </w:t>
+              <w:t xml:space="preserve"> operatörünün beklenen değerine bak</w:t>
+            </w:r>
+            <w:r>
+              <w:rPr>
+                <w:rFonts w:ascii="Times New Roman" w:eastAsiaTheme="minorEastAsia" w:hAnsi="Times New Roman" w:cs="Times New Roman"/>
+                <w:sz w:val="24"/>
+                <w:szCs w:val="24"/>
+              </w:rPr>
+              <w:t xml:space="preserve">tığımız </w:t>
             </w:r>
             <w:proofErr w:type="gramStart"/>
             <w:r>
@@ -14429,7 +15516,15 @@
                 <w:sz w:val="24"/>
                 <w:szCs w:val="24"/>
               </w:rPr>
-              <w:t xml:space="preserve"> sonuçları figür 5’te görülebilir.</w:t>
+              <w:t xml:space="preserve"> sonuçları F</w:t>
+            </w:r>
+            <w:r>
+              <w:rPr>
+                <w:rFonts w:ascii="Times New Roman" w:eastAsiaTheme="minorEastAsia" w:hAnsi="Times New Roman" w:cs="Times New Roman"/>
+                <w:sz w:val="24"/>
+                <w:szCs w:val="24"/>
+              </w:rPr>
+              <w:t>igür 5’te görülebilir.</w:t>
             </w:r>
           </w:p>
           <w:p>
@@ -14991,7 +16086,23 @@
                 <w:sz w:val="24"/>
                 <w:szCs w:val="24"/>
               </w:rPr>
-              <w:t xml:space="preserve"> yapıda aynı parametreleri kontrol ettik. Bu ikisinin karşılaştırıldığı grafik, figür 6’da görülebilir. Bura</w:t>
+              <w:t xml:space="preserve"> yapıda aynı parametreleri kontrol ettik. Bu ikis</w:t>
+            </w:r>
+            <w:r>
+              <w:rPr>
+                <w:rFonts w:ascii="Times New Roman" w:hAnsi="Times New Roman" w:cs="Times New Roman"/>
+                <w:sz w:val="24"/>
+                <w:szCs w:val="24"/>
+              </w:rPr>
+              <w:t>inin karşılaştırıldığı grafik, F</w:t>
+            </w:r>
+            <w:r>
+              <w:rPr>
+                <w:rFonts w:ascii="Times New Roman" w:hAnsi="Times New Roman" w:cs="Times New Roman"/>
+                <w:sz w:val="24"/>
+                <w:szCs w:val="24"/>
+              </w:rPr>
+              <w:t>igür 6’da görülebilir. Bura</w:t>
             </w:r>
             <w:r>
               <w:rPr>
@@ -15017,49 +16128,33 @@
                 <w:sz w:val="24"/>
                 <w:szCs w:val="24"/>
               </w:rPr>
-              <w:t xml:space="preserve"> zincirinin inmemesi olacaktır. Buna sebep olarak dönüşüm modelinde </w:t>
-            </w:r>
-            <w:proofErr w:type="spellStart"/>
-            <w:r>
-              <w:rPr>
-                <w:rFonts w:ascii="Times New Roman" w:hAnsi="Times New Roman" w:cs="Times New Roman"/>
-                <w:sz w:val="24"/>
-                <w:szCs w:val="24"/>
-              </w:rPr>
-              <w:t>bo</w:t>
-            </w:r>
-            <w:r>
-              <w:rPr>
-                <w:rFonts w:ascii="Times New Roman" w:hAnsi="Times New Roman" w:cs="Times New Roman"/>
-                <w:sz w:val="24"/>
-                <w:szCs w:val="24"/>
-              </w:rPr>
-              <w:t>z</w:t>
-            </w:r>
-            <w:r>
-              <w:rPr>
-                <w:rFonts w:ascii="Times New Roman" w:hAnsi="Times New Roman" w:cs="Times New Roman"/>
-                <w:sz w:val="24"/>
-                <w:szCs w:val="24"/>
-              </w:rPr>
-              <w:t>onların</w:t>
-            </w:r>
-            <w:proofErr w:type="spellEnd"/>
-            <w:r>
-              <w:rPr>
-                <w:rFonts w:ascii="Times New Roman" w:hAnsi="Times New Roman" w:cs="Times New Roman"/>
-                <w:sz w:val="24"/>
-                <w:szCs w:val="24"/>
-              </w:rPr>
-              <w:t xml:space="preserve"> örgü</w:t>
-            </w:r>
-            <w:r>
-              <w:rPr>
-                <w:rFonts w:ascii="Times New Roman" w:hAnsi="Times New Roman" w:cs="Times New Roman"/>
-                <w:sz w:val="24"/>
-                <w:szCs w:val="24"/>
-              </w:rPr>
-              <w:t xml:space="preserve"> noktasında var olup olmamasına bağlayabiliriz</w:t>
+              <w:t xml:space="preserve"> zincirinin inmemesi olacaktır. Buna sebep olarak </w:t>
+            </w:r>
+            <w:r>
+              <w:rPr>
+                <w:rFonts w:ascii="Times New Roman" w:hAnsi="Times New Roman" w:cs="Times New Roman"/>
+                <w:sz w:val="24"/>
+                <w:szCs w:val="24"/>
+              </w:rPr>
+              <w:t xml:space="preserve">dönüşümde </w:t>
+            </w:r>
+            <w:proofErr w:type="gramStart"/>
+            <w:r>
+              <w:rPr>
+                <w:rFonts w:ascii="Times New Roman" w:hAnsi="Times New Roman" w:cs="Times New Roman"/>
+                <w:sz w:val="24"/>
+                <w:szCs w:val="24"/>
+              </w:rPr>
+              <w:t>dahil</w:t>
+            </w:r>
+            <w:proofErr w:type="gramEnd"/>
+            <w:r>
+              <w:rPr>
+                <w:rFonts w:ascii="Times New Roman" w:hAnsi="Times New Roman" w:cs="Times New Roman"/>
+                <w:sz w:val="24"/>
+                <w:szCs w:val="24"/>
+              </w:rPr>
+              <w:t xml:space="preserve"> edilmeyen terimlerin etkisini gösterebiliriz</w:t>
             </w:r>
             <w:r>
               <w:rPr>
@@ -15254,6 +16349,15 @@
               </w:rPr>
               <w:t xml:space="preserve"> açısından karşılaştırılması.</w:t>
             </w:r>
+          </w:p>
+          <w:p>
+            <w:pPr>
+              <w:rPr>
+                <w:rFonts w:ascii="Times New Roman" w:hAnsi="Times New Roman" w:cs="Times New Roman"/>
+                <w:sz w:val="24"/>
+                <w:szCs w:val="24"/>
+              </w:rPr>
+            </w:pPr>
           </w:p>
           <w:p>
             <w:pPr>
@@ -15849,13 +16953,41 @@
               </w:rPr>
               <w:t xml:space="preserve">kapılara çevrilir. Burada kapılar, kuantum durumuna etkiyen operatörler olarak tanımlanabilir. </w:t>
             </w:r>
-            <w:r>
-              <w:rPr>
-                <w:rFonts w:ascii="Times New Roman" w:eastAsiaTheme="minorEastAsia" w:hAnsi="Times New Roman" w:cs="Times New Roman"/>
-                <w:sz w:val="24"/>
-                <w:szCs w:val="24"/>
-              </w:rPr>
-              <w:t xml:space="preserve"> </w:t>
+            <w:proofErr w:type="spellStart"/>
+            <w:r>
+              <w:rPr>
+                <w:rFonts w:ascii="Times New Roman" w:eastAsiaTheme="minorEastAsia" w:hAnsi="Times New Roman" w:cs="Times New Roman"/>
+                <w:sz w:val="24"/>
+                <w:szCs w:val="24"/>
+              </w:rPr>
+              <w:t>Trotter</w:t>
+            </w:r>
+            <w:proofErr w:type="spellEnd"/>
+            <w:r>
+              <w:rPr>
+                <w:rFonts w:ascii="Times New Roman" w:eastAsiaTheme="minorEastAsia" w:hAnsi="Times New Roman" w:cs="Times New Roman"/>
+                <w:sz w:val="24"/>
+                <w:szCs w:val="24"/>
+              </w:rPr>
+              <w:t xml:space="preserve"> sonucunda elde edilen zaman evrimi operatörünün MPS durumuna etkin bir şekilde uygulanması </w:t>
+            </w:r>
+            <w:proofErr w:type="spellStart"/>
+            <w:r>
+              <w:rPr>
+                <w:rFonts w:ascii="Times New Roman" w:eastAsiaTheme="minorEastAsia" w:hAnsi="Times New Roman" w:cs="Times New Roman"/>
+                <w:sz w:val="24"/>
+                <w:szCs w:val="24"/>
+              </w:rPr>
+              <w:t>tensör</w:t>
+            </w:r>
+            <w:proofErr w:type="spellEnd"/>
+            <w:r>
+              <w:rPr>
+                <w:rFonts w:ascii="Times New Roman" w:eastAsiaTheme="minorEastAsia" w:hAnsi="Times New Roman" w:cs="Times New Roman"/>
+                <w:sz w:val="24"/>
+                <w:szCs w:val="24"/>
+              </w:rPr>
+              <w:t xml:space="preserve"> network algoritmaları sayesinde mümkün olmaktadır.</w:t>
             </w:r>
           </w:p>
           <w:p>
@@ -16333,19 +17465,6 @@
           <w:rFonts w:ascii="Times New Roman" w:hAnsi="Times New Roman" w:cs="Times New Roman"/>
         </w:rPr>
       </w:pPr>
-    </w:p>
-    <w:p>
-      <w:pPr>
-        <w:rPr>
-          <w:rFonts w:ascii="Times New Roman" w:hAnsi="Times New Roman" w:cs="Times New Roman"/>
-        </w:rPr>
-      </w:pPr>
-      <w:r>
-        <w:rPr>
-          <w:rFonts w:ascii="Times New Roman" w:hAnsi="Times New Roman" w:cs="Times New Roman"/>
-        </w:rPr>
-        <w:br w:type="page"/>
-      </w:r>
     </w:p>
     <w:p>
       <w:pPr>
@@ -16669,7 +17788,23 @@
                 <w:sz w:val="24"/>
                 <w:szCs w:val="24"/>
               </w:rPr>
-              <w:t xml:space="preserve"> ile yapacağız. Fakat bu sefer çözüm için MPS kullanacağız ve örgü sayısı 100 olarak belirlenecek. Daha önce H-P dönüşümü ile elde ettiğimiz </w:t>
+              <w:t xml:space="preserve"> ile yapacağız. Fakat bu sefer çözüm için MPS kullanacağız ve örgü </w:t>
+            </w:r>
+            <w:r>
+              <w:rPr>
+                <w:rFonts w:ascii="Times New Roman" w:hAnsi="Times New Roman" w:cs="Times New Roman"/>
+                <w:sz w:val="24"/>
+                <w:szCs w:val="24"/>
+              </w:rPr>
+              <w:t>uzunluğu</w:t>
+            </w:r>
+            <w:r>
+              <w:rPr>
+                <w:rFonts w:ascii="Times New Roman" w:hAnsi="Times New Roman" w:cs="Times New Roman"/>
+                <w:sz w:val="24"/>
+                <w:szCs w:val="24"/>
+              </w:rPr>
+              <w:t xml:space="preserve"> 100 olarak belirlenecek. Daha önce H-P dönüşümü ile elde ettiğimiz </w:t>
             </w:r>
             <w:proofErr w:type="spellStart"/>
             <w:r>
@@ -16791,7 +17926,15 @@
                 <w:sz w:val="24"/>
                 <w:szCs w:val="24"/>
               </w:rPr>
-              <w:t>(figür 7)</w:t>
+              <w:t>(F</w:t>
+            </w:r>
+            <w:r>
+              <w:rPr>
+                <w:rFonts w:ascii="Times New Roman" w:hAnsi="Times New Roman" w:cs="Times New Roman"/>
+                <w:sz w:val="24"/>
+                <w:szCs w:val="24"/>
+              </w:rPr>
+              <w:t>igür 7)</w:t>
             </w:r>
             <w:r>
               <w:rPr>
@@ -16807,7 +17950,31 @@
                 <w:sz w:val="24"/>
                 <w:szCs w:val="24"/>
               </w:rPr>
-              <w:t xml:space="preserve"> ama devamında bu gibi büyük sistemlerde </w:t>
+              <w:t>, burada ilk durum</w:t>
+            </w:r>
+            <w:r>
+              <w:rPr>
+                <w:rFonts w:ascii="Times New Roman" w:hAnsi="Times New Roman" w:cs="Times New Roman"/>
+                <w:sz w:val="24"/>
+                <w:szCs w:val="24"/>
+              </w:rPr>
+              <w:t xml:space="preserve"> </w:t>
+            </w:r>
+            <w:r>
+              <w:rPr>
+                <w:rFonts w:ascii="Times New Roman" w:hAnsi="Times New Roman" w:cs="Times New Roman"/>
+                <w:sz w:val="24"/>
+                <w:szCs w:val="24"/>
+              </w:rPr>
+              <w:t>olarak merkezdeki noktada 1 ve kalan noktalarda 0 olacak bir ket seçildi. Çalışmaların d</w:t>
+            </w:r>
+            <w:r>
+              <w:rPr>
+                <w:rFonts w:ascii="Times New Roman" w:hAnsi="Times New Roman" w:cs="Times New Roman"/>
+                <w:sz w:val="24"/>
+                <w:szCs w:val="24"/>
+              </w:rPr>
+              <w:t xml:space="preserve">evamında bu gibi büyük sistemlerde </w:t>
             </w:r>
             <w:proofErr w:type="spellStart"/>
             <w:r>
@@ -16863,9 +18030,9 @@
               </w:rPr>
               <w:drawing>
                 <wp:inline distT="0" distB="0" distL="0" distR="0">
-                  <wp:extent cx="5210175" cy="3256359"/>
-                  <wp:effectExtent l="0" t="0" r="0" b="1270"/>
-                  <wp:docPr id="6" name="Resim 6"/>
+                  <wp:extent cx="5153025" cy="3220641"/>
+                  <wp:effectExtent l="0" t="0" r="0" b="0"/>
+                  <wp:docPr id="9" name="Resim 9"/>
                   <wp:cNvGraphicFramePr>
                     <a:graphicFrameLocks xmlns:a="http://schemas.openxmlformats.org/drawingml/2006/main" noChangeAspect="1"/>
                   </wp:cNvGraphicFramePr>
@@ -16873,7 +18040,7 @@
                     <a:graphicData uri="http://schemas.openxmlformats.org/drawingml/2006/picture">
                       <pic:pic xmlns:pic="http://schemas.openxmlformats.org/drawingml/2006/picture">
                         <pic:nvPicPr>
-                          <pic:cNvPr id="6" name="HPtensors.png"/>
+                          <pic:cNvPr id="9" name="HPtensors.png"/>
                           <pic:cNvPicPr/>
                         </pic:nvPicPr>
                         <pic:blipFill>
@@ -16891,7 +18058,7 @@
                         <pic:spPr>
                           <a:xfrm>
                             <a:off x="0" y="0"/>
-                            <a:ext cx="5223982" cy="3264988"/>
+                            <a:ext cx="5173979" cy="3233737"/>
                           </a:xfrm>
                           <a:prstGeom prst="rect">
                             <a:avLst/>
@@ -16966,15 +18133,6 @@
               </w:rPr>
               <w:t xml:space="preserve"> beklenen değerinin zamana bağlı değişimi.</w:t>
             </w:r>
-          </w:p>
-          <w:p>
-            <w:pPr>
-              <w:rPr>
-                <w:rFonts w:ascii="Times New Roman" w:hAnsi="Times New Roman" w:cs="Times New Roman"/>
-                <w:sz w:val="24"/>
-                <w:szCs w:val="24"/>
-              </w:rPr>
-            </w:pPr>
           </w:p>
           <w:p>
             <w:pPr>
@@ -17275,8 +18433,6 @@
         </w:rPr>
         <w:t>ilerleyen bir proje yönetimi geliştirildi.</w:t>
       </w:r>
-      <w:bookmarkStart w:id="0" w:name="_GoBack"/>
-      <w:bookmarkEnd w:id="0"/>
     </w:p>
     <w:p>
       <w:pPr>
@@ -17447,7 +18603,76 @@
           <w:sz w:val="24"/>
           <w:szCs w:val="24"/>
         </w:rPr>
-        <w:t xml:space="preserve"> davranışını inceleyen sistemler çözüldü. Bu tür sistemler öncü fizik araştırmalarında çokça karşımıza çıktığı için staj sonrası yapılacak çalışmalarda öğrenilenlerin ciddi bir faydası olduğu yönünde sonuca vardık.</w:t>
+        <w:t xml:space="preserve"> davranışını inceleyen sistemler </w:t>
+      </w:r>
+      <w:r>
+        <w:rPr>
+          <w:rFonts w:ascii="Times New Roman" w:hAnsi="Times New Roman" w:cs="Times New Roman"/>
+          <w:sz w:val="24"/>
+          <w:szCs w:val="24"/>
+        </w:rPr>
+        <w:t>için örnek çözümler sunuldu</w:t>
+      </w:r>
+      <w:r>
+        <w:rPr>
+          <w:rFonts w:ascii="Times New Roman" w:hAnsi="Times New Roman" w:cs="Times New Roman"/>
+          <w:sz w:val="24"/>
+          <w:szCs w:val="24"/>
+        </w:rPr>
+        <w:t>. Bu tür sistemler öncü fizik araştırmalarında çokça karşımıza çıktığı için staj sonrası yapılacak çalışmalarda öğrenilenlerin ciddi bir faydası olduğu yönünde sonuca vardık.</w:t>
+      </w:r>
+      <w:r>
+        <w:rPr>
+          <w:rFonts w:ascii="Times New Roman" w:hAnsi="Times New Roman" w:cs="Times New Roman"/>
+          <w:sz w:val="24"/>
+          <w:szCs w:val="24"/>
+        </w:rPr>
+        <w:t xml:space="preserve"> Yaptığımız çalışmaları ve kullanılan kaynakları herkesin takip edebilmesi için bir </w:t>
+      </w:r>
+      <w:proofErr w:type="spellStart"/>
+      <w:r>
+        <w:rPr>
+          <w:rFonts w:ascii="Times New Roman" w:hAnsi="Times New Roman" w:cs="Times New Roman"/>
+          <w:sz w:val="24"/>
+          <w:szCs w:val="24"/>
+        </w:rPr>
+        <w:t>github</w:t>
+      </w:r>
+      <w:proofErr w:type="spellEnd"/>
+      <w:r>
+        <w:rPr>
+          <w:rStyle w:val="DipnotBavurusu"/>
+          <w:rFonts w:ascii="Times New Roman" w:hAnsi="Times New Roman" w:cs="Times New Roman"/>
+          <w:sz w:val="24"/>
+          <w:szCs w:val="24"/>
+        </w:rPr>
+        <w:footnoteReference w:id="3"/>
+      </w:r>
+      <w:r>
+        <w:rPr>
+          <w:rFonts w:ascii="Times New Roman" w:hAnsi="Times New Roman" w:cs="Times New Roman"/>
+          <w:sz w:val="24"/>
+          <w:szCs w:val="24"/>
+        </w:rPr>
+        <w:t xml:space="preserve"> </w:t>
+      </w:r>
+      <w:proofErr w:type="spellStart"/>
+      <w:r>
+        <w:rPr>
+          <w:rFonts w:ascii="Times New Roman" w:hAnsi="Times New Roman" w:cs="Times New Roman"/>
+          <w:sz w:val="24"/>
+          <w:szCs w:val="24"/>
+        </w:rPr>
+        <w:t>repository’de</w:t>
+      </w:r>
+      <w:proofErr w:type="spellEnd"/>
+      <w:r>
+        <w:rPr>
+          <w:rFonts w:ascii="Times New Roman" w:hAnsi="Times New Roman" w:cs="Times New Roman"/>
+          <w:sz w:val="24"/>
+          <w:szCs w:val="24"/>
+        </w:rPr>
+        <w:t xml:space="preserve"> erişime açtık.</w:t>
       </w:r>
     </w:p>
     <w:p>
@@ -17506,7 +18731,6 @@
         <w:docPartUnique/>
       </w:docPartObj>
     </w:sdtPr>
-    <w:sdtEndPr/>
     <w:sdtContent>
       <w:p>
         <w:pPr>
@@ -17561,6 +18785,62 @@
       <w:r>
         <w:continuationSeparator/>
       </w:r>
+    </w:p>
+  </w:footnote>
+  <w:footnote w:id="1">
+    <w:p>
+      <w:pPr>
+        <w:pStyle w:val="DipnotMetni"/>
+      </w:pPr>
+      <w:r>
+        <w:rPr>
+          <w:rStyle w:val="DipnotBavurusu"/>
+        </w:rPr>
+        <w:footnoteRef/>
+      </w:r>
+      <w:r>
+        <w:t xml:space="preserve"> zotero.org</w:t>
+      </w:r>
+    </w:p>
+  </w:footnote>
+  <w:footnote w:id="2">
+    <w:p>
+      <w:pPr>
+        <w:pStyle w:val="DipnotMetni"/>
+      </w:pPr>
+      <w:r>
+        <w:rPr>
+          <w:rStyle w:val="DipnotBavurusu"/>
+        </w:rPr>
+        <w:footnoteRef/>
+      </w:r>
+      <w:r>
+        <w:t xml:space="preserve"> </w:t>
+      </w:r>
+      <w:r>
+        <w:t>https://git-scm.com/book/en/v2</w:t>
+      </w:r>
+    </w:p>
+  </w:footnote>
+  <w:footnote w:id="3">
+    <w:p>
+      <w:pPr>
+        <w:pStyle w:val="DipnotMetni"/>
+      </w:pPr>
+      <w:r>
+        <w:rPr>
+          <w:rStyle w:val="DipnotBavurusu"/>
+        </w:rPr>
+        <w:footnoteRef/>
+      </w:r>
+      <w:r>
+        <w:t xml:space="preserve"> </w:t>
+      </w:r>
+      <w:r>
+        <w:t>https://github.com/AtalayEge/Atalay_Staj</w:t>
+      </w:r>
+      <w:bookmarkStart w:id="0" w:name="_GoBack"/>
+      <w:bookmarkEnd w:id="0"/>
     </w:p>
   </w:footnote>
 </w:footnotes>
@@ -18299,7 +19579,565 @@
       <w:color w:val="808080"/>
     </w:rPr>
   </w:style>
+  <w:style w:type="paragraph" w:styleId="DipnotMetni">
+    <w:name w:val="footnote text"/>
+    <w:basedOn w:val="Normal"/>
+    <w:link w:val="DipnotMetniChar"/>
+    <w:uiPriority w:val="99"/>
+    <w:semiHidden/>
+    <w:unhideWhenUsed/>
+    <w:rsid w:val="007C2A38"/>
+    <w:pPr>
+      <w:spacing w:after="0" w:line="240" w:lineRule="auto"/>
+    </w:pPr>
+    <w:rPr>
+      <w:sz w:val="20"/>
+      <w:szCs w:val="20"/>
+    </w:rPr>
+  </w:style>
+  <w:style w:type="character" w:customStyle="1" w:styleId="DipnotMetniChar">
+    <w:name w:val="Dipnot Metni Char"/>
+    <w:basedOn w:val="VarsaylanParagrafYazTipi"/>
+    <w:link w:val="DipnotMetni"/>
+    <w:uiPriority w:val="99"/>
+    <w:semiHidden/>
+    <w:rsid w:val="007C2A38"/>
+    <w:rPr>
+      <w:sz w:val="20"/>
+      <w:szCs w:val="20"/>
+      <w:lang w:val="tr-TR"/>
+    </w:rPr>
+  </w:style>
+  <w:style w:type="character" w:styleId="DipnotBavurusu">
+    <w:name w:val="footnote reference"/>
+    <w:basedOn w:val="VarsaylanParagrafYazTipi"/>
+    <w:uiPriority w:val="99"/>
+    <w:semiHidden/>
+    <w:unhideWhenUsed/>
+    <w:rsid w:val="007C2A38"/>
+    <w:rPr>
+      <w:vertAlign w:val="superscript"/>
+    </w:rPr>
+  </w:style>
 </w:styles>
+</file>
+
+<file path=word/glossary/document.xml><?xml version="1.0" encoding="utf-8"?>
+<w:glossaryDocument xmlns:wpc="http://schemas.microsoft.com/office/word/2010/wordprocessingCanvas" xmlns:cx="http://schemas.microsoft.com/office/drawing/2014/chartex" xmlns:cx1="http://schemas.microsoft.com/office/drawing/2015/9/8/chartex" xmlns:mc="http://schemas.openxmlformats.org/markup-compatibility/2006" xmlns:o="urn:schemas-microsoft-com:office:office" xmlns:r="http://schemas.openxmlformats.org/officeDocument/2006/relationships" xmlns:m="http://schemas.openxmlformats.org/officeDocument/2006/math" xmlns:v="urn:schemas-microsoft-com:vml" xmlns:wp14="http://schemas.microsoft.com/office/word/2010/wordprocessingDrawing" xmlns:wp="http://schemas.openxmlformats.org/drawingml/2006/wordprocessingDrawing" xmlns:w10="urn:schemas-microsoft-com:office:word" xmlns:w="http://schemas.openxmlformats.org/wordprocessingml/2006/main" xmlns:w14="http://schemas.microsoft.com/office/word/2010/wordml" xmlns:w15="http://schemas.microsoft.com/office/word/2012/wordml" xmlns:w16se="http://schemas.microsoft.com/office/word/2015/wordml/symex" xmlns:wpg="http://schemas.microsoft.com/office/word/2010/wordprocessingGroup" xmlns:wpi="http://schemas.microsoft.com/office/word/2010/wordprocessingInk" xmlns:wne="http://schemas.microsoft.com/office/word/2006/wordml" xmlns:wps="http://schemas.microsoft.com/office/word/2010/wordprocessingShape" mc:Ignorable="w14 w15 w16se wp14"/>
+</file>
+
+<file path=word/glossary/fontTable.xml><?xml version="1.0" encoding="utf-8"?>
+<w:fonts xmlns:mc="http://schemas.openxmlformats.org/markup-compatibility/2006" xmlns:r="http://schemas.openxmlformats.org/officeDocument/2006/relationships" xmlns:w="http://schemas.openxmlformats.org/wordprocessingml/2006/main" xmlns:w14="http://schemas.microsoft.com/office/word/2010/wordml" xmlns:w15="http://schemas.microsoft.com/office/word/2012/wordml" xmlns:w16se="http://schemas.microsoft.com/office/word/2015/wordml/symex" mc:Ignorable="w14 w15 w16se">
+  <w:font w:name="Times New Roman">
+    <w:panose1 w:val="02020603050405020304"/>
+    <w:charset w:val="A2"/>
+    <w:family w:val="roman"/>
+    <w:pitch w:val="variable"/>
+    <w:sig w:usb0="E0002EFF" w:usb1="C000785B" w:usb2="00000009" w:usb3="00000000" w:csb0="000001FF" w:csb1="00000000"/>
+  </w:font>
+  <w:font w:name="Calibri">
+    <w:panose1 w:val="020F0502020204030204"/>
+    <w:charset w:val="A2"/>
+    <w:family w:val="swiss"/>
+    <w:pitch w:val="variable"/>
+    <w:sig w:usb0="E0002EFF" w:usb1="C000247B" w:usb2="00000009" w:usb3="00000000" w:csb0="000001FF" w:csb1="00000000"/>
+  </w:font>
+  <w:font w:name="Cambria Math">
+    <w:panose1 w:val="02040503050406030204"/>
+    <w:charset w:val="A2"/>
+    <w:family w:val="roman"/>
+    <w:pitch w:val="variable"/>
+    <w:sig w:usb0="E00006FF" w:usb1="420024FF" w:usb2="02000000" w:usb3="00000000" w:csb0="0000019F" w:csb1="00000000"/>
+  </w:font>
+  <w:font w:name="Calibri Light">
+    <w:panose1 w:val="020F0302020204030204"/>
+    <w:charset w:val="A2"/>
+    <w:family w:val="swiss"/>
+    <w:pitch w:val="variable"/>
+    <w:sig w:usb0="E0002AFF" w:usb1="C000247B" w:usb2="00000009" w:usb3="00000000" w:csb0="000001FF" w:csb1="00000000"/>
+  </w:font>
+</w:fonts>
+</file>
+
+<file path=word/glossary/settings.xml><?xml version="1.0" encoding="utf-8"?>
+<w:settings xmlns:mc="http://schemas.openxmlformats.org/markup-compatibility/2006" xmlns:o="urn:schemas-microsoft-com:office:office" xmlns:r="http://schemas.openxmlformats.org/officeDocument/2006/relationships" xmlns:m="http://schemas.openxmlformats.org/officeDocument/2006/math" xmlns:v="urn:schemas-microsoft-com:vml" xmlns:w10="urn:schemas-microsoft-com:office:word" xmlns:w="http://schemas.openxmlformats.org/wordprocessingml/2006/main" xmlns:w14="http://schemas.microsoft.com/office/word/2010/wordml" xmlns:w15="http://schemas.microsoft.com/office/word/2012/wordml" xmlns:w16se="http://schemas.microsoft.com/office/word/2015/wordml/symex" xmlns:sl="http://schemas.openxmlformats.org/schemaLibrary/2006/main" mc:Ignorable="w14 w15 w16se">
+  <w:view w:val="normal"/>
+  <w:defaultTabStop w:val="708"/>
+  <w:hyphenationZone w:val="425"/>
+  <w:characterSpacingControl w:val="doNotCompress"/>
+  <w:compat>
+    <w:useFELayout/>
+    <w:compatSetting w:name="compatibilityMode" w:uri="http://schemas.microsoft.com/office/word" w:val="15"/>
+    <w:compatSetting w:name="overrideTableStyleFontSizeAndJustification" w:uri="http://schemas.microsoft.com/office/word" w:val="1"/>
+    <w:compatSetting w:name="enableOpenTypeFeatures" w:uri="http://schemas.microsoft.com/office/word" w:val="1"/>
+    <w:compatSetting w:name="doNotFlipMirrorIndents" w:uri="http://schemas.microsoft.com/office/word" w:val="1"/>
+    <w:compatSetting w:name="differentiateMultirowTableHeaders" w:uri="http://schemas.microsoft.com/office/word" w:val="1"/>
+  </w:compat>
+  <w:rsids>
+    <w:rsidRoot w:val="000055E5"/>
+    <w:rsid w:val="000055E5"/>
+    <w:rsid w:val="00D32225"/>
+  </w:rsids>
+  <m:mathPr>
+    <m:mathFont m:val="Cambria Math"/>
+    <m:brkBin m:val="before"/>
+    <m:brkBinSub m:val="--"/>
+    <m:smallFrac m:val="0"/>
+    <m:dispDef/>
+    <m:lMargin m:val="0"/>
+    <m:rMargin m:val="0"/>
+    <m:defJc m:val="centerGroup"/>
+    <m:wrapIndent m:val="1440"/>
+    <m:intLim m:val="subSup"/>
+    <m:naryLim m:val="undOvr"/>
+  </m:mathPr>
+  <w:themeFontLang w:val="tr-TR"/>
+  <w:clrSchemeMapping w:bg1="light1" w:t1="dark1" w:bg2="light2" w:t2="dark2" w:accent1="accent1" w:accent2="accent2" w:accent3="accent3" w:accent4="accent4" w:accent5="accent5" w:accent6="accent6" w:hyperlink="hyperlink" w:followedHyperlink="followedHyperlink"/>
+  <w:decimalSymbol w:val=","/>
+  <w:listSeparator w:val=";"/>
+  <w15:chartTrackingRefBased/>
+</w:settings>
+</file>
+
+<file path=word/glossary/styles.xml><?xml version="1.0" encoding="utf-8"?>
+<w:styles xmlns:mc="http://schemas.openxmlformats.org/markup-compatibility/2006" xmlns:r="http://schemas.openxmlformats.org/officeDocument/2006/relationships" xmlns:w="http://schemas.openxmlformats.org/wordprocessingml/2006/main" xmlns:w14="http://schemas.microsoft.com/office/word/2010/wordml" xmlns:w15="http://schemas.microsoft.com/office/word/2012/wordml" xmlns:w16se="http://schemas.microsoft.com/office/word/2015/wordml/symex" mc:Ignorable="w14 w15 w16se">
+  <w:docDefaults>
+    <w:rPrDefault>
+      <w:rPr>
+        <w:rFonts w:asciiTheme="minorHAnsi" w:eastAsiaTheme="minorEastAsia" w:hAnsiTheme="minorHAnsi" w:cstheme="minorBidi"/>
+        <w:sz w:val="22"/>
+        <w:szCs w:val="22"/>
+        <w:lang w:val="tr-TR" w:eastAsia="tr-TR" w:bidi="ar-SA"/>
+      </w:rPr>
+    </w:rPrDefault>
+    <w:pPrDefault>
+      <w:pPr>
+        <w:spacing w:after="160" w:line="259" w:lineRule="auto"/>
+      </w:pPr>
+    </w:pPrDefault>
+  </w:docDefaults>
+  <w:latentStyles w:defLockedState="0" w:defUIPriority="99" w:defSemiHidden="0" w:defUnhideWhenUsed="0" w:defQFormat="0" w:count="371">
+    <w:lsdException w:name="Normal" w:uiPriority="0" w:qFormat="1"/>
+    <w:lsdException w:name="heading 1" w:uiPriority="9" w:qFormat="1"/>
+    <w:lsdException w:name="heading 2" w:semiHidden="1" w:uiPriority="9" w:unhideWhenUsed="1" w:qFormat="1"/>
+    <w:lsdException w:name="heading 3" w:semiHidden="1" w:uiPriority="9" w:unhideWhenUsed="1" w:qFormat="1"/>
+    <w:lsdException w:name="heading 4" w:semiHidden="1" w:uiPriority="9" w:unhideWhenUsed="1" w:qFormat="1"/>
+    <w:lsdException w:name="heading 5" w:semiHidden="1" w:uiPriority="9" w:unhideWhenUsed="1" w:qFormat="1"/>
+    <w:lsdException w:name="heading 6" w:semiHidden="1" w:uiPriority="9" w:unhideWhenUsed="1" w:qFormat="1"/>
+    <w:lsdException w:name="heading 7" w:semiHidden="1" w:uiPriority="9" w:unhideWhenUsed="1" w:qFormat="1"/>
+    <w:lsdException w:name="heading 8" w:semiHidden="1" w:uiPriority="9" w:unhideWhenUsed="1" w:qFormat="1"/>
+    <w:lsdException w:name="heading 9" w:semiHidden="1" w:uiPriority="9" w:unhideWhenUsed="1" w:qFormat="1"/>
+    <w:lsdException w:name="index 1" w:semiHidden="1" w:unhideWhenUsed="1"/>
+    <w:lsdException w:name="index 2" w:semiHidden="1" w:unhideWhenUsed="1"/>
+    <w:lsdException w:name="index 3" w:semiHidden="1" w:unhideWhenUsed="1"/>
+    <w:lsdException w:name="index 4" w:semiHidden="1" w:unhideWhenUsed="1"/>
+    <w:lsdException w:name="index 5" w:semiHidden="1" w:unhideWhenUsed="1"/>
+    <w:lsdException w:name="index 6" w:semiHidden="1" w:unhideWhenUsed="1"/>
+    <w:lsdException w:name="index 7" w:semiHidden="1" w:unhideWhenUsed="1"/>
+    <w:lsdException w:name="index 8" w:semiHidden="1" w:unhideWhenUsed="1"/>
+    <w:lsdException w:name="index 9" w:semiHidden="1" w:unhideWhenUsed="1"/>
+    <w:lsdException w:name="toc 1" w:semiHidden="1" w:uiPriority="39" w:unhideWhenUsed="1"/>
+    <w:lsdException w:name="toc 2" w:semiHidden="1" w:uiPriority="39" w:unhideWhenUsed="1"/>
+    <w:lsdException w:name="toc 3" w:semiHidden="1" w:uiPriority="39" w:unhideWhenUsed="1"/>
+    <w:lsdException w:name="toc 4" w:semiHidden="1" w:uiPriority="39" w:unhideWhenUsed="1"/>
+    <w:lsdException w:name="toc 5" w:semiHidden="1" w:uiPriority="39" w:unhideWhenUsed="1"/>
+    <w:lsdException w:name="toc 6" w:semiHidden="1" w:uiPriority="39" w:unhideWhenUsed="1"/>
+    <w:lsdException w:name="toc 7" w:semiHidden="1" w:uiPriority="39" w:unhideWhenUsed="1"/>
+    <w:lsdException w:name="toc 8" w:semiHidden="1" w:uiPriority="39" w:unhideWhenUsed="1"/>
+    <w:lsdException w:name="toc 9" w:semiHidden="1" w:uiPriority="39" w:unhideWhenUsed="1"/>
+    <w:lsdException w:name="Normal Indent" w:semiHidden="1" w:unhideWhenUsed="1"/>
+    <w:lsdException w:name="footnote text" w:semiHidden="1" w:unhideWhenUsed="1"/>
+    <w:lsdException w:name="annotation text" w:semiHidden="1" w:unhideWhenUsed="1"/>
+    <w:lsdException w:name="header" w:semiHidden="1" w:unhideWhenUsed="1"/>
+    <w:lsdException w:name="footer" w:semiHidden="1" w:unhideWhenUsed="1"/>
+    <w:lsdException w:name="index heading" w:semiHidden="1" w:unhideWhenUsed="1"/>
+    <w:lsdException w:name="caption" w:semiHidden="1" w:uiPriority="35" w:unhideWhenUsed="1" w:qFormat="1"/>
+    <w:lsdException w:name="table of figures" w:semiHidden="1" w:unhideWhenUsed="1"/>
+    <w:lsdException w:name="envelope address" w:semiHidden="1" w:unhideWhenUsed="1"/>
+    <w:lsdException w:name="envelope return" w:semiHidden="1" w:unhideWhenUsed="1"/>
+    <w:lsdException w:name="footnote reference" w:semiHidden="1" w:unhideWhenUsed="1"/>
+    <w:lsdException w:name="annotation reference" w:semiHidden="1" w:unhideWhenUsed="1"/>
+    <w:lsdException w:name="line number" w:semiHidden="1" w:unhideWhenUsed="1"/>
+    <w:lsdException w:name="page number" w:semiHidden="1" w:unhideWhenUsed="1"/>
+    <w:lsdException w:name="endnote reference" w:semiHidden="1" w:unhideWhenUsed="1"/>
+    <w:lsdException w:name="endnote text" w:semiHidden="1" w:unhideWhenUsed="1"/>
+    <w:lsdException w:name="table of authorities" w:semiHidden="1" w:unhideWhenUsed="1"/>
+    <w:lsdException w:name="macro" w:semiHidden="1" w:unhideWhenUsed="1"/>
+    <w:lsdException w:name="toa heading" w:semiHidden="1" w:unhideWhenUsed="1"/>
+    <w:lsdException w:name="List" w:semiHidden="1" w:unhideWhenUsed="1"/>
+    <w:lsdException w:name="List Bullet" w:semiHidden="1" w:unhideWhenUsed="1"/>
+    <w:lsdException w:name="List Number" w:semiHidden="1" w:unhideWhenUsed="1"/>
+    <w:lsdException w:name="List 2" w:semiHidden="1" w:unhideWhenUsed="1"/>
+    <w:lsdException w:name="List 3" w:semiHidden="1" w:unhideWhenUsed="1"/>
+    <w:lsdException w:name="List 4" w:semiHidden="1" w:unhideWhenUsed="1"/>
+    <w:lsdException w:name="List 5" w:semiHidden="1" w:unhideWhenUsed="1"/>
+    <w:lsdException w:name="List Bullet 2" w:semiHidden="1" w:unhideWhenUsed="1"/>
+    <w:lsdException w:name="List Bullet 3" w:semiHidden="1" w:unhideWhenUsed="1"/>
+    <w:lsdException w:name="List Bullet 4" w:semiHidden="1" w:unhideWhenUsed="1"/>
+    <w:lsdException w:name="List Bullet 5" w:semiHidden="1" w:unhideWhenUsed="1"/>
+    <w:lsdException w:name="List Number 2" w:semiHidden="1" w:unhideWhenUsed="1"/>
+    <w:lsdException w:name="List Number 3" w:semiHidden="1" w:unhideWhenUsed="1"/>
+    <w:lsdException w:name="List Number 4" w:semiHidden="1" w:unhideWhenUsed="1"/>
+    <w:lsdException w:name="List Number 5" w:semiHidden="1" w:unhideWhenUsed="1"/>
+    <w:lsdException w:name="Title" w:uiPriority="10" w:qFormat="1"/>
+    <w:lsdException w:name="Closing" w:semiHidden="1" w:unhideWhenUsed="1"/>
+    <w:lsdException w:name="Signature" w:semiHidden="1" w:unhideWhenUsed="1"/>
+    <w:lsdException w:name="Default Paragraph Font" w:semiHidden="1" w:uiPriority="1" w:unhideWhenUsed="1"/>
+    <w:lsdException w:name="Body Text" w:semiHidden="1" w:unhideWhenUsed="1"/>
+    <w:lsdException w:name="Body Text Indent" w:semiHidden="1" w:unhideWhenUsed="1"/>
+    <w:lsdException w:name="List Continue" w:semiHidden="1" w:unhideWhenUsed="1"/>
+    <w:lsdException w:name="List Continue 2" w:semiHidden="1" w:unhideWhenUsed="1"/>
+    <w:lsdException w:name="List Continue 3" w:semiHidden="1" w:unhideWhenUsed="1"/>
+    <w:lsdException w:name="List Continue 4" w:semiHidden="1" w:unhideWhenUsed="1"/>
+    <w:lsdException w:name="List Continue 5" w:semiHidden="1" w:unhideWhenUsed="1"/>
+    <w:lsdException w:name="Message Header" w:semiHidden="1" w:unhideWhenUsed="1"/>
+    <w:lsdException w:name="Subtitle" w:uiPriority="11" w:qFormat="1"/>
+    <w:lsdException w:name="Salutation" w:semiHidden="1" w:unhideWhenUsed="1"/>
+    <w:lsdException w:name="Date" w:semiHidden="1" w:unhideWhenUsed="1"/>
+    <w:lsdException w:name="Body Text First Indent" w:semiHidden="1" w:unhideWhenUsed="1"/>
+    <w:lsdException w:name="Body Text First Indent 2" w:semiHidden="1" w:unhideWhenUsed="1"/>
+    <w:lsdException w:name="Note Heading" w:semiHidden="1" w:unhideWhenUsed="1"/>
+    <w:lsdException w:name="Body Text 2" w:semiHidden="1" w:unhideWhenUsed="1"/>
+    <w:lsdException w:name="Body Text 3" w:semiHidden="1" w:unhideWhenUsed="1"/>
+    <w:lsdException w:name="Body Text Indent 2" w:semiHidden="1" w:unhideWhenUsed="1"/>
+    <w:lsdException w:name="Body Text Indent 3" w:semiHidden="1" w:unhideWhenUsed="1"/>
+    <w:lsdException w:name="Block Text" w:semiHidden="1" w:unhideWhenUsed="1"/>
+    <w:lsdException w:name="Hyperlink" w:semiHidden="1" w:unhideWhenUsed="1"/>
+    <w:lsdException w:name="FollowedHyperlink" w:semiHidden="1" w:unhideWhenUsed="1"/>
+    <w:lsdException w:name="Strong" w:uiPriority="22" w:qFormat="1"/>
+    <w:lsdException w:name="Emphasis" w:uiPriority="20" w:qFormat="1"/>
+    <w:lsdException w:name="Document Map" w:semiHidden="1" w:unhideWhenUsed="1"/>
+    <w:lsdException w:name="Plain Text" w:semiHidden="1" w:unhideWhenUsed="1"/>
+    <w:lsdException w:name="E-mail Signature" w:semiHidden="1" w:unhideWhenUsed="1"/>
+    <w:lsdException w:name="HTML Top of Form" w:semiHidden="1" w:unhideWhenUsed="1"/>
+    <w:lsdException w:name="HTML Bottom of Form" w:semiHidden="1" w:unhideWhenUsed="1"/>
+    <w:lsdException w:name="Normal (Web)" w:semiHidden="1" w:unhideWhenUsed="1"/>
+    <w:lsdException w:name="HTML Acronym" w:semiHidden="1" w:unhideWhenUsed="1"/>
+    <w:lsdException w:name="HTML Address" w:semiHidden="1" w:unhideWhenUsed="1"/>
+    <w:lsdException w:name="HTML Cite" w:semiHidden="1" w:unhideWhenUsed="1"/>
+    <w:lsdException w:name="HTML Code" w:semiHidden="1" w:unhideWhenUsed="1"/>
+    <w:lsdException w:name="HTML Definition" w:semiHidden="1" w:unhideWhenUsed="1"/>
+    <w:lsdException w:name="HTML Keyboard" w:semiHidden="1" w:unhideWhenUsed="1"/>
+    <w:lsdException w:name="HTML Preformatted" w:semiHidden="1" w:unhideWhenUsed="1"/>
+    <w:lsdException w:name="HTML Sample" w:semiHidden="1" w:unhideWhenUsed="1"/>
+    <w:lsdException w:name="HTML Typewriter" w:semiHidden="1" w:unhideWhenUsed="1"/>
+    <w:lsdException w:name="HTML Variable" w:semiHidden="1" w:unhideWhenUsed="1"/>
+    <w:lsdException w:name="Normal Table" w:semiHidden="1" w:unhideWhenUsed="1"/>
+    <w:lsdException w:name="annotation subject" w:semiHidden="1" w:unhideWhenUsed="1"/>
+    <w:lsdException w:name="No List" w:semiHidden="1" w:unhideWhenUsed="1"/>
+    <w:lsdException w:name="Outline List 1" w:semiHidden="1" w:unhideWhenUsed="1"/>
+    <w:lsdException w:name="Outline List 2" w:semiHidden="1" w:unhideWhenUsed="1"/>
+    <w:lsdException w:name="Outline List 3" w:semiHidden="1" w:unhideWhenUsed="1"/>
+    <w:lsdException w:name="Table Simple 1" w:semiHidden="1" w:unhideWhenUsed="1"/>
+    <w:lsdException w:name="Table Simple 2" w:semiHidden="1" w:unhideWhenUsed="1"/>
+    <w:lsdException w:name="Table Simple 3" w:semiHidden="1" w:unhideWhenUsed="1"/>
+    <w:lsdException w:name="Table Classic 1" w:semiHidden="1" w:unhideWhenUsed="1"/>
+    <w:lsdException w:name="Table Classic 2" w:semiHidden="1" w:unhideWhenUsed="1"/>
+    <w:lsdException w:name="Table Classic 3" w:semiHidden="1" w:unhideWhenUsed="1"/>
+    <w:lsdException w:name="Table Classic 4" w:semiHidden="1" w:unhideWhenUsed="1"/>
+    <w:lsdException w:name="Table Colorful 1" w:semiHidden="1" w:unhideWhenUsed="1"/>
+    <w:lsdException w:name="Table Colorful 2" w:semiHidden="1" w:unhideWhenUsed="1"/>
+    <w:lsdException w:name="Table Colorful 3" w:semiHidden="1" w:unhideWhenUsed="1"/>
+    <w:lsdException w:name="Table Columns 1" w:semiHidden="1" w:unhideWhenUsed="1"/>
+    <w:lsdException w:name="Table Columns 2" w:semiHidden="1" w:unhideWhenUsed="1"/>
+    <w:lsdException w:name="Table Columns 3" w:semiHidden="1" w:unhideWhenUsed="1"/>
+    <w:lsdException w:name="Table Columns 4" w:semiHidden="1" w:unhideWhenUsed="1"/>
+    <w:lsdException w:name="Table Columns 5" w:semiHidden="1" w:unhideWhenUsed="1"/>
+    <w:lsdException w:name="Table Grid 1" w:semiHidden="1" w:unhideWhenUsed="1"/>
+    <w:lsdException w:name="Table Grid 2" w:semiHidden="1" w:unhideWhenUsed="1"/>
+    <w:lsdException w:name="Table Grid 3" w:semiHidden="1" w:unhideWhenUsed="1"/>
+    <w:lsdException w:name="Table Grid 4" w:semiHidden="1" w:unhideWhenUsed="1"/>
+    <w:lsdException w:name="Table Grid 5" w:semiHidden="1" w:unhideWhenUsed="1"/>
+    <w:lsdException w:name="Table Grid 6" w:semiHidden="1" w:unhideWhenUsed="1"/>
+    <w:lsdException w:name="Table Grid 7" w:semiHidden="1" w:unhideWhenUsed="1"/>
+    <w:lsdException w:name="Table Grid 8" w:semiHidden="1" w:unhideWhenUsed="1"/>
+    <w:lsdException w:name="Table List 1" w:semiHidden="1" w:unhideWhenUsed="1"/>
+    <w:lsdException w:name="Table List 2" w:semiHidden="1" w:unhideWhenUsed="1"/>
+    <w:lsdException w:name="Table List 3" w:semiHidden="1" w:unhideWhenUsed="1"/>
+    <w:lsdException w:name="Table List 4" w:semiHidden="1" w:unhideWhenUsed="1"/>
+    <w:lsdException w:name="Table List 5" w:semiHidden="1" w:unhideWhenUsed="1"/>
+    <w:lsdException w:name="Table List 6" w:semiHidden="1" w:unhideWhenUsed="1"/>
+    <w:lsdException w:name="Table List 7" w:semiHidden="1" w:unhideWhenUsed="1"/>
+    <w:lsdException w:name="Table List 8" w:semiHidden="1" w:unhideWhenUsed="1"/>
+    <w:lsdException w:name="Table 3D effects 1" w:semiHidden="1" w:unhideWhenUsed="1"/>
+    <w:lsdException w:name="Table 3D effects 2" w:semiHidden="1" w:unhideWhenUsed="1"/>
+    <w:lsdException w:name="Table 3D effects 3" w:semiHidden="1" w:unhideWhenUsed="1"/>
+    <w:lsdException w:name="Table Contemporary" w:semiHidden="1" w:unhideWhenUsed="1"/>
+    <w:lsdException w:name="Table Elegant" w:semiHidden="1" w:unhideWhenUsed="1"/>
+    <w:lsdException w:name="Table Professional" w:semiHidden="1" w:unhideWhenUsed="1"/>
+    <w:lsdException w:name="Table Subtle 1" w:semiHidden="1" w:unhideWhenUsed="1"/>
+    <w:lsdException w:name="Table Subtle 2" w:semiHidden="1" w:unhideWhenUsed="1"/>
+    <w:lsdException w:name="Table Web 1" w:semiHidden="1" w:unhideWhenUsed="1"/>
+    <w:lsdException w:name="Table Web 2" w:semiHidden="1" w:unhideWhenUsed="1"/>
+    <w:lsdException w:name="Table Web 3" w:semiHidden="1" w:unhideWhenUsed="1"/>
+    <w:lsdException w:name="Balloon Text" w:semiHidden="1" w:unhideWhenUsed="1"/>
+    <w:lsdException w:name="Table Grid" w:uiPriority="39"/>
+    <w:lsdException w:name="Table Theme" w:semiHidden="1" w:unhideWhenUsed="1"/>
+    <w:lsdException w:name="Placeholder Text" w:semiHidden="1"/>
+    <w:lsdException w:name="No Spacing" w:uiPriority="1" w:qFormat="1"/>
+    <w:lsdException w:name="Light Shading" w:uiPriority="60"/>
+    <w:lsdException w:name="Light List" w:uiPriority="61"/>
+    <w:lsdException w:name="Light Grid" w:uiPriority="62"/>
+    <w:lsdException w:name="Medium Shading 1" w:uiPriority="63"/>
+    <w:lsdException w:name="Medium Shading 2" w:uiPriority="64"/>
+    <w:lsdException w:name="Medium List 1" w:uiPriority="65"/>
+    <w:lsdException w:name="Medium List 2" w:uiPriority="66"/>
+    <w:lsdException w:name="Medium Grid 1" w:uiPriority="67"/>
+    <w:lsdException w:name="Medium Grid 2" w:uiPriority="68"/>
+    <w:lsdException w:name="Medium Grid 3" w:uiPriority="69"/>
+    <w:lsdException w:name="Dark List" w:uiPriority="70"/>
+    <w:lsdException w:name="Colorful Shading" w:uiPriority="71"/>
+    <w:lsdException w:name="Colorful List" w:uiPriority="72"/>
+    <w:lsdException w:name="Colorful Grid" w:uiPriority="73"/>
+    <w:lsdException w:name="Light Shading Accent 1" w:uiPriority="60"/>
+    <w:lsdException w:name="Light List Accent 1" w:uiPriority="61"/>
+    <w:lsdException w:name="Light Grid Accent 1" w:uiPriority="62"/>
+    <w:lsdException w:name="Medium Shading 1 Accent 1" w:uiPriority="63"/>
+    <w:lsdException w:name="Medium Shading 2 Accent 1" w:uiPriority="64"/>
+    <w:lsdException w:name="Medium List 1 Accent 1" w:uiPriority="65"/>
+    <w:lsdException w:name="Revision" w:semiHidden="1"/>
+    <w:lsdException w:name="List Paragraph" w:uiPriority="34" w:qFormat="1"/>
+    <w:lsdException w:name="Quote" w:uiPriority="29" w:qFormat="1"/>
+    <w:lsdException w:name="Intense Quote" w:uiPriority="30" w:qFormat="1"/>
+    <w:lsdException w:name="Medium List 2 Accent 1" w:uiPriority="66"/>
+    <w:lsdException w:name="Medium Grid 1 Accent 1" w:uiPriority="67"/>
+    <w:lsdException w:name="Medium Grid 2 Accent 1" w:uiPriority="68"/>
+    <w:lsdException w:name="Medium Grid 3 Accent 1" w:uiPriority="69"/>
+    <w:lsdException w:name="Dark List Accent 1" w:uiPriority="70"/>
+    <w:lsdException w:name="Colorful Shading Accent 1" w:uiPriority="71"/>
+    <w:lsdException w:name="Colorful List Accent 1" w:uiPriority="72"/>
+    <w:lsdException w:name="Colorful Grid Accent 1" w:uiPriority="73"/>
+    <w:lsdException w:name="Light Shading Accent 2" w:uiPriority="60"/>
+    <w:lsdException w:name="Light List Accent 2" w:uiPriority="61"/>
+    <w:lsdException w:name="Light Grid Accent 2" w:uiPriority="62"/>
+    <w:lsdException w:name="Medium Shading 1 Accent 2" w:uiPriority="63"/>
+    <w:lsdException w:name="Medium Shading 2 Accent 2" w:uiPriority="64"/>
+    <w:lsdException w:name="Medium List 1 Accent 2" w:uiPriority="65"/>
+    <w:lsdException w:name="Medium List 2 Accent 2" w:uiPriority="66"/>
+    <w:lsdException w:name="Medium Grid 1 Accent 2" w:uiPriority="67"/>
+    <w:lsdException w:name="Medium Grid 2 Accent 2" w:uiPriority="68"/>
+    <w:lsdException w:name="Medium Grid 3 Accent 2" w:uiPriority="69"/>
+    <w:lsdException w:name="Dark List Accent 2" w:uiPriority="70"/>
+    <w:lsdException w:name="Colorful Shading Accent 2" w:uiPriority="71"/>
+    <w:lsdException w:name="Colorful List Accent 2" w:uiPriority="72"/>
+    <w:lsdException w:name="Colorful Grid Accent 2" w:uiPriority="73"/>
+    <w:lsdException w:name="Light Shading Accent 3" w:uiPriority="60"/>
+    <w:lsdException w:name="Light List Accent 3" w:uiPriority="61"/>
+    <w:lsdException w:name="Light Grid Accent 3" w:uiPriority="62"/>
+    <w:lsdException w:name="Medium Shading 1 Accent 3" w:uiPriority="63"/>
+    <w:lsdException w:name="Medium Shading 2 Accent 3" w:uiPriority="64"/>
+    <w:lsdException w:name="Medium List 1 Accent 3" w:uiPriority="65"/>
+    <w:lsdException w:name="Medium List 2 Accent 3" w:uiPriority="66"/>
+    <w:lsdException w:name="Medium Grid 1 Accent 3" w:uiPriority="67"/>
+    <w:lsdException w:name="Medium Grid 2 Accent 3" w:uiPriority="68"/>
+    <w:lsdException w:name="Medium Grid 3 Accent 3" w:uiPriority="69"/>
+    <w:lsdException w:name="Dark List Accent 3" w:uiPriority="70"/>
+    <w:lsdException w:name="Colorful Shading Accent 3" w:uiPriority="71"/>
+    <w:lsdException w:name="Colorful List Accent 3" w:uiPriority="72"/>
+    <w:lsdException w:name="Colorful Grid Accent 3" w:uiPriority="73"/>
+    <w:lsdException w:name="Light Shading Accent 4" w:uiPriority="60"/>
+    <w:lsdException w:name="Light List Accent 4" w:uiPriority="61"/>
+    <w:lsdException w:name="Light Grid Accent 4" w:uiPriority="62"/>
+    <w:lsdException w:name="Medium Shading 1 Accent 4" w:uiPriority="63"/>
+    <w:lsdException w:name="Medium Shading 2 Accent 4" w:uiPriority="64"/>
+    <w:lsdException w:name="Medium List 1 Accent 4" w:uiPriority="65"/>
+    <w:lsdException w:name="Medium List 2 Accent 4" w:uiPriority="66"/>
+    <w:lsdException w:name="Medium Grid 1 Accent 4" w:uiPriority="67"/>
+    <w:lsdException w:name="Medium Grid 2 Accent 4" w:uiPriority="68"/>
+    <w:lsdException w:name="Medium Grid 3 Accent 4" w:uiPriority="69"/>
+    <w:lsdException w:name="Dark List Accent 4" w:uiPriority="70"/>
+    <w:lsdException w:name="Colorful Shading Accent 4" w:uiPriority="71"/>
+    <w:lsdException w:name="Colorful List Accent 4" w:uiPriority="72"/>
+    <w:lsdException w:name="Colorful Grid Accent 4" w:uiPriority="73"/>
+    <w:lsdException w:name="Light Shading Accent 5" w:uiPriority="60"/>
+    <w:lsdException w:name="Light List Accent 5" w:uiPriority="61"/>
+    <w:lsdException w:name="Light Grid Accent 5" w:uiPriority="62"/>
+    <w:lsdException w:name="Medium Shading 1 Accent 5" w:uiPriority="63"/>
+    <w:lsdException w:name="Medium Shading 2 Accent 5" w:uiPriority="64"/>
+    <w:lsdException w:name="Medium List 1 Accent 5" w:uiPriority="65"/>
+    <w:lsdException w:name="Medium List 2 Accent 5" w:uiPriority="66"/>
+    <w:lsdException w:name="Medium Grid 1 Accent 5" w:uiPriority="67"/>
+    <w:lsdException w:name="Medium Grid 2 Accent 5" w:uiPriority="68"/>
+    <w:lsdException w:name="Medium Grid 3 Accent 5" w:uiPriority="69"/>
+    <w:lsdException w:name="Dark List Accent 5" w:uiPriority="70"/>
+    <w:lsdException w:name="Colorful Shading Accent 5" w:uiPriority="71"/>
+    <w:lsdException w:name="Colorful List Accent 5" w:uiPriority="72"/>
+    <w:lsdException w:name="Colorful Grid Accent 5" w:uiPriority="73"/>
+    <w:lsdException w:name="Light Shading Accent 6" w:uiPriority="60"/>
+    <w:lsdException w:name="Light List Accent 6" w:uiPriority="61"/>
+    <w:lsdException w:name="Light Grid Accent 6" w:uiPriority="62"/>
+    <w:lsdException w:name="Medium Shading 1 Accent 6" w:uiPriority="63"/>
+    <w:lsdException w:name="Medium Shading 2 Accent 6" w:uiPriority="64"/>
+    <w:lsdException w:name="Medium List 1 Accent 6" w:uiPriority="65"/>
+    <w:lsdException w:name="Medium List 2 Accent 6" w:uiPriority="66"/>
+    <w:lsdException w:name="Medium Grid 1 Accent 6" w:uiPriority="67"/>
+    <w:lsdException w:name="Medium Grid 2 Accent 6" w:uiPriority="68"/>
+    <w:lsdException w:name="Medium Grid 3 Accent 6" w:uiPriority="69"/>
+    <w:lsdException w:name="Dark List Accent 6" w:uiPriority="70"/>
+    <w:lsdException w:name="Colorful Shading Accent 6" w:uiPriority="71"/>
+    <w:lsdException w:name="Colorful List Accent 6" w:uiPriority="72"/>
+    <w:lsdException w:name="Colorful Grid Accent 6" w:uiPriority="73"/>
+    <w:lsdException w:name="Subtle Emphasis" w:uiPriority="19" w:qFormat="1"/>
+    <w:lsdException w:name="Intense Emphasis" w:uiPriority="21" w:qFormat="1"/>
+    <w:lsdException w:name="Subtle Reference" w:uiPriority="31" w:qFormat="1"/>
+    <w:lsdException w:name="Intense Reference" w:uiPriority="32" w:qFormat="1"/>
+    <w:lsdException w:name="Book Title" w:uiPriority="33" w:qFormat="1"/>
+    <w:lsdException w:name="Bibliography" w:semiHidden="1" w:uiPriority="37" w:unhideWhenUsed="1"/>
+    <w:lsdException w:name="TOC Heading" w:semiHidden="1" w:uiPriority="39" w:unhideWhenUsed="1" w:qFormat="1"/>
+    <w:lsdException w:name="Plain Table 1" w:uiPriority="41"/>
+    <w:lsdException w:name="Plain Table 2" w:uiPriority="42"/>
+    <w:lsdException w:name="Plain Table 3" w:uiPriority="43"/>
+    <w:lsdException w:name="Plain Table 4" w:uiPriority="44"/>
+    <w:lsdException w:name="Plain Table 5" w:uiPriority="45"/>
+    <w:lsdException w:name="Grid Table Light" w:uiPriority="40"/>
+    <w:lsdException w:name="Grid Table 1 Light" w:uiPriority="46"/>
+    <w:lsdException w:name="Grid Table 2" w:uiPriority="47"/>
+    <w:lsdException w:name="Grid Table 3" w:uiPriority="48"/>
+    <w:lsdException w:name="Grid Table 4" w:uiPriority="49"/>
+    <w:lsdException w:name="Grid Table 5 Dark" w:uiPriority="50"/>
+    <w:lsdException w:name="Grid Table 6 Colorful" w:uiPriority="51"/>
+    <w:lsdException w:name="Grid Table 7 Colorful" w:uiPriority="52"/>
+    <w:lsdException w:name="Grid Table 1 Light Accent 1" w:uiPriority="46"/>
+    <w:lsdException w:name="Grid Table 2 Accent 1" w:uiPriority="47"/>
+    <w:lsdException w:name="Grid Table 3 Accent 1" w:uiPriority="48"/>
+    <w:lsdException w:name="Grid Table 4 Accent 1" w:uiPriority="49"/>
+    <w:lsdException w:name="Grid Table 5 Dark Accent 1" w:uiPriority="50"/>
+    <w:lsdException w:name="Grid Table 6 Colorful Accent 1" w:uiPriority="51"/>
+    <w:lsdException w:name="Grid Table 7 Colorful Accent 1" w:uiPriority="52"/>
+    <w:lsdException w:name="Grid Table 1 Light Accent 2" w:uiPriority="46"/>
+    <w:lsdException w:name="Grid Table 2 Accent 2" w:uiPriority="47"/>
+    <w:lsdException w:name="Grid Table 3 Accent 2" w:uiPriority="48"/>
+    <w:lsdException w:name="Grid Table 4 Accent 2" w:uiPriority="49"/>
+    <w:lsdException w:name="Grid Table 5 Dark Accent 2" w:uiPriority="50"/>
+    <w:lsdException w:name="Grid Table 6 Colorful Accent 2" w:uiPriority="51"/>
+    <w:lsdException w:name="Grid Table 7 Colorful Accent 2" w:uiPriority="52"/>
+    <w:lsdException w:name="Grid Table 1 Light Accent 3" w:uiPriority="46"/>
+    <w:lsdException w:name="Grid Table 2 Accent 3" w:uiPriority="47"/>
+    <w:lsdException w:name="Grid Table 3 Accent 3" w:uiPriority="48"/>
+    <w:lsdException w:name="Grid Table 4 Accent 3" w:uiPriority="49"/>
+    <w:lsdException w:name="Grid Table 5 Dark Accent 3" w:uiPriority="50"/>
+    <w:lsdException w:name="Grid Table 6 Colorful Accent 3" w:uiPriority="51"/>
+    <w:lsdException w:name="Grid Table 7 Colorful Accent 3" w:uiPriority="52"/>
+    <w:lsdException w:name="Grid Table 1 Light Accent 4" w:uiPriority="46"/>
+    <w:lsdException w:name="Grid Table 2 Accent 4" w:uiPriority="47"/>
+    <w:lsdException w:name="Grid Table 3 Accent 4" w:uiPriority="48"/>
+    <w:lsdException w:name="Grid Table 4 Accent 4" w:uiPriority="49"/>
+    <w:lsdException w:name="Grid Table 5 Dark Accent 4" w:uiPriority="50"/>
+    <w:lsdException w:name="Grid Table 6 Colorful Accent 4" w:uiPriority="51"/>
+    <w:lsdException w:name="Grid Table 7 Colorful Accent 4" w:uiPriority="52"/>
+    <w:lsdException w:name="Grid Table 1 Light Accent 5" w:uiPriority="46"/>
+    <w:lsdException w:name="Grid Table 2 Accent 5" w:uiPriority="47"/>
+    <w:lsdException w:name="Grid Table 3 Accent 5" w:uiPriority="48"/>
+    <w:lsdException w:name="Grid Table 4 Accent 5" w:uiPriority="49"/>
+    <w:lsdException w:name="Grid Table 5 Dark Accent 5" w:uiPriority="50"/>
+    <w:lsdException w:name="Grid Table 6 Colorful Accent 5" w:uiPriority="51"/>
+    <w:lsdException w:name="Grid Table 7 Colorful Accent 5" w:uiPriority="52"/>
+    <w:lsdException w:name="Grid Table 1 Light Accent 6" w:uiPriority="46"/>
+    <w:lsdException w:name="Grid Table 2 Accent 6" w:uiPriority="47"/>
+    <w:lsdException w:name="Grid Table 3 Accent 6" w:uiPriority="48"/>
+    <w:lsdException w:name="Grid Table 4 Accent 6" w:uiPriority="49"/>
+    <w:lsdException w:name="Grid Table 5 Dark Accent 6" w:uiPriority="50"/>
+    <w:lsdException w:name="Grid Table 6 Colorful Accent 6" w:uiPriority="51"/>
+    <w:lsdException w:name="Grid Table 7 Colorful Accent 6" w:uiPriority="52"/>
+    <w:lsdException w:name="List Table 1 Light" w:uiPriority="46"/>
+    <w:lsdException w:name="List Table 2" w:uiPriority="47"/>
+    <w:lsdException w:name="List Table 3" w:uiPriority="48"/>
+    <w:lsdException w:name="List Table 4" w:uiPriority="49"/>
+    <w:lsdException w:name="List Table 5 Dark" w:uiPriority="50"/>
+    <w:lsdException w:name="List Table 6 Colorful" w:uiPriority="51"/>
+    <w:lsdException w:name="List Table 7 Colorful" w:uiPriority="52"/>
+    <w:lsdException w:name="List Table 1 Light Accent 1" w:uiPriority="46"/>
+    <w:lsdException w:name="List Table 2 Accent 1" w:uiPriority="47"/>
+    <w:lsdException w:name="List Table 3 Accent 1" w:uiPriority="48"/>
+    <w:lsdException w:name="List Table 4 Accent 1" w:uiPriority="49"/>
+    <w:lsdException w:name="List Table 5 Dark Accent 1" w:uiPriority="50"/>
+    <w:lsdException w:name="List Table 6 Colorful Accent 1" w:uiPriority="51"/>
+    <w:lsdException w:name="List Table 7 Colorful Accent 1" w:uiPriority="52"/>
+    <w:lsdException w:name="List Table 1 Light Accent 2" w:uiPriority="46"/>
+    <w:lsdException w:name="List Table 2 Accent 2" w:uiPriority="47"/>
+    <w:lsdException w:name="List Table 3 Accent 2" w:uiPriority="48"/>
+    <w:lsdException w:name="List Table 4 Accent 2" w:uiPriority="49"/>
+    <w:lsdException w:name="List Table 5 Dark Accent 2" w:uiPriority="50"/>
+    <w:lsdException w:name="List Table 6 Colorful Accent 2" w:uiPriority="51"/>
+    <w:lsdException w:name="List Table 7 Colorful Accent 2" w:uiPriority="52"/>
+    <w:lsdException w:name="List Table 1 Light Accent 3" w:uiPriority="46"/>
+    <w:lsdException w:name="List Table 2 Accent 3" w:uiPriority="47"/>
+    <w:lsdException w:name="List Table 3 Accent 3" w:uiPriority="48"/>
+    <w:lsdException w:name="List Table 4 Accent 3" w:uiPriority="49"/>
+    <w:lsdException w:name="List Table 5 Dark Accent 3" w:uiPriority="50"/>
+    <w:lsdException w:name="List Table 6 Colorful Accent 3" w:uiPriority="51"/>
+    <w:lsdException w:name="List Table 7 Colorful Accent 3" w:uiPriority="52"/>
+    <w:lsdException w:name="List Table 1 Light Accent 4" w:uiPriority="46"/>
+    <w:lsdException w:name="List Table 2 Accent 4" w:uiPriority="47"/>
+    <w:lsdException w:name="List Table 3 Accent 4" w:uiPriority="48"/>
+    <w:lsdException w:name="List Table 4 Accent 4" w:uiPriority="49"/>
+    <w:lsdException w:name="List Table 5 Dark Accent 4" w:uiPriority="50"/>
+    <w:lsdException w:name="List Table 6 Colorful Accent 4" w:uiPriority="51"/>
+    <w:lsdException w:name="List Table 7 Colorful Accent 4" w:uiPriority="52"/>
+    <w:lsdException w:name="List Table 1 Light Accent 5" w:uiPriority="46"/>
+    <w:lsdException w:name="List Table 2 Accent 5" w:uiPriority="47"/>
+    <w:lsdException w:name="List Table 3 Accent 5" w:uiPriority="48"/>
+    <w:lsdException w:name="List Table 4 Accent 5" w:uiPriority="49"/>
+    <w:lsdException w:name="List Table 5 Dark Accent 5" w:uiPriority="50"/>
+    <w:lsdException w:name="List Table 6 Colorful Accent 5" w:uiPriority="51"/>
+    <w:lsdException w:name="List Table 7 Colorful Accent 5" w:uiPriority="52"/>
+    <w:lsdException w:name="List Table 1 Light Accent 6" w:uiPriority="46"/>
+    <w:lsdException w:name="List Table 2 Accent 6" w:uiPriority="47"/>
+    <w:lsdException w:name="List Table 3 Accent 6" w:uiPriority="48"/>
+    <w:lsdException w:name="List Table 4 Accent 6" w:uiPriority="49"/>
+    <w:lsdException w:name="List Table 5 Dark Accent 6" w:uiPriority="50"/>
+    <w:lsdException w:name="List Table 6 Colorful Accent 6" w:uiPriority="51"/>
+    <w:lsdException w:name="List Table 7 Colorful Accent 6" w:uiPriority="52"/>
+  </w:latentStyles>
+  <w:style w:type="paragraph" w:default="1" w:styleId="Normal">
+    <w:name w:val="Normal"/>
+    <w:qFormat/>
+  </w:style>
+  <w:style w:type="character" w:default="1" w:styleId="VarsaylanParagrafYazTipi">
+    <w:name w:val="Default Paragraph Font"/>
+    <w:uiPriority w:val="1"/>
+    <w:semiHidden/>
+    <w:unhideWhenUsed/>
+  </w:style>
+  <w:style w:type="table" w:default="1" w:styleId="NormalTablo">
+    <w:name w:val="Normal Table"/>
+    <w:uiPriority w:val="99"/>
+    <w:semiHidden/>
+    <w:unhideWhenUsed/>
+    <w:tblPr>
+      <w:tblInd w:w="0" w:type="dxa"/>
+      <w:tblCellMar>
+        <w:top w:w="0" w:type="dxa"/>
+        <w:left w:w="108" w:type="dxa"/>
+        <w:bottom w:w="0" w:type="dxa"/>
+        <w:right w:w="108" w:type="dxa"/>
+      </w:tblCellMar>
+    </w:tblPr>
+  </w:style>
+  <w:style w:type="numbering" w:default="1" w:styleId="ListeYok">
+    <w:name w:val="No List"/>
+    <w:uiPriority w:val="99"/>
+    <w:semiHidden/>
+    <w:unhideWhenUsed/>
+  </w:style>
+  <w:style w:type="character" w:styleId="YerTutucuMetni">
+    <w:name w:val="Placeholder Text"/>
+    <w:basedOn w:val="VarsaylanParagrafYazTipi"/>
+    <w:uiPriority w:val="99"/>
+    <w:semiHidden/>
+    <w:rsid w:val="000055E5"/>
+    <w:rPr>
+      <w:color w:val="808080"/>
+    </w:rPr>
+  </w:style>
+</w:styles>
+</file>
+
+<file path=word/glossary/webSettings.xml><?xml version="1.0" encoding="utf-8"?>
+<w:webSettings xmlns:mc="http://schemas.openxmlformats.org/markup-compatibility/2006" xmlns:r="http://schemas.openxmlformats.org/officeDocument/2006/relationships" xmlns:w="http://schemas.openxmlformats.org/wordprocessingml/2006/main" xmlns:w14="http://schemas.microsoft.com/office/word/2010/wordml" xmlns:w15="http://schemas.microsoft.com/office/word/2012/wordml" xmlns:w16se="http://schemas.microsoft.com/office/word/2015/wordml/symex" mc:Ignorable="w14 w15 w16se">
+  <w:optimizeForBrowser/>
+  <w:allowPNG/>
+</w:webSettings>
 </file>
 
 <file path=word/theme/theme1.xml><?xml version="1.0" encoding="utf-8"?>
@@ -18568,7 +20406,7 @@
 </file>
 
 <file path=customXml/itemProps1.xml><?xml version="1.0" encoding="utf-8"?>
-<ds:datastoreItem xmlns:ds="http://schemas.openxmlformats.org/officeDocument/2006/customXml" ds:itemID="{44B1185C-C960-4D5F-902C-75F1BFD2F76A}">
+<ds:datastoreItem xmlns:ds="http://schemas.openxmlformats.org/officeDocument/2006/customXml" ds:itemID="{AAC47887-4FFA-48D2-BEEF-4B310D3624EE}">
   <ds:schemaRefs>
     <ds:schemaRef ds:uri="http://schemas.openxmlformats.org/officeDocument/2006/bibliography"/>
   </ds:schemaRefs>

</xml_diff>